<commit_message>
Documentation - installation instruction
</commit_message>
<xml_diff>
--- a/documentation/Documentation_4.docx
+++ b/documentation/Documentation_4.docx
@@ -152,20 +152,8 @@
           <w:sz w:val="32"/>
           <w:szCs w:val="32"/>
         </w:rPr>
-        <w:t xml:space="preserve"> Agata Makarewicz, Jacek </w:t>
-      </w:r>
-      <w:proofErr w:type="spellStart"/>
-      <w:r>
-        <w:rPr>
-          <w:rFonts w:asciiTheme="minorHAnsi" w:hAnsiTheme="minorHAnsi" w:cstheme="minorHAnsi"/>
-          <w:i/>
-          <w:iCs/>
-          <w:sz w:val="32"/>
-          <w:szCs w:val="32"/>
-        </w:rPr>
-        <w:t>Wiśniewski</w:t>
-      </w:r>
-      <w:proofErr w:type="spellEnd"/>
+        <w:t xml:space="preserve"> Agata Makarewicz, Jacek Wiśniewski</w:t>
+      </w:r>
       <w:r>
         <w:rPr>
           <w:rFonts w:asciiTheme="minorHAnsi" w:hAnsiTheme="minorHAnsi" w:cstheme="minorHAnsi"/>
@@ -280,18 +268,7 @@
           <w:sz w:val="32"/>
           <w:szCs w:val="32"/>
         </w:rPr>
-        <w:t xml:space="preserve">Agnieszka </w:t>
-      </w:r>
-      <w:proofErr w:type="spellStart"/>
-      <w:r>
-        <w:rPr>
-          <w:rFonts w:asciiTheme="minorHAnsi" w:hAnsiTheme="minorHAnsi" w:cstheme="minorHAnsi"/>
-          <w:i/>
-          <w:iCs/>
-          <w:sz w:val="32"/>
-          <w:szCs w:val="32"/>
-        </w:rPr>
-        <w:t>Jastrz</w:t>
+        <w:t>Agnieszka Jastrz</w:t>
       </w:r>
       <w:r>
         <w:rPr>
@@ -311,18 +288,7 @@
           <w:sz w:val="32"/>
           <w:szCs w:val="32"/>
         </w:rPr>
-        <w:t>bska</w:t>
-      </w:r>
-      <w:proofErr w:type="spellEnd"/>
-      <w:r>
-        <w:rPr>
-          <w:rFonts w:asciiTheme="minorHAnsi" w:hAnsiTheme="minorHAnsi" w:cstheme="minorHAnsi"/>
-          <w:i/>
-          <w:iCs/>
-          <w:sz w:val="32"/>
-          <w:szCs w:val="32"/>
-        </w:rPr>
-        <w:t>, Ph.D. Eng.</w:t>
+        <w:t>bska, Ph.D. Eng.</w:t>
       </w:r>
     </w:p>
     <w:p>
@@ -1830,6 +1796,12 @@
               </w:rPr>
               <w:t>Template</w:t>
             </w:r>
+            <w:r>
+              <w:rPr>
+                <w:rFonts w:asciiTheme="minorHAnsi" w:hAnsiTheme="minorHAnsi" w:cstheme="minorHAnsi"/>
+              </w:rPr>
+              <w:t>, installation instruction</w:t>
+            </w:r>
           </w:p>
         </w:tc>
         <w:tc>
@@ -2561,18 +2533,302 @@
     </w:p>
     <w:p>
       <w:pPr>
-        <w:rPr>
-          <w:rFonts w:asciiTheme="minorHAnsi" w:hAnsiTheme="minorHAnsi" w:cstheme="minorHAnsi"/>
-        </w:rPr>
-      </w:pPr>
-      <w:r>
-        <w:br/>
-      </w:r>
-      <w:r>
-        <w:rPr>
-          <w:rFonts w:asciiTheme="minorHAnsi" w:hAnsiTheme="minorHAnsi" w:cstheme="minorHAnsi"/>
-        </w:rPr>
-        <w:t>???</w:t>
+        <w:pStyle w:val="Akapitzlist"/>
+        <w:rPr>
+          <w:rFonts w:asciiTheme="minorHAnsi" w:hAnsiTheme="minorHAnsi" w:cstheme="minorHAnsi"/>
+          <w:sz w:val="22"/>
+          <w:szCs w:val="22"/>
+        </w:rPr>
+      </w:pPr>
+    </w:p>
+    <w:p>
+      <w:pPr>
+        <w:pStyle w:val="Akapitzlist"/>
+        <w:numPr>
+          <w:ilvl w:val="0"/>
+          <w:numId w:val="17"/>
+        </w:numPr>
+        <w:rPr>
+          <w:rFonts w:asciiTheme="minorHAnsi" w:hAnsiTheme="minorHAnsi" w:cstheme="minorHAnsi"/>
+          <w:sz w:val="22"/>
+          <w:szCs w:val="22"/>
+        </w:rPr>
+      </w:pPr>
+      <w:r>
+        <w:rPr>
+          <w:rFonts w:asciiTheme="minorHAnsi" w:hAnsiTheme="minorHAnsi" w:cstheme="minorHAnsi"/>
+          <w:sz w:val="22"/>
+          <w:szCs w:val="22"/>
+        </w:rPr>
+        <w:t>Windows?</w:t>
+      </w:r>
+    </w:p>
+    <w:p>
+      <w:pPr>
+        <w:pStyle w:val="Akapitzlist"/>
+        <w:numPr>
+          <w:ilvl w:val="0"/>
+          <w:numId w:val="17"/>
+        </w:numPr>
+        <w:rPr>
+          <w:rFonts w:asciiTheme="minorHAnsi" w:hAnsiTheme="minorHAnsi" w:cstheme="minorHAnsi"/>
+          <w:sz w:val="22"/>
+          <w:szCs w:val="22"/>
+        </w:rPr>
+      </w:pPr>
+      <w:r>
+        <w:rPr>
+          <w:rFonts w:asciiTheme="minorHAnsi" w:hAnsiTheme="minorHAnsi" w:cstheme="minorHAnsi"/>
+          <w:sz w:val="22"/>
+          <w:szCs w:val="22"/>
+        </w:rPr>
+        <w:t>Install python 3.8/3.9</w:t>
+      </w:r>
+    </w:p>
+    <w:p>
+      <w:pPr>
+        <w:pStyle w:val="Akapitzlist"/>
+        <w:numPr>
+          <w:ilvl w:val="0"/>
+          <w:numId w:val="17"/>
+        </w:numPr>
+        <w:rPr>
+          <w:rFonts w:asciiTheme="minorHAnsi" w:hAnsiTheme="minorHAnsi" w:cstheme="minorHAnsi"/>
+          <w:sz w:val="22"/>
+          <w:szCs w:val="22"/>
+        </w:rPr>
+      </w:pPr>
+      <w:r>
+        <w:rPr>
+          <w:rFonts w:asciiTheme="minorHAnsi" w:hAnsiTheme="minorHAnsi" w:cstheme="minorHAnsi"/>
+          <w:sz w:val="22"/>
+          <w:szCs w:val="22"/>
+        </w:rPr>
+        <w:t>Install R 3.6/4.0</w:t>
+      </w:r>
+    </w:p>
+    <w:p>
+      <w:pPr>
+        <w:pStyle w:val="Akapitzlist"/>
+        <w:numPr>
+          <w:ilvl w:val="0"/>
+          <w:numId w:val="17"/>
+        </w:numPr>
+        <w:rPr>
+          <w:rFonts w:asciiTheme="minorHAnsi" w:hAnsiTheme="minorHAnsi" w:cstheme="minorHAnsi"/>
+          <w:sz w:val="22"/>
+          <w:szCs w:val="22"/>
+        </w:rPr>
+      </w:pPr>
+      <w:r>
+        <w:rPr>
+          <w:rFonts w:asciiTheme="minorHAnsi" w:hAnsiTheme="minorHAnsi" w:cstheme="minorHAnsi"/>
+          <w:sz w:val="22"/>
+          <w:szCs w:val="22"/>
+        </w:rPr>
+        <w:t xml:space="preserve">Add R_LIBS_USER to your user variables </w:t>
+      </w:r>
+    </w:p>
+    <w:p>
+      <w:pPr>
+        <w:pStyle w:val="Akapitzlist"/>
+        <w:numPr>
+          <w:ilvl w:val="0"/>
+          <w:numId w:val="17"/>
+        </w:numPr>
+        <w:rPr>
+          <w:rFonts w:asciiTheme="minorHAnsi" w:hAnsiTheme="minorHAnsi" w:cstheme="minorHAnsi"/>
+          <w:sz w:val="22"/>
+          <w:szCs w:val="22"/>
+        </w:rPr>
+      </w:pPr>
+      <w:r>
+        <w:rPr>
+          <w:rFonts w:asciiTheme="minorHAnsi" w:hAnsiTheme="minorHAnsi" w:cstheme="minorHAnsi"/>
+          <w:sz w:val="22"/>
+          <w:szCs w:val="22"/>
+        </w:rPr>
+        <w:t>(</w:t>
+      </w:r>
+      <w:commentRangeStart w:id="6"/>
+      <w:r>
+        <w:rPr>
+          <w:rFonts w:asciiTheme="minorHAnsi" w:hAnsiTheme="minorHAnsi" w:cstheme="minorHAnsi"/>
+          <w:sz w:val="22"/>
+          <w:szCs w:val="22"/>
+        </w:rPr>
+        <w:t>edit system variables</w:t>
+      </w:r>
+      <w:commentRangeEnd w:id="6"/>
+      <w:r>
+        <w:rPr>
+          <w:rStyle w:val="Odwoaniedokomentarza"/>
+          <w:rFonts w:asciiTheme="minorHAnsi" w:hAnsiTheme="minorHAnsi" w:cstheme="minorHAnsi"/>
+          <w:sz w:val="22"/>
+          <w:szCs w:val="22"/>
+          <w:lang w:eastAsia="pl-PL"/>
+        </w:rPr>
+        <w:commentReference w:id="6"/>
+      </w:r>
+      <w:r>
+        <w:rPr>
+          <w:rFonts w:asciiTheme="minorHAnsi" w:hAnsiTheme="minorHAnsi" w:cstheme="minorHAnsi"/>
+          <w:sz w:val="22"/>
+          <w:szCs w:val="22"/>
+        </w:rPr>
+        <w:t>) variable equal to path to R library (/path/to/directory/R/win-library/[version]) (C:\Users\agama\Documents\R\win-library\4.0)</w:t>
+      </w:r>
+    </w:p>
+    <w:p>
+      <w:pPr>
+        <w:pStyle w:val="Akapitzlist"/>
+        <w:numPr>
+          <w:ilvl w:val="0"/>
+          <w:numId w:val="17"/>
+        </w:numPr>
+        <w:rPr>
+          <w:rFonts w:asciiTheme="minorHAnsi" w:hAnsiTheme="minorHAnsi" w:cstheme="minorHAnsi"/>
+          <w:sz w:val="22"/>
+          <w:szCs w:val="22"/>
+        </w:rPr>
+      </w:pPr>
+      <w:r>
+        <w:rPr>
+          <w:rFonts w:asciiTheme="minorHAnsi" w:hAnsiTheme="minorHAnsi" w:cstheme="minorHAnsi"/>
+          <w:sz w:val="22"/>
+          <w:szCs w:val="22"/>
+        </w:rPr>
+        <w:t xml:space="preserve">Create </w:t>
+      </w:r>
+      <w:r>
+        <w:rPr>
+          <w:rFonts w:asciiTheme="minorHAnsi" w:hAnsiTheme="minorHAnsi" w:cstheme="minorHAnsi"/>
+          <w:sz w:val="22"/>
+          <w:szCs w:val="22"/>
+        </w:rPr>
+        <w:t>P</w:t>
+      </w:r>
+      <w:r>
+        <w:rPr>
+          <w:rFonts w:asciiTheme="minorHAnsi" w:hAnsiTheme="minorHAnsi" w:cstheme="minorHAnsi"/>
+          <w:sz w:val="22"/>
+          <w:szCs w:val="22"/>
+        </w:rPr>
+        <w:t>ython virtual environment</w:t>
+      </w:r>
+      <w:r>
+        <w:rPr>
+          <w:rFonts w:asciiTheme="minorHAnsi" w:hAnsiTheme="minorHAnsi" w:cstheme="minorHAnsi"/>
+          <w:sz w:val="22"/>
+          <w:szCs w:val="22"/>
+        </w:rPr>
+        <w:t xml:space="preserve">. Open </w:t>
+      </w:r>
+      <w:r>
+        <w:rPr>
+          <w:rFonts w:asciiTheme="minorHAnsi" w:hAnsiTheme="minorHAnsi" w:cstheme="minorHAnsi"/>
+          <w:sz w:val="22"/>
+          <w:szCs w:val="22"/>
+        </w:rPr>
+        <w:t>Command Line</w:t>
+      </w:r>
+      <w:r>
+        <w:rPr>
+          <w:rFonts w:asciiTheme="minorHAnsi" w:hAnsiTheme="minorHAnsi" w:cstheme="minorHAnsi"/>
+          <w:sz w:val="22"/>
+          <w:szCs w:val="22"/>
+        </w:rPr>
+        <w:t xml:space="preserve"> and run following command:</w:t>
+      </w:r>
+      <w:r>
+        <w:rPr>
+          <w:rFonts w:asciiTheme="minorHAnsi" w:hAnsiTheme="minorHAnsi" w:cstheme="minorHAnsi"/>
+          <w:sz w:val="22"/>
+          <w:szCs w:val="22"/>
+        </w:rPr>
+        <w:t xml:space="preserve"> </w:t>
+      </w:r>
+      <w:r>
+        <w:rPr>
+          <w:rFonts w:asciiTheme="minorHAnsi" w:hAnsiTheme="minorHAnsi" w:cstheme="minorHAnsi"/>
+          <w:i/>
+          <w:iCs/>
+          <w:sz w:val="22"/>
+          <w:szCs w:val="28"/>
+        </w:rPr>
+        <w:t xml:space="preserve">python -m venv </w:t>
+      </w:r>
+      <w:r>
+        <w:rPr>
+          <w:rFonts w:asciiTheme="minorHAnsi" w:hAnsiTheme="minorHAnsi" w:cstheme="minorHAnsi"/>
+          <w:i/>
+          <w:iCs/>
+          <w:sz w:val="22"/>
+          <w:szCs w:val="28"/>
+        </w:rPr>
+        <w:t>{</w:t>
+      </w:r>
+      <w:r>
+        <w:rPr>
+          <w:rFonts w:asciiTheme="minorHAnsi" w:hAnsiTheme="minorHAnsi" w:cstheme="minorHAnsi"/>
+          <w:i/>
+          <w:iCs/>
+          <w:sz w:val="22"/>
+          <w:szCs w:val="28"/>
+        </w:rPr>
+        <w:t>/path/to/</w:t>
+      </w:r>
+      <w:r>
+        <w:rPr>
+          <w:rFonts w:asciiTheme="minorHAnsi" w:hAnsiTheme="minorHAnsi" w:cstheme="minorHAnsi"/>
+          <w:i/>
+          <w:iCs/>
+          <w:sz w:val="22"/>
+          <w:szCs w:val="28"/>
+        </w:rPr>
+        <w:t>environment/</w:t>
+      </w:r>
+      <w:r>
+        <w:rPr>
+          <w:rFonts w:asciiTheme="minorHAnsi" w:hAnsiTheme="minorHAnsi" w:cstheme="minorHAnsi"/>
+          <w:i/>
+          <w:iCs/>
+          <w:sz w:val="22"/>
+          <w:szCs w:val="28"/>
+        </w:rPr>
+        <w:t>directory</w:t>
+      </w:r>
+      <w:r>
+        <w:rPr>
+          <w:rFonts w:asciiTheme="minorHAnsi" w:hAnsiTheme="minorHAnsi" w:cstheme="minorHAnsi"/>
+          <w:i/>
+          <w:iCs/>
+          <w:sz w:val="22"/>
+          <w:szCs w:val="28"/>
+        </w:rPr>
+        <w:t>}</w:t>
+      </w:r>
+    </w:p>
+    <w:p>
+      <w:pPr>
+        <w:pStyle w:val="Akapitzlist"/>
+        <w:numPr>
+          <w:ilvl w:val="1"/>
+          <w:numId w:val="17"/>
+        </w:numPr>
+        <w:rPr>
+          <w:rFonts w:asciiTheme="minorHAnsi" w:hAnsiTheme="minorHAnsi" w:cstheme="minorHAnsi"/>
+          <w:sz w:val="22"/>
+          <w:szCs w:val="22"/>
+        </w:rPr>
+      </w:pPr>
+      <w:r>
+        <w:rPr>
+          <w:rFonts w:asciiTheme="minorHAnsi" w:hAnsiTheme="minorHAnsi" w:cstheme="minorHAnsi"/>
+          <w:sz w:val="22"/>
+          <w:szCs w:val="28"/>
+        </w:rPr>
+        <w:t>Example: python -m venv …</w:t>
       </w:r>
     </w:p>
     <w:p>
@@ -2586,15 +2842,15 @@
           <w:rFonts w:asciiTheme="minorHAnsi" w:hAnsiTheme="minorHAnsi" w:cstheme="minorHAnsi"/>
         </w:rPr>
       </w:pPr>
-      <w:bookmarkStart w:id="6" w:name="_Toc92269912"/>
-      <w:commentRangeStart w:id="7"/>
+      <w:bookmarkStart w:id="7" w:name="_Toc92269912"/>
+      <w:commentRangeStart w:id="8"/>
       <w:r>
         <w:rPr>
           <w:rFonts w:asciiTheme="minorHAnsi" w:hAnsiTheme="minorHAnsi" w:cstheme="minorHAnsi"/>
         </w:rPr>
         <w:t>Installation instruction</w:t>
       </w:r>
-      <w:commentRangeEnd w:id="7"/>
+      <w:commentRangeEnd w:id="8"/>
       <w:r>
         <w:rPr>
           <w:rStyle w:val="Odwoaniedokomentarza"/>
@@ -2604,14 +2860,17 @@
           <w:color w:val="auto"/>
           <w:lang w:eastAsia="pl-PL"/>
         </w:rPr>
-        <w:commentReference w:id="7"/>
-      </w:r>
-      <w:bookmarkEnd w:id="6"/>
+        <w:commentReference w:id="8"/>
+      </w:r>
+      <w:bookmarkEnd w:id="7"/>
     </w:p>
     <w:p>
       <w:pPr>
-        <w:rPr>
-          <w:rFonts w:asciiTheme="minorHAnsi" w:hAnsiTheme="minorHAnsi" w:cstheme="minorHAnsi"/>
+        <w:pStyle w:val="Akapitzlist"/>
+        <w:rPr>
+          <w:rFonts w:asciiTheme="minorHAnsi" w:hAnsiTheme="minorHAnsi" w:cstheme="minorHAnsi"/>
+          <w:sz w:val="22"/>
+          <w:szCs w:val="22"/>
         </w:rPr>
       </w:pPr>
     </w:p>
@@ -2620,252 +2879,69 @@
         <w:pStyle w:val="Akapitzlist"/>
         <w:numPr>
           <w:ilvl w:val="0"/>
-          <w:numId w:val="17"/>
+          <w:numId w:val="19"/>
         </w:numPr>
         <w:rPr>
           <w:rFonts w:asciiTheme="minorHAnsi" w:hAnsiTheme="minorHAnsi" w:cstheme="minorHAnsi"/>
-        </w:rPr>
-      </w:pPr>
-      <w:r>
-        <w:rPr>
-          <w:rFonts w:asciiTheme="minorHAnsi" w:hAnsiTheme="minorHAnsi" w:cstheme="minorHAnsi"/>
-        </w:rPr>
-        <w:t>Install python 3.8/3.9</w:t>
-      </w:r>
-    </w:p>
-    <w:p>
-      <w:pPr>
-        <w:pStyle w:val="Akapitzlist"/>
-        <w:numPr>
-          <w:ilvl w:val="0"/>
-          <w:numId w:val="17"/>
-        </w:numPr>
-        <w:rPr>
-          <w:rFonts w:asciiTheme="minorHAnsi" w:hAnsiTheme="minorHAnsi" w:cstheme="minorHAnsi"/>
-        </w:rPr>
-      </w:pPr>
-      <w:r>
-        <w:rPr>
-          <w:rFonts w:asciiTheme="minorHAnsi" w:hAnsiTheme="minorHAnsi" w:cstheme="minorHAnsi"/>
-        </w:rPr>
-        <w:t>Install R 3.6/4.0</w:t>
-      </w:r>
-    </w:p>
-    <w:p>
-      <w:pPr>
-        <w:pStyle w:val="Akapitzlist"/>
-        <w:numPr>
-          <w:ilvl w:val="0"/>
-          <w:numId w:val="17"/>
-        </w:numPr>
-        <w:rPr>
-          <w:rFonts w:asciiTheme="minorHAnsi" w:hAnsiTheme="minorHAnsi" w:cstheme="minorHAnsi"/>
-        </w:rPr>
-      </w:pPr>
-      <w:r>
-        <w:rPr>
-          <w:rFonts w:asciiTheme="minorHAnsi" w:hAnsiTheme="minorHAnsi" w:cstheme="minorHAnsi"/>
-        </w:rPr>
-        <w:t xml:space="preserve">Add R_LIBS_USER to your user variables </w:t>
-      </w:r>
-    </w:p>
-    <w:p>
-      <w:pPr>
-        <w:pStyle w:val="Akapitzlist"/>
-        <w:numPr>
-          <w:ilvl w:val="1"/>
-          <w:numId w:val="17"/>
-        </w:numPr>
-        <w:rPr>
-          <w:rFonts w:asciiTheme="minorHAnsi" w:hAnsiTheme="minorHAnsi" w:cstheme="minorHAnsi"/>
-        </w:rPr>
-      </w:pPr>
-      <w:r>
-        <w:rPr>
-          <w:rFonts w:asciiTheme="minorHAnsi" w:hAnsiTheme="minorHAnsi" w:cstheme="minorHAnsi"/>
-        </w:rPr>
-        <w:t>(</w:t>
-      </w:r>
-      <w:commentRangeStart w:id="8"/>
-      <w:r>
-        <w:rPr>
-          <w:rFonts w:asciiTheme="minorHAnsi" w:hAnsiTheme="minorHAnsi" w:cstheme="minorHAnsi"/>
-        </w:rPr>
-        <w:t>edit system variables</w:t>
-      </w:r>
-      <w:commentRangeEnd w:id="8"/>
-      <w:r>
-        <w:rPr>
-          <w:rStyle w:val="Odwoaniedokomentarza"/>
-          <w:rFonts w:cs="Arial"/>
-          <w:lang w:eastAsia="pl-PL"/>
-        </w:rPr>
-        <w:commentReference w:id="8"/>
-      </w:r>
-      <w:r>
-        <w:rPr>
-          <w:rFonts w:asciiTheme="minorHAnsi" w:hAnsiTheme="minorHAnsi" w:cstheme="minorHAnsi"/>
-        </w:rPr>
-        <w:t xml:space="preserve">) </w:t>
-      </w:r>
-      <w:r>
-        <w:rPr>
-          <w:rFonts w:asciiTheme="minorHAnsi" w:hAnsiTheme="minorHAnsi" w:cstheme="minorHAnsi"/>
-        </w:rPr>
-        <w:t xml:space="preserve">variable </w:t>
-      </w:r>
-      <w:r>
-        <w:rPr>
-          <w:rFonts w:asciiTheme="minorHAnsi" w:hAnsiTheme="minorHAnsi" w:cstheme="minorHAnsi"/>
-        </w:rPr>
-        <w:t xml:space="preserve">equal to path </w:t>
-      </w:r>
-      <w:r>
-        <w:rPr>
-          <w:rFonts w:asciiTheme="minorHAnsi" w:hAnsiTheme="minorHAnsi" w:cstheme="minorHAnsi"/>
-        </w:rPr>
-        <w:t>to</w:t>
-      </w:r>
-      <w:r>
-        <w:rPr>
-          <w:rFonts w:asciiTheme="minorHAnsi" w:hAnsiTheme="minorHAnsi" w:cstheme="minorHAnsi"/>
-        </w:rPr>
-        <w:t xml:space="preserve"> R library (/path/to/directory/R/win-library/[version]) (</w:t>
-      </w:r>
-      <w:r>
-        <w:rPr>
-          <w:rFonts w:asciiTheme="minorHAnsi" w:hAnsiTheme="minorHAnsi" w:cstheme="minorHAnsi" w:hint="eastAsia"/>
-        </w:rPr>
-        <w:t>C:\Users\agama\Documents\R\win-library\4.0</w:t>
-      </w:r>
-      <w:r>
-        <w:rPr>
-          <w:rFonts w:asciiTheme="minorHAnsi" w:hAnsiTheme="minorHAnsi" w:cstheme="minorHAnsi"/>
-        </w:rPr>
-        <w:t>)</w:t>
-      </w:r>
-    </w:p>
-    <w:p>
-      <w:pPr>
-        <w:pStyle w:val="Akapitzlist"/>
-        <w:numPr>
-          <w:ilvl w:val="0"/>
-          <w:numId w:val="17"/>
-        </w:numPr>
-        <w:rPr>
-          <w:rFonts w:asciiTheme="minorHAnsi" w:hAnsiTheme="minorHAnsi" w:cstheme="minorHAnsi"/>
-        </w:rPr>
-      </w:pPr>
-      <w:r>
-        <w:rPr>
-          <w:rFonts w:asciiTheme="minorHAnsi" w:hAnsiTheme="minorHAnsi" w:cstheme="minorHAnsi"/>
-        </w:rPr>
-        <w:t xml:space="preserve">Create python virtual environment  </w:t>
-      </w:r>
-    </w:p>
-    <w:p>
-      <w:pPr>
-        <w:pStyle w:val="Akapitzlist"/>
-        <w:numPr>
-          <w:ilvl w:val="1"/>
-          <w:numId w:val="17"/>
-        </w:numPr>
-        <w:rPr>
-          <w:rFonts w:asciiTheme="minorHAnsi" w:hAnsiTheme="minorHAnsi" w:cstheme="minorHAnsi"/>
-        </w:rPr>
-      </w:pPr>
-      <w:r>
-        <w:rPr>
-          <w:rFonts w:asciiTheme="minorHAnsi" w:hAnsiTheme="minorHAnsi" w:cstheme="minorHAnsi"/>
-        </w:rPr>
-        <w:t xml:space="preserve">Windows, run </w:t>
-      </w:r>
-      <w:proofErr w:type="spellStart"/>
-      <w:r>
-        <w:rPr>
-          <w:rFonts w:asciiTheme="minorHAnsi" w:hAnsiTheme="minorHAnsi" w:cstheme="minorHAnsi"/>
-        </w:rPr>
-        <w:t>cmd</w:t>
-      </w:r>
-      <w:proofErr w:type="spellEnd"/>
-      <w:r>
-        <w:rPr>
-          <w:rFonts w:asciiTheme="minorHAnsi" w:hAnsiTheme="minorHAnsi" w:cstheme="minorHAnsi"/>
-        </w:rPr>
-        <w:t xml:space="preserve"> as administrator, type </w:t>
-      </w:r>
-      <w:r>
-        <w:rPr>
-          <w:rFonts w:asciiTheme="minorHAnsi" w:hAnsiTheme="minorHAnsi" w:cstheme="minorHAnsi"/>
-          <w:i/>
-          <w:iCs/>
-        </w:rPr>
-        <w:t xml:space="preserve">python -m </w:t>
-      </w:r>
-      <w:proofErr w:type="spellStart"/>
-      <w:r>
-        <w:rPr>
-          <w:rFonts w:asciiTheme="minorHAnsi" w:hAnsiTheme="minorHAnsi" w:cstheme="minorHAnsi"/>
-          <w:i/>
-          <w:iCs/>
-        </w:rPr>
-        <w:t>venv</w:t>
-      </w:r>
-      <w:proofErr w:type="spellEnd"/>
-      <w:r>
-        <w:rPr>
-          <w:rFonts w:asciiTheme="minorHAnsi" w:hAnsiTheme="minorHAnsi" w:cstheme="minorHAnsi"/>
-          <w:i/>
-          <w:iCs/>
-        </w:rPr>
-        <w:t xml:space="preserve"> /path/to/directory</w:t>
-      </w:r>
-    </w:p>
-    <w:p>
-      <w:pPr>
-        <w:pStyle w:val="Akapitzlist"/>
-        <w:numPr>
-          <w:ilvl w:val="0"/>
-          <w:numId w:val="17"/>
-        </w:numPr>
-        <w:rPr>
-          <w:rFonts w:asciiTheme="minorHAnsi" w:hAnsiTheme="minorHAnsi" w:cstheme="minorHAnsi"/>
-        </w:rPr>
-      </w:pPr>
-      <w:r>
-        <w:rPr>
-          <w:rFonts w:asciiTheme="minorHAnsi" w:hAnsiTheme="minorHAnsi" w:cstheme="minorHAnsi"/>
-        </w:rPr>
-        <w:t>clone</w:t>
-      </w:r>
-      <w:r>
-        <w:rPr>
-          <w:rFonts w:asciiTheme="minorHAnsi" w:hAnsiTheme="minorHAnsi" w:cstheme="minorHAnsi"/>
-        </w:rPr>
-        <w:t xml:space="preserve"> git repository</w:t>
-      </w:r>
-    </w:p>
-    <w:p>
-      <w:pPr>
-        <w:pStyle w:val="Akapitzlist"/>
-        <w:numPr>
-          <w:ilvl w:val="1"/>
-          <w:numId w:val="17"/>
-        </w:numPr>
-        <w:rPr>
-          <w:rFonts w:asciiTheme="minorHAnsi" w:hAnsiTheme="minorHAnsi" w:cstheme="minorHAnsi"/>
-          <w:i/>
-          <w:iCs/>
-          <w:lang w:val="en-US"/>
-        </w:rPr>
-      </w:pPr>
+          <w:sz w:val="22"/>
+          <w:szCs w:val="22"/>
+        </w:rPr>
+      </w:pPr>
+      <w:r>
+        <w:rPr>
+          <w:rFonts w:asciiTheme="minorHAnsi" w:hAnsiTheme="minorHAnsi" w:cstheme="minorHAnsi"/>
+          <w:sz w:val="22"/>
+          <w:szCs w:val="22"/>
+        </w:rPr>
+        <w:t>C</w:t>
+      </w:r>
+      <w:r>
+        <w:rPr>
+          <w:rFonts w:asciiTheme="minorHAnsi" w:hAnsiTheme="minorHAnsi" w:cstheme="minorHAnsi"/>
+          <w:sz w:val="22"/>
+          <w:szCs w:val="22"/>
+        </w:rPr>
+        <w:t>lone</w:t>
+      </w:r>
+      <w:r>
+        <w:rPr>
+          <w:rFonts w:asciiTheme="minorHAnsi" w:hAnsiTheme="minorHAnsi" w:cstheme="minorHAnsi"/>
+          <w:sz w:val="22"/>
+          <w:szCs w:val="22"/>
+        </w:rPr>
+        <w:t xml:space="preserve"> </w:t>
+      </w:r>
+      <w:r>
+        <w:rPr>
+          <w:rFonts w:asciiTheme="minorHAnsi" w:hAnsiTheme="minorHAnsi" w:cstheme="minorHAnsi"/>
+          <w:sz w:val="22"/>
+          <w:szCs w:val="22"/>
+        </w:rPr>
+        <w:t>Github</w:t>
+      </w:r>
+      <w:r>
+        <w:rPr>
+          <w:rFonts w:asciiTheme="minorHAnsi" w:hAnsiTheme="minorHAnsi" w:cstheme="minorHAnsi"/>
+          <w:sz w:val="22"/>
+          <w:szCs w:val="22"/>
+        </w:rPr>
+        <w:t xml:space="preserve"> repository</w:t>
+      </w:r>
+      <w:r>
+        <w:rPr>
+          <w:rFonts w:asciiTheme="minorHAnsi" w:hAnsiTheme="minorHAnsi" w:cstheme="minorHAnsi"/>
+          <w:sz w:val="22"/>
+          <w:szCs w:val="22"/>
+        </w:rPr>
+        <w:t xml:space="preserve"> from the following location: </w:t>
+      </w:r>
       <w:hyperlink r:id="rId13" w:history="1">
         <w:r>
           <w:rPr>
             <w:rStyle w:val="Hipercze"/>
-            <w:rFonts w:asciiTheme="minorHAnsi" w:hAnsiTheme="minorHAnsi" w:cstheme="minorHAnsi" w:hint="eastAsia"/>
-            <w:i/>
-            <w:iCs/>
+            <w:rFonts w:asciiTheme="minorHAnsi" w:hAnsiTheme="minorHAnsi" w:cstheme="minorHAnsi"/>
+            <w:sz w:val="22"/>
+            <w:szCs w:val="22"/>
             <w:lang w:val="en-US"/>
           </w:rPr>
           <w:t>https://github.com/amakarewicz/BEngThesis</w:t>
@@ -2877,19 +2953,69 @@
         <w:pStyle w:val="Akapitzlist"/>
         <w:numPr>
           <w:ilvl w:val="0"/>
-          <w:numId w:val="17"/>
+          <w:numId w:val="19"/>
         </w:numPr>
         <w:rPr>
           <w:rFonts w:asciiTheme="minorHAnsi" w:hAnsiTheme="minorHAnsi" w:cstheme="minorHAnsi"/>
+          <w:sz w:val="22"/>
+          <w:szCs w:val="22"/>
           <w:lang w:val="en-US"/>
         </w:rPr>
       </w:pPr>
       <w:r>
         <w:rPr>
           <w:rFonts w:asciiTheme="minorHAnsi" w:hAnsiTheme="minorHAnsi" w:cstheme="minorHAnsi"/>
+          <w:sz w:val="22"/>
+          <w:szCs w:val="22"/>
           <w:lang w:val="en-US"/>
         </w:rPr>
-        <w:t xml:space="preserve">Enter the directory with the project </w:t>
+        <w:t xml:space="preserve">Run </w:t>
+      </w:r>
+      <w:r>
+        <w:rPr>
+          <w:rFonts w:asciiTheme="minorHAnsi" w:hAnsiTheme="minorHAnsi" w:cstheme="minorHAnsi"/>
+          <w:sz w:val="22"/>
+          <w:szCs w:val="22"/>
+          <w:lang w:val="en-US"/>
+        </w:rPr>
+        <w:t>Command Line</w:t>
+      </w:r>
+      <w:commentRangeStart w:id="9"/>
+      <w:r>
+        <w:rPr>
+          <w:rFonts w:asciiTheme="minorHAnsi" w:hAnsiTheme="minorHAnsi" w:cstheme="minorHAnsi"/>
+          <w:sz w:val="22"/>
+          <w:szCs w:val="22"/>
+          <w:lang w:val="en-US"/>
+        </w:rPr>
+        <w:t xml:space="preserve"> </w:t>
+      </w:r>
+      <w:commentRangeEnd w:id="9"/>
+      <w:r>
+        <w:rPr>
+          <w:rStyle w:val="Odwoaniedokomentarza"/>
+          <w:rFonts w:cs="Arial"/>
+          <w:lang w:eastAsia="pl-PL"/>
+        </w:rPr>
+        <w:commentReference w:id="9"/>
+      </w:r>
+      <w:r>
+        <w:rPr>
+          <w:rFonts w:asciiTheme="minorHAnsi" w:hAnsiTheme="minorHAnsi" w:cstheme="minorHAnsi"/>
+          <w:sz w:val="22"/>
+          <w:szCs w:val="22"/>
+          <w:lang w:val="en-US"/>
+        </w:rPr>
+        <w:t>as an Administrator</w:t>
+      </w:r>
+      <w:r>
+        <w:rPr>
+          <w:rFonts w:asciiTheme="minorHAnsi" w:hAnsiTheme="minorHAnsi" w:cstheme="minorHAnsi"/>
+          <w:sz w:val="22"/>
+          <w:szCs w:val="22"/>
+          <w:lang w:val="en-US"/>
+        </w:rPr>
+        <w:t xml:space="preserve"> and enter the directory with the repository (BEngThesis).</w:t>
       </w:r>
     </w:p>
     <w:p>
@@ -2897,58 +3023,56 @@
         <w:pStyle w:val="Akapitzlist"/>
         <w:numPr>
           <w:ilvl w:val="1"/>
-          <w:numId w:val="17"/>
+          <w:numId w:val="19"/>
         </w:numPr>
         <w:rPr>
           <w:rFonts w:asciiTheme="minorHAnsi" w:hAnsiTheme="minorHAnsi" w:cstheme="minorHAnsi"/>
+          <w:sz w:val="22"/>
+          <w:szCs w:val="22"/>
           <w:lang w:val="en-US"/>
         </w:rPr>
       </w:pPr>
       <w:r>
         <w:rPr>
           <w:rFonts w:asciiTheme="minorHAnsi" w:hAnsiTheme="minorHAnsi" w:cstheme="minorHAnsi"/>
+          <w:sz w:val="22"/>
+          <w:szCs w:val="22"/>
           <w:lang w:val="en-US"/>
         </w:rPr>
-        <w:t xml:space="preserve">Still In </w:t>
-      </w:r>
-      <w:proofErr w:type="spellStart"/>
-      <w:r>
-        <w:rPr>
-          <w:rFonts w:asciiTheme="minorHAnsi" w:hAnsiTheme="minorHAnsi" w:cstheme="minorHAnsi"/>
+        <w:t xml:space="preserve">Example: </w:t>
+      </w:r>
+      <w:r>
+        <w:rPr>
+          <w:rFonts w:asciiTheme="minorHAnsi" w:hAnsiTheme="minorHAnsi" w:cstheme="minorHAnsi"/>
+          <w:i/>
+          <w:iCs/>
+          <w:sz w:val="22"/>
+          <w:szCs w:val="22"/>
           <w:lang w:val="en-US"/>
         </w:rPr>
-        <w:t>cmd</w:t>
-      </w:r>
-      <w:proofErr w:type="spellEnd"/>
-      <w:r>
-        <w:rPr>
-          <w:rFonts w:asciiTheme="minorHAnsi" w:hAnsiTheme="minorHAnsi" w:cstheme="minorHAnsi"/>
+        <w:t>C</w:t>
+      </w:r>
+      <w:r>
+        <w:rPr>
+          <w:rFonts w:asciiTheme="minorHAnsi" w:hAnsiTheme="minorHAnsi" w:cstheme="minorHAnsi" w:hint="eastAsia"/>
+          <w:i/>
+          <w:iCs/>
+          <w:sz w:val="22"/>
+          <w:szCs w:val="22"/>
           <w:lang w:val="en-US"/>
         </w:rPr>
-        <w:t xml:space="preserve"> ran as administrator</w:t>
-      </w:r>
-      <w:r>
-        <w:rPr>
-          <w:rFonts w:asciiTheme="minorHAnsi" w:hAnsiTheme="minorHAnsi" w:cstheme="minorHAnsi"/>
+        <w:t>:\Users\agama</w:t>
+      </w:r>
+      <w:r>
+        <w:rPr>
+          <w:rFonts w:asciiTheme="minorHAnsi" w:hAnsiTheme="minorHAnsi" w:cstheme="minorHAnsi"/>
+          <w:i/>
+          <w:iCs/>
+          <w:sz w:val="22"/>
+          <w:szCs w:val="22"/>
           <w:lang w:val="en-US"/>
         </w:rPr>
-        <w:t>, enter main directory (</w:t>
-      </w:r>
-      <w:proofErr w:type="spellStart"/>
-      <w:r>
-        <w:rPr>
-          <w:rFonts w:asciiTheme="minorHAnsi" w:hAnsiTheme="minorHAnsi" w:cstheme="minorHAnsi"/>
-          <w:lang w:val="en-US"/>
-        </w:rPr>
-        <w:t>BEngThesis</w:t>
-      </w:r>
-      <w:proofErr w:type="spellEnd"/>
-      <w:r>
-        <w:rPr>
-          <w:rFonts w:asciiTheme="minorHAnsi" w:hAnsiTheme="minorHAnsi" w:cstheme="minorHAnsi"/>
-          <w:lang w:val="en-US"/>
-        </w:rPr>
-        <w:t>)</w:t>
+        <w:t>\Documents\BEngThesis</w:t>
       </w:r>
     </w:p>
     <w:p>
@@ -2956,47 +3080,95 @@
         <w:pStyle w:val="Akapitzlist"/>
         <w:numPr>
           <w:ilvl w:val="0"/>
-          <w:numId w:val="17"/>
+          <w:numId w:val="19"/>
         </w:numPr>
         <w:rPr>
           <w:rFonts w:asciiTheme="minorHAnsi" w:hAnsiTheme="minorHAnsi" w:cstheme="minorHAnsi"/>
+          <w:sz w:val="22"/>
+          <w:szCs w:val="22"/>
           <w:lang w:val="en-US"/>
         </w:rPr>
       </w:pPr>
       <w:r>
         <w:rPr>
           <w:rFonts w:asciiTheme="minorHAnsi" w:hAnsiTheme="minorHAnsi" w:cstheme="minorHAnsi"/>
+          <w:sz w:val="22"/>
+          <w:szCs w:val="22"/>
           <w:lang w:val="en-US"/>
         </w:rPr>
-        <w:t xml:space="preserve">Run </w:t>
-      </w:r>
-      <w:r>
-        <w:rPr>
-          <w:rFonts w:asciiTheme="minorHAnsi" w:hAnsiTheme="minorHAnsi" w:cstheme="minorHAnsi" w:hint="eastAsia"/>
+        <w:t>Run</w:t>
+      </w:r>
+      <w:r>
+        <w:rPr>
+          <w:rFonts w:asciiTheme="minorHAnsi" w:hAnsiTheme="minorHAnsi" w:cstheme="minorHAnsi"/>
+          <w:sz w:val="22"/>
+          <w:szCs w:val="22"/>
           <w:lang w:val="en-US"/>
         </w:rPr>
-        <w:t xml:space="preserve">install_requirements.sh file passing </w:t>
-      </w:r>
-      <w:r>
-        <w:rPr>
-          <w:rFonts w:asciiTheme="minorHAnsi" w:hAnsiTheme="minorHAnsi" w:cstheme="minorHAnsi"/>
+        <w:t xml:space="preserve"> install_requirements.sh file</w:t>
+      </w:r>
+      <w:r>
+        <w:rPr>
+          <w:rFonts w:asciiTheme="minorHAnsi" w:hAnsiTheme="minorHAnsi" w:cstheme="minorHAnsi"/>
+          <w:sz w:val="22"/>
+          <w:szCs w:val="22"/>
           <w:lang w:val="en-US"/>
         </w:rPr>
-        <w:t>path to python env folder</w:t>
-      </w:r>
-      <w:r>
-        <w:rPr>
-          <w:rFonts w:asciiTheme="minorHAnsi" w:hAnsiTheme="minorHAnsi" w:cstheme="minorHAnsi" w:hint="eastAsia"/>
+        <w:t>, adding path to created previously P</w:t>
+      </w:r>
+      <w:r>
+        <w:rPr>
+          <w:rFonts w:asciiTheme="minorHAnsi" w:hAnsiTheme="minorHAnsi" w:cstheme="minorHAnsi"/>
+          <w:sz w:val="22"/>
+          <w:szCs w:val="22"/>
           <w:lang w:val="en-US"/>
         </w:rPr>
+        <w:t xml:space="preserve">ython </w:t>
+      </w:r>
+      <w:r>
+        <w:rPr>
+          <w:rFonts w:asciiTheme="minorHAnsi" w:hAnsiTheme="minorHAnsi" w:cstheme="minorHAnsi"/>
+          <w:sz w:val="22"/>
+          <w:szCs w:val="22"/>
+          <w:lang w:val="en-US"/>
+        </w:rPr>
+        <w:t>virtual environment</w:t>
+      </w:r>
+      <w:r>
+        <w:rPr>
+          <w:rFonts w:asciiTheme="minorHAnsi" w:hAnsiTheme="minorHAnsi" w:cstheme="minorHAnsi"/>
+          <w:sz w:val="22"/>
+          <w:szCs w:val="22"/>
+          <w:lang w:val="en-US"/>
+        </w:rPr>
         <w:t xml:space="preserve"> </w:t>
       </w:r>
       <w:r>
         <w:rPr>
           <w:rFonts w:asciiTheme="minorHAnsi" w:hAnsiTheme="minorHAnsi" w:cstheme="minorHAnsi"/>
+          <w:sz w:val="22"/>
+          <w:szCs w:val="22"/>
           <w:lang w:val="en-US"/>
         </w:rPr>
-        <w:t>and path to R folder</w:t>
+        <w:t xml:space="preserve">directory </w:t>
+      </w:r>
+      <w:r>
+        <w:rPr>
+          <w:rFonts w:asciiTheme="minorHAnsi" w:hAnsiTheme="minorHAnsi" w:cstheme="minorHAnsi"/>
+          <w:sz w:val="22"/>
+          <w:szCs w:val="22"/>
+          <w:lang w:val="en-US"/>
+        </w:rPr>
+        <w:t xml:space="preserve">and </w:t>
+      </w:r>
+      <w:r>
+        <w:rPr>
+          <w:rFonts w:asciiTheme="minorHAnsi" w:hAnsiTheme="minorHAnsi" w:cstheme="minorHAnsi"/>
+          <w:sz w:val="22"/>
+          <w:szCs w:val="22"/>
+          <w:lang w:val="en-US"/>
+        </w:rPr>
+        <w:t xml:space="preserve">path to R directory as command arguments. </w:t>
       </w:r>
     </w:p>
     <w:p>
@@ -3004,93 +3176,179 @@
         <w:pStyle w:val="Akapitzlist"/>
         <w:numPr>
           <w:ilvl w:val="1"/>
-          <w:numId w:val="17"/>
+          <w:numId w:val="19"/>
         </w:numPr>
         <w:rPr>
           <w:rFonts w:asciiTheme="minorHAnsi" w:hAnsiTheme="minorHAnsi" w:cstheme="minorHAnsi"/>
+          <w:sz w:val="22"/>
+          <w:szCs w:val="22"/>
           <w:lang w:val="en-US"/>
         </w:rPr>
       </w:pPr>
       <w:r>
         <w:rPr>
-          <w:rFonts w:asciiTheme="minorHAnsi" w:hAnsiTheme="minorHAnsi" w:cstheme="minorHAnsi" w:hint="eastAsia"/>
+          <w:rFonts w:asciiTheme="minorHAnsi" w:hAnsiTheme="minorHAnsi" w:cstheme="minorHAnsi"/>
+          <w:sz w:val="22"/>
+          <w:szCs w:val="22"/>
           <w:lang w:val="en-US"/>
         </w:rPr>
+        <w:t xml:space="preserve">Command template: </w:t>
+      </w:r>
+      <w:r>
+        <w:rPr>
+          <w:rFonts w:asciiTheme="minorHAnsi" w:hAnsiTheme="minorHAnsi" w:cstheme="minorHAnsi"/>
+          <w:i/>
+          <w:iCs/>
+          <w:sz w:val="22"/>
+          <w:szCs w:val="28"/>
+          <w:lang w:val="en-US"/>
+        </w:rPr>
         <w:t>install_requirements.sh "{</w:t>
       </w:r>
-      <w:proofErr w:type="spellStart"/>
-      <w:r>
-        <w:rPr>
-          <w:rFonts w:asciiTheme="minorHAnsi" w:hAnsiTheme="minorHAnsi" w:cstheme="minorHAnsi" w:hint="eastAsia"/>
+      <w:r>
+        <w:rPr>
+          <w:rFonts w:asciiTheme="minorHAnsi" w:hAnsiTheme="minorHAnsi" w:cstheme="minorHAnsi"/>
+          <w:i/>
+          <w:iCs/>
+          <w:sz w:val="22"/>
+          <w:szCs w:val="28"/>
           <w:lang w:val="en-US"/>
         </w:rPr>
-        <w:t>python_path</w:t>
-      </w:r>
-      <w:proofErr w:type="spellEnd"/>
-      <w:r>
-        <w:rPr>
-          <w:rFonts w:asciiTheme="minorHAnsi" w:hAnsiTheme="minorHAnsi" w:cstheme="minorHAnsi" w:hint="eastAsia"/>
+        <w:t xml:space="preserve">/path/to/python/env </w:t>
+      </w:r>
+      <w:r>
+        <w:rPr>
+          <w:rFonts w:asciiTheme="minorHAnsi" w:hAnsiTheme="minorHAnsi" w:cstheme="minorHAnsi"/>
+          <w:i/>
+          <w:iCs/>
+          <w:sz w:val="22"/>
+          <w:szCs w:val="28"/>
           <w:lang w:val="en-US"/>
         </w:rPr>
         <w:t>}" "{</w:t>
       </w:r>
-      <w:proofErr w:type="spellStart"/>
-      <w:r>
-        <w:rPr>
-          <w:rFonts w:asciiTheme="minorHAnsi" w:hAnsiTheme="minorHAnsi" w:cstheme="minorHAnsi" w:hint="eastAsia"/>
+      <w:r>
+        <w:rPr>
+          <w:rFonts w:asciiTheme="minorHAnsi" w:hAnsiTheme="minorHAnsi" w:cstheme="minorHAnsi"/>
+          <w:i/>
+          <w:iCs/>
+          <w:sz w:val="22"/>
+          <w:szCs w:val="28"/>
           <w:lang w:val="en-US"/>
         </w:rPr>
-        <w:t>R_path</w:t>
-      </w:r>
-      <w:proofErr w:type="spellEnd"/>
-      <w:r>
-        <w:rPr>
-          <w:rFonts w:asciiTheme="minorHAnsi" w:hAnsiTheme="minorHAnsi" w:cstheme="minorHAnsi" w:hint="eastAsia"/>
+        <w:t>/path/to/R</w:t>
+      </w:r>
+      <w:r>
+        <w:rPr>
+          <w:rFonts w:asciiTheme="minorHAnsi" w:hAnsiTheme="minorHAnsi" w:cstheme="minorHAnsi"/>
+          <w:i/>
+          <w:iCs/>
+          <w:sz w:val="22"/>
+          <w:szCs w:val="28"/>
           <w:lang w:val="en-US"/>
         </w:rPr>
-        <w:t>}"</w:t>
-      </w:r>
-      <w:r>
-        <w:rPr>
-          <w:rFonts w:asciiTheme="minorHAnsi" w:hAnsiTheme="minorHAnsi" w:cstheme="minorHAnsi"/>
+        <w:t>}</w:t>
+      </w:r>
+      <w:r>
+        <w:rPr>
+          <w:rFonts w:asciiTheme="minorHAnsi" w:hAnsiTheme="minorHAnsi" w:cstheme="minorHAnsi"/>
+          <w:i/>
+          <w:iCs/>
+          <w:sz w:val="22"/>
+          <w:szCs w:val="28"/>
           <w:lang w:val="en-US"/>
         </w:rPr>
-        <w:t xml:space="preserve"> ex. </w:t>
-      </w:r>
-      <w:r>
-        <w:rPr>
-          <w:rFonts w:asciiTheme="minorHAnsi" w:hAnsiTheme="minorHAnsi" w:cstheme="minorHAnsi"/>
+        <w:t>”</w:t>
+      </w:r>
+    </w:p>
+    <w:p>
+      <w:pPr>
+        <w:pStyle w:val="Akapitzlist"/>
+        <w:numPr>
+          <w:ilvl w:val="1"/>
+          <w:numId w:val="19"/>
+        </w:numPr>
+        <w:rPr>
+          <w:rFonts w:asciiTheme="minorHAnsi" w:hAnsiTheme="minorHAnsi" w:cstheme="minorHAnsi"/>
+          <w:sz w:val="22"/>
+          <w:szCs w:val="22"/>
           <w:lang w:val="en-US"/>
         </w:rPr>
-        <w:t>“</w:t>
-      </w:r>
-      <w:r>
-        <w:rPr>
-          <w:rFonts w:asciiTheme="minorHAnsi" w:hAnsiTheme="minorHAnsi" w:cstheme="minorHAnsi" w:hint="eastAsia"/>
+      </w:pPr>
+      <w:r>
+        <w:rPr>
+          <w:rFonts w:asciiTheme="minorHAnsi" w:hAnsiTheme="minorHAnsi" w:cstheme="minorHAnsi"/>
+          <w:sz w:val="22"/>
+          <w:szCs w:val="28"/>
           <w:lang w:val="en-US"/>
         </w:rPr>
-        <w:t>C:\Users\agama\Desktop\django_testing_2</w:t>
-      </w:r>
-      <w:r>
-        <w:rPr>
-          <w:rFonts w:asciiTheme="minorHAnsi" w:hAnsiTheme="minorHAnsi" w:cstheme="minorHAnsi"/>
+        <w:t>Example:</w:t>
+      </w:r>
+      <w:r>
+        <w:rPr>
+          <w:rFonts w:asciiTheme="minorHAnsi" w:hAnsiTheme="minorHAnsi" w:cstheme="minorHAnsi"/>
+          <w:i/>
+          <w:iCs/>
+          <w:sz w:val="22"/>
+          <w:szCs w:val="28"/>
           <w:lang w:val="en-US"/>
         </w:rPr>
-        <w:t>” “</w:t>
-      </w:r>
-      <w:r>
-        <w:rPr>
-          <w:rFonts w:asciiTheme="minorHAnsi" w:hAnsiTheme="minorHAnsi" w:cstheme="minorHAnsi" w:hint="eastAsia"/>
+        <w:t xml:space="preserve"> install_requirements.sh </w:t>
+      </w:r>
+      <w:r>
+        <w:rPr>
+          <w:rFonts w:asciiTheme="minorHAnsi" w:hAnsiTheme="minorHAnsi" w:cstheme="minorHAnsi"/>
+          <w:i/>
+          <w:iCs/>
+          <w:sz w:val="22"/>
+          <w:szCs w:val="28"/>
           <w:lang w:val="en-US"/>
         </w:rPr>
-        <w:t>C:\Program Files\R\R-4.0.0</w:t>
-      </w:r>
-      <w:r>
-        <w:rPr>
-          <w:rFonts w:asciiTheme="minorHAnsi" w:hAnsiTheme="minorHAnsi" w:cstheme="minorHAnsi"/>
+        <w:t>“C:\Users\agama\</w:t>
+      </w:r>
+      <w:r>
+        <w:rPr>
+          <w:rFonts w:asciiTheme="minorHAnsi" w:hAnsiTheme="minorHAnsi" w:cstheme="minorHAnsi"/>
+          <w:i/>
+          <w:iCs/>
+          <w:sz w:val="22"/>
+          <w:szCs w:val="28"/>
           <w:lang w:val="en-US"/>
         </w:rPr>
-        <w:t>”</w:t>
+        <w:t>Documents</w:t>
+      </w:r>
+      <w:r>
+        <w:rPr>
+          <w:rFonts w:asciiTheme="minorHAnsi" w:hAnsiTheme="minorHAnsi" w:cstheme="minorHAnsi"/>
+          <w:i/>
+          <w:iCs/>
+          <w:sz w:val="22"/>
+          <w:szCs w:val="28"/>
+          <w:lang w:val="en-US"/>
+        </w:rPr>
+        <w:t>\</w:t>
+      </w:r>
+      <w:r>
+        <w:rPr>
+          <w:rFonts w:asciiTheme="minorHAnsi" w:hAnsiTheme="minorHAnsi" w:cstheme="minorHAnsi"/>
+          <w:i/>
+          <w:iCs/>
+          <w:sz w:val="22"/>
+          <w:szCs w:val="28"/>
+          <w:lang w:val="en-US"/>
+        </w:rPr>
+        <w:t>BEngThesis\django\bengthesis</w:t>
+      </w:r>
+      <w:r>
+        <w:rPr>
+          <w:rFonts w:asciiTheme="minorHAnsi" w:hAnsiTheme="minorHAnsi" w:cstheme="minorHAnsi"/>
+          <w:i/>
+          <w:iCs/>
+          <w:sz w:val="22"/>
+          <w:szCs w:val="28"/>
+          <w:lang w:val="en-US"/>
+        </w:rPr>
+        <w:t>” “C:\Program Files\R\R-4.0.0”</w:t>
       </w:r>
     </w:p>
     <w:p>
@@ -3098,19 +3356,41 @@
         <w:pStyle w:val="Akapitzlist"/>
         <w:numPr>
           <w:ilvl w:val="0"/>
-          <w:numId w:val="17"/>
+          <w:numId w:val="19"/>
         </w:numPr>
         <w:rPr>
           <w:rFonts w:asciiTheme="minorHAnsi" w:hAnsiTheme="minorHAnsi" w:cstheme="minorHAnsi"/>
+          <w:sz w:val="22"/>
+          <w:szCs w:val="22"/>
           <w:lang w:val="en-US"/>
         </w:rPr>
       </w:pPr>
       <w:r>
         <w:rPr>
           <w:rFonts w:asciiTheme="minorHAnsi" w:hAnsiTheme="minorHAnsi" w:cstheme="minorHAnsi"/>
+          <w:sz w:val="22"/>
+          <w:szCs w:val="22"/>
           <w:lang w:val="en-US"/>
         </w:rPr>
-        <w:t xml:space="preserve">Run start_app.sh file passing path to python.exe inside environment </w:t>
+        <w:t>Run start_app.sh file</w:t>
+      </w:r>
+      <w:r>
+        <w:rPr>
+          <w:rFonts w:asciiTheme="minorHAnsi" w:hAnsiTheme="minorHAnsi" w:cstheme="minorHAnsi"/>
+          <w:sz w:val="22"/>
+          <w:szCs w:val="22"/>
+          <w:lang w:val="en-US"/>
+        </w:rPr>
+        <w:t xml:space="preserve">, adding path to </w:t>
+      </w:r>
+      <w:r>
+        <w:rPr>
+          <w:rFonts w:asciiTheme="minorHAnsi" w:hAnsiTheme="minorHAnsi" w:cstheme="minorHAnsi"/>
+          <w:sz w:val="22"/>
+          <w:szCs w:val="22"/>
+          <w:lang w:val="en-US"/>
+        </w:rPr>
+        <w:t>created previously Python virtual environment directory as command argument (same as in the previous step).</w:t>
       </w:r>
     </w:p>
     <w:p>
@@ -3118,37 +3398,143 @@
         <w:pStyle w:val="Akapitzlist"/>
         <w:numPr>
           <w:ilvl w:val="1"/>
-          <w:numId w:val="17"/>
+          <w:numId w:val="19"/>
         </w:numPr>
         <w:rPr>
           <w:rFonts w:asciiTheme="minorHAnsi" w:hAnsiTheme="minorHAnsi" w:cstheme="minorHAnsi"/>
+          <w:sz w:val="22"/>
+          <w:szCs w:val="22"/>
           <w:lang w:val="en-US"/>
         </w:rPr>
       </w:pPr>
       <w:r>
         <w:rPr>
           <w:rFonts w:asciiTheme="minorHAnsi" w:hAnsiTheme="minorHAnsi" w:cstheme="minorHAnsi"/>
+          <w:sz w:val="22"/>
+          <w:szCs w:val="22"/>
           <w:lang w:val="en-US"/>
         </w:rPr>
-        <w:t>start_app.sh“</w:t>
-      </w:r>
-      <w:r>
-        <w:rPr>
-          <w:rFonts w:asciiTheme="minorHAnsi" w:hAnsiTheme="minorHAnsi" w:cstheme="minorHAnsi" w:hint="eastAsia"/>
+        <w:t xml:space="preserve">Command template: </w:t>
+      </w:r>
+      <w:r>
+        <w:rPr>
+          <w:rFonts w:asciiTheme="minorHAnsi" w:hAnsiTheme="minorHAnsi" w:cstheme="minorHAnsi"/>
+          <w:i/>
+          <w:iCs/>
+          <w:sz w:val="22"/>
+          <w:szCs w:val="22"/>
           <w:lang w:val="en-US"/>
         </w:rPr>
-        <w:t>C:\Users\agama\Desktop\django_testing_2\Scripts</w:t>
-      </w:r>
-      <w:r>
-        <w:rPr>
-          <w:rFonts w:asciiTheme="minorHAnsi" w:hAnsiTheme="minorHAnsi" w:cstheme="minorHAnsi"/>
+        <w:t>start_app.sh</w:t>
+      </w:r>
+      <w:r>
+        <w:rPr>
+          <w:rFonts w:asciiTheme="minorHAnsi" w:hAnsiTheme="minorHAnsi" w:cstheme="minorHAnsi"/>
+          <w:i/>
+          <w:iCs/>
+          <w:sz w:val="22"/>
+          <w:szCs w:val="22"/>
           <w:lang w:val="en-US"/>
         </w:rPr>
-        <w:t>\python.exe</w:t>
-      </w:r>
-      <w:r>
-        <w:rPr>
-          <w:rFonts w:asciiTheme="minorHAnsi" w:hAnsiTheme="minorHAnsi" w:cstheme="minorHAnsi"/>
+        <w:t xml:space="preserve"> “{/path to python/env}</w:t>
+      </w:r>
+      <w:r>
+        <w:rPr>
+          <w:rFonts w:asciiTheme="minorHAnsi" w:hAnsiTheme="minorHAnsi" w:cstheme="minorHAnsi"/>
+          <w:i/>
+          <w:iCs/>
+          <w:sz w:val="22"/>
+          <w:szCs w:val="22"/>
+          <w:lang w:val="en-US"/>
+        </w:rPr>
+        <w:t>“</w:t>
+      </w:r>
+    </w:p>
+    <w:p>
+      <w:pPr>
+        <w:pStyle w:val="Akapitzlist"/>
+        <w:numPr>
+          <w:ilvl w:val="1"/>
+          <w:numId w:val="19"/>
+        </w:numPr>
+        <w:rPr>
+          <w:rFonts w:asciiTheme="minorHAnsi" w:hAnsiTheme="minorHAnsi" w:cstheme="minorHAnsi"/>
+          <w:sz w:val="22"/>
+          <w:szCs w:val="22"/>
+          <w:lang w:val="en-US"/>
+        </w:rPr>
+      </w:pPr>
+      <w:r>
+        <w:rPr>
+          <w:rFonts w:asciiTheme="minorHAnsi" w:hAnsiTheme="minorHAnsi" w:cstheme="minorHAnsi"/>
+          <w:sz w:val="22"/>
+          <w:szCs w:val="22"/>
+          <w:lang w:val="en-US"/>
+        </w:rPr>
+        <w:t xml:space="preserve">Example: </w:t>
+      </w:r>
+      <w:r>
+        <w:rPr>
+          <w:rFonts w:asciiTheme="minorHAnsi" w:hAnsiTheme="minorHAnsi" w:cstheme="minorHAnsi"/>
+          <w:i/>
+          <w:iCs/>
+          <w:sz w:val="22"/>
+          <w:szCs w:val="22"/>
+          <w:lang w:val="en-US"/>
+        </w:rPr>
+        <w:t>start_app.sh “</w:t>
+      </w:r>
+      <w:r>
+        <w:rPr>
+          <w:rFonts w:asciiTheme="minorHAnsi" w:hAnsiTheme="minorHAnsi" w:cstheme="minorHAnsi"/>
+          <w:i/>
+          <w:iCs/>
+          <w:sz w:val="22"/>
+          <w:szCs w:val="22"/>
+          <w:lang w:val="en-US"/>
+        </w:rPr>
+        <w:t>C:\Users\agama\</w:t>
+      </w:r>
+      <w:r>
+        <w:rPr>
+          <w:rFonts w:asciiTheme="minorHAnsi" w:hAnsiTheme="minorHAnsi" w:cstheme="minorHAnsi"/>
+          <w:i/>
+          <w:iCs/>
+          <w:sz w:val="22"/>
+          <w:szCs w:val="22"/>
+          <w:lang w:val="en-US"/>
+        </w:rPr>
+        <w:t>Documents</w:t>
+      </w:r>
+      <w:r>
+        <w:rPr>
+          <w:rFonts w:asciiTheme="minorHAnsi" w:hAnsiTheme="minorHAnsi" w:cstheme="minorHAnsi"/>
+          <w:i/>
+          <w:iCs/>
+          <w:sz w:val="22"/>
+          <w:szCs w:val="22"/>
+          <w:lang w:val="en-US"/>
+        </w:rPr>
+        <w:t>\</w:t>
+      </w:r>
+      <w:r>
+        <w:rPr>
+          <w:rFonts w:asciiTheme="minorHAnsi" w:hAnsiTheme="minorHAnsi" w:cstheme="minorHAnsi"/>
+          <w:i/>
+          <w:iCs/>
+          <w:sz w:val="22"/>
+          <w:szCs w:val="22"/>
+          <w:lang w:val="en-US"/>
+        </w:rPr>
+        <w:t>BEngThesis\django\bengthesis</w:t>
+      </w:r>
+      <w:r>
+        <w:rPr>
+          <w:rFonts w:asciiTheme="minorHAnsi" w:hAnsiTheme="minorHAnsi" w:cstheme="minorHAnsi"/>
+          <w:i/>
+          <w:iCs/>
+          <w:sz w:val="22"/>
+          <w:szCs w:val="22"/>
           <w:lang w:val="en-US"/>
         </w:rPr>
         <w:t>”</w:t>
@@ -3159,19 +3545,71 @@
         <w:pStyle w:val="Akapitzlist"/>
         <w:numPr>
           <w:ilvl w:val="0"/>
-          <w:numId w:val="17"/>
+          <w:numId w:val="19"/>
         </w:numPr>
         <w:rPr>
           <w:rFonts w:asciiTheme="minorHAnsi" w:hAnsiTheme="minorHAnsi" w:cstheme="minorHAnsi"/>
+          <w:sz w:val="22"/>
+          <w:szCs w:val="22"/>
           <w:lang w:val="en-US"/>
         </w:rPr>
       </w:pPr>
       <w:r>
         <w:rPr>
           <w:rFonts w:asciiTheme="minorHAnsi" w:hAnsiTheme="minorHAnsi" w:cstheme="minorHAnsi"/>
+          <w:sz w:val="22"/>
+          <w:szCs w:val="22"/>
           <w:lang w:val="en-US"/>
         </w:rPr>
-        <w:t>run 127.0.0.1:8000/homepage in your browser</w:t>
+        <w:t>Ru</w:t>
+      </w:r>
+      <w:r>
+        <w:rPr>
+          <w:rFonts w:asciiTheme="minorHAnsi" w:hAnsiTheme="minorHAnsi" w:cstheme="minorHAnsi"/>
+          <w:sz w:val="22"/>
+          <w:szCs w:val="22"/>
+          <w:lang w:val="en-US"/>
+        </w:rPr>
+        <w:t xml:space="preserve">n </w:t>
+      </w:r>
+      <w:hyperlink r:id="rId14" w:history="1">
+        <w:r>
+          <w:rPr>
+            <w:rStyle w:val="Hipercze"/>
+            <w:rFonts w:asciiTheme="minorHAnsi" w:hAnsiTheme="minorHAnsi" w:cstheme="minorHAnsi" w:hint="eastAsia"/>
+            <w:sz w:val="22"/>
+            <w:szCs w:val="22"/>
+            <w:lang w:val="en-US"/>
+          </w:rPr>
+          <w:t>http://127.0.0.1:8000/homepage</w:t>
+        </w:r>
+      </w:hyperlink>
+      <w:r>
+        <w:rPr>
+          <w:rFonts w:asciiTheme="minorHAnsi" w:hAnsiTheme="minorHAnsi" w:cstheme="minorHAnsi"/>
+          <w:sz w:val="22"/>
+          <w:szCs w:val="22"/>
+          <w:lang w:val="en-US"/>
+        </w:rPr>
+        <w:t xml:space="preserve"> </w:t>
+      </w:r>
+      <w:r>
+        <w:rPr>
+          <w:rFonts w:asciiTheme="minorHAnsi" w:hAnsiTheme="minorHAnsi" w:cstheme="minorHAnsi"/>
+          <w:sz w:val="22"/>
+          <w:szCs w:val="22"/>
+          <w:lang w:val="en-US"/>
+        </w:rPr>
+        <w:t>in your browser</w:t>
+      </w:r>
+      <w:r>
+        <w:rPr>
+          <w:rFonts w:asciiTheme="minorHAnsi" w:hAnsiTheme="minorHAnsi" w:cstheme="minorHAnsi"/>
+          <w:sz w:val="22"/>
+          <w:szCs w:val="22"/>
+          <w:lang w:val="en-US"/>
+        </w:rPr>
+        <w:t>.</w:t>
       </w:r>
     </w:p>
     <w:p>
@@ -3185,22 +3623,27 @@
           <w:rFonts w:asciiTheme="minorHAnsi" w:hAnsiTheme="minorHAnsi" w:cstheme="minorHAnsi"/>
         </w:rPr>
       </w:pPr>
-      <w:bookmarkStart w:id="9" w:name="_Toc92269913"/>
+      <w:bookmarkStart w:id="10" w:name="_Toc92269913"/>
       <w:r>
         <w:rPr>
           <w:rFonts w:asciiTheme="minorHAnsi" w:hAnsiTheme="minorHAnsi" w:cstheme="minorHAnsi"/>
         </w:rPr>
         <w:t>Acceptance tests</w:t>
       </w:r>
-      <w:bookmarkEnd w:id="9"/>
+      <w:bookmarkEnd w:id="10"/>
     </w:p>
     <w:p>
       <w:pPr>
-        <w:pStyle w:val="Akapitzlist"/>
-        <w:rPr>
-          <w:rFonts w:asciiTheme="minorHAnsi" w:hAnsiTheme="minorHAnsi" w:cstheme="minorHAnsi"/>
-        </w:rPr>
-      </w:pPr>
+        <w:rPr>
+          <w:rFonts w:asciiTheme="minorHAnsi" w:hAnsiTheme="minorHAnsi" w:cstheme="minorHAnsi"/>
+        </w:rPr>
+      </w:pPr>
+      <w:r>
+        <w:rPr>
+          <w:rFonts w:asciiTheme="minorHAnsi" w:hAnsiTheme="minorHAnsi" w:cstheme="minorHAnsi"/>
+        </w:rPr>
+        <w:t>Bez screenów, tylko opis</w:t>
+      </w:r>
     </w:p>
     <w:p>
       <w:pPr>
@@ -3213,14 +3656,14 @@
           <w:rFonts w:asciiTheme="minorHAnsi" w:hAnsiTheme="minorHAnsi" w:cstheme="minorHAnsi"/>
         </w:rPr>
       </w:pPr>
-      <w:bookmarkStart w:id="10" w:name="_Toc92269914"/>
+      <w:bookmarkStart w:id="11" w:name="_Toc92269914"/>
       <w:r>
         <w:rPr>
           <w:rFonts w:asciiTheme="minorHAnsi" w:hAnsiTheme="minorHAnsi" w:cstheme="minorHAnsi"/>
         </w:rPr>
         <w:t>User’s Manual</w:t>
       </w:r>
-      <w:bookmarkEnd w:id="10"/>
+      <w:bookmarkEnd w:id="11"/>
     </w:p>
     <w:p>
       <w:pPr>
@@ -3241,30 +3684,21 @@
           <w:rFonts w:asciiTheme="minorHAnsi" w:hAnsiTheme="minorHAnsi" w:cstheme="minorHAnsi"/>
           <w:lang w:val="pl-PL"/>
         </w:rPr>
-        <w:t xml:space="preserve">Dodać </w:t>
-      </w:r>
-      <w:proofErr w:type="spellStart"/>
+        <w:t>Dodać screeny z instrukcją c</w:t>
+      </w:r>
       <w:r>
         <w:rPr>
           <w:rFonts w:asciiTheme="minorHAnsi" w:hAnsiTheme="minorHAnsi" w:cstheme="minorHAnsi"/>
           <w:lang w:val="pl-PL"/>
         </w:rPr>
-        <w:t>screeny</w:t>
-      </w:r>
-      <w:proofErr w:type="spellEnd"/>
+        <w:t>o i jak klikać</w:t>
+      </w:r>
       <w:r>
         <w:rPr>
           <w:rFonts w:asciiTheme="minorHAnsi" w:hAnsiTheme="minorHAnsi" w:cstheme="minorHAnsi"/>
           <w:lang w:val="pl-PL"/>
         </w:rPr>
-        <w:t xml:space="preserve"> z instrukcją c</w:t>
-      </w:r>
-      <w:r>
-        <w:rPr>
-          <w:rFonts w:asciiTheme="minorHAnsi" w:hAnsiTheme="minorHAnsi" w:cstheme="minorHAnsi"/>
-          <w:lang w:val="pl-PL"/>
-        </w:rPr>
-        <w:t>o i jak klikać</w:t>
+        <w:t>, zwięźle, max a4</w:t>
       </w:r>
     </w:p>
     <w:p>
@@ -3278,16 +3712,16 @@
           <w:rFonts w:asciiTheme="minorHAnsi" w:hAnsiTheme="minorHAnsi" w:cstheme="minorHAnsi"/>
         </w:rPr>
       </w:pPr>
-      <w:bookmarkStart w:id="11" w:name="_Toc465776547"/>
-      <w:bookmarkStart w:id="12" w:name="_Toc92269915"/>
+      <w:bookmarkStart w:id="12" w:name="_Toc465776547"/>
+      <w:bookmarkStart w:id="13" w:name="_Toc92269915"/>
       <w:r>
         <w:rPr>
           <w:rFonts w:asciiTheme="minorHAnsi" w:hAnsiTheme="minorHAnsi" w:cstheme="minorHAnsi"/>
         </w:rPr>
         <w:t>Bibliography</w:t>
       </w:r>
-      <w:bookmarkEnd w:id="11"/>
       <w:bookmarkEnd w:id="12"/>
+      <w:bookmarkEnd w:id="13"/>
     </w:p>
     <w:p>
       <w:pPr>
@@ -3313,59 +3747,14 @@
           <w:szCs w:val="22"/>
         </w:rPr>
       </w:pPr>
-      <w:proofErr w:type="spellStart"/>
       <w:r>
         <w:rPr>
           <w:rFonts w:asciiTheme="minorHAnsi" w:eastAsia="SimSun" w:hAnsiTheme="minorHAnsi" w:cstheme="minorHAnsi"/>
           <w:sz w:val="22"/>
           <w:szCs w:val="22"/>
         </w:rPr>
-        <w:t>Aghabozorgi</w:t>
-      </w:r>
-      <w:proofErr w:type="spellEnd"/>
-      <w:r>
-        <w:rPr>
-          <w:rFonts w:asciiTheme="minorHAnsi" w:eastAsia="SimSun" w:hAnsiTheme="minorHAnsi" w:cstheme="minorHAnsi"/>
-          <w:sz w:val="22"/>
-          <w:szCs w:val="22"/>
-        </w:rPr>
-        <w:t xml:space="preserve">, Saeed, </w:t>
-      </w:r>
-      <w:proofErr w:type="spellStart"/>
-      <w:r>
-        <w:rPr>
-          <w:rFonts w:asciiTheme="minorHAnsi" w:eastAsia="SimSun" w:hAnsiTheme="minorHAnsi" w:cstheme="minorHAnsi"/>
-          <w:sz w:val="22"/>
-          <w:szCs w:val="22"/>
-        </w:rPr>
-        <w:t>Shirkhorshidi</w:t>
-      </w:r>
-      <w:proofErr w:type="spellEnd"/>
-      <w:r>
-        <w:rPr>
-          <w:rFonts w:asciiTheme="minorHAnsi" w:eastAsia="SimSun" w:hAnsiTheme="minorHAnsi" w:cstheme="minorHAnsi"/>
-          <w:sz w:val="22"/>
-          <w:szCs w:val="22"/>
-        </w:rPr>
-        <w:t xml:space="preserve">, Ali S., and Wah, </w:t>
-      </w:r>
-      <w:proofErr w:type="spellStart"/>
-      <w:r>
-        <w:rPr>
-          <w:rFonts w:asciiTheme="minorHAnsi" w:eastAsia="SimSun" w:hAnsiTheme="minorHAnsi" w:cstheme="minorHAnsi"/>
-          <w:sz w:val="22"/>
-          <w:szCs w:val="22"/>
-        </w:rPr>
-        <w:t>Teh</w:t>
-      </w:r>
-      <w:proofErr w:type="spellEnd"/>
-      <w:r>
-        <w:rPr>
-          <w:rFonts w:asciiTheme="minorHAnsi" w:eastAsia="SimSun" w:hAnsiTheme="minorHAnsi" w:cstheme="minorHAnsi"/>
-          <w:sz w:val="22"/>
-          <w:szCs w:val="22"/>
-        </w:rPr>
-        <w:t xml:space="preserve"> Y. Time-series clustering – A decade review. Information Systems 53 16-38, 2015.</w:t>
+        <w:lastRenderedPageBreak/>
+        <w:t>Aghabozorgi, Saeed, Shirkhorshidi, Ali S., and Wah, Teh Y. Time-series clustering – A decade review. Information Systems 53 16-38, 2015.</w:t>
       </w:r>
     </w:p>
     <w:p>
@@ -3392,79 +3781,15 @@
           <w:szCs w:val="22"/>
         </w:rPr>
       </w:pPr>
-      <w:bookmarkStart w:id="13" w:name="_Ref399253358"/>
-      <w:bookmarkEnd w:id="13"/>
-      <w:proofErr w:type="spellStart"/>
+      <w:bookmarkStart w:id="14" w:name="_Ref399253358"/>
+      <w:bookmarkEnd w:id="14"/>
       <w:r>
         <w:rPr>
           <w:rFonts w:asciiTheme="minorHAnsi" w:eastAsia="SimSun" w:hAnsiTheme="minorHAnsi" w:cstheme="minorHAnsi"/>
           <w:sz w:val="22"/>
           <w:szCs w:val="22"/>
         </w:rPr>
-        <w:t>Gräbner</w:t>
-      </w:r>
-      <w:proofErr w:type="spellEnd"/>
-      <w:r>
-        <w:rPr>
-          <w:rFonts w:asciiTheme="minorHAnsi" w:eastAsia="SimSun" w:hAnsiTheme="minorHAnsi" w:cstheme="minorHAnsi"/>
-          <w:sz w:val="22"/>
-          <w:szCs w:val="22"/>
-        </w:rPr>
-        <w:t xml:space="preserve">, C., </w:t>
-      </w:r>
-      <w:proofErr w:type="spellStart"/>
-      <w:r>
-        <w:rPr>
-          <w:rFonts w:asciiTheme="minorHAnsi" w:eastAsia="SimSun" w:hAnsiTheme="minorHAnsi" w:cstheme="minorHAnsi"/>
-          <w:sz w:val="22"/>
-          <w:szCs w:val="22"/>
-        </w:rPr>
-        <w:t>Heimberger</w:t>
-      </w:r>
-      <w:proofErr w:type="spellEnd"/>
-      <w:r>
-        <w:rPr>
-          <w:rFonts w:asciiTheme="minorHAnsi" w:eastAsia="SimSun" w:hAnsiTheme="minorHAnsi" w:cstheme="minorHAnsi"/>
-          <w:sz w:val="22"/>
-          <w:szCs w:val="22"/>
-        </w:rPr>
-        <w:t xml:space="preserve">, P., </w:t>
-      </w:r>
-      <w:proofErr w:type="spellStart"/>
-      <w:r>
-        <w:rPr>
-          <w:rFonts w:asciiTheme="minorHAnsi" w:eastAsia="SimSun" w:hAnsiTheme="minorHAnsi" w:cstheme="minorHAnsi"/>
-          <w:sz w:val="22"/>
-          <w:szCs w:val="22"/>
-        </w:rPr>
-        <w:t>Kapeller</w:t>
-      </w:r>
-      <w:proofErr w:type="spellEnd"/>
-      <w:r>
-        <w:rPr>
-          <w:rFonts w:asciiTheme="minorHAnsi" w:eastAsia="SimSun" w:hAnsiTheme="minorHAnsi" w:cstheme="minorHAnsi"/>
-          <w:sz w:val="22"/>
-          <w:szCs w:val="22"/>
-        </w:rPr>
-        <w:t xml:space="preserve">, J., and </w:t>
-      </w:r>
-      <w:proofErr w:type="spellStart"/>
-      <w:r>
-        <w:rPr>
-          <w:rFonts w:asciiTheme="minorHAnsi" w:eastAsia="SimSun" w:hAnsiTheme="minorHAnsi" w:cstheme="minorHAnsi"/>
-          <w:sz w:val="22"/>
-          <w:szCs w:val="22"/>
-        </w:rPr>
-        <w:t>Schütz</w:t>
-      </w:r>
-      <w:proofErr w:type="spellEnd"/>
-      <w:r>
-        <w:rPr>
-          <w:rFonts w:asciiTheme="minorHAnsi" w:eastAsia="SimSun" w:hAnsiTheme="minorHAnsi" w:cstheme="minorHAnsi"/>
-          <w:sz w:val="22"/>
-          <w:szCs w:val="22"/>
-        </w:rPr>
-        <w:t xml:space="preserve"> B. Structural change in times of increasing </w:t>
+        <w:t xml:space="preserve">Gräbner, C., Heimberger, P., Kapeller, J., and Schütz B. Structural change in times of increasing </w:t>
       </w:r>
       <w:r>
         <w:rPr>
@@ -3499,51 +3824,14 @@
           <w:szCs w:val="22"/>
         </w:rPr>
       </w:pPr>
-      <w:bookmarkStart w:id="14" w:name="_Ref386879009"/>
+      <w:bookmarkStart w:id="15" w:name="_Ref386879009"/>
       <w:r>
         <w:rPr>
           <w:rFonts w:asciiTheme="minorHAnsi" w:eastAsia="SimSun" w:hAnsiTheme="minorHAnsi" w:cstheme="minorHAnsi"/>
           <w:sz w:val="22"/>
           <w:szCs w:val="22"/>
         </w:rPr>
-        <w:lastRenderedPageBreak/>
-        <w:t xml:space="preserve">Bartlett, W. and </w:t>
-      </w:r>
-      <w:proofErr w:type="spellStart"/>
-      <w:r>
-        <w:rPr>
-          <w:rFonts w:asciiTheme="minorHAnsi" w:eastAsia="SimSun" w:hAnsiTheme="minorHAnsi" w:cstheme="minorHAnsi"/>
-          <w:sz w:val="22"/>
-          <w:szCs w:val="22"/>
-        </w:rPr>
-        <w:t>Prica</w:t>
-      </w:r>
-      <w:proofErr w:type="spellEnd"/>
-      <w:r>
-        <w:rPr>
-          <w:rFonts w:asciiTheme="minorHAnsi" w:eastAsia="SimSun" w:hAnsiTheme="minorHAnsi" w:cstheme="minorHAnsi"/>
-          <w:sz w:val="22"/>
-          <w:szCs w:val="22"/>
-        </w:rPr>
-        <w:t xml:space="preserve">, I. Interdependence between Core and Peripheries of the European Economy: Secular Stagnation and Growth in the Western Balkans. </w:t>
-      </w:r>
-      <w:proofErr w:type="spellStart"/>
-      <w:r>
-        <w:rPr>
-          <w:rFonts w:asciiTheme="minorHAnsi" w:eastAsia="SimSun" w:hAnsiTheme="minorHAnsi" w:cstheme="minorHAnsi"/>
-          <w:sz w:val="22"/>
-          <w:szCs w:val="22"/>
-        </w:rPr>
-        <w:t>LSE‘Europe</w:t>
-      </w:r>
-      <w:proofErr w:type="spellEnd"/>
-      <w:r>
-        <w:rPr>
-          <w:rFonts w:asciiTheme="minorHAnsi" w:eastAsia="SimSun" w:hAnsiTheme="minorHAnsi" w:cstheme="minorHAnsi"/>
-          <w:sz w:val="22"/>
-          <w:szCs w:val="22"/>
-        </w:rPr>
-        <w:t xml:space="preserve"> in Questio</w:t>
+        <w:t>Bartlett, W. and Prica, I. Interdependence between Core and Peripheries of the European Economy: Secular Stagnation and Growth in the Western Balkans. LSE‘Europe in Questio</w:t>
       </w:r>
       <w:r>
         <w:rPr>
@@ -3641,25 +3929,7 @@
           <w:sz w:val="22"/>
           <w:szCs w:val="22"/>
         </w:rPr>
-        <w:t xml:space="preserve"> Using Python. </w:t>
-      </w:r>
-      <w:proofErr w:type="spellStart"/>
-      <w:r>
-        <w:rPr>
-          <w:rFonts w:asciiTheme="minorHAnsi" w:eastAsia="SimSun" w:hAnsiTheme="minorHAnsi" w:cstheme="minorHAnsi"/>
-          <w:sz w:val="22"/>
-          <w:szCs w:val="22"/>
-        </w:rPr>
-        <w:t>Packt</w:t>
-      </w:r>
-      <w:proofErr w:type="spellEnd"/>
-      <w:r>
-        <w:rPr>
-          <w:rFonts w:asciiTheme="minorHAnsi" w:eastAsia="SimSun" w:hAnsiTheme="minorHAnsi" w:cstheme="minorHAnsi"/>
-          <w:sz w:val="22"/>
-          <w:szCs w:val="22"/>
-        </w:rPr>
-        <w:t>, 2017</w:t>
+        <w:t xml:space="preserve"> Using Python. Packt, 2017</w:t>
       </w:r>
     </w:p>
     <w:p>
@@ -3692,19 +3962,18 @@
           <w:szCs w:val="22"/>
           <w:shd w:val="clear" w:color="auto" w:fill="FFFFFF"/>
         </w:rPr>
-        <w:t xml:space="preserve">Fu-Lai Chung, </w:t>
-      </w:r>
-      <w:proofErr w:type="spellStart"/>
-      <w:r>
-        <w:rPr>
+        <w:t>Fu-Lai Chung, Tak-Chung Fu, V. Ng and R. W. P. Luk, "An evolutionary approach to pattern-based time series segmentation," in </w:t>
+      </w:r>
+      <w:r>
+        <w:rPr>
+          <w:rStyle w:val="Uwydatnienie"/>
           <w:rFonts w:asciiTheme="minorHAnsi" w:hAnsiTheme="minorHAnsi" w:cstheme="minorHAnsi"/>
           <w:sz w:val="22"/>
           <w:szCs w:val="22"/>
           <w:shd w:val="clear" w:color="auto" w:fill="FFFFFF"/>
         </w:rPr>
-        <w:t>Tak</w:t>
-      </w:r>
-      <w:proofErr w:type="spellEnd"/>
+        <w:t>IEEE Transactions on Evolutionary Computation</w:t>
+      </w:r>
       <w:r>
         <w:rPr>
           <w:rFonts w:asciiTheme="minorHAnsi" w:hAnsiTheme="minorHAnsi" w:cstheme="minorHAnsi"/>
@@ -3712,48 +3981,9 @@
           <w:szCs w:val="22"/>
           <w:shd w:val="clear" w:color="auto" w:fill="FFFFFF"/>
         </w:rPr>
-        <w:t xml:space="preserve">-Chung Fu, V. Ng and R. W. P. </w:t>
-      </w:r>
-      <w:proofErr w:type="spellStart"/>
-      <w:r>
-        <w:rPr>
-          <w:rFonts w:asciiTheme="minorHAnsi" w:hAnsiTheme="minorHAnsi" w:cstheme="minorHAnsi"/>
-          <w:sz w:val="22"/>
-          <w:szCs w:val="22"/>
-          <w:shd w:val="clear" w:color="auto" w:fill="FFFFFF"/>
-        </w:rPr>
-        <w:t>Luk</w:t>
-      </w:r>
-      <w:proofErr w:type="spellEnd"/>
-      <w:r>
-        <w:rPr>
-          <w:rFonts w:asciiTheme="minorHAnsi" w:hAnsiTheme="minorHAnsi" w:cstheme="minorHAnsi"/>
-          <w:sz w:val="22"/>
-          <w:szCs w:val="22"/>
-          <w:shd w:val="clear" w:color="auto" w:fill="FFFFFF"/>
-        </w:rPr>
-        <w:t>, "An evolutionary approach to pattern-based time series segmentation," in </w:t>
-      </w:r>
-      <w:r>
-        <w:rPr>
-          <w:rStyle w:val="Uwydatnienie"/>
-          <w:rFonts w:asciiTheme="minorHAnsi" w:hAnsiTheme="minorHAnsi" w:cstheme="minorHAnsi"/>
-          <w:sz w:val="22"/>
-          <w:szCs w:val="22"/>
-          <w:shd w:val="clear" w:color="auto" w:fill="FFFFFF"/>
-        </w:rPr>
-        <w:t>IEEE Transactions on Evolutionary Computation</w:t>
-      </w:r>
-      <w:r>
-        <w:rPr>
-          <w:rFonts w:asciiTheme="minorHAnsi" w:hAnsiTheme="minorHAnsi" w:cstheme="minorHAnsi"/>
-          <w:sz w:val="22"/>
-          <w:szCs w:val="22"/>
-          <w:shd w:val="clear" w:color="auto" w:fill="FFFFFF"/>
-        </w:rPr>
         <w:t>, vol. 8, no. 5, pp. 471-489, Oct. 2004.</w:t>
       </w:r>
-      <w:bookmarkEnd w:id="14"/>
+      <w:bookmarkEnd w:id="15"/>
     </w:p>
     <w:p>
       <w:pPr>
@@ -3787,7 +4017,7 @@
         </w:rPr>
         <w:t xml:space="preserve">Scikit-learn developers (BSD License), Scikit-learn User Guide: 2.3 Clustering, 2007-2021, </w:t>
       </w:r>
-      <w:hyperlink r:id="rId14" w:history="1">
+      <w:hyperlink r:id="rId15" w:history="1">
         <w:r>
           <w:rPr>
             <w:rStyle w:val="Hipercze"/>
@@ -3833,7 +4063,7 @@
         </w:rPr>
         <w:t xml:space="preserve">Jeremy Zhang, Dynamic Time Warping. Explanation and code. 2020, Feb 1 </w:t>
       </w:r>
-      <w:hyperlink r:id="rId15" w:history="1">
+      <w:hyperlink r:id="rId16" w:history="1">
         <w:r>
           <w:rPr>
             <w:rStyle w:val="Hipercze"/>
@@ -3872,7 +4102,6 @@
           <w:lang w:val="en-US"/>
         </w:rPr>
       </w:pPr>
-      <w:proofErr w:type="spellStart"/>
       <w:r>
         <w:rPr>
           <w:rFonts w:asciiTheme="minorHAnsi" w:eastAsia="SimSun" w:hAnsiTheme="minorHAnsi" w:cstheme="minorHAnsi"/>
@@ -3880,79 +4109,9 @@
           <w:szCs w:val="22"/>
           <w:lang w:val="en-US"/>
         </w:rPr>
-        <w:t>Xiaoji</w:t>
-      </w:r>
-      <w:proofErr w:type="spellEnd"/>
-      <w:r>
-        <w:rPr>
-          <w:rFonts w:asciiTheme="minorHAnsi" w:eastAsia="SimSun" w:hAnsiTheme="minorHAnsi" w:cstheme="minorHAnsi"/>
-          <w:sz w:val="22"/>
-          <w:szCs w:val="22"/>
-          <w:lang w:val="en-US"/>
-        </w:rPr>
-        <w:t xml:space="preserve"> Wan, </w:t>
-      </w:r>
-      <w:proofErr w:type="spellStart"/>
-      <w:r>
-        <w:rPr>
-          <w:rFonts w:asciiTheme="minorHAnsi" w:eastAsia="SimSun" w:hAnsiTheme="minorHAnsi" w:cstheme="minorHAnsi"/>
-          <w:sz w:val="22"/>
-          <w:szCs w:val="22"/>
-          <w:lang w:val="en-US"/>
-        </w:rPr>
-        <w:t>Hailin</w:t>
-      </w:r>
-      <w:proofErr w:type="spellEnd"/>
-      <w:r>
-        <w:rPr>
-          <w:rFonts w:asciiTheme="minorHAnsi" w:eastAsia="SimSun" w:hAnsiTheme="minorHAnsi" w:cstheme="minorHAnsi"/>
-          <w:sz w:val="22"/>
-          <w:szCs w:val="22"/>
-          <w:lang w:val="en-US"/>
-        </w:rPr>
-        <w:t xml:space="preserve"> Li, </w:t>
-      </w:r>
-      <w:proofErr w:type="spellStart"/>
-      <w:r>
-        <w:rPr>
-          <w:rFonts w:asciiTheme="minorHAnsi" w:eastAsia="SimSun" w:hAnsiTheme="minorHAnsi" w:cstheme="minorHAnsi"/>
-          <w:sz w:val="22"/>
-          <w:szCs w:val="22"/>
-          <w:lang w:val="en-US"/>
-        </w:rPr>
-        <w:t>Liping</w:t>
-      </w:r>
-      <w:proofErr w:type="spellEnd"/>
-      <w:r>
-        <w:rPr>
-          <w:rFonts w:asciiTheme="minorHAnsi" w:eastAsia="SimSun" w:hAnsiTheme="minorHAnsi" w:cstheme="minorHAnsi"/>
-          <w:sz w:val="22"/>
-          <w:szCs w:val="22"/>
-          <w:lang w:val="en-US"/>
-        </w:rPr>
-        <w:t xml:space="preserve"> Zhang, </w:t>
-      </w:r>
-      <w:proofErr w:type="spellStart"/>
-      <w:r>
-        <w:rPr>
-          <w:rFonts w:asciiTheme="minorHAnsi" w:eastAsia="SimSun" w:hAnsiTheme="minorHAnsi" w:cstheme="minorHAnsi"/>
-          <w:sz w:val="22"/>
-          <w:szCs w:val="22"/>
-          <w:lang w:val="en-US"/>
-        </w:rPr>
-        <w:t>Yenchun</w:t>
-      </w:r>
-      <w:proofErr w:type="spellEnd"/>
-      <w:r>
-        <w:rPr>
-          <w:rFonts w:asciiTheme="minorHAnsi" w:eastAsia="SimSun" w:hAnsiTheme="minorHAnsi" w:cstheme="minorHAnsi"/>
-          <w:sz w:val="22"/>
-          <w:szCs w:val="22"/>
-          <w:lang w:val="en-US"/>
-        </w:rPr>
-        <w:t xml:space="preserve"> Jim Wu, "Multivariate Time Series Data Clustering Method Based on Dynamic Time Warping and Affinity Propagation", Wireless Communications and Mobile Computing, vol. 2021, Article ID 9915315, 8 pages, 2021. </w:t>
-      </w:r>
-      <w:hyperlink r:id="rId16" w:history="1">
+        <w:t xml:space="preserve">Xiaoji Wan, Hailin Li, Liping Zhang, Yenchun Jim Wu, "Multivariate Time Series Data Clustering Method Based on Dynamic Time Warping and Affinity Propagation", Wireless Communications and Mobile Computing, vol. 2021, Article ID 9915315, 8 pages, 2021. </w:t>
+      </w:r>
+      <w:hyperlink r:id="rId17" w:history="1">
         <w:r>
           <w:rPr>
             <w:rStyle w:val="Hipercze"/>
@@ -3997,69 +4156,9 @@
           <w:szCs w:val="22"/>
           <w:lang w:val="en-US"/>
         </w:rPr>
-        <w:t xml:space="preserve">Siebert, J.; </w:t>
-      </w:r>
-      <w:proofErr w:type="spellStart"/>
-      <w:r>
-        <w:rPr>
-          <w:rFonts w:asciiTheme="minorHAnsi" w:eastAsia="SimSun" w:hAnsiTheme="minorHAnsi" w:cstheme="minorHAnsi"/>
-          <w:sz w:val="22"/>
-          <w:szCs w:val="22"/>
-          <w:lang w:val="en-US"/>
-        </w:rPr>
-        <w:t>Groß</w:t>
-      </w:r>
-      <w:proofErr w:type="spellEnd"/>
-      <w:r>
-        <w:rPr>
-          <w:rFonts w:asciiTheme="minorHAnsi" w:eastAsia="SimSun" w:hAnsiTheme="minorHAnsi" w:cstheme="minorHAnsi"/>
-          <w:sz w:val="22"/>
-          <w:szCs w:val="22"/>
-          <w:lang w:val="en-US"/>
-        </w:rPr>
-        <w:t xml:space="preserve">, J.; </w:t>
-      </w:r>
-      <w:proofErr w:type="spellStart"/>
-      <w:r>
-        <w:rPr>
-          <w:rFonts w:asciiTheme="minorHAnsi" w:eastAsia="SimSun" w:hAnsiTheme="minorHAnsi" w:cstheme="minorHAnsi"/>
-          <w:sz w:val="22"/>
-          <w:szCs w:val="22"/>
-          <w:lang w:val="en-US"/>
-        </w:rPr>
-        <w:t>Schroth,C</w:t>
-      </w:r>
-      <w:proofErr w:type="spellEnd"/>
-      <w:r>
-        <w:rPr>
-          <w:rFonts w:asciiTheme="minorHAnsi" w:eastAsia="SimSun" w:hAnsiTheme="minorHAnsi" w:cstheme="minorHAnsi"/>
-          <w:sz w:val="22"/>
-          <w:szCs w:val="22"/>
-          <w:lang w:val="en-US"/>
-        </w:rPr>
-        <w:t xml:space="preserve">. A Systematic Review of Python Packages for Time Series </w:t>
-      </w:r>
-      <w:proofErr w:type="spellStart"/>
-      <w:r>
-        <w:rPr>
-          <w:rFonts w:asciiTheme="minorHAnsi" w:eastAsia="SimSun" w:hAnsiTheme="minorHAnsi" w:cstheme="minorHAnsi"/>
-          <w:sz w:val="22"/>
-          <w:szCs w:val="22"/>
-          <w:lang w:val="en-US"/>
-        </w:rPr>
-        <w:t>Analysis.Eng</w:t>
-      </w:r>
-      <w:proofErr w:type="spellEnd"/>
-      <w:r>
-        <w:rPr>
-          <w:rFonts w:asciiTheme="minorHAnsi" w:eastAsia="SimSun" w:hAnsiTheme="minorHAnsi" w:cstheme="minorHAnsi"/>
-          <w:sz w:val="22"/>
-          <w:szCs w:val="22"/>
-          <w:lang w:val="en-US"/>
-        </w:rPr>
-        <w:t xml:space="preserve">. Proc. 2021, 5, 22. </w:t>
-      </w:r>
-      <w:hyperlink r:id="rId17" w:history="1">
+        <w:t xml:space="preserve">Siebert, J.; Groß, J.; Schroth,C. A Systematic Review of Python Packages for Time Series Analysis.Eng. Proc. 2021, 5, 22. </w:t>
+      </w:r>
+      <w:hyperlink r:id="rId18" w:history="1">
         <w:r>
           <w:rPr>
             <w:rStyle w:val="Hipercze"/>
@@ -4125,7 +4224,7 @@
       </w:pPr>
     </w:p>
     <w:sectPr>
-      <w:footerReference w:type="default" r:id="rId18"/>
+      <w:footerReference w:type="default" r:id="rId19"/>
       <w:type w:val="continuous"/>
       <w:pgSz w:w="11906" w:h="16838"/>
       <w:pgMar w:top="1417" w:right="1417" w:bottom="1417" w:left="1417" w:header="0" w:footer="708" w:gutter="0"/>
@@ -4161,7 +4260,7 @@
       </w:r>
     </w:p>
   </w:comment>
-  <w:comment w:id="7" w:author="Agata Makarewicz" w:date="2022-01-05T10:11:00Z" w:initials="AM">
+  <w:comment w:id="6" w:author="Agata Makarewicz" w:date="2022-01-05T13:10:00Z" w:initials="AM">
     <w:p>
       <w:pPr>
         <w:pStyle w:val="Tekstkomentarza"/>
@@ -4179,7 +4278,13 @@
         <w:rPr>
           <w:lang w:val="pl-PL"/>
         </w:rPr>
-        <w:t xml:space="preserve">Jedna strona A4 !!! </w:t>
+        <w:t>Dodac dokładna instrukcje krok po k</w:t>
+      </w:r>
+      <w:r>
+        <w:rPr>
+          <w:lang w:val="pl-PL"/>
+        </w:rPr>
+        <w:t xml:space="preserve">roku </w:t>
       </w:r>
     </w:p>
     <w:p>
@@ -4191,7 +4296,7 @@
       </w:pPr>
     </w:p>
   </w:comment>
-  <w:comment w:id="8" w:author="Agata Makarewicz" w:date="2022-01-05T13:10:00Z" w:initials="AM">
+  <w:comment w:id="8" w:author="Agata Makarewicz" w:date="2022-01-05T10:11:00Z" w:initials="AM">
     <w:p>
       <w:pPr>
         <w:pStyle w:val="Tekstkomentarza"/>
@@ -4205,25 +4310,41 @@
         </w:rPr>
         <w:annotationRef/>
       </w:r>
-      <w:proofErr w:type="spellStart"/>
       <w:r>
         <w:rPr>
           <w:lang w:val="pl-PL"/>
         </w:rPr>
-        <w:t>Dodac</w:t>
-      </w:r>
-      <w:proofErr w:type="spellEnd"/>
-      <w:r>
+        <w:t xml:space="preserve">Jedna strona A4 !!! </w:t>
+      </w:r>
+    </w:p>
+    <w:p>
+      <w:pPr>
+        <w:pStyle w:val="Tekstkomentarza"/>
         <w:rPr>
           <w:lang w:val="pl-PL"/>
         </w:rPr>
-        <w:t xml:space="preserve"> dokładna instrukcje krok po k</w:t>
-      </w:r>
-      <w:r>
+      </w:pPr>
+    </w:p>
+  </w:comment>
+  <w:comment w:id="9" w:author="Agata Makarewicz" w:date="2022-01-05T18:08:00Z" w:initials="AM">
+    <w:p>
+      <w:pPr>
+        <w:pStyle w:val="Tekstkomentarza"/>
         <w:rPr>
           <w:lang w:val="pl-PL"/>
         </w:rPr>
-        <w:t xml:space="preserve">roku </w:t>
+      </w:pPr>
+      <w:r>
+        <w:rPr>
+          <w:rStyle w:val="Odwoaniedokomentarza"/>
+        </w:rPr>
+        <w:annotationRef/>
+      </w:r>
+      <w:r>
+        <w:rPr>
+          <w:lang w:val="pl-PL"/>
+        </w:rPr>
+        <w:t>Jak po angielsku? Command line?</w:t>
       </w:r>
     </w:p>
     <w:p>
@@ -4241,24 +4362,27 @@
 <file path=word/commentsExtended.xml><?xml version="1.0" encoding="utf-8"?>
 <w15:commentsEx xmlns:wpc="http://schemas.microsoft.com/office/word/2010/wordprocessingCanvas" xmlns:cx="http://schemas.microsoft.com/office/drawing/2014/chartex" xmlns:cx1="http://schemas.microsoft.com/office/drawing/2015/9/8/chartex" xmlns:cx2="http://schemas.microsoft.com/office/drawing/2015/10/21/chartex" xmlns:cx3="http://schemas.microsoft.com/office/drawing/2016/5/9/chartex" xmlns:cx4="http://schemas.microsoft.com/office/drawing/2016/5/10/chartex" xmlns:cx5="http://schemas.microsoft.com/office/drawing/2016/5/11/chartex" xmlns:cx6="http://schemas.microsoft.com/office/drawing/2016/5/12/chartex" xmlns:cx7="http://schemas.microsoft.com/office/drawing/2016/5/13/chartex" xmlns:cx8="http://schemas.microsoft.com/office/drawing/2016/5/14/chartex" xmlns:mc="http://schemas.openxmlformats.org/markup-compatibility/2006" xmlns:aink="http://schemas.microsoft.com/office/drawing/2016/ink" xmlns:am3d="http://schemas.microsoft.com/office/drawing/2017/model3d" xmlns:o="urn:schemas-microsoft-com:office:office" xmlns:r="http://schemas.openxmlformats.org/officeDocument/2006/relationships" xmlns:m="http://schemas.openxmlformats.org/officeDocument/2006/math" xmlns:v="urn:schemas-microsoft-com:vml" xmlns:wp14="http://schemas.microsoft.com/office/word/2010/wordprocessingDrawing" xmlns:wp="http://schemas.openxmlformats.org/drawingml/2006/wordprocessingDrawing" xmlns:w10="urn:schemas-microsoft-com:office:word" xmlns:w="http://schemas.openxmlformats.org/wordprocessingml/2006/main" xmlns:w14="http://schemas.microsoft.com/office/word/2010/wordml" xmlns:w15="http://schemas.microsoft.com/office/word/2012/wordml" xmlns:w16cex="http://schemas.microsoft.com/office/word/2018/wordml/cex" xmlns:w16cid="http://schemas.microsoft.com/office/word/2016/wordml/cid" xmlns:w16="http://schemas.microsoft.com/office/word/2018/wordml" xmlns:w16sdtdh="http://schemas.microsoft.com/office/word/2020/wordml/sdtdatahash" xmlns:w16se="http://schemas.microsoft.com/office/word/2015/wordml/symex" xmlns:wpg="http://schemas.microsoft.com/office/word/2010/wordprocessingGroup" xmlns:wpi="http://schemas.microsoft.com/office/word/2010/wordprocessingInk" xmlns:wne="http://schemas.microsoft.com/office/word/2006/wordml" xmlns:wps="http://schemas.microsoft.com/office/word/2010/wordprocessingShape" mc:Ignorable="w14 w15 w16se w16cid w16 w16cex w16sdtdh wp14">
   <w15:commentEx w15:paraId="56627F17" w15:done="0"/>
+  <w15:commentEx w15:paraId="36F57BE4" w15:done="0"/>
   <w15:commentEx w15:paraId="6CD5A171" w15:done="0"/>
-  <w15:commentEx w15:paraId="240B7820" w15:done="0"/>
+  <w15:commentEx w15:paraId="46E99129" w15:done="0"/>
 </w15:commentsEx>
 </file>
 
 <file path=word/commentsExtensible.xml><?xml version="1.0" encoding="utf-8"?>
 <w16cex:commentsExtensible xmlns:wpc="http://schemas.microsoft.com/office/word/2010/wordprocessingCanvas" xmlns:cx="http://schemas.microsoft.com/office/drawing/2014/chartex" xmlns:cx1="http://schemas.microsoft.com/office/drawing/2015/9/8/chartex" xmlns:cx2="http://schemas.microsoft.com/office/drawing/2015/10/21/chartex" xmlns:cx3="http://schemas.microsoft.com/office/drawing/2016/5/9/chartex" xmlns:cx4="http://schemas.microsoft.com/office/drawing/2016/5/10/chartex" xmlns:cx5="http://schemas.microsoft.com/office/drawing/2016/5/11/chartex" xmlns:cx6="http://schemas.microsoft.com/office/drawing/2016/5/12/chartex" xmlns:cx7="http://schemas.microsoft.com/office/drawing/2016/5/13/chartex" xmlns:cx8="http://schemas.microsoft.com/office/drawing/2016/5/14/chartex" xmlns:mc="http://schemas.openxmlformats.org/markup-compatibility/2006" xmlns:aink="http://schemas.microsoft.com/office/drawing/2016/ink" xmlns:am3d="http://schemas.microsoft.com/office/drawing/2017/model3d" xmlns:o="urn:schemas-microsoft-com:office:office" xmlns:r="http://schemas.openxmlformats.org/officeDocument/2006/relationships" xmlns:m="http://schemas.openxmlformats.org/officeDocument/2006/math" xmlns:v="urn:schemas-microsoft-com:vml" xmlns:wp14="http://schemas.microsoft.com/office/word/2010/wordprocessingDrawing" xmlns:wp="http://schemas.openxmlformats.org/drawingml/2006/wordprocessingDrawing" xmlns:w10="urn:schemas-microsoft-com:office:word" xmlns:w="http://schemas.openxmlformats.org/wordprocessingml/2006/main" xmlns:w14="http://schemas.microsoft.com/office/word/2010/wordml" xmlns:w15="http://schemas.microsoft.com/office/word/2012/wordml" xmlns:w16cex="http://schemas.microsoft.com/office/word/2018/wordml/cex" xmlns:w16cid="http://schemas.microsoft.com/office/word/2016/wordml/cid" xmlns:w16="http://schemas.microsoft.com/office/word/2018/wordml" xmlns:w16sdtdh="http://schemas.microsoft.com/office/word/2020/wordml/sdtdatahash" xmlns:w16se="http://schemas.microsoft.com/office/word/2015/wordml/symex" xmlns:wpg="http://schemas.microsoft.com/office/word/2010/wordprocessingGroup" xmlns:wpi="http://schemas.microsoft.com/office/word/2010/wordprocessingInk" xmlns:wne="http://schemas.microsoft.com/office/word/2006/wordml" xmlns:wps="http://schemas.microsoft.com/office/word/2010/wordprocessingShape" mc:Ignorable="w14 w15 w16se w16cid w16 w16cex w16sdtdh wp14">
   <w16cex:commentExtensible w16cex:durableId="257FEC64" w16cex:dateUtc="2022-01-05T09:07:00Z"/>
+  <w16cex:commentExtensible w16cex:durableId="2580175B" w16cex:dateUtc="2022-01-05T12:10:00Z"/>
   <w16cex:commentExtensible w16cex:durableId="257FED36" w16cex:dateUtc="2022-01-05T09:11:00Z"/>
-  <w16cex:commentExtensible w16cex:durableId="2580175B" w16cex:dateUtc="2022-01-05T12:10:00Z"/>
+  <w16cex:commentExtensible w16cex:durableId="25805D31" w16cex:dateUtc="2022-01-05T17:08:00Z"/>
 </w16cex:commentsExtensible>
 </file>
 
 <file path=word/commentsIds.xml><?xml version="1.0" encoding="utf-8"?>
 <w16cid:commentsIds xmlns:wpc="http://schemas.microsoft.com/office/word/2010/wordprocessingCanvas" xmlns:cx="http://schemas.microsoft.com/office/drawing/2014/chartex" xmlns:cx1="http://schemas.microsoft.com/office/drawing/2015/9/8/chartex" xmlns:cx2="http://schemas.microsoft.com/office/drawing/2015/10/21/chartex" xmlns:cx3="http://schemas.microsoft.com/office/drawing/2016/5/9/chartex" xmlns:cx4="http://schemas.microsoft.com/office/drawing/2016/5/10/chartex" xmlns:cx5="http://schemas.microsoft.com/office/drawing/2016/5/11/chartex" xmlns:cx6="http://schemas.microsoft.com/office/drawing/2016/5/12/chartex" xmlns:cx7="http://schemas.microsoft.com/office/drawing/2016/5/13/chartex" xmlns:cx8="http://schemas.microsoft.com/office/drawing/2016/5/14/chartex" xmlns:mc="http://schemas.openxmlformats.org/markup-compatibility/2006" xmlns:aink="http://schemas.microsoft.com/office/drawing/2016/ink" xmlns:am3d="http://schemas.microsoft.com/office/drawing/2017/model3d" xmlns:o="urn:schemas-microsoft-com:office:office" xmlns:r="http://schemas.openxmlformats.org/officeDocument/2006/relationships" xmlns:m="http://schemas.openxmlformats.org/officeDocument/2006/math" xmlns:v="urn:schemas-microsoft-com:vml" xmlns:wp14="http://schemas.microsoft.com/office/word/2010/wordprocessingDrawing" xmlns:wp="http://schemas.openxmlformats.org/drawingml/2006/wordprocessingDrawing" xmlns:w10="urn:schemas-microsoft-com:office:word" xmlns:w="http://schemas.openxmlformats.org/wordprocessingml/2006/main" xmlns:w14="http://schemas.microsoft.com/office/word/2010/wordml" xmlns:w15="http://schemas.microsoft.com/office/word/2012/wordml" xmlns:w16cex="http://schemas.microsoft.com/office/word/2018/wordml/cex" xmlns:w16cid="http://schemas.microsoft.com/office/word/2016/wordml/cid" xmlns:w16="http://schemas.microsoft.com/office/word/2018/wordml" xmlns:w16sdtdh="http://schemas.microsoft.com/office/word/2020/wordml/sdtdatahash" xmlns:w16se="http://schemas.microsoft.com/office/word/2015/wordml/symex" xmlns:wpg="http://schemas.microsoft.com/office/word/2010/wordprocessingGroup" xmlns:wpi="http://schemas.microsoft.com/office/word/2010/wordprocessingInk" xmlns:wne="http://schemas.microsoft.com/office/word/2006/wordml" xmlns:wps="http://schemas.microsoft.com/office/word/2010/wordprocessingShape" mc:Ignorable="w14 w15 w16se w16cid w16 w16cex w16sdtdh wp14">
   <w16cid:commentId w16cid:paraId="56627F17" w16cid:durableId="257FEC64"/>
+  <w16cid:commentId w16cid:paraId="36F57BE4" w16cid:durableId="2580175B"/>
   <w16cid:commentId w16cid:paraId="6CD5A171" w16cid:durableId="257FED36"/>
-  <w16cid:commentId w16cid:paraId="240B7820" w16cid:durableId="2580175B"/>
+  <w16cid:commentId w16cid:paraId="46E99129" w16cid:durableId="25805D31"/>
 </w16cid:commentsIds>
 </file>
 
@@ -4960,6 +5084,92 @@
     </w:lvl>
   </w:abstractNum>
   <w:abstractNum w:abstractNumId="5" w15:restartNumberingAfterBreak="0">
+    <w:nsid w:val="3D384B8F"/>
+    <w:multiLevelType w:val="hybridMultilevel"/>
+    <w:tmpl w:val="D210699E"/>
+    <w:lvl w:ilvl="0" w:tplc="04150011">
+      <w:start w:val="1"/>
+      <w:numFmt w:val="decimal"/>
+      <w:lvlText w:val="%1)"/>
+      <w:lvlJc w:val="left"/>
+      <w:pPr>
+        <w:ind w:left="720" w:hanging="360"/>
+      </w:pPr>
+    </w:lvl>
+    <w:lvl w:ilvl="1" w:tplc="04150019">
+      <w:start w:val="1"/>
+      <w:numFmt w:val="lowerLetter"/>
+      <w:lvlText w:val="%2."/>
+      <w:lvlJc w:val="left"/>
+      <w:pPr>
+        <w:ind w:left="1440" w:hanging="360"/>
+      </w:pPr>
+    </w:lvl>
+    <w:lvl w:ilvl="2" w:tplc="0415001B" w:tentative="1">
+      <w:start w:val="1"/>
+      <w:numFmt w:val="lowerRoman"/>
+      <w:lvlText w:val="%3."/>
+      <w:lvlJc w:val="right"/>
+      <w:pPr>
+        <w:ind w:left="2160" w:hanging="180"/>
+      </w:pPr>
+    </w:lvl>
+    <w:lvl w:ilvl="3" w:tplc="0415000F" w:tentative="1">
+      <w:start w:val="1"/>
+      <w:numFmt w:val="decimal"/>
+      <w:lvlText w:val="%4."/>
+      <w:lvlJc w:val="left"/>
+      <w:pPr>
+        <w:ind w:left="2880" w:hanging="360"/>
+      </w:pPr>
+    </w:lvl>
+    <w:lvl w:ilvl="4" w:tplc="04150019" w:tentative="1">
+      <w:start w:val="1"/>
+      <w:numFmt w:val="lowerLetter"/>
+      <w:lvlText w:val="%5."/>
+      <w:lvlJc w:val="left"/>
+      <w:pPr>
+        <w:ind w:left="3600" w:hanging="360"/>
+      </w:pPr>
+    </w:lvl>
+    <w:lvl w:ilvl="5" w:tplc="0415001B" w:tentative="1">
+      <w:start w:val="1"/>
+      <w:numFmt w:val="lowerRoman"/>
+      <w:lvlText w:val="%6."/>
+      <w:lvlJc w:val="right"/>
+      <w:pPr>
+        <w:ind w:left="4320" w:hanging="180"/>
+      </w:pPr>
+    </w:lvl>
+    <w:lvl w:ilvl="6" w:tplc="0415000F" w:tentative="1">
+      <w:start w:val="1"/>
+      <w:numFmt w:val="decimal"/>
+      <w:lvlText w:val="%7."/>
+      <w:lvlJc w:val="left"/>
+      <w:pPr>
+        <w:ind w:left="5040" w:hanging="360"/>
+      </w:pPr>
+    </w:lvl>
+    <w:lvl w:ilvl="7" w:tplc="04150019" w:tentative="1">
+      <w:start w:val="1"/>
+      <w:numFmt w:val="lowerLetter"/>
+      <w:lvlText w:val="%8."/>
+      <w:lvlJc w:val="left"/>
+      <w:pPr>
+        <w:ind w:left="5760" w:hanging="360"/>
+      </w:pPr>
+    </w:lvl>
+    <w:lvl w:ilvl="8" w:tplc="0415001B" w:tentative="1">
+      <w:start w:val="1"/>
+      <w:numFmt w:val="lowerRoman"/>
+      <w:lvlText w:val="%9."/>
+      <w:lvlJc w:val="right"/>
+      <w:pPr>
+        <w:ind w:left="6480" w:hanging="180"/>
+      </w:pPr>
+    </w:lvl>
+  </w:abstractNum>
+  <w:abstractNum w:abstractNumId="6" w15:restartNumberingAfterBreak="0">
     <w:nsid w:val="3DC61C4D"/>
     <w:multiLevelType w:val="hybridMultilevel"/>
     <w:tmpl w:val="3EF0E75E"/>
@@ -5072,7 +5282,7 @@
       </w:rPr>
     </w:lvl>
   </w:abstractNum>
-  <w:abstractNum w:abstractNumId="6" w15:restartNumberingAfterBreak="0">
+  <w:abstractNum w:abstractNumId="7" w15:restartNumberingAfterBreak="0">
     <w:nsid w:val="41DD0E2F"/>
     <w:multiLevelType w:val="hybridMultilevel"/>
     <w:tmpl w:val="8940FFB0"/>
@@ -5185,7 +5395,7 @@
       </w:rPr>
     </w:lvl>
   </w:abstractNum>
-  <w:abstractNum w:abstractNumId="7" w15:restartNumberingAfterBreak="0">
+  <w:abstractNum w:abstractNumId="8" w15:restartNumberingAfterBreak="0">
     <w:nsid w:val="4D8B06F9"/>
     <w:multiLevelType w:val="hybridMultilevel"/>
     <w:tmpl w:val="3C806050"/>
@@ -5271,7 +5481,7 @@
       </w:pPr>
     </w:lvl>
   </w:abstractNum>
-  <w:abstractNum w:abstractNumId="8" w15:restartNumberingAfterBreak="0">
+  <w:abstractNum w:abstractNumId="9" w15:restartNumberingAfterBreak="0">
     <w:nsid w:val="504E1025"/>
     <w:multiLevelType w:val="hybridMultilevel"/>
     <w:tmpl w:val="C77EB828"/>
@@ -5384,7 +5594,7 @@
       </w:rPr>
     </w:lvl>
   </w:abstractNum>
-  <w:abstractNum w:abstractNumId="9" w15:restartNumberingAfterBreak="0">
+  <w:abstractNum w:abstractNumId="10" w15:restartNumberingAfterBreak="0">
     <w:nsid w:val="515978B2"/>
     <w:multiLevelType w:val="multilevel"/>
     <w:tmpl w:val="43269D32"/>
@@ -5533,7 +5743,7 @@
       </w:rPr>
     </w:lvl>
   </w:abstractNum>
-  <w:abstractNum w:abstractNumId="10" w15:restartNumberingAfterBreak="0">
+  <w:abstractNum w:abstractNumId="11" w15:restartNumberingAfterBreak="0">
     <w:nsid w:val="53A05AB4"/>
     <w:multiLevelType w:val="hybridMultilevel"/>
     <w:tmpl w:val="DBACF9D2"/>
@@ -5646,7 +5856,7 @@
       </w:rPr>
     </w:lvl>
   </w:abstractNum>
-  <w:abstractNum w:abstractNumId="11" w15:restartNumberingAfterBreak="0">
+  <w:abstractNum w:abstractNumId="12" w15:restartNumberingAfterBreak="0">
     <w:nsid w:val="545D30BD"/>
     <w:multiLevelType w:val="hybridMultilevel"/>
     <w:tmpl w:val="FF3C5750"/>
@@ -5759,10 +5969,96 @@
       </w:rPr>
     </w:lvl>
   </w:abstractNum>
-  <w:abstractNum w:abstractNumId="12" w15:restartNumberingAfterBreak="0">
+  <w:abstractNum w:abstractNumId="13" w15:restartNumberingAfterBreak="0">
+    <w:nsid w:val="59444B26"/>
+    <w:multiLevelType w:val="hybridMultilevel"/>
+    <w:tmpl w:val="655634EE"/>
+    <w:lvl w:ilvl="0" w:tplc="04150011">
+      <w:start w:val="1"/>
+      <w:numFmt w:val="decimal"/>
+      <w:lvlText w:val="%1)"/>
+      <w:lvlJc w:val="left"/>
+      <w:pPr>
+        <w:ind w:left="720" w:hanging="360"/>
+      </w:pPr>
+    </w:lvl>
+    <w:lvl w:ilvl="1" w:tplc="04150019">
+      <w:start w:val="1"/>
+      <w:numFmt w:val="lowerLetter"/>
+      <w:lvlText w:val="%2."/>
+      <w:lvlJc w:val="left"/>
+      <w:pPr>
+        <w:ind w:left="1440" w:hanging="360"/>
+      </w:pPr>
+    </w:lvl>
+    <w:lvl w:ilvl="2" w:tplc="0415001B" w:tentative="1">
+      <w:start w:val="1"/>
+      <w:numFmt w:val="lowerRoman"/>
+      <w:lvlText w:val="%3."/>
+      <w:lvlJc w:val="right"/>
+      <w:pPr>
+        <w:ind w:left="2160" w:hanging="180"/>
+      </w:pPr>
+    </w:lvl>
+    <w:lvl w:ilvl="3" w:tplc="0415000F" w:tentative="1">
+      <w:start w:val="1"/>
+      <w:numFmt w:val="decimal"/>
+      <w:lvlText w:val="%4."/>
+      <w:lvlJc w:val="left"/>
+      <w:pPr>
+        <w:ind w:left="2880" w:hanging="360"/>
+      </w:pPr>
+    </w:lvl>
+    <w:lvl w:ilvl="4" w:tplc="04150019" w:tentative="1">
+      <w:start w:val="1"/>
+      <w:numFmt w:val="lowerLetter"/>
+      <w:lvlText w:val="%5."/>
+      <w:lvlJc w:val="left"/>
+      <w:pPr>
+        <w:ind w:left="3600" w:hanging="360"/>
+      </w:pPr>
+    </w:lvl>
+    <w:lvl w:ilvl="5" w:tplc="0415001B" w:tentative="1">
+      <w:start w:val="1"/>
+      <w:numFmt w:val="lowerRoman"/>
+      <w:lvlText w:val="%6."/>
+      <w:lvlJc w:val="right"/>
+      <w:pPr>
+        <w:ind w:left="4320" w:hanging="180"/>
+      </w:pPr>
+    </w:lvl>
+    <w:lvl w:ilvl="6" w:tplc="0415000F" w:tentative="1">
+      <w:start w:val="1"/>
+      <w:numFmt w:val="decimal"/>
+      <w:lvlText w:val="%7."/>
+      <w:lvlJc w:val="left"/>
+      <w:pPr>
+        <w:ind w:left="5040" w:hanging="360"/>
+      </w:pPr>
+    </w:lvl>
+    <w:lvl w:ilvl="7" w:tplc="04150019" w:tentative="1">
+      <w:start w:val="1"/>
+      <w:numFmt w:val="lowerLetter"/>
+      <w:lvlText w:val="%8."/>
+      <w:lvlJc w:val="left"/>
+      <w:pPr>
+        <w:ind w:left="5760" w:hanging="360"/>
+      </w:pPr>
+    </w:lvl>
+    <w:lvl w:ilvl="8" w:tplc="0415001B" w:tentative="1">
+      <w:start w:val="1"/>
+      <w:numFmt w:val="lowerRoman"/>
+      <w:lvlText w:val="%9."/>
+      <w:lvlJc w:val="right"/>
+      <w:pPr>
+        <w:ind w:left="6480" w:hanging="180"/>
+      </w:pPr>
+    </w:lvl>
+  </w:abstractNum>
+  <w:abstractNum w:abstractNumId="14" w15:restartNumberingAfterBreak="0">
     <w:nsid w:val="5D03732F"/>
     <w:multiLevelType w:val="hybridMultilevel"/>
-    <w:tmpl w:val="23409B62"/>
+    <w:tmpl w:val="64080422"/>
     <w:lvl w:ilvl="0" w:tplc="04150001">
       <w:start w:val="1"/>
       <w:numFmt w:val="bullet"/>
@@ -5872,7 +6168,7 @@
       </w:rPr>
     </w:lvl>
   </w:abstractNum>
-  <w:abstractNum w:abstractNumId="13" w15:restartNumberingAfterBreak="0">
+  <w:abstractNum w:abstractNumId="15" w15:restartNumberingAfterBreak="0">
     <w:nsid w:val="74DD245D"/>
     <w:multiLevelType w:val="multilevel"/>
     <w:tmpl w:val="50D69CB2"/>
@@ -5991,7 +6287,7 @@
       </w:pPr>
     </w:lvl>
   </w:abstractNum>
-  <w:abstractNum w:abstractNumId="14" w15:restartNumberingAfterBreak="0">
+  <w:abstractNum w:abstractNumId="16" w15:restartNumberingAfterBreak="0">
     <w:nsid w:val="7BD2095D"/>
     <w:multiLevelType w:val="hybridMultilevel"/>
     <w:tmpl w:val="CA164C96"/>
@@ -6105,19 +6401,19 @@
     </w:lvl>
   </w:abstractNum>
   <w:num w:numId="1">
-    <w:abstractNumId w:val="9"/>
+    <w:abstractNumId w:val="10"/>
   </w:num>
   <w:num w:numId="2">
-    <w:abstractNumId w:val="13"/>
+    <w:abstractNumId w:val="15"/>
   </w:num>
   <w:num w:numId="3">
     <w:abstractNumId w:val="4"/>
   </w:num>
   <w:num w:numId="4">
-    <w:abstractNumId w:val="14"/>
+    <w:abstractNumId w:val="16"/>
   </w:num>
   <w:num w:numId="5">
-    <w:abstractNumId w:val="8"/>
+    <w:abstractNumId w:val="9"/>
   </w:num>
   <w:num w:numId="6">
     <w:abstractNumId w:val="1"/>
@@ -6126,34 +6422,40 @@
     <w:abstractNumId w:val="0"/>
   </w:num>
   <w:num w:numId="8">
-    <w:abstractNumId w:val="11"/>
+    <w:abstractNumId w:val="12"/>
   </w:num>
   <w:num w:numId="9">
     <w:abstractNumId w:val="2"/>
   </w:num>
   <w:num w:numId="10">
-    <w:abstractNumId w:val="10"/>
+    <w:abstractNumId w:val="11"/>
   </w:num>
   <w:num w:numId="11">
-    <w:abstractNumId w:val="7"/>
+    <w:abstractNumId w:val="8"/>
   </w:num>
   <w:num w:numId="12">
     <w:abstractNumId w:val="3"/>
   </w:num>
   <w:num w:numId="13">
-    <w:abstractNumId w:val="9"/>
+    <w:abstractNumId w:val="10"/>
   </w:num>
   <w:num w:numId="14">
-    <w:abstractNumId w:val="9"/>
+    <w:abstractNumId w:val="10"/>
   </w:num>
   <w:num w:numId="15">
+    <w:abstractNumId w:val="6"/>
+  </w:num>
+  <w:num w:numId="16">
+    <w:abstractNumId w:val="7"/>
+  </w:num>
+  <w:num w:numId="17">
+    <w:abstractNumId w:val="14"/>
+  </w:num>
+  <w:num w:numId="18">
     <w:abstractNumId w:val="5"/>
   </w:num>
-  <w:num w:numId="16">
-    <w:abstractNumId w:val="6"/>
-  </w:num>
-  <w:num w:numId="17">
-    <w:abstractNumId w:val="12"/>
+  <w:num w:numId="19">
+    <w:abstractNumId w:val="13"/>
   </w:num>
   <w:numIdMacAtCleanup w:val="7"/>
 </w:numbering>

</xml_diff>

<commit_message>
documentation part 4 - raw text
</commit_message>
<xml_diff>
--- a/documentation/Documentation_4.docx
+++ b/documentation/Documentation_4.docx
@@ -152,8 +152,20 @@
           <w:sz w:val="32"/>
           <w:szCs w:val="32"/>
         </w:rPr>
-        <w:t xml:space="preserve"> Agata Makarewicz, Jacek Wiśniewski</w:t>
-      </w:r>
+        <w:t xml:space="preserve"> Agata Makarewicz, Jacek </w:t>
+      </w:r>
+      <w:proofErr w:type="spellStart"/>
+      <w:r>
+        <w:rPr>
+          <w:rFonts w:asciiTheme="minorHAnsi" w:hAnsiTheme="minorHAnsi" w:cstheme="minorHAnsi"/>
+          <w:i/>
+          <w:iCs/>
+          <w:sz w:val="32"/>
+          <w:szCs w:val="32"/>
+        </w:rPr>
+        <w:t>Wiśniewski</w:t>
+      </w:r>
+      <w:proofErr w:type="spellEnd"/>
       <w:r>
         <w:rPr>
           <w:rFonts w:asciiTheme="minorHAnsi" w:hAnsiTheme="minorHAnsi" w:cstheme="minorHAnsi"/>
@@ -268,7 +280,18 @@
           <w:sz w:val="32"/>
           <w:szCs w:val="32"/>
         </w:rPr>
-        <w:t>Agnieszka Jastrz</w:t>
+        <w:t xml:space="preserve">Agnieszka </w:t>
+      </w:r>
+      <w:proofErr w:type="spellStart"/>
+      <w:r>
+        <w:rPr>
+          <w:rFonts w:asciiTheme="minorHAnsi" w:hAnsiTheme="minorHAnsi" w:cstheme="minorHAnsi"/>
+          <w:i/>
+          <w:iCs/>
+          <w:sz w:val="32"/>
+          <w:szCs w:val="32"/>
+        </w:rPr>
+        <w:t>Jastrz</w:t>
       </w:r>
       <w:r>
         <w:rPr>
@@ -288,7 +311,18 @@
           <w:sz w:val="32"/>
           <w:szCs w:val="32"/>
         </w:rPr>
-        <w:t>bska, Ph.D. Eng.</w:t>
+        <w:t>bska</w:t>
+      </w:r>
+      <w:proofErr w:type="spellEnd"/>
+      <w:r>
+        <w:rPr>
+          <w:rFonts w:asciiTheme="minorHAnsi" w:hAnsiTheme="minorHAnsi" w:cstheme="minorHAnsi"/>
+          <w:i/>
+          <w:iCs/>
+          <w:sz w:val="32"/>
+          <w:szCs w:val="32"/>
+        </w:rPr>
+        <w:t>, Ph.D. Eng.</w:t>
       </w:r>
     </w:p>
     <w:p>
@@ -2961,6 +2995,7 @@
         </w:rPr>
         <w:t xml:space="preserve">and run following command: </w:t>
       </w:r>
+      <w:proofErr w:type="spellStart"/>
       <w:r>
         <w:rPr>
           <w:rFonts w:asciiTheme="minorHAnsi" w:hAnsiTheme="minorHAnsi" w:cstheme="minorHAnsi" w:hint="eastAsia"/>
@@ -2969,7 +3004,40 @@
           <w:sz w:val="22"/>
           <w:szCs w:val="22"/>
         </w:rPr>
-        <w:t>dir.create(Sys.getenv("R_LIBS_USER"), recursive = TRUE)</w:t>
+        <w:t>dir.create</w:t>
+      </w:r>
+      <w:proofErr w:type="spellEnd"/>
+      <w:r>
+        <w:rPr>
+          <w:rFonts w:asciiTheme="minorHAnsi" w:hAnsiTheme="minorHAnsi" w:cstheme="minorHAnsi" w:hint="eastAsia"/>
+          <w:i/>
+          <w:iCs/>
+          <w:sz w:val="22"/>
+          <w:szCs w:val="22"/>
+        </w:rPr>
+        <w:t>(</w:t>
+      </w:r>
+      <w:proofErr w:type="spellStart"/>
+      <w:r>
+        <w:rPr>
+          <w:rFonts w:asciiTheme="minorHAnsi" w:hAnsiTheme="minorHAnsi" w:cstheme="minorHAnsi" w:hint="eastAsia"/>
+          <w:i/>
+          <w:iCs/>
+          <w:sz w:val="22"/>
+          <w:szCs w:val="22"/>
+        </w:rPr>
+        <w:t>Sys.getenv</w:t>
+      </w:r>
+      <w:proofErr w:type="spellEnd"/>
+      <w:r>
+        <w:rPr>
+          <w:rFonts w:asciiTheme="minorHAnsi" w:hAnsiTheme="minorHAnsi" w:cstheme="minorHAnsi" w:hint="eastAsia"/>
+          <w:i/>
+          <w:iCs/>
+          <w:sz w:val="22"/>
+          <w:szCs w:val="22"/>
+        </w:rPr>
+        <w:t>("R_LIBS_USER"), recursive = TRUE)</w:t>
       </w:r>
       <w:r>
         <w:rPr>
@@ -3402,8 +3470,9 @@
           <w:sz w:val="22"/>
           <w:szCs w:val="28"/>
         </w:rPr>
-        <w:t>python -m venv</w:t>
-      </w:r>
+        <w:t xml:space="preserve">python -m </w:t>
+      </w:r>
+      <w:proofErr w:type="spellStart"/>
       <w:r>
         <w:rPr>
           <w:rFonts w:asciiTheme="minorHAnsi" w:hAnsiTheme="minorHAnsi" w:cstheme="minorHAnsi"/>
@@ -3412,8 +3481,9 @@
           <w:sz w:val="22"/>
           <w:szCs w:val="28"/>
         </w:rPr>
-        <w:t xml:space="preserve"> </w:t>
-      </w:r>
+        <w:t>venv</w:t>
+      </w:r>
+      <w:proofErr w:type="spellEnd"/>
       <w:r>
         <w:rPr>
           <w:rFonts w:asciiTheme="minorHAnsi" w:hAnsiTheme="minorHAnsi" w:cstheme="minorHAnsi"/>
@@ -3422,7 +3492,39 @@
           <w:sz w:val="22"/>
           <w:szCs w:val="28"/>
         </w:rPr>
-        <w:t xml:space="preserve">&lt;environment_name&gt;. </w:t>
+        <w:t xml:space="preserve"> </w:t>
+      </w:r>
+      <w:r>
+        <w:rPr>
+          <w:rFonts w:asciiTheme="minorHAnsi" w:hAnsiTheme="minorHAnsi" w:cstheme="minorHAnsi"/>
+          <w:i/>
+          <w:iCs/>
+          <w:sz w:val="22"/>
+          <w:szCs w:val="28"/>
+        </w:rPr>
+        <w:t>&lt;</w:t>
+      </w:r>
+      <w:proofErr w:type="spellStart"/>
+      <w:r>
+        <w:rPr>
+          <w:rFonts w:asciiTheme="minorHAnsi" w:hAnsiTheme="minorHAnsi" w:cstheme="minorHAnsi"/>
+          <w:i/>
+          <w:iCs/>
+          <w:sz w:val="22"/>
+          <w:szCs w:val="28"/>
+        </w:rPr>
+        <w:t>environment_name</w:t>
+      </w:r>
+      <w:proofErr w:type="spellEnd"/>
+      <w:r>
+        <w:rPr>
+          <w:rFonts w:asciiTheme="minorHAnsi" w:hAnsiTheme="minorHAnsi" w:cstheme="minorHAnsi"/>
+          <w:i/>
+          <w:iCs/>
+          <w:sz w:val="22"/>
+          <w:szCs w:val="28"/>
+        </w:rPr>
+        <w:t xml:space="preserve">&gt;. </w:t>
       </w:r>
       <w:r>
         <w:rPr>
@@ -3767,6 +3869,7 @@
         </w:rPr>
         <w:t xml:space="preserve">-&gt; Code -&gt; Download ZIP. </w:t>
       </w:r>
+      <w:proofErr w:type="spellStart"/>
       <w:r>
         <w:rPr>
           <w:rStyle w:val="Hipercze"/>
@@ -3777,7 +3880,124 @@
           <w:u w:val="none"/>
           <w:lang w:val="pl-PL"/>
         </w:rPr>
-        <w:t>Extract the contents into desired directory.</w:t>
+        <w:t>Extract</w:t>
+      </w:r>
+      <w:proofErr w:type="spellEnd"/>
+      <w:r>
+        <w:rPr>
+          <w:rStyle w:val="Hipercze"/>
+          <w:rFonts w:asciiTheme="minorHAnsi" w:hAnsiTheme="minorHAnsi" w:cstheme="minorHAnsi"/>
+          <w:color w:val="auto"/>
+          <w:sz w:val="22"/>
+          <w:szCs w:val="22"/>
+          <w:u w:val="none"/>
+          <w:lang w:val="pl-PL"/>
+        </w:rPr>
+        <w:t xml:space="preserve"> the </w:t>
+      </w:r>
+      <w:proofErr w:type="spellStart"/>
+      <w:r>
+        <w:rPr>
+          <w:rStyle w:val="Hipercze"/>
+          <w:rFonts w:asciiTheme="minorHAnsi" w:hAnsiTheme="minorHAnsi" w:cstheme="minorHAnsi"/>
+          <w:color w:val="auto"/>
+          <w:sz w:val="22"/>
+          <w:szCs w:val="22"/>
+          <w:u w:val="none"/>
+          <w:lang w:val="pl-PL"/>
+        </w:rPr>
+        <w:t>contents</w:t>
+      </w:r>
+      <w:proofErr w:type="spellEnd"/>
+      <w:r>
+        <w:rPr>
+          <w:rStyle w:val="Hipercze"/>
+          <w:rFonts w:asciiTheme="minorHAnsi" w:hAnsiTheme="minorHAnsi" w:cstheme="minorHAnsi"/>
+          <w:color w:val="auto"/>
+          <w:sz w:val="22"/>
+          <w:szCs w:val="22"/>
+          <w:u w:val="none"/>
+          <w:lang w:val="pl-PL"/>
+        </w:rPr>
+        <w:t xml:space="preserve"> </w:t>
+      </w:r>
+      <w:proofErr w:type="spellStart"/>
+      <w:r>
+        <w:rPr>
+          <w:rStyle w:val="Hipercze"/>
+          <w:rFonts w:asciiTheme="minorHAnsi" w:hAnsiTheme="minorHAnsi" w:cstheme="minorHAnsi"/>
+          <w:color w:val="auto"/>
+          <w:sz w:val="22"/>
+          <w:szCs w:val="22"/>
+          <w:u w:val="none"/>
+          <w:lang w:val="pl-PL"/>
+        </w:rPr>
+        <w:t>into</w:t>
+      </w:r>
+      <w:proofErr w:type="spellEnd"/>
+      <w:r>
+        <w:rPr>
+          <w:rStyle w:val="Hipercze"/>
+          <w:rFonts w:asciiTheme="minorHAnsi" w:hAnsiTheme="minorHAnsi" w:cstheme="minorHAnsi"/>
+          <w:color w:val="auto"/>
+          <w:sz w:val="22"/>
+          <w:szCs w:val="22"/>
+          <w:u w:val="none"/>
+          <w:lang w:val="pl-PL"/>
+        </w:rPr>
+        <w:t xml:space="preserve"> </w:t>
+      </w:r>
+      <w:proofErr w:type="spellStart"/>
+      <w:r>
+        <w:rPr>
+          <w:rStyle w:val="Hipercze"/>
+          <w:rFonts w:asciiTheme="minorHAnsi" w:hAnsiTheme="minorHAnsi" w:cstheme="minorHAnsi"/>
+          <w:color w:val="auto"/>
+          <w:sz w:val="22"/>
+          <w:szCs w:val="22"/>
+          <w:u w:val="none"/>
+          <w:lang w:val="pl-PL"/>
+        </w:rPr>
+        <w:t>desired</w:t>
+      </w:r>
+      <w:proofErr w:type="spellEnd"/>
+      <w:r>
+        <w:rPr>
+          <w:rStyle w:val="Hipercze"/>
+          <w:rFonts w:asciiTheme="minorHAnsi" w:hAnsiTheme="minorHAnsi" w:cstheme="minorHAnsi"/>
+          <w:color w:val="auto"/>
+          <w:sz w:val="22"/>
+          <w:szCs w:val="22"/>
+          <w:u w:val="none"/>
+          <w:lang w:val="pl-PL"/>
+        </w:rPr>
+        <w:t xml:space="preserve"> </w:t>
+      </w:r>
+      <w:proofErr w:type="spellStart"/>
+      <w:r>
+        <w:rPr>
+          <w:rStyle w:val="Hipercze"/>
+          <w:rFonts w:asciiTheme="minorHAnsi" w:hAnsiTheme="minorHAnsi" w:cstheme="minorHAnsi"/>
+          <w:color w:val="auto"/>
+          <w:sz w:val="22"/>
+          <w:szCs w:val="22"/>
+          <w:u w:val="none"/>
+          <w:lang w:val="pl-PL"/>
+        </w:rPr>
+        <w:t>directory</w:t>
+      </w:r>
+      <w:proofErr w:type="spellEnd"/>
+      <w:r>
+        <w:rPr>
+          <w:rStyle w:val="Hipercze"/>
+          <w:rFonts w:asciiTheme="minorHAnsi" w:hAnsiTheme="minorHAnsi" w:cstheme="minorHAnsi"/>
+          <w:color w:val="auto"/>
+          <w:sz w:val="22"/>
+          <w:szCs w:val="22"/>
+          <w:u w:val="none"/>
+          <w:lang w:val="pl-PL"/>
+        </w:rPr>
+        <w:t>.</w:t>
       </w:r>
       <w:commentRangeEnd w:id="10"/>
       <w:r>
@@ -3877,16 +4097,47 @@
           <w:szCs w:val="22"/>
           <w:lang w:val="en-US"/>
         </w:rPr>
-        <w:t>(BEngThesis</w:t>
-      </w:r>
-      <w:r>
-        <w:rPr>
-          <w:rFonts w:asciiTheme="minorHAnsi" w:hAnsiTheme="minorHAnsi" w:cstheme="minorHAnsi"/>
-          <w:sz w:val="22"/>
-          <w:szCs w:val="22"/>
-          <w:lang w:val="en-US"/>
-        </w:rPr>
-        <w:t xml:space="preserve"> / BEngThesis-main</w:t>
+        <w:t>(</w:t>
+      </w:r>
+      <w:proofErr w:type="spellStart"/>
+      <w:r>
+        <w:rPr>
+          <w:rFonts w:asciiTheme="minorHAnsi" w:hAnsiTheme="minorHAnsi" w:cstheme="minorHAnsi"/>
+          <w:sz w:val="22"/>
+          <w:szCs w:val="22"/>
+          <w:lang w:val="en-US"/>
+        </w:rPr>
+        <w:t>BEngThesis</w:t>
+      </w:r>
+      <w:proofErr w:type="spellEnd"/>
+      <w:r>
+        <w:rPr>
+          <w:rFonts w:asciiTheme="minorHAnsi" w:hAnsiTheme="minorHAnsi" w:cstheme="minorHAnsi"/>
+          <w:sz w:val="22"/>
+          <w:szCs w:val="22"/>
+          <w:lang w:val="en-US"/>
+        </w:rPr>
+        <w:t xml:space="preserve"> / </w:t>
+      </w:r>
+      <w:proofErr w:type="spellStart"/>
+      <w:r>
+        <w:rPr>
+          <w:rFonts w:asciiTheme="minorHAnsi" w:hAnsiTheme="minorHAnsi" w:cstheme="minorHAnsi"/>
+          <w:sz w:val="22"/>
+          <w:szCs w:val="22"/>
+          <w:lang w:val="en-US"/>
+        </w:rPr>
+        <w:t>BEngThesis</w:t>
+      </w:r>
+      <w:proofErr w:type="spellEnd"/>
+      <w:r>
+        <w:rPr>
+          <w:rFonts w:asciiTheme="minorHAnsi" w:hAnsiTheme="minorHAnsi" w:cstheme="minorHAnsi"/>
+          <w:sz w:val="22"/>
+          <w:szCs w:val="22"/>
+          <w:lang w:val="en-US"/>
+        </w:rPr>
+        <w:t>-main</w:t>
       </w:r>
       <w:r>
         <w:rPr>
@@ -4218,6 +4469,7 @@
         </w:rPr>
         <w:t>\</w:t>
       </w:r>
+      <w:proofErr w:type="spellStart"/>
       <w:r>
         <w:rPr>
           <w:rFonts w:asciiTheme="minorHAnsi" w:hAnsiTheme="minorHAnsi" w:cstheme="minorHAnsi"/>
@@ -4227,8 +4479,57 @@
           <w:szCs w:val="28"/>
           <w:lang w:val="en-US"/>
         </w:rPr>
-        <w:t>BEngThesis\django\bengthesis</w:t>
-      </w:r>
+        <w:t>BEngThesis</w:t>
+      </w:r>
+      <w:proofErr w:type="spellEnd"/>
+      <w:r>
+        <w:rPr>
+          <w:rFonts w:asciiTheme="minorHAnsi" w:hAnsiTheme="minorHAnsi" w:cstheme="minorHAnsi"/>
+          <w:i/>
+          <w:iCs/>
+          <w:sz w:val="22"/>
+          <w:szCs w:val="28"/>
+          <w:lang w:val="en-US"/>
+        </w:rPr>
+        <w:t>\</w:t>
+      </w:r>
+      <w:proofErr w:type="spellStart"/>
+      <w:r>
+        <w:rPr>
+          <w:rFonts w:asciiTheme="minorHAnsi" w:hAnsiTheme="minorHAnsi" w:cstheme="minorHAnsi"/>
+          <w:i/>
+          <w:iCs/>
+          <w:sz w:val="22"/>
+          <w:szCs w:val="28"/>
+          <w:lang w:val="en-US"/>
+        </w:rPr>
+        <w:t>django</w:t>
+      </w:r>
+      <w:proofErr w:type="spellEnd"/>
+      <w:r>
+        <w:rPr>
+          <w:rFonts w:asciiTheme="minorHAnsi" w:hAnsiTheme="minorHAnsi" w:cstheme="minorHAnsi"/>
+          <w:i/>
+          <w:iCs/>
+          <w:sz w:val="22"/>
+          <w:szCs w:val="28"/>
+          <w:lang w:val="en-US"/>
+        </w:rPr>
+        <w:t>\</w:t>
+      </w:r>
+      <w:proofErr w:type="spellStart"/>
+      <w:r>
+        <w:rPr>
+          <w:rFonts w:asciiTheme="minorHAnsi" w:hAnsiTheme="minorHAnsi" w:cstheme="minorHAnsi"/>
+          <w:i/>
+          <w:iCs/>
+          <w:sz w:val="22"/>
+          <w:szCs w:val="28"/>
+          <w:lang w:val="en-US"/>
+        </w:rPr>
+        <w:t>bengthesis</w:t>
+      </w:r>
+      <w:proofErr w:type="spellEnd"/>
       <w:r>
         <w:rPr>
           <w:rFonts w:asciiTheme="minorHAnsi" w:hAnsiTheme="minorHAnsi" w:cstheme="minorHAnsi"/>
@@ -4407,6 +4708,7 @@
         </w:rPr>
         <w:t>\</w:t>
       </w:r>
+      <w:proofErr w:type="spellStart"/>
       <w:r>
         <w:rPr>
           <w:rFonts w:asciiTheme="minorHAnsi" w:hAnsiTheme="minorHAnsi" w:cstheme="minorHAnsi"/>
@@ -4416,8 +4718,57 @@
           <w:szCs w:val="22"/>
           <w:lang w:val="en-US"/>
         </w:rPr>
-        <w:t>BEngThesis\django\bengthesis</w:t>
-      </w:r>
+        <w:t>BEngThesis</w:t>
+      </w:r>
+      <w:proofErr w:type="spellEnd"/>
+      <w:r>
+        <w:rPr>
+          <w:rFonts w:asciiTheme="minorHAnsi" w:hAnsiTheme="minorHAnsi" w:cstheme="minorHAnsi"/>
+          <w:i/>
+          <w:iCs/>
+          <w:sz w:val="22"/>
+          <w:szCs w:val="22"/>
+          <w:lang w:val="en-US"/>
+        </w:rPr>
+        <w:t>\</w:t>
+      </w:r>
+      <w:proofErr w:type="spellStart"/>
+      <w:r>
+        <w:rPr>
+          <w:rFonts w:asciiTheme="minorHAnsi" w:hAnsiTheme="minorHAnsi" w:cstheme="minorHAnsi"/>
+          <w:i/>
+          <w:iCs/>
+          <w:sz w:val="22"/>
+          <w:szCs w:val="22"/>
+          <w:lang w:val="en-US"/>
+        </w:rPr>
+        <w:t>django</w:t>
+      </w:r>
+      <w:proofErr w:type="spellEnd"/>
+      <w:r>
+        <w:rPr>
+          <w:rFonts w:asciiTheme="minorHAnsi" w:hAnsiTheme="minorHAnsi" w:cstheme="minorHAnsi"/>
+          <w:i/>
+          <w:iCs/>
+          <w:sz w:val="22"/>
+          <w:szCs w:val="22"/>
+          <w:lang w:val="en-US"/>
+        </w:rPr>
+        <w:t>\</w:t>
+      </w:r>
+      <w:proofErr w:type="spellStart"/>
+      <w:r>
+        <w:rPr>
+          <w:rFonts w:asciiTheme="minorHAnsi" w:hAnsiTheme="minorHAnsi" w:cstheme="minorHAnsi"/>
+          <w:i/>
+          <w:iCs/>
+          <w:sz w:val="22"/>
+          <w:szCs w:val="22"/>
+          <w:lang w:val="en-US"/>
+        </w:rPr>
+        <w:t>bengthesis</w:t>
+      </w:r>
+      <w:proofErr w:type="spellEnd"/>
       <w:r>
         <w:rPr>
           <w:rFonts w:asciiTheme="minorHAnsi" w:hAnsiTheme="minorHAnsi" w:cstheme="minorHAnsi"/>
@@ -4478,6 +4829,7 @@
           <w:lang w:val="en-US"/>
         </w:rPr>
       </w:pPr>
+      <w:proofErr w:type="spellStart"/>
       <w:r>
         <w:rPr>
           <w:rFonts w:asciiTheme="minorHAnsi" w:hAnsiTheme="minorHAnsi" w:cstheme="minorHAnsi" w:hint="eastAsia"/>
@@ -4486,7 +4838,18 @@
           <w:szCs w:val="20"/>
           <w:lang w:val="en-US"/>
         </w:rPr>
-        <w:t>UserWarning: h5py not installed, hdf5 features will not be supported.</w:t>
+        <w:t>UserWarning</w:t>
+      </w:r>
+      <w:proofErr w:type="spellEnd"/>
+      <w:r>
+        <w:rPr>
+          <w:rFonts w:asciiTheme="minorHAnsi" w:hAnsiTheme="minorHAnsi" w:cstheme="minorHAnsi" w:hint="eastAsia"/>
+          <w:i/>
+          <w:iCs/>
+          <w:szCs w:val="20"/>
+          <w:lang w:val="en-US"/>
+        </w:rPr>
+        <w:t>: h5py not installed, hdf5 features will not be supported.</w:t>
       </w:r>
       <w:r>
         <w:rPr>
@@ -4514,6 +4877,7 @@
           <w:lang w:val="en-US"/>
         </w:rPr>
       </w:pPr>
+      <w:proofErr w:type="spellStart"/>
       <w:r>
         <w:rPr>
           <w:rFonts w:asciiTheme="minorHAnsi" w:hAnsiTheme="minorHAnsi" w:cstheme="minorHAnsi" w:hint="eastAsia"/>
@@ -4522,7 +4886,18 @@
           <w:szCs w:val="20"/>
           <w:lang w:val="en-US"/>
         </w:rPr>
-        <w:t>UserWarning: R is not initialized by the main thread</w:t>
+        <w:t>UserWarning</w:t>
+      </w:r>
+      <w:proofErr w:type="spellEnd"/>
+      <w:r>
+        <w:rPr>
+          <w:rFonts w:asciiTheme="minorHAnsi" w:hAnsiTheme="minorHAnsi" w:cstheme="minorHAnsi" w:hint="eastAsia"/>
+          <w:i/>
+          <w:iCs/>
+          <w:szCs w:val="20"/>
+          <w:lang w:val="en-US"/>
+        </w:rPr>
+        <w:t>: R is not initialized by the main thread</w:t>
       </w:r>
       <w:r>
         <w:rPr>
@@ -4740,159 +5115,46 @@
     </w:p>
     <w:p>
       <w:pPr>
-        <w:suppressAutoHyphens w:val="0"/>
-        <w:autoSpaceDE w:val="0"/>
-        <w:autoSpaceDN w:val="0"/>
-        <w:adjustRightInd w:val="0"/>
-        <w:spacing w:after="0" w:line="240" w:lineRule="auto"/>
-        <w:rPr>
-          <w:rFonts w:ascii="Calibri" w:hAnsi="Calibri"/>
-          <w:color w:val="000000"/>
-          <w:sz w:val="20"/>
-          <w:szCs w:val="20"/>
-          <w:lang w:val="en-US"/>
-        </w:rPr>
-      </w:pPr>
-      <w:r>
-        <w:rPr>
-          <w:rFonts w:ascii="Calibri" w:hAnsi="Calibri"/>
-          <w:i/>
-          <w:iCs/>
-          <w:color w:val="000000"/>
-          <w:sz w:val="20"/>
-          <w:szCs w:val="20"/>
-          <w:lang w:val="en-US"/>
-        </w:rPr>
-        <w:t xml:space="preserve">1. As an economist, I want to choose economic indicators, so that I can select the most accurate ones for the identification of the business cycle. </w:t>
-      </w:r>
-      <w:r>
-        <w:rPr>
-          <w:rFonts w:ascii="Calibri" w:hAnsi="Calibri"/>
-          <w:color w:val="000000"/>
-          <w:sz w:val="20"/>
-          <w:szCs w:val="20"/>
-          <w:lang w:val="en-US"/>
-        </w:rPr>
-        <w:t xml:space="preserve">On the homepage will be placed a list with checkboxes corresponding to economic indicators available to select for the model. </w:t>
-      </w:r>
-    </w:p>
-    <w:p>
-      <w:pPr>
-        <w:suppressAutoHyphens w:val="0"/>
-        <w:autoSpaceDE w:val="0"/>
-        <w:autoSpaceDN w:val="0"/>
-        <w:adjustRightInd w:val="0"/>
-        <w:spacing w:after="0" w:line="240" w:lineRule="auto"/>
-        <w:rPr>
-          <w:rFonts w:ascii="Calibri" w:hAnsi="Calibri"/>
-          <w:color w:val="000000"/>
-          <w:sz w:val="20"/>
-          <w:szCs w:val="20"/>
-          <w:lang w:val="en-US"/>
-        </w:rPr>
-      </w:pPr>
-      <w:r>
-        <w:rPr>
-          <w:rFonts w:ascii="Calibri" w:hAnsi="Calibri"/>
-          <w:i/>
-          <w:iCs/>
-          <w:color w:val="000000"/>
-          <w:sz w:val="20"/>
-          <w:szCs w:val="20"/>
-          <w:lang w:val="en-US"/>
-        </w:rPr>
-        <w:t xml:space="preserve">2. As an economist, I want to interact with charts, so that I can get more detailed information about a particular group of countries/country. </w:t>
-      </w:r>
-      <w:r>
-        <w:rPr>
-          <w:rFonts w:ascii="Calibri" w:hAnsi="Calibri"/>
-          <w:color w:val="000000"/>
-          <w:sz w:val="20"/>
-          <w:szCs w:val="20"/>
-          <w:lang w:val="en-US"/>
-        </w:rPr>
-        <w:t xml:space="preserve">Generated charts (report) will be interactive, enabling the user to perform zooming, hovering, and more to display preferred information. </w:t>
-      </w:r>
-    </w:p>
-    <w:p>
-      <w:pPr>
-        <w:suppressAutoHyphens w:val="0"/>
-        <w:autoSpaceDE w:val="0"/>
-        <w:autoSpaceDN w:val="0"/>
-        <w:adjustRightInd w:val="0"/>
-        <w:spacing w:after="0" w:line="240" w:lineRule="auto"/>
-        <w:rPr>
-          <w:rFonts w:ascii="Calibri" w:hAnsi="Calibri"/>
-          <w:color w:val="000000"/>
-          <w:sz w:val="20"/>
-          <w:szCs w:val="20"/>
-          <w:lang w:val="en-US"/>
-        </w:rPr>
-      </w:pPr>
-      <w:r>
-        <w:rPr>
-          <w:rFonts w:ascii="Calibri" w:hAnsi="Calibri"/>
-          <w:i/>
-          <w:iCs/>
-          <w:color w:val="000000"/>
-          <w:sz w:val="20"/>
-          <w:szCs w:val="20"/>
-          <w:lang w:val="en-US"/>
-        </w:rPr>
-        <w:t xml:space="preserve">3. As an economist, I want to read about models used in the project, so that I can gain intuition about how they work. </w:t>
-      </w:r>
-      <w:r>
-        <w:rPr>
-          <w:rFonts w:ascii="Calibri" w:hAnsi="Calibri"/>
-          <w:color w:val="000000"/>
-          <w:sz w:val="20"/>
-          <w:szCs w:val="20"/>
-          <w:lang w:val="en-US"/>
-        </w:rPr>
-        <w:t xml:space="preserve">On the ‘read about the project’ page will be placed a table with 3 implemented clustering algorithms descriptions. </w:t>
-      </w:r>
-    </w:p>
-    <w:p>
-      <w:pPr>
+        <w:pStyle w:val="Akapitzlist"/>
         <w:numPr>
           <w:ilvl w:val="0"/>
-          <w:numId w:val="24"/>
+          <w:numId w:val="25"/>
         </w:numPr>
         <w:suppressAutoHyphens w:val="0"/>
         <w:autoSpaceDE w:val="0"/>
         <w:autoSpaceDN w:val="0"/>
         <w:adjustRightInd w:val="0"/>
-        <w:spacing w:after="0" w:line="240" w:lineRule="auto"/>
         <w:rPr>
           <w:rFonts w:ascii="Calibri" w:hAnsi="Calibri"/>
           <w:color w:val="000000"/>
-          <w:sz w:val="20"/>
           <w:szCs w:val="20"/>
-          <w:lang w:val="pl-PL"/>
+          <w:lang w:val="en-US"/>
         </w:rPr>
       </w:pPr>
       <w:r>
         <w:rPr>
           <w:rFonts w:ascii="Calibri" w:hAnsi="Calibri"/>
           <w:color w:val="000000"/>
-          <w:sz w:val="20"/>
           <w:szCs w:val="20"/>
           <w:lang w:val="en-US"/>
         </w:rPr>
-        <w:t>• Data scientist</w:t>
-      </w:r>
-    </w:p>
-    <w:p>
-      <w:pPr>
+        <w:t>“Read about project” page</w:t>
+      </w:r>
+    </w:p>
+    <w:p>
+      <w:pPr>
+        <w:pStyle w:val="Akapitzlist"/>
+        <w:numPr>
+          <w:ilvl w:val="0"/>
+          <w:numId w:val="25"/>
+        </w:numPr>
         <w:suppressAutoHyphens w:val="0"/>
         <w:autoSpaceDE w:val="0"/>
         <w:autoSpaceDN w:val="0"/>
         <w:adjustRightInd w:val="0"/>
-        <w:spacing w:after="0" w:line="240" w:lineRule="auto"/>
         <w:rPr>
           <w:rFonts w:ascii="Calibri" w:hAnsi="Calibri"/>
           <w:color w:val="000000"/>
-          <w:sz w:val="20"/>
           <w:szCs w:val="20"/>
           <w:lang w:val="en-US"/>
         </w:rPr>
@@ -4901,55 +5163,52 @@
         <w:rPr>
           <w:rFonts w:ascii="Calibri" w:hAnsi="Calibri"/>
           <w:color w:val="000000"/>
-          <w:sz w:val="20"/>
           <w:szCs w:val="20"/>
           <w:lang w:val="en-US"/>
         </w:rPr>
-        <w:t xml:space="preserve"> </w:t>
-      </w:r>
+        <w:t>Related user stories:</w:t>
+      </w:r>
+    </w:p>
+    <w:p>
+      <w:pPr>
+        <w:pStyle w:val="Akapitzlist"/>
+        <w:numPr>
+          <w:ilvl w:val="1"/>
+          <w:numId w:val="25"/>
+        </w:numPr>
+        <w:suppressAutoHyphens w:val="0"/>
+        <w:autoSpaceDE w:val="0"/>
+        <w:autoSpaceDN w:val="0"/>
+        <w:adjustRightInd w:val="0"/>
+        <w:rPr>
+          <w:rFonts w:ascii="Calibri" w:hAnsi="Calibri"/>
+          <w:color w:val="000000"/>
+          <w:szCs w:val="20"/>
+          <w:lang w:val="en-US"/>
+        </w:rPr>
+      </w:pPr>
       <w:r>
         <w:rPr>
           <w:rFonts w:ascii="Calibri" w:hAnsi="Calibri"/>
           <w:i/>
           <w:iCs/>
           <w:color w:val="000000"/>
-          <w:sz w:val="20"/>
           <w:szCs w:val="20"/>
           <w:lang w:val="en-US"/>
         </w:rPr>
-        <w:t xml:space="preserve">1. As a data scientist, I want to choose a model, so that I can compare the results of different clustering algorithms. </w:t>
-      </w:r>
-      <w:r>
-        <w:rPr>
-          <w:rFonts w:ascii="Calibri" w:hAnsi="Calibri"/>
-          <w:color w:val="000000"/>
-          <w:sz w:val="20"/>
-          <w:szCs w:val="20"/>
-          <w:lang w:val="en-US"/>
-        </w:rPr>
-        <w:t xml:space="preserve">On the homepage will be placed a dropdown list with 3 implemented clustering algorithms to choose which one should be used for modelling. </w:t>
-      </w:r>
+        <w:t xml:space="preserve">As a data scientist, I want to read about models used in the project, so that I can develop my data science </w:t>
+      </w:r>
+      <w:proofErr w:type="spellStart"/>
       <w:r>
         <w:rPr>
           <w:rFonts w:ascii="Calibri" w:hAnsi="Calibri"/>
           <w:i/>
           <w:iCs/>
           <w:color w:val="000000"/>
-          <w:sz w:val="20"/>
           <w:szCs w:val="20"/>
           <w:lang w:val="en-US"/>
         </w:rPr>
-        <w:t xml:space="preserve">2. As a data scientist, I want to choose the model’s parameters, so that I can verify different hypotheses (groupings). </w:t>
-      </w:r>
-      <w:r>
-        <w:rPr>
-          <w:rFonts w:ascii="Calibri" w:hAnsi="Calibri"/>
-          <w:color w:val="000000"/>
-          <w:sz w:val="20"/>
-          <w:szCs w:val="20"/>
-          <w:lang w:val="en-US"/>
-        </w:rPr>
-        <w:t xml:space="preserve">After choosing a model there will be an option to set its parameters or leave default ones. </w:t>
+        <w:t>skills</w:t>
       </w:r>
       <w:r>
         <w:rPr>
@@ -4957,66 +5216,541 @@
           <w:i/>
           <w:iCs/>
           <w:color w:val="000000"/>
-          <w:sz w:val="20"/>
           <w:szCs w:val="20"/>
           <w:lang w:val="en-US"/>
         </w:rPr>
-        <w:t xml:space="preserve">3. As a data scientist, I want to read about models used in the project, so that I can develop my data science skills. </w:t>
-      </w:r>
-      <w:r>
+        <w:t>.</w:t>
+      </w:r>
+      <w:proofErr w:type="spellEnd"/>
+    </w:p>
+    <w:p>
+      <w:pPr>
+        <w:pStyle w:val="Akapitzlist"/>
+        <w:numPr>
+          <w:ilvl w:val="1"/>
+          <w:numId w:val="25"/>
+        </w:numPr>
+        <w:suppressAutoHyphens w:val="0"/>
+        <w:autoSpaceDE w:val="0"/>
+        <w:autoSpaceDN w:val="0"/>
+        <w:adjustRightInd w:val="0"/>
         <w:rPr>
           <w:rFonts w:ascii="Calibri" w:hAnsi="Calibri"/>
           <w:color w:val="000000"/>
-          <w:sz w:val="20"/>
           <w:szCs w:val="20"/>
           <w:lang w:val="en-US"/>
         </w:rPr>
-        <w:t xml:space="preserve">On the ‘read about the project’ will be placed a table with 3 implemented clustering algorithms descriptions. </w:t>
-      </w:r>
+      </w:pPr>
       <w:r>
         <w:rPr>
           <w:rFonts w:ascii="Calibri" w:hAnsi="Calibri"/>
           <w:i/>
           <w:iCs/>
           <w:color w:val="000000"/>
-          <w:sz w:val="20"/>
           <w:szCs w:val="20"/>
           <w:lang w:val="en-US"/>
         </w:rPr>
-        <w:t xml:space="preserve">4. As a data scientist, I want to read about economic indicators, so that I can understand what they mean. </w:t>
-      </w:r>
-    </w:p>
-    <w:p>
-      <w:pPr>
+        <w:t>As an economist, I want to read about models used in the project, so that I can gain intuition about how they work.</w:t>
+      </w:r>
+    </w:p>
+    <w:p>
+      <w:pPr>
+        <w:pStyle w:val="Akapitzlist"/>
+        <w:numPr>
+          <w:ilvl w:val="1"/>
+          <w:numId w:val="25"/>
+        </w:numPr>
         <w:suppressAutoHyphens w:val="0"/>
         <w:autoSpaceDE w:val="0"/>
         <w:autoSpaceDN w:val="0"/>
         <w:adjustRightInd w:val="0"/>
-        <w:spacing w:after="0" w:line="240" w:lineRule="auto"/>
         <w:rPr>
           <w:rFonts w:ascii="Calibri" w:hAnsi="Calibri"/>
           <w:color w:val="000000"/>
-          <w:sz w:val="20"/>
           <w:szCs w:val="20"/>
           <w:lang w:val="en-US"/>
         </w:rPr>
       </w:pPr>
-    </w:p>
-    <w:p>
-      <w:pPr>
-        <w:rPr>
-          <w:rFonts w:asciiTheme="minorHAnsi" w:hAnsiTheme="minorHAnsi" w:cstheme="minorHAnsi"/>
-        </w:rPr>
-      </w:pPr>
-      <w:r>
+      <w:r>
+        <w:rPr>
+          <w:rFonts w:ascii="Calibri" w:hAnsi="Calibri"/>
+          <w:i/>
+          <w:iCs/>
+          <w:color w:val="000000"/>
+          <w:szCs w:val="20"/>
+          <w:lang w:val="en-US"/>
+        </w:rPr>
+        <w:t>As a data scientist, I want to read about economic indicators, so that I can understand what they mean.</w:t>
+      </w:r>
+    </w:p>
+    <w:p>
+      <w:pPr>
+        <w:pStyle w:val="Akapitzlist"/>
+        <w:numPr>
+          <w:ilvl w:val="0"/>
+          <w:numId w:val="25"/>
+        </w:numPr>
+        <w:suppressAutoHyphens w:val="0"/>
+        <w:autoSpaceDE w:val="0"/>
+        <w:autoSpaceDN w:val="0"/>
+        <w:adjustRightInd w:val="0"/>
         <w:rPr>
           <w:rFonts w:ascii="Calibri" w:hAnsi="Calibri"/>
           <w:color w:val="000000"/>
-          <w:sz w:val="20"/>
           <w:szCs w:val="20"/>
           <w:lang w:val="en-US"/>
         </w:rPr>
-        <w:t>On the ‘read about the project’ page will be placed a table with economic indicators description.</w:t>
+      </w:pPr>
+      <w:r>
+        <w:rPr>
+          <w:rFonts w:ascii="Calibri" w:hAnsi="Calibri"/>
+          <w:color w:val="000000"/>
+          <w:szCs w:val="20"/>
+          <w:lang w:val="en-US"/>
+        </w:rPr>
+        <w:t>Conducted test:</w:t>
+      </w:r>
+    </w:p>
+    <w:p>
+      <w:pPr>
+        <w:pStyle w:val="Akapitzlist"/>
+        <w:numPr>
+          <w:ilvl w:val="1"/>
+          <w:numId w:val="25"/>
+        </w:numPr>
+        <w:suppressAutoHyphens w:val="0"/>
+        <w:autoSpaceDE w:val="0"/>
+        <w:autoSpaceDN w:val="0"/>
+        <w:adjustRightInd w:val="0"/>
+        <w:rPr>
+          <w:rFonts w:ascii="Calibri" w:hAnsi="Calibri"/>
+          <w:color w:val="000000"/>
+          <w:szCs w:val="20"/>
+          <w:lang w:val="en-US"/>
+        </w:rPr>
+      </w:pPr>
+      <w:r>
+        <w:rPr>
+          <w:rFonts w:ascii="Calibri" w:hAnsi="Calibri"/>
+          <w:color w:val="000000"/>
+          <w:szCs w:val="20"/>
+          <w:lang w:val="en-US"/>
+        </w:rPr>
+        <w:t xml:space="preserve">There is a “read about project” button located on the webpage. Clicking it navigates user to the web page, on which two </w:t>
+      </w:r>
+      <w:r>
+        <w:rPr>
+          <w:rFonts w:ascii="Calibri" w:hAnsi="Calibri"/>
+          <w:color w:val="000000"/>
+          <w:szCs w:val="20"/>
+          <w:lang w:val="en-US"/>
+        </w:rPr>
+        <w:t xml:space="preserve">scrollable </w:t>
+      </w:r>
+      <w:r>
+        <w:rPr>
+          <w:rFonts w:ascii="Calibri" w:hAnsi="Calibri"/>
+          <w:color w:val="000000"/>
+          <w:szCs w:val="20"/>
+          <w:lang w:val="en-US"/>
+        </w:rPr>
+        <w:t>tables are located, containing information about indicators</w:t>
+      </w:r>
+      <w:r>
+        <w:rPr>
+          <w:rFonts w:ascii="Calibri" w:hAnsi="Calibri"/>
+          <w:color w:val="000000"/>
+          <w:szCs w:val="20"/>
+          <w:lang w:val="en-US"/>
+        </w:rPr>
+        <w:t>,</w:t>
+      </w:r>
+      <w:r>
+        <w:rPr>
+          <w:rFonts w:ascii="Calibri" w:hAnsi="Calibri"/>
+          <w:color w:val="000000"/>
+          <w:szCs w:val="20"/>
+          <w:lang w:val="en-US"/>
+        </w:rPr>
+        <w:t xml:space="preserve"> models</w:t>
+      </w:r>
+      <w:r>
+        <w:rPr>
+          <w:rFonts w:ascii="Calibri" w:hAnsi="Calibri"/>
+          <w:color w:val="000000"/>
+          <w:szCs w:val="20"/>
+          <w:lang w:val="en-US"/>
+        </w:rPr>
+        <w:t>, and its parameters</w:t>
+      </w:r>
+      <w:r>
+        <w:rPr>
+          <w:rFonts w:ascii="Calibri" w:hAnsi="Calibri"/>
+          <w:color w:val="000000"/>
+          <w:szCs w:val="20"/>
+          <w:lang w:val="en-US"/>
+        </w:rPr>
+        <w:t>.</w:t>
+      </w:r>
+    </w:p>
+    <w:p>
+      <w:pPr>
+        <w:pStyle w:val="Akapitzlist"/>
+        <w:numPr>
+          <w:ilvl w:val="0"/>
+          <w:numId w:val="25"/>
+        </w:numPr>
+        <w:suppressAutoHyphens w:val="0"/>
+        <w:autoSpaceDE w:val="0"/>
+        <w:autoSpaceDN w:val="0"/>
+        <w:adjustRightInd w:val="0"/>
+        <w:rPr>
+          <w:rFonts w:ascii="Calibri" w:hAnsi="Calibri"/>
+          <w:color w:val="000000"/>
+          <w:szCs w:val="20"/>
+          <w:lang w:val="en-US"/>
+        </w:rPr>
+      </w:pPr>
+      <w:r>
+        <w:rPr>
+          <w:rFonts w:ascii="Calibri" w:hAnsi="Calibri"/>
+          <w:color w:val="000000"/>
+          <w:szCs w:val="20"/>
+          <w:lang w:val="en-US"/>
+        </w:rPr>
+        <w:t>Result: passed</w:t>
+      </w:r>
+    </w:p>
+    <w:p>
+      <w:pPr>
+        <w:pStyle w:val="Akapitzlist"/>
+        <w:numPr>
+          <w:ilvl w:val="0"/>
+          <w:numId w:val="25"/>
+        </w:numPr>
+        <w:suppressAutoHyphens w:val="0"/>
+        <w:autoSpaceDE w:val="0"/>
+        <w:autoSpaceDN w:val="0"/>
+        <w:adjustRightInd w:val="0"/>
+        <w:rPr>
+          <w:rFonts w:ascii="Calibri" w:hAnsi="Calibri"/>
+          <w:color w:val="000000"/>
+          <w:szCs w:val="20"/>
+          <w:lang w:val="en-US"/>
+        </w:rPr>
+      </w:pPr>
+      <w:r>
+        <w:rPr>
+          <w:rFonts w:ascii="Calibri" w:hAnsi="Calibri"/>
+          <w:color w:val="000000"/>
+          <w:szCs w:val="20"/>
+          <w:lang w:val="en-US"/>
+        </w:rPr>
+        <w:t>“Home” page</w:t>
+      </w:r>
+    </w:p>
+    <w:p>
+      <w:pPr>
+        <w:pStyle w:val="Akapitzlist"/>
+        <w:numPr>
+          <w:ilvl w:val="0"/>
+          <w:numId w:val="25"/>
+        </w:numPr>
+        <w:suppressAutoHyphens w:val="0"/>
+        <w:autoSpaceDE w:val="0"/>
+        <w:autoSpaceDN w:val="0"/>
+        <w:adjustRightInd w:val="0"/>
+        <w:rPr>
+          <w:rFonts w:ascii="Calibri" w:hAnsi="Calibri"/>
+          <w:color w:val="000000"/>
+          <w:szCs w:val="20"/>
+          <w:lang w:val="en-US"/>
+        </w:rPr>
+      </w:pPr>
+      <w:r>
+        <w:rPr>
+          <w:rFonts w:ascii="Calibri" w:hAnsi="Calibri"/>
+          <w:color w:val="000000"/>
+          <w:szCs w:val="20"/>
+          <w:lang w:val="en-US"/>
+        </w:rPr>
+        <w:t>Related user stories:</w:t>
+      </w:r>
+    </w:p>
+    <w:p>
+      <w:pPr>
+        <w:pStyle w:val="Akapitzlist"/>
+        <w:numPr>
+          <w:ilvl w:val="1"/>
+          <w:numId w:val="25"/>
+        </w:numPr>
+        <w:suppressAutoHyphens w:val="0"/>
+        <w:autoSpaceDE w:val="0"/>
+        <w:autoSpaceDN w:val="0"/>
+        <w:adjustRightInd w:val="0"/>
+        <w:rPr>
+          <w:rFonts w:ascii="Calibri" w:hAnsi="Calibri"/>
+          <w:color w:val="000000"/>
+          <w:szCs w:val="20"/>
+          <w:lang w:val="en-US"/>
+        </w:rPr>
+      </w:pPr>
+      <w:r>
+        <w:rPr>
+          <w:rFonts w:ascii="Calibri" w:hAnsi="Calibri"/>
+          <w:i/>
+          <w:iCs/>
+          <w:color w:val="000000"/>
+          <w:szCs w:val="20"/>
+          <w:lang w:val="en-US"/>
+        </w:rPr>
+        <w:t>As a data scientist, I want to choose a model, so that I can compare the results of different clustering algorithms</w:t>
+      </w:r>
+      <w:r>
+        <w:rPr>
+          <w:rFonts w:ascii="Calibri" w:hAnsi="Calibri"/>
+          <w:i/>
+          <w:iCs/>
+          <w:color w:val="000000"/>
+          <w:szCs w:val="20"/>
+          <w:lang w:val="en-US"/>
+        </w:rPr>
+        <w:t>.</w:t>
+      </w:r>
+    </w:p>
+    <w:p>
+      <w:pPr>
+        <w:pStyle w:val="Akapitzlist"/>
+        <w:numPr>
+          <w:ilvl w:val="1"/>
+          <w:numId w:val="25"/>
+        </w:numPr>
+        <w:suppressAutoHyphens w:val="0"/>
+        <w:autoSpaceDE w:val="0"/>
+        <w:autoSpaceDN w:val="0"/>
+        <w:adjustRightInd w:val="0"/>
+        <w:rPr>
+          <w:rFonts w:ascii="Calibri" w:hAnsi="Calibri"/>
+          <w:color w:val="000000"/>
+          <w:szCs w:val="20"/>
+          <w:lang w:val="en-US"/>
+        </w:rPr>
+      </w:pPr>
+      <w:r>
+        <w:rPr>
+          <w:rFonts w:ascii="Calibri" w:hAnsi="Calibri"/>
+          <w:i/>
+          <w:iCs/>
+          <w:color w:val="000000"/>
+          <w:szCs w:val="20"/>
+          <w:lang w:val="en-US"/>
+        </w:rPr>
+        <w:t xml:space="preserve">As a data scientist, I want to choose the model’s parameters, so that I can verify different hypotheses (groupings). </w:t>
+      </w:r>
+    </w:p>
+    <w:p>
+      <w:pPr>
+        <w:pStyle w:val="Akapitzlist"/>
+        <w:numPr>
+          <w:ilvl w:val="1"/>
+          <w:numId w:val="25"/>
+        </w:numPr>
+        <w:suppressAutoHyphens w:val="0"/>
+        <w:autoSpaceDE w:val="0"/>
+        <w:autoSpaceDN w:val="0"/>
+        <w:adjustRightInd w:val="0"/>
+        <w:rPr>
+          <w:rFonts w:ascii="Calibri" w:hAnsi="Calibri"/>
+          <w:color w:val="000000"/>
+          <w:szCs w:val="20"/>
+          <w:lang w:val="en-US"/>
+        </w:rPr>
+      </w:pPr>
+      <w:r>
+        <w:rPr>
+          <w:rFonts w:ascii="Calibri" w:hAnsi="Calibri"/>
+          <w:i/>
+          <w:iCs/>
+          <w:color w:val="000000"/>
+          <w:szCs w:val="20"/>
+          <w:lang w:val="en-US"/>
+        </w:rPr>
+        <w:t xml:space="preserve">As an economist, I want to choose economic indicators, so that I can select the most accurate ones for the identification of the business cycle. </w:t>
+      </w:r>
+    </w:p>
+    <w:p>
+      <w:pPr>
+        <w:pStyle w:val="Akapitzlist"/>
+        <w:numPr>
+          <w:ilvl w:val="0"/>
+          <w:numId w:val="25"/>
+        </w:numPr>
+        <w:suppressAutoHyphens w:val="0"/>
+        <w:autoSpaceDE w:val="0"/>
+        <w:autoSpaceDN w:val="0"/>
+        <w:adjustRightInd w:val="0"/>
+        <w:rPr>
+          <w:rFonts w:ascii="Calibri" w:hAnsi="Calibri"/>
+          <w:color w:val="000000"/>
+          <w:szCs w:val="20"/>
+          <w:lang w:val="en-US"/>
+        </w:rPr>
+      </w:pPr>
+      <w:r>
+        <w:rPr>
+          <w:rFonts w:ascii="Calibri" w:hAnsi="Calibri"/>
+          <w:color w:val="000000"/>
+          <w:szCs w:val="20"/>
+          <w:lang w:val="en-US"/>
+        </w:rPr>
+        <w:t>Conducted test:</w:t>
+      </w:r>
+      <w:r>
+        <w:rPr>
+          <w:rFonts w:ascii="Calibri" w:hAnsi="Calibri"/>
+          <w:i/>
+          <w:iCs/>
+          <w:color w:val="000000"/>
+          <w:szCs w:val="20"/>
+          <w:lang w:val="en-US"/>
+        </w:rPr>
+        <w:t xml:space="preserve"> </w:t>
+      </w:r>
+      <w:r>
+        <w:rPr>
+          <w:rFonts w:ascii="Calibri" w:hAnsi="Calibri"/>
+          <w:color w:val="000000"/>
+          <w:szCs w:val="20"/>
+          <w:lang w:val="en-US"/>
+        </w:rPr>
+        <w:t>On the</w:t>
+      </w:r>
+      <w:r>
+        <w:rPr>
+          <w:rFonts w:ascii="Calibri" w:hAnsi="Calibri"/>
+          <w:color w:val="000000"/>
+          <w:szCs w:val="20"/>
+          <w:lang w:val="en-US"/>
+        </w:rPr>
+        <w:t xml:space="preserve"> left side of home page there is a panel located, containing multiple widgets (drop-down lists, sliders etc.). They enable user to choose indicators and algorithm to use, and set its parameters. Widgets related to parameters show up accordingly to model selection. It is also possible to leave default settings.</w:t>
+      </w:r>
+      <w:r>
+        <w:rPr>
+          <w:rFonts w:ascii="Calibri" w:hAnsi="Calibri"/>
+          <w:color w:val="000000"/>
+          <w:szCs w:val="20"/>
+          <w:lang w:val="en-US"/>
+        </w:rPr>
+        <w:t xml:space="preserve"> </w:t>
+      </w:r>
+      <w:r>
+        <w:rPr>
+          <w:rFonts w:ascii="Calibri" w:hAnsi="Calibri"/>
+          <w:color w:val="000000"/>
+          <w:szCs w:val="20"/>
+          <w:lang w:val="en-US"/>
+        </w:rPr>
+        <w:t xml:space="preserve">Clicking </w:t>
+      </w:r>
+      <w:r>
+        <w:rPr>
+          <w:rFonts w:ascii="Calibri" w:hAnsi="Calibri"/>
+          <w:color w:val="000000"/>
+          <w:szCs w:val="20"/>
+          <w:lang w:val="en-US"/>
+        </w:rPr>
+        <w:t>the “Generate report” button at the bottom of the panel executes clustering and results in creating a report containing a map with clustering results, model evaluation, clusters statistics and time series charts.</w:t>
+      </w:r>
+    </w:p>
+    <w:p>
+      <w:pPr>
+        <w:pStyle w:val="Akapitzlist"/>
+        <w:numPr>
+          <w:ilvl w:val="0"/>
+          <w:numId w:val="25"/>
+        </w:numPr>
+        <w:suppressAutoHyphens w:val="0"/>
+        <w:autoSpaceDE w:val="0"/>
+        <w:autoSpaceDN w:val="0"/>
+        <w:adjustRightInd w:val="0"/>
+        <w:rPr>
+          <w:rFonts w:ascii="Calibri" w:hAnsi="Calibri"/>
+          <w:color w:val="000000"/>
+          <w:szCs w:val="20"/>
+          <w:lang w:val="en-US"/>
+        </w:rPr>
+      </w:pPr>
+    </w:p>
+    <w:p>
+      <w:pPr>
+        <w:pStyle w:val="Akapitzlist"/>
+        <w:numPr>
+          <w:ilvl w:val="0"/>
+          <w:numId w:val="25"/>
+        </w:numPr>
+        <w:suppressAutoHyphens w:val="0"/>
+        <w:autoSpaceDE w:val="0"/>
+        <w:autoSpaceDN w:val="0"/>
+        <w:adjustRightInd w:val="0"/>
+        <w:rPr>
+          <w:rFonts w:ascii="Calibri" w:hAnsi="Calibri"/>
+          <w:color w:val="000000"/>
+          <w:szCs w:val="20"/>
+          <w:highlight w:val="yellow"/>
+          <w:lang w:val="en-US"/>
+        </w:rPr>
+      </w:pPr>
+      <w:r>
+        <w:rPr>
+          <w:rFonts w:ascii="Calibri" w:hAnsi="Calibri"/>
+          <w:i/>
+          <w:iCs/>
+          <w:color w:val="000000"/>
+          <w:szCs w:val="20"/>
+          <w:highlight w:val="yellow"/>
+          <w:lang w:val="en-US"/>
+        </w:rPr>
+        <w:t xml:space="preserve">As an economist, I want to interact with charts, so that I can get more detailed information about a particular group of countries/country. </w:t>
+      </w:r>
+    </w:p>
+    <w:p>
+      <w:pPr>
+        <w:pStyle w:val="Akapitzlist"/>
+        <w:numPr>
+          <w:ilvl w:val="0"/>
+          <w:numId w:val="25"/>
+        </w:numPr>
+        <w:suppressAutoHyphens w:val="0"/>
+        <w:autoSpaceDE w:val="0"/>
+        <w:autoSpaceDN w:val="0"/>
+        <w:adjustRightInd w:val="0"/>
+        <w:rPr>
+          <w:rFonts w:ascii="Calibri" w:hAnsi="Calibri"/>
+          <w:color w:val="000000"/>
+          <w:szCs w:val="20"/>
+          <w:highlight w:val="yellow"/>
+          <w:lang w:val="en-US"/>
+        </w:rPr>
+      </w:pPr>
+      <w:r>
+        <w:rPr>
+          <w:rFonts w:ascii="Calibri" w:hAnsi="Calibri"/>
+          <w:color w:val="000000"/>
+          <w:szCs w:val="20"/>
+          <w:highlight w:val="yellow"/>
+          <w:lang w:val="en-US"/>
+        </w:rPr>
+        <w:t xml:space="preserve"># </w:t>
+      </w:r>
+      <w:r>
+        <w:rPr>
+          <w:rFonts w:ascii="Calibri" w:hAnsi="Calibri"/>
+          <w:color w:val="000000"/>
+          <w:szCs w:val="20"/>
+          <w:highlight w:val="yellow"/>
+          <w:lang w:val="en-US"/>
+        </w:rPr>
+        <w:t>Generated charts (report) will be interactive, enabling the user to perform zooming, hovering, and more to display preferred information.</w:t>
       </w:r>
     </w:p>
     <w:p>
@@ -5035,6 +5769,7 @@
         <w:rPr>
           <w:rFonts w:asciiTheme="minorHAnsi" w:hAnsiTheme="minorHAnsi" w:cstheme="minorHAnsi"/>
         </w:rPr>
+        <w:lastRenderedPageBreak/>
         <w:t>User’s Manual</w:t>
       </w:r>
       <w:bookmarkEnd w:id="13"/>
@@ -5058,13 +5793,29 @@
           <w:rFonts w:asciiTheme="minorHAnsi" w:hAnsiTheme="minorHAnsi" w:cstheme="minorHAnsi"/>
           <w:lang w:val="pl-PL"/>
         </w:rPr>
-        <w:t>Dodać screeny z instrukcją c</w:t>
-      </w:r>
+        <w:t xml:space="preserve">Dodać </w:t>
+      </w:r>
+      <w:proofErr w:type="spellStart"/>
       <w:r>
         <w:rPr>
           <w:rFonts w:asciiTheme="minorHAnsi" w:hAnsiTheme="minorHAnsi" w:cstheme="minorHAnsi"/>
           <w:lang w:val="pl-PL"/>
         </w:rPr>
+        <w:t>screeny</w:t>
+      </w:r>
+      <w:proofErr w:type="spellEnd"/>
+      <w:r>
+        <w:rPr>
+          <w:rFonts w:asciiTheme="minorHAnsi" w:hAnsiTheme="minorHAnsi" w:cstheme="minorHAnsi"/>
+          <w:lang w:val="pl-PL"/>
+        </w:rPr>
+        <w:t xml:space="preserve"> z instrukcją c</w:t>
+      </w:r>
+      <w:r>
+        <w:rPr>
+          <w:rFonts w:asciiTheme="minorHAnsi" w:hAnsiTheme="minorHAnsi" w:cstheme="minorHAnsi"/>
+          <w:lang w:val="pl-PL"/>
+        </w:rPr>
         <w:t>o i jak klikać</w:t>
       </w:r>
       <w:r>
@@ -5079,13 +5830,13 @@
       <w:pPr>
         <w:rPr>
           <w:rFonts w:asciiTheme="minorHAnsi" w:hAnsiTheme="minorHAnsi" w:cstheme="minorHAnsi"/>
-          <w:lang w:val="pl-PL"/>
-        </w:rPr>
-      </w:pPr>
-      <w:r>
-        <w:rPr>
-          <w:rFonts w:asciiTheme="minorHAnsi" w:hAnsiTheme="minorHAnsi" w:cstheme="minorHAnsi"/>
-          <w:lang w:val="pl-PL"/>
+          <w:lang w:val="en-US"/>
+        </w:rPr>
+      </w:pPr>
+      <w:r>
+        <w:rPr>
+          <w:rFonts w:asciiTheme="minorHAnsi" w:hAnsiTheme="minorHAnsi" w:cstheme="minorHAnsi"/>
+          <w:lang w:val="en-US"/>
         </w:rPr>
         <w:t xml:space="preserve">Home page </w:t>
       </w:r>
@@ -5149,7 +5900,6 @@
           <w:rFonts w:asciiTheme="minorHAnsi" w:hAnsiTheme="minorHAnsi" w:cstheme="minorHAnsi"/>
           <w:lang w:val="en-US"/>
         </w:rPr>
-        <w:lastRenderedPageBreak/>
         <w:t xml:space="preserve">To view </w:t>
       </w:r>
       <w:r>
@@ -5458,13 +6208,59 @@
           <w:szCs w:val="22"/>
         </w:rPr>
       </w:pPr>
+      <w:proofErr w:type="spellStart"/>
       <w:r>
         <w:rPr>
           <w:rFonts w:asciiTheme="minorHAnsi" w:eastAsia="SimSun" w:hAnsiTheme="minorHAnsi" w:cstheme="minorHAnsi"/>
           <w:sz w:val="22"/>
           <w:szCs w:val="22"/>
         </w:rPr>
-        <w:t>Aghabozorgi, Saeed, Shirkhorshidi, Ali S., and Wah, Teh Y. Time-series clustering – A decade review. Information Systems 53 16-38, 2015.</w:t>
+        <w:t>Aghabozorgi</w:t>
+      </w:r>
+      <w:proofErr w:type="spellEnd"/>
+      <w:r>
+        <w:rPr>
+          <w:rFonts w:asciiTheme="minorHAnsi" w:eastAsia="SimSun" w:hAnsiTheme="minorHAnsi" w:cstheme="minorHAnsi"/>
+          <w:sz w:val="22"/>
+          <w:szCs w:val="22"/>
+        </w:rPr>
+        <w:t xml:space="preserve">, Saeed, </w:t>
+      </w:r>
+      <w:proofErr w:type="spellStart"/>
+      <w:r>
+        <w:rPr>
+          <w:rFonts w:asciiTheme="minorHAnsi" w:eastAsia="SimSun" w:hAnsiTheme="minorHAnsi" w:cstheme="minorHAnsi"/>
+          <w:sz w:val="22"/>
+          <w:szCs w:val="22"/>
+        </w:rPr>
+        <w:t>Shirkhorshidi</w:t>
+      </w:r>
+      <w:proofErr w:type="spellEnd"/>
+      <w:r>
+        <w:rPr>
+          <w:rFonts w:asciiTheme="minorHAnsi" w:eastAsia="SimSun" w:hAnsiTheme="minorHAnsi" w:cstheme="minorHAnsi"/>
+          <w:sz w:val="22"/>
+          <w:szCs w:val="22"/>
+        </w:rPr>
+        <w:t xml:space="preserve">, Ali S., and Wah, </w:t>
+      </w:r>
+      <w:proofErr w:type="spellStart"/>
+      <w:r>
+        <w:rPr>
+          <w:rFonts w:asciiTheme="minorHAnsi" w:eastAsia="SimSun" w:hAnsiTheme="minorHAnsi" w:cstheme="minorHAnsi"/>
+          <w:sz w:val="22"/>
+          <w:szCs w:val="22"/>
+        </w:rPr>
+        <w:t>Teh</w:t>
+      </w:r>
+      <w:proofErr w:type="spellEnd"/>
+      <w:r>
+        <w:rPr>
+          <w:rFonts w:asciiTheme="minorHAnsi" w:eastAsia="SimSun" w:hAnsiTheme="minorHAnsi" w:cstheme="minorHAnsi"/>
+          <w:sz w:val="22"/>
+          <w:szCs w:val="22"/>
+        </w:rPr>
+        <w:t xml:space="preserve"> Y. Time-series clustering – A decade review. Information Systems 53 16-38, 2015.</w:t>
       </w:r>
     </w:p>
     <w:p>
@@ -5493,13 +6289,77 @@
       </w:pPr>
       <w:bookmarkStart w:id="17" w:name="_Ref399253358"/>
       <w:bookmarkEnd w:id="17"/>
+      <w:proofErr w:type="spellStart"/>
       <w:r>
         <w:rPr>
           <w:rFonts w:asciiTheme="minorHAnsi" w:eastAsia="SimSun" w:hAnsiTheme="minorHAnsi" w:cstheme="minorHAnsi"/>
           <w:sz w:val="22"/>
           <w:szCs w:val="22"/>
         </w:rPr>
-        <w:t xml:space="preserve">Gräbner, C., Heimberger, P., Kapeller, J., and Schütz B. Structural change in times of increasing </w:t>
+        <w:t>Gräbner</w:t>
+      </w:r>
+      <w:proofErr w:type="spellEnd"/>
+      <w:r>
+        <w:rPr>
+          <w:rFonts w:asciiTheme="minorHAnsi" w:eastAsia="SimSun" w:hAnsiTheme="minorHAnsi" w:cstheme="minorHAnsi"/>
+          <w:sz w:val="22"/>
+          <w:szCs w:val="22"/>
+        </w:rPr>
+        <w:t xml:space="preserve">, C., </w:t>
+      </w:r>
+      <w:proofErr w:type="spellStart"/>
+      <w:r>
+        <w:rPr>
+          <w:rFonts w:asciiTheme="minorHAnsi" w:eastAsia="SimSun" w:hAnsiTheme="minorHAnsi" w:cstheme="minorHAnsi"/>
+          <w:sz w:val="22"/>
+          <w:szCs w:val="22"/>
+        </w:rPr>
+        <w:t>Heimberger</w:t>
+      </w:r>
+      <w:proofErr w:type="spellEnd"/>
+      <w:r>
+        <w:rPr>
+          <w:rFonts w:asciiTheme="minorHAnsi" w:eastAsia="SimSun" w:hAnsiTheme="minorHAnsi" w:cstheme="minorHAnsi"/>
+          <w:sz w:val="22"/>
+          <w:szCs w:val="22"/>
+        </w:rPr>
+        <w:t xml:space="preserve">, P., </w:t>
+      </w:r>
+      <w:proofErr w:type="spellStart"/>
+      <w:r>
+        <w:rPr>
+          <w:rFonts w:asciiTheme="minorHAnsi" w:eastAsia="SimSun" w:hAnsiTheme="minorHAnsi" w:cstheme="minorHAnsi"/>
+          <w:sz w:val="22"/>
+          <w:szCs w:val="22"/>
+        </w:rPr>
+        <w:t>Kapeller</w:t>
+      </w:r>
+      <w:proofErr w:type="spellEnd"/>
+      <w:r>
+        <w:rPr>
+          <w:rFonts w:asciiTheme="minorHAnsi" w:eastAsia="SimSun" w:hAnsiTheme="minorHAnsi" w:cstheme="minorHAnsi"/>
+          <w:sz w:val="22"/>
+          <w:szCs w:val="22"/>
+        </w:rPr>
+        <w:t xml:space="preserve">, J., and </w:t>
+      </w:r>
+      <w:proofErr w:type="spellStart"/>
+      <w:r>
+        <w:rPr>
+          <w:rFonts w:asciiTheme="minorHAnsi" w:eastAsia="SimSun" w:hAnsiTheme="minorHAnsi" w:cstheme="minorHAnsi"/>
+          <w:sz w:val="22"/>
+          <w:szCs w:val="22"/>
+        </w:rPr>
+        <w:t>Schütz</w:t>
+      </w:r>
+      <w:proofErr w:type="spellEnd"/>
+      <w:r>
+        <w:rPr>
+          <w:rFonts w:asciiTheme="minorHAnsi" w:eastAsia="SimSun" w:hAnsiTheme="minorHAnsi" w:cstheme="minorHAnsi"/>
+          <w:sz w:val="22"/>
+          <w:szCs w:val="22"/>
+        </w:rPr>
+        <w:t xml:space="preserve"> B. Structural change in times of increasing </w:t>
       </w:r>
       <w:r>
         <w:rPr>
@@ -5541,7 +6401,43 @@
           <w:sz w:val="22"/>
           <w:szCs w:val="22"/>
         </w:rPr>
-        <w:t>Bartlett, W. and Prica, I. Interdependence between Core and Peripheries of the European Economy: Secular Stagnation and Growth in the Western Balkans. LSE‘Europe in Questio</w:t>
+        <w:t xml:space="preserve">Bartlett, W. and </w:t>
+      </w:r>
+      <w:proofErr w:type="spellStart"/>
+      <w:r>
+        <w:rPr>
+          <w:rFonts w:asciiTheme="minorHAnsi" w:eastAsia="SimSun" w:hAnsiTheme="minorHAnsi" w:cstheme="minorHAnsi"/>
+          <w:sz w:val="22"/>
+          <w:szCs w:val="22"/>
+        </w:rPr>
+        <w:t>Prica</w:t>
+      </w:r>
+      <w:proofErr w:type="spellEnd"/>
+      <w:r>
+        <w:rPr>
+          <w:rFonts w:asciiTheme="minorHAnsi" w:eastAsia="SimSun" w:hAnsiTheme="minorHAnsi" w:cstheme="minorHAnsi"/>
+          <w:sz w:val="22"/>
+          <w:szCs w:val="22"/>
+        </w:rPr>
+        <w:t xml:space="preserve">, I. Interdependence between Core and Peripheries of the European Economy: Secular Stagnation and Growth in the Western Balkans. </w:t>
+      </w:r>
+      <w:proofErr w:type="spellStart"/>
+      <w:r>
+        <w:rPr>
+          <w:rFonts w:asciiTheme="minorHAnsi" w:eastAsia="SimSun" w:hAnsiTheme="minorHAnsi" w:cstheme="minorHAnsi"/>
+          <w:sz w:val="22"/>
+          <w:szCs w:val="22"/>
+        </w:rPr>
+        <w:t>LSE‘Europe</w:t>
+      </w:r>
+      <w:proofErr w:type="spellEnd"/>
+      <w:r>
+        <w:rPr>
+          <w:rFonts w:asciiTheme="minorHAnsi" w:eastAsia="SimSun" w:hAnsiTheme="minorHAnsi" w:cstheme="minorHAnsi"/>
+          <w:sz w:val="22"/>
+          <w:szCs w:val="22"/>
+        </w:rPr>
+        <w:t xml:space="preserve"> in Questio</w:t>
       </w:r>
       <w:r>
         <w:rPr>
@@ -5639,7 +6535,25 @@
           <w:sz w:val="22"/>
           <w:szCs w:val="22"/>
         </w:rPr>
-        <w:t xml:space="preserve"> Using Python. Packt, 2017</w:t>
+        <w:t xml:space="preserve"> Using Python. </w:t>
+      </w:r>
+      <w:proofErr w:type="spellStart"/>
+      <w:r>
+        <w:rPr>
+          <w:rFonts w:asciiTheme="minorHAnsi" w:eastAsia="SimSun" w:hAnsiTheme="minorHAnsi" w:cstheme="minorHAnsi"/>
+          <w:sz w:val="22"/>
+          <w:szCs w:val="22"/>
+        </w:rPr>
+        <w:t>Packt</w:t>
+      </w:r>
+      <w:proofErr w:type="spellEnd"/>
+      <w:r>
+        <w:rPr>
+          <w:rFonts w:asciiTheme="minorHAnsi" w:eastAsia="SimSun" w:hAnsiTheme="minorHAnsi" w:cstheme="minorHAnsi"/>
+          <w:sz w:val="22"/>
+          <w:szCs w:val="22"/>
+        </w:rPr>
+        <w:t>, 2017</w:t>
       </w:r>
     </w:p>
     <w:p>
@@ -5672,7 +6586,47 @@
           <w:szCs w:val="22"/>
           <w:shd w:val="clear" w:color="auto" w:fill="FFFFFF"/>
         </w:rPr>
-        <w:t>Fu-Lai Chung, Tak-Chung Fu, V. Ng and R. W. P. Luk, "An evolutionary approach to pattern-based time series segmentation," in </w:t>
+        <w:t xml:space="preserve">Fu-Lai Chung, </w:t>
+      </w:r>
+      <w:proofErr w:type="spellStart"/>
+      <w:r>
+        <w:rPr>
+          <w:rFonts w:asciiTheme="minorHAnsi" w:hAnsiTheme="minorHAnsi" w:cstheme="minorHAnsi"/>
+          <w:sz w:val="22"/>
+          <w:szCs w:val="22"/>
+          <w:shd w:val="clear" w:color="auto" w:fill="FFFFFF"/>
+        </w:rPr>
+        <w:t>Tak</w:t>
+      </w:r>
+      <w:proofErr w:type="spellEnd"/>
+      <w:r>
+        <w:rPr>
+          <w:rFonts w:asciiTheme="minorHAnsi" w:hAnsiTheme="minorHAnsi" w:cstheme="minorHAnsi"/>
+          <w:sz w:val="22"/>
+          <w:szCs w:val="22"/>
+          <w:shd w:val="clear" w:color="auto" w:fill="FFFFFF"/>
+        </w:rPr>
+        <w:t xml:space="preserve">-Chung Fu, V. Ng and R. W. P. </w:t>
+      </w:r>
+      <w:proofErr w:type="spellStart"/>
+      <w:r>
+        <w:rPr>
+          <w:rFonts w:asciiTheme="minorHAnsi" w:hAnsiTheme="minorHAnsi" w:cstheme="minorHAnsi"/>
+          <w:sz w:val="22"/>
+          <w:szCs w:val="22"/>
+          <w:shd w:val="clear" w:color="auto" w:fill="FFFFFF"/>
+        </w:rPr>
+        <w:t>Luk</w:t>
+      </w:r>
+      <w:proofErr w:type="spellEnd"/>
+      <w:r>
+        <w:rPr>
+          <w:rFonts w:asciiTheme="minorHAnsi" w:hAnsiTheme="minorHAnsi" w:cstheme="minorHAnsi"/>
+          <w:sz w:val="22"/>
+          <w:szCs w:val="22"/>
+          <w:shd w:val="clear" w:color="auto" w:fill="FFFFFF"/>
+        </w:rPr>
+        <w:t>, "An evolutionary approach to pattern-based time series segmentation," in </w:t>
       </w:r>
       <w:r>
         <w:rPr>
@@ -5812,6 +6766,7 @@
           <w:lang w:val="en-US"/>
         </w:rPr>
       </w:pPr>
+      <w:proofErr w:type="spellStart"/>
       <w:r>
         <w:rPr>
           <w:rFonts w:asciiTheme="minorHAnsi" w:eastAsia="SimSun" w:hAnsiTheme="minorHAnsi" w:cstheme="minorHAnsi"/>
@@ -5819,7 +6774,77 @@
           <w:szCs w:val="22"/>
           <w:lang w:val="en-US"/>
         </w:rPr>
-        <w:t xml:space="preserve">Xiaoji Wan, Hailin Li, Liping Zhang, Yenchun Jim Wu, "Multivariate Time Series Data Clustering Method Based on Dynamic Time Warping and Affinity Propagation", Wireless Communications and Mobile Computing, vol. 2021, Article ID 9915315, 8 pages, 2021. </w:t>
+        <w:t>Xiaoji</w:t>
+      </w:r>
+      <w:proofErr w:type="spellEnd"/>
+      <w:r>
+        <w:rPr>
+          <w:rFonts w:asciiTheme="minorHAnsi" w:eastAsia="SimSun" w:hAnsiTheme="minorHAnsi" w:cstheme="minorHAnsi"/>
+          <w:sz w:val="22"/>
+          <w:szCs w:val="22"/>
+          <w:lang w:val="en-US"/>
+        </w:rPr>
+        <w:t xml:space="preserve"> Wan, </w:t>
+      </w:r>
+      <w:proofErr w:type="spellStart"/>
+      <w:r>
+        <w:rPr>
+          <w:rFonts w:asciiTheme="minorHAnsi" w:eastAsia="SimSun" w:hAnsiTheme="minorHAnsi" w:cstheme="minorHAnsi"/>
+          <w:sz w:val="22"/>
+          <w:szCs w:val="22"/>
+          <w:lang w:val="en-US"/>
+        </w:rPr>
+        <w:t>Hailin</w:t>
+      </w:r>
+      <w:proofErr w:type="spellEnd"/>
+      <w:r>
+        <w:rPr>
+          <w:rFonts w:asciiTheme="minorHAnsi" w:eastAsia="SimSun" w:hAnsiTheme="minorHAnsi" w:cstheme="minorHAnsi"/>
+          <w:sz w:val="22"/>
+          <w:szCs w:val="22"/>
+          <w:lang w:val="en-US"/>
+        </w:rPr>
+        <w:t xml:space="preserve"> Li, </w:t>
+      </w:r>
+      <w:proofErr w:type="spellStart"/>
+      <w:r>
+        <w:rPr>
+          <w:rFonts w:asciiTheme="minorHAnsi" w:eastAsia="SimSun" w:hAnsiTheme="minorHAnsi" w:cstheme="minorHAnsi"/>
+          <w:sz w:val="22"/>
+          <w:szCs w:val="22"/>
+          <w:lang w:val="en-US"/>
+        </w:rPr>
+        <w:t>Liping</w:t>
+      </w:r>
+      <w:proofErr w:type="spellEnd"/>
+      <w:r>
+        <w:rPr>
+          <w:rFonts w:asciiTheme="minorHAnsi" w:eastAsia="SimSun" w:hAnsiTheme="minorHAnsi" w:cstheme="minorHAnsi"/>
+          <w:sz w:val="22"/>
+          <w:szCs w:val="22"/>
+          <w:lang w:val="en-US"/>
+        </w:rPr>
+        <w:t xml:space="preserve"> Zhang, </w:t>
+      </w:r>
+      <w:proofErr w:type="spellStart"/>
+      <w:r>
+        <w:rPr>
+          <w:rFonts w:asciiTheme="minorHAnsi" w:eastAsia="SimSun" w:hAnsiTheme="minorHAnsi" w:cstheme="minorHAnsi"/>
+          <w:sz w:val="22"/>
+          <w:szCs w:val="22"/>
+          <w:lang w:val="en-US"/>
+        </w:rPr>
+        <w:t>Yenchun</w:t>
+      </w:r>
+      <w:proofErr w:type="spellEnd"/>
+      <w:r>
+        <w:rPr>
+          <w:rFonts w:asciiTheme="minorHAnsi" w:eastAsia="SimSun" w:hAnsiTheme="minorHAnsi" w:cstheme="minorHAnsi"/>
+          <w:sz w:val="22"/>
+          <w:szCs w:val="22"/>
+          <w:lang w:val="en-US"/>
+        </w:rPr>
+        <w:t xml:space="preserve"> Jim Wu, "Multivariate Time Series Data Clustering Method Based on Dynamic Time Warping and Affinity Propagation", Wireless Communications and Mobile Computing, vol. 2021, Article ID 9915315, 8 pages, 2021. </w:t>
       </w:r>
       <w:hyperlink r:id="rId22" w:history="1">
         <w:r>
@@ -5866,7 +6891,67 @@
           <w:szCs w:val="22"/>
           <w:lang w:val="en-US"/>
         </w:rPr>
-        <w:t xml:space="preserve">Siebert, J.; Groß, J.; Schroth,C. A Systematic Review of Python Packages for Time Series Analysis.Eng. Proc. 2021, 5, 22. </w:t>
+        <w:t xml:space="preserve">Siebert, J.; </w:t>
+      </w:r>
+      <w:proofErr w:type="spellStart"/>
+      <w:r>
+        <w:rPr>
+          <w:rFonts w:asciiTheme="minorHAnsi" w:eastAsia="SimSun" w:hAnsiTheme="minorHAnsi" w:cstheme="minorHAnsi"/>
+          <w:sz w:val="22"/>
+          <w:szCs w:val="22"/>
+          <w:lang w:val="en-US"/>
+        </w:rPr>
+        <w:t>Groß</w:t>
+      </w:r>
+      <w:proofErr w:type="spellEnd"/>
+      <w:r>
+        <w:rPr>
+          <w:rFonts w:asciiTheme="minorHAnsi" w:eastAsia="SimSun" w:hAnsiTheme="minorHAnsi" w:cstheme="minorHAnsi"/>
+          <w:sz w:val="22"/>
+          <w:szCs w:val="22"/>
+          <w:lang w:val="en-US"/>
+        </w:rPr>
+        <w:t xml:space="preserve">, J.; </w:t>
+      </w:r>
+      <w:proofErr w:type="spellStart"/>
+      <w:r>
+        <w:rPr>
+          <w:rFonts w:asciiTheme="minorHAnsi" w:eastAsia="SimSun" w:hAnsiTheme="minorHAnsi" w:cstheme="minorHAnsi"/>
+          <w:sz w:val="22"/>
+          <w:szCs w:val="22"/>
+          <w:lang w:val="en-US"/>
+        </w:rPr>
+        <w:t>Schroth,C</w:t>
+      </w:r>
+      <w:proofErr w:type="spellEnd"/>
+      <w:r>
+        <w:rPr>
+          <w:rFonts w:asciiTheme="minorHAnsi" w:eastAsia="SimSun" w:hAnsiTheme="minorHAnsi" w:cstheme="minorHAnsi"/>
+          <w:sz w:val="22"/>
+          <w:szCs w:val="22"/>
+          <w:lang w:val="en-US"/>
+        </w:rPr>
+        <w:t xml:space="preserve">. A Systematic Review of Python Packages for Time Series </w:t>
+      </w:r>
+      <w:proofErr w:type="spellStart"/>
+      <w:r>
+        <w:rPr>
+          <w:rFonts w:asciiTheme="minorHAnsi" w:eastAsia="SimSun" w:hAnsiTheme="minorHAnsi" w:cstheme="minorHAnsi"/>
+          <w:sz w:val="22"/>
+          <w:szCs w:val="22"/>
+          <w:lang w:val="en-US"/>
+        </w:rPr>
+        <w:t>Analysis.Eng</w:t>
+      </w:r>
+      <w:proofErr w:type="spellEnd"/>
+      <w:r>
+        <w:rPr>
+          <w:rFonts w:asciiTheme="minorHAnsi" w:eastAsia="SimSun" w:hAnsiTheme="minorHAnsi" w:cstheme="minorHAnsi"/>
+          <w:sz w:val="22"/>
+          <w:szCs w:val="22"/>
+          <w:lang w:val="en-US"/>
+        </w:rPr>
+        <w:t xml:space="preserve">. Proc. 2021, 5, 22. </w:t>
       </w:r>
       <w:hyperlink r:id="rId23" w:history="1">
         <w:r>
@@ -6002,6 +7087,9 @@
     <w:p>
       <w:pPr>
         <w:pStyle w:val="Tekstkomentarza"/>
+        <w:rPr>
+          <w:lang w:val="pl-PL"/>
+        </w:rPr>
       </w:pPr>
       <w:r>
         <w:rPr>
@@ -6010,6 +7098,9 @@
         <w:annotationRef/>
       </w:r>
       <w:r>
+        <w:rPr>
+          <w:lang w:val="pl-PL"/>
+        </w:rPr>
         <w:t>TODO</w:t>
       </w:r>
     </w:p>
@@ -6084,6 +7175,9 @@
     <w:p>
       <w:pPr>
         <w:pStyle w:val="Tekstkomentarza"/>
+        <w:rPr>
+          <w:lang w:val="pl-PL"/>
+        </w:rPr>
       </w:pPr>
       <w:r>
         <w:rPr>
@@ -6092,17 +7186,26 @@
         <w:annotationRef/>
       </w:r>
       <w:r>
+        <w:rPr>
+          <w:lang w:val="pl-PL"/>
+        </w:rPr>
         <w:t>Zaleznie od 1 / 2</w:t>
       </w:r>
     </w:p>
     <w:p>
       <w:pPr>
         <w:pStyle w:val="Tekstkomentarza"/>
+        <w:rPr>
+          <w:lang w:val="pl-PL"/>
+        </w:rPr>
       </w:pPr>
     </w:p>
     <w:p>
       <w:pPr>
         <w:pStyle w:val="Tekstkomentarza"/>
+        <w:rPr>
+          <w:lang w:val="pl-PL"/>
+        </w:rPr>
       </w:pPr>
     </w:p>
   </w:comment>
@@ -6110,6 +7213,9 @@
     <w:p>
       <w:pPr>
         <w:pStyle w:val="Tekstkomentarza"/>
+        <w:rPr>
+          <w:lang w:val="pl-PL"/>
+        </w:rPr>
       </w:pPr>
       <w:r>
         <w:rPr>
@@ -6118,6 +7224,9 @@
         <w:annotationRef/>
       </w:r>
       <w:r>
+        <w:rPr>
+          <w:lang w:val="pl-PL"/>
+        </w:rPr>
         <w:t>Jak za dużo to wywalić</w:t>
       </w:r>
     </w:p>
@@ -7335,6 +8444,95 @@
     </w:lvl>
   </w:abstractNum>
   <w:abstractNum w:abstractNumId="10" w15:restartNumberingAfterBreak="0">
+    <w:nsid w:val="4AB42258"/>
+    <w:multiLevelType w:val="hybridMultilevel"/>
+    <w:tmpl w:val="0E46FCA2"/>
+    <w:lvl w:ilvl="0" w:tplc="04150011">
+      <w:start w:val="1"/>
+      <w:numFmt w:val="decimal"/>
+      <w:lvlText w:val="%1)"/>
+      <w:lvlJc w:val="left"/>
+      <w:pPr>
+        <w:ind w:left="720" w:hanging="360"/>
+      </w:pPr>
+      <w:rPr>
+        <w:rFonts w:hint="default"/>
+      </w:rPr>
+    </w:lvl>
+    <w:lvl w:ilvl="1" w:tplc="04150019">
+      <w:start w:val="1"/>
+      <w:numFmt w:val="lowerLetter"/>
+      <w:lvlText w:val="%2."/>
+      <w:lvlJc w:val="left"/>
+      <w:pPr>
+        <w:ind w:left="1440" w:hanging="360"/>
+      </w:pPr>
+    </w:lvl>
+    <w:lvl w:ilvl="2" w:tplc="0415001B">
+      <w:start w:val="1"/>
+      <w:numFmt w:val="lowerRoman"/>
+      <w:lvlText w:val="%3."/>
+      <w:lvlJc w:val="right"/>
+      <w:pPr>
+        <w:ind w:left="2160" w:hanging="180"/>
+      </w:pPr>
+    </w:lvl>
+    <w:lvl w:ilvl="3" w:tplc="0415000F" w:tentative="1">
+      <w:start w:val="1"/>
+      <w:numFmt w:val="decimal"/>
+      <w:lvlText w:val="%4."/>
+      <w:lvlJc w:val="left"/>
+      <w:pPr>
+        <w:ind w:left="2880" w:hanging="360"/>
+      </w:pPr>
+    </w:lvl>
+    <w:lvl w:ilvl="4" w:tplc="04150019" w:tentative="1">
+      <w:start w:val="1"/>
+      <w:numFmt w:val="lowerLetter"/>
+      <w:lvlText w:val="%5."/>
+      <w:lvlJc w:val="left"/>
+      <w:pPr>
+        <w:ind w:left="3600" w:hanging="360"/>
+      </w:pPr>
+    </w:lvl>
+    <w:lvl w:ilvl="5" w:tplc="0415001B" w:tentative="1">
+      <w:start w:val="1"/>
+      <w:numFmt w:val="lowerRoman"/>
+      <w:lvlText w:val="%6."/>
+      <w:lvlJc w:val="right"/>
+      <w:pPr>
+        <w:ind w:left="4320" w:hanging="180"/>
+      </w:pPr>
+    </w:lvl>
+    <w:lvl w:ilvl="6" w:tplc="0415000F" w:tentative="1">
+      <w:start w:val="1"/>
+      <w:numFmt w:val="decimal"/>
+      <w:lvlText w:val="%7."/>
+      <w:lvlJc w:val="left"/>
+      <w:pPr>
+        <w:ind w:left="5040" w:hanging="360"/>
+      </w:pPr>
+    </w:lvl>
+    <w:lvl w:ilvl="7" w:tplc="04150019" w:tentative="1">
+      <w:start w:val="1"/>
+      <w:numFmt w:val="lowerLetter"/>
+      <w:lvlText w:val="%8."/>
+      <w:lvlJc w:val="left"/>
+      <w:pPr>
+        <w:ind w:left="5760" w:hanging="360"/>
+      </w:pPr>
+    </w:lvl>
+    <w:lvl w:ilvl="8" w:tplc="0415001B" w:tentative="1">
+      <w:start w:val="1"/>
+      <w:numFmt w:val="lowerRoman"/>
+      <w:lvlText w:val="%9."/>
+      <w:lvlJc w:val="right"/>
+      <w:pPr>
+        <w:ind w:left="6480" w:hanging="180"/>
+      </w:pPr>
+    </w:lvl>
+  </w:abstractNum>
+  <w:abstractNum w:abstractNumId="11" w15:restartNumberingAfterBreak="0">
     <w:nsid w:val="4D8B06F9"/>
     <w:multiLevelType w:val="hybridMultilevel"/>
     <w:tmpl w:val="3C806050"/>
@@ -7420,7 +8618,7 @@
       </w:pPr>
     </w:lvl>
   </w:abstractNum>
-  <w:abstractNum w:abstractNumId="11" w15:restartNumberingAfterBreak="0">
+  <w:abstractNum w:abstractNumId="12" w15:restartNumberingAfterBreak="0">
     <w:nsid w:val="504E1025"/>
     <w:multiLevelType w:val="hybridMultilevel"/>
     <w:tmpl w:val="C77EB828"/>
@@ -7533,7 +8731,7 @@
       </w:rPr>
     </w:lvl>
   </w:abstractNum>
-  <w:abstractNum w:abstractNumId="12" w15:restartNumberingAfterBreak="0">
+  <w:abstractNum w:abstractNumId="13" w15:restartNumberingAfterBreak="0">
     <w:nsid w:val="515978B2"/>
     <w:multiLevelType w:val="multilevel"/>
     <w:tmpl w:val="43269D32"/>
@@ -7682,7 +8880,7 @@
       </w:rPr>
     </w:lvl>
   </w:abstractNum>
-  <w:abstractNum w:abstractNumId="13" w15:restartNumberingAfterBreak="0">
+  <w:abstractNum w:abstractNumId="14" w15:restartNumberingAfterBreak="0">
     <w:nsid w:val="53A05AB4"/>
     <w:multiLevelType w:val="hybridMultilevel"/>
     <w:tmpl w:val="DBACF9D2"/>
@@ -7795,7 +8993,7 @@
       </w:rPr>
     </w:lvl>
   </w:abstractNum>
-  <w:abstractNum w:abstractNumId="14" w15:restartNumberingAfterBreak="0">
+  <w:abstractNum w:abstractNumId="15" w15:restartNumberingAfterBreak="0">
     <w:nsid w:val="545D30BD"/>
     <w:multiLevelType w:val="hybridMultilevel"/>
     <w:tmpl w:val="FF3C5750"/>
@@ -7908,7 +9106,7 @@
       </w:rPr>
     </w:lvl>
   </w:abstractNum>
-  <w:abstractNum w:abstractNumId="15" w15:restartNumberingAfterBreak="0">
+  <w:abstractNum w:abstractNumId="16" w15:restartNumberingAfterBreak="0">
     <w:nsid w:val="59444B26"/>
     <w:multiLevelType w:val="hybridMultilevel"/>
     <w:tmpl w:val="A6886220"/>
@@ -7998,7 +9196,7 @@
       </w:pPr>
     </w:lvl>
   </w:abstractNum>
-  <w:abstractNum w:abstractNumId="16" w15:restartNumberingAfterBreak="0">
+  <w:abstractNum w:abstractNumId="17" w15:restartNumberingAfterBreak="0">
     <w:nsid w:val="5B685FA0"/>
     <w:multiLevelType w:val="hybridMultilevel"/>
     <w:tmpl w:val="75860004"/>
@@ -8111,7 +9309,7 @@
       </w:rPr>
     </w:lvl>
   </w:abstractNum>
-  <w:abstractNum w:abstractNumId="17" w15:restartNumberingAfterBreak="0">
+  <w:abstractNum w:abstractNumId="18" w15:restartNumberingAfterBreak="0">
     <w:nsid w:val="5D03732F"/>
     <w:multiLevelType w:val="hybridMultilevel"/>
     <w:tmpl w:val="64080422"/>
@@ -8224,7 +9422,7 @@
       </w:rPr>
     </w:lvl>
   </w:abstractNum>
-  <w:abstractNum w:abstractNumId="18" w15:restartNumberingAfterBreak="0">
+  <w:abstractNum w:abstractNumId="19" w15:restartNumberingAfterBreak="0">
     <w:nsid w:val="74DD245D"/>
     <w:multiLevelType w:val="multilevel"/>
     <w:tmpl w:val="50D69CB2"/>
@@ -8343,7 +9541,7 @@
       </w:pPr>
     </w:lvl>
   </w:abstractNum>
-  <w:abstractNum w:abstractNumId="19" w15:restartNumberingAfterBreak="0">
+  <w:abstractNum w:abstractNumId="20" w15:restartNumberingAfterBreak="0">
     <w:nsid w:val="7A1D7018"/>
     <w:multiLevelType w:val="multilevel"/>
     <w:tmpl w:val="0AC0D044"/>
@@ -8458,7 +9656,7 @@
       </w:rPr>
     </w:lvl>
   </w:abstractNum>
-  <w:abstractNum w:abstractNumId="20" w15:restartNumberingAfterBreak="0">
+  <w:abstractNum w:abstractNumId="21" w15:restartNumberingAfterBreak="0">
     <w:nsid w:val="7BAC36D8"/>
     <w:multiLevelType w:val="hybridMultilevel"/>
     <w:tmpl w:val="8D3232FE"/>
@@ -8571,7 +9769,7 @@
       </w:rPr>
     </w:lvl>
   </w:abstractNum>
-  <w:abstractNum w:abstractNumId="21" w15:restartNumberingAfterBreak="0">
+  <w:abstractNum w:abstractNumId="22" w15:restartNumberingAfterBreak="0">
     <w:nsid w:val="7BD2095D"/>
     <w:multiLevelType w:val="hybridMultilevel"/>
     <w:tmpl w:val="CA164C96"/>
@@ -8685,19 +9883,19 @@
     </w:lvl>
   </w:abstractNum>
   <w:num w:numId="1">
-    <w:abstractNumId w:val="12"/>
+    <w:abstractNumId w:val="13"/>
   </w:num>
   <w:num w:numId="2">
-    <w:abstractNumId w:val="18"/>
+    <w:abstractNumId w:val="19"/>
   </w:num>
   <w:num w:numId="3">
     <w:abstractNumId w:val="6"/>
   </w:num>
   <w:num w:numId="4">
-    <w:abstractNumId w:val="21"/>
+    <w:abstractNumId w:val="22"/>
   </w:num>
   <w:num w:numId="5">
-    <w:abstractNumId w:val="11"/>
+    <w:abstractNumId w:val="12"/>
   </w:num>
   <w:num w:numId="6">
     <w:abstractNumId w:val="2"/>
@@ -8706,25 +9904,25 @@
     <w:abstractNumId w:val="1"/>
   </w:num>
   <w:num w:numId="8">
-    <w:abstractNumId w:val="14"/>
+    <w:abstractNumId w:val="15"/>
   </w:num>
   <w:num w:numId="9">
     <w:abstractNumId w:val="3"/>
   </w:num>
   <w:num w:numId="10">
-    <w:abstractNumId w:val="13"/>
+    <w:abstractNumId w:val="14"/>
   </w:num>
   <w:num w:numId="11">
-    <w:abstractNumId w:val="10"/>
+    <w:abstractNumId w:val="11"/>
   </w:num>
   <w:num w:numId="12">
     <w:abstractNumId w:val="5"/>
   </w:num>
   <w:num w:numId="13">
-    <w:abstractNumId w:val="12"/>
+    <w:abstractNumId w:val="13"/>
   </w:num>
   <w:num w:numId="14">
-    <w:abstractNumId w:val="12"/>
+    <w:abstractNumId w:val="13"/>
   </w:num>
   <w:num w:numId="15">
     <w:abstractNumId w:val="8"/>
@@ -8733,28 +9931,31 @@
     <w:abstractNumId w:val="9"/>
   </w:num>
   <w:num w:numId="17">
-    <w:abstractNumId w:val="17"/>
+    <w:abstractNumId w:val="18"/>
   </w:num>
   <w:num w:numId="18">
     <w:abstractNumId w:val="7"/>
   </w:num>
   <w:num w:numId="19">
-    <w:abstractNumId w:val="15"/>
+    <w:abstractNumId w:val="16"/>
   </w:num>
   <w:num w:numId="20">
     <w:abstractNumId w:val="4"/>
   </w:num>
   <w:num w:numId="21">
-    <w:abstractNumId w:val="19"/>
+    <w:abstractNumId w:val="20"/>
   </w:num>
   <w:num w:numId="22">
-    <w:abstractNumId w:val="20"/>
+    <w:abstractNumId w:val="21"/>
   </w:num>
   <w:num w:numId="23">
-    <w:abstractNumId w:val="16"/>
+    <w:abstractNumId w:val="17"/>
   </w:num>
   <w:num w:numId="24">
     <w:abstractNumId w:val="0"/>
+  </w:num>
+  <w:num w:numId="25">
+    <w:abstractNumId w:val="10"/>
   </w:num>
   <w:numIdMacAtCleanup w:val="7"/>
 </w:numbering>

</xml_diff>

<commit_message>
delete model from django
</commit_message>
<xml_diff>
--- a/documentation/Documentation_4.docx
+++ b/documentation/Documentation_4.docx
@@ -5196,32 +5196,8 @@
           <w:szCs w:val="20"/>
           <w:lang w:val="en-US"/>
         </w:rPr>
-        <w:t xml:space="preserve">As a data scientist, I want to read about models used in the project, so that I can develop my data science </w:t>
-      </w:r>
-      <w:proofErr w:type="spellStart"/>
-      <w:r>
-        <w:rPr>
-          <w:rFonts w:ascii="Calibri" w:hAnsi="Calibri"/>
-          <w:i/>
-          <w:iCs/>
-          <w:color w:val="000000"/>
-          <w:szCs w:val="20"/>
-          <w:lang w:val="en-US"/>
-        </w:rPr>
-        <w:t>skills</w:t>
-      </w:r>
-      <w:r>
-        <w:rPr>
-          <w:rFonts w:ascii="Calibri" w:hAnsi="Calibri"/>
-          <w:i/>
-          <w:iCs/>
-          <w:color w:val="000000"/>
-          <w:szCs w:val="20"/>
-          <w:lang w:val="en-US"/>
-        </w:rPr>
-        <w:t>.</w:t>
-      </w:r>
-      <w:proofErr w:type="spellEnd"/>
+        <w:t>As a data scientist, I want to read about models used in the project, so that I can develop my data science skills.</w:t>
+      </w:r>
     </w:p>
     <w:p>
       <w:pPr>
@@ -5504,18 +5480,7 @@
           <w:szCs w:val="20"/>
           <w:lang w:val="en-US"/>
         </w:rPr>
-        <w:t>As a data scientist, I want to choose a model, so that I can compare the results of different clustering algorithms</w:t>
-      </w:r>
-      <w:r>
-        <w:rPr>
-          <w:rFonts w:ascii="Calibri" w:hAnsi="Calibri"/>
-          <w:i/>
-          <w:iCs/>
-          <w:color w:val="000000"/>
-          <w:szCs w:val="20"/>
-          <w:lang w:val="en-US"/>
-        </w:rPr>
-        <w:t>.</w:t>
+        <w:t>As a data scientist, I want to choose a model, so that I can compare the results of different clustering algorithms.</w:t>
       </w:r>
     </w:p>
     <w:p>
@@ -5740,17 +5705,7 @@
           <w:highlight w:val="yellow"/>
           <w:lang w:val="en-US"/>
         </w:rPr>
-        <w:t xml:space="preserve"># </w:t>
-      </w:r>
-      <w:r>
-        <w:rPr>
-          <w:rFonts w:ascii="Calibri" w:hAnsi="Calibri"/>
-          <w:color w:val="000000"/>
-          <w:szCs w:val="20"/>
-          <w:highlight w:val="yellow"/>
-          <w:lang w:val="en-US"/>
-        </w:rPr>
-        <w:t>Generated charts (report) will be interactive, enabling the user to perform zooming, hovering, and more to display preferred information.</w:t>
+        <w:t># Generated charts (report) will be interactive, enabling the user to perform zooming, hovering, and more to display preferred information.</w:t>
       </w:r>
     </w:p>
     <w:p>

</xml_diff>

<commit_message>
Documentation part 4 fix
</commit_message>
<xml_diff>
--- a/documentation/Documentation_4.docx
+++ b/documentation/Documentation_4.docx
@@ -152,20 +152,8 @@
           <w:sz w:val="32"/>
           <w:szCs w:val="32"/>
         </w:rPr>
-        <w:t xml:space="preserve"> Agata Makarewicz, Jacek </w:t>
-      </w:r>
-      <w:proofErr w:type="spellStart"/>
-      <w:r>
-        <w:rPr>
-          <w:rFonts w:asciiTheme="minorHAnsi" w:hAnsiTheme="minorHAnsi" w:cstheme="minorHAnsi"/>
-          <w:i/>
-          <w:iCs/>
-          <w:sz w:val="32"/>
-          <w:szCs w:val="32"/>
-        </w:rPr>
-        <w:t>Wiśniewski</w:t>
-      </w:r>
-      <w:proofErr w:type="spellEnd"/>
+        <w:t xml:space="preserve"> Agata Makarewicz, Jacek Wiśniewski</w:t>
+      </w:r>
       <w:r>
         <w:rPr>
           <w:rFonts w:asciiTheme="minorHAnsi" w:hAnsiTheme="minorHAnsi" w:cstheme="minorHAnsi"/>
@@ -390,7 +378,7 @@
         <w:rPr>
           <w:rFonts w:asciiTheme="minorHAnsi" w:hAnsiTheme="minorHAnsi" w:cstheme="minorHAnsi"/>
         </w:rPr>
-        <w:t>1</w:t>
+        <w:t>2</w:t>
       </w:r>
       <w:r>
         <w:rPr>
@@ -421,7 +409,7 @@
           <w:sz w:val="28"/>
           <w:szCs w:val="28"/>
         </w:rPr>
-        <w:t>7</w:t>
+        <w:t>10</w:t>
       </w:r>
       <w:r>
         <w:rPr>
@@ -464,7 +452,6 @@
           <w:docPartUnique/>
         </w:docPartObj>
       </w:sdtPr>
-      <w:sdtEndPr/>
       <w:sdtContent>
         <w:p>
           <w:pPr>
@@ -1102,7 +1089,7 @@
                 <w:rFonts w:asciiTheme="minorHAnsi" w:hAnsiTheme="minorHAnsi" w:cstheme="minorHAnsi"/>
                 <w:noProof/>
               </w:rPr>
-              <w:t>4</w:t>
+              <w:t>5</w:t>
             </w:r>
             <w:r>
               <w:rPr>
@@ -1190,7 +1177,7 @@
                 <w:rFonts w:asciiTheme="minorHAnsi" w:hAnsiTheme="minorHAnsi" w:cstheme="minorHAnsi"/>
                 <w:noProof/>
               </w:rPr>
-              <w:t>4</w:t>
+              <w:t>6</w:t>
             </w:r>
             <w:r>
               <w:rPr>
@@ -1278,7 +1265,7 @@
                 <w:rFonts w:asciiTheme="minorHAnsi" w:hAnsiTheme="minorHAnsi" w:cstheme="minorHAnsi"/>
                 <w:noProof/>
               </w:rPr>
-              <w:t>4</w:t>
+              <w:t>7</w:t>
             </w:r>
             <w:r>
               <w:rPr>
@@ -1370,55 +1357,34 @@
           <w:rFonts w:asciiTheme="minorHAnsi" w:hAnsiTheme="minorHAnsi" w:cstheme="minorHAnsi"/>
           <w:bCs/>
         </w:rPr>
-        <w:t>model</w:t>
-      </w:r>
-      <w:r>
-        <w:rPr>
-          <w:rFonts w:asciiTheme="minorHAnsi" w:hAnsiTheme="minorHAnsi" w:cstheme="minorHAnsi"/>
-          <w:bCs/>
-        </w:rPr>
-        <w:t xml:space="preserve"> </w:t>
-      </w:r>
-      <w:r>
-        <w:rPr>
-          <w:rFonts w:asciiTheme="minorHAnsi" w:hAnsiTheme="minorHAnsi" w:cstheme="minorHAnsi"/>
-          <w:bCs/>
-        </w:rPr>
-        <w:t>descriptions</w:t>
-      </w:r>
-      <w:r>
-        <w:rPr>
-          <w:rFonts w:asciiTheme="minorHAnsi" w:hAnsiTheme="minorHAnsi" w:cstheme="minorHAnsi"/>
-          <w:bCs/>
-        </w:rPr>
-        <w:t xml:space="preserve"> for the engineering group diploma thesis entitled “</w:t>
+        <w:t>p</w:t>
       </w:r>
       <w:r>
         <w:rPr>
           <w:rFonts w:asciiTheme="minorHAnsi" w:hAnsiTheme="minorHAnsi" w:cstheme="minorHAnsi" w:hint="eastAsia"/>
           <w:bCs/>
         </w:rPr>
-        <w:t>Application for Analysis of the Economic Growth Indexes for European Countries</w:t>
+        <w:t xml:space="preserve">ost-completion </w:t>
       </w:r>
       <w:r>
         <w:rPr>
           <w:rFonts w:asciiTheme="minorHAnsi" w:hAnsiTheme="minorHAnsi" w:cstheme="minorHAnsi"/>
           <w:bCs/>
         </w:rPr>
-        <w:t xml:space="preserve">”. </w:t>
-      </w:r>
-      <w:r>
-        <w:rPr>
-          <w:rFonts w:asciiTheme="minorHAnsi" w:hAnsiTheme="minorHAnsi" w:cstheme="minorHAnsi"/>
-          <w:bCs/>
-        </w:rPr>
-        <w:t>It is a</w:t>
+        <w:t>d</w:t>
       </w:r>
       <w:r>
         <w:rPr>
           <w:rFonts w:asciiTheme="minorHAnsi" w:hAnsiTheme="minorHAnsi" w:cstheme="minorHAnsi" w:hint="eastAsia"/>
           <w:bCs/>
         </w:rPr>
+        <w:t>ocumentation</w:t>
+      </w:r>
+      <w:r>
+        <w:rPr>
+          <w:rFonts w:asciiTheme="minorHAnsi" w:hAnsiTheme="minorHAnsi" w:cstheme="minorHAnsi"/>
+          <w:bCs/>
+        </w:rPr>
         <w:t xml:space="preserve"> </w:t>
       </w:r>
       <w:r>
@@ -1426,21 +1392,28 @@
           <w:rFonts w:asciiTheme="minorHAnsi" w:hAnsiTheme="minorHAnsi" w:cstheme="minorHAnsi"/>
           <w:bCs/>
         </w:rPr>
-        <w:t>continuation of the</w:t>
+        <w:t>for the engineering group diploma thesis entitled “</w:t>
       </w:r>
       <w:r>
         <w:rPr>
           <w:rFonts w:asciiTheme="minorHAnsi" w:hAnsiTheme="minorHAnsi" w:cstheme="minorHAnsi" w:hint="eastAsia"/>
           <w:bCs/>
         </w:rPr>
-        <w:t xml:space="preserve"> previous </w:t>
+        <w:t>Application for Analysis of the Economic Growth Indexes for European Countries</w:t>
       </w:r>
       <w:r>
         <w:rPr>
           <w:rFonts w:asciiTheme="minorHAnsi" w:hAnsiTheme="minorHAnsi" w:cstheme="minorHAnsi"/>
           <w:bCs/>
         </w:rPr>
-        <w:t>document</w:t>
+        <w:t xml:space="preserve">”. </w:t>
+      </w:r>
+      <w:r>
+        <w:rPr>
+          <w:rFonts w:asciiTheme="minorHAnsi" w:hAnsiTheme="minorHAnsi" w:cstheme="minorHAnsi"/>
+          <w:bCs/>
+        </w:rPr>
+        <w:t>It is a</w:t>
       </w:r>
       <w:r>
         <w:rPr>
@@ -1451,115 +1424,436 @@
       </w:r>
       <w:r>
         <w:rPr>
+          <w:rFonts w:asciiTheme="minorHAnsi" w:hAnsiTheme="minorHAnsi" w:cstheme="minorHAnsi"/>
+          <w:bCs/>
+        </w:rPr>
+        <w:t>continuation of the</w:t>
+      </w:r>
+      <w:r>
+        <w:rPr>
           <w:rFonts w:asciiTheme="minorHAnsi" w:hAnsiTheme="minorHAnsi" w:cstheme="minorHAnsi" w:hint="eastAsia"/>
           <w:bCs/>
         </w:rPr>
-        <w:t>„</w:t>
+        <w:t xml:space="preserve"> previous </w:t>
+      </w:r>
+      <w:r>
+        <w:rPr>
+          <w:rFonts w:asciiTheme="minorHAnsi" w:hAnsiTheme="minorHAnsi" w:cstheme="minorHAnsi"/>
+          <w:bCs/>
+        </w:rPr>
+        <w:t>document</w:t>
+      </w:r>
+      <w:r>
+        <w:rPr>
+          <w:rFonts w:asciiTheme="minorHAnsi" w:hAnsiTheme="minorHAnsi" w:cstheme="minorHAnsi"/>
+          <w:bCs/>
+        </w:rPr>
+        <w:t>s</w:t>
       </w:r>
       <w:r>
         <w:rPr>
           <w:rFonts w:asciiTheme="minorHAnsi" w:hAnsiTheme="minorHAnsi" w:cstheme="minorHAnsi" w:hint="eastAsia"/>
           <w:bCs/>
         </w:rPr>
-        <w:t>Group Project Documentation: part 2</w:t>
-      </w:r>
-      <w:r>
-        <w:rPr>
-          <w:rFonts w:asciiTheme="minorHAnsi" w:hAnsiTheme="minorHAnsi" w:cstheme="minorHAnsi"/>
-          <w:bCs/>
-        </w:rPr>
-        <w:t xml:space="preserve">”. </w:t>
-      </w:r>
-      <w:r>
-        <w:rPr>
-          <w:rFonts w:asciiTheme="minorHAnsi" w:hAnsiTheme="minorHAnsi" w:cstheme="minorHAnsi"/>
-          <w:bCs/>
-        </w:rPr>
-        <w:t>The</w:t>
-      </w:r>
-      <w:r>
-        <w:rPr>
-          <w:rFonts w:asciiTheme="minorHAnsi" w:hAnsiTheme="minorHAnsi" w:cstheme="minorHAnsi"/>
-          <w:bCs/>
-        </w:rPr>
-        <w:t xml:space="preserve"> document is dedicated to</w:t>
+        <w:t xml:space="preserve"> </w:t>
       </w:r>
       <w:r>
         <w:rPr>
           <w:rFonts w:asciiTheme="minorHAnsi" w:hAnsiTheme="minorHAnsi" w:cstheme="minorHAnsi" w:hint="eastAsia"/>
           <w:bCs/>
         </w:rPr>
-        <w:t xml:space="preserve"> </w:t>
-      </w:r>
-      <w:r>
-        <w:rPr>
-          <w:rFonts w:asciiTheme="minorHAnsi" w:hAnsiTheme="minorHAnsi" w:cstheme="minorHAnsi"/>
-          <w:bCs/>
-        </w:rPr>
-        <w:t xml:space="preserve">a </w:t>
-      </w:r>
-      <w:r>
-        <w:rPr>
-          <w:rFonts w:asciiTheme="minorHAnsi" w:hAnsiTheme="minorHAnsi" w:cstheme="minorHAnsi"/>
-          <w:bCs/>
-        </w:rPr>
-        <w:t>module containing clustering</w:t>
+        <w:t>„</w:t>
       </w:r>
       <w:r>
         <w:rPr>
           <w:rFonts w:asciiTheme="minorHAnsi" w:hAnsiTheme="minorHAnsi" w:cstheme="minorHAnsi" w:hint="eastAsia"/>
           <w:bCs/>
         </w:rPr>
-        <w:t xml:space="preserve"> model</w:t>
+        <w:t xml:space="preserve">Group Project Documentation: part </w:t>
       </w:r>
       <w:r>
         <w:rPr>
           <w:rFonts w:asciiTheme="minorHAnsi" w:hAnsiTheme="minorHAnsi" w:cstheme="minorHAnsi"/>
           <w:bCs/>
         </w:rPr>
-        <w:t>s, providing their descriptions, required parameters and exemplary results, as well as baseline evaluation and comparison.</w:t>
+        <w:t>1, 2 and 3</w:t>
+      </w:r>
+      <w:r>
+        <w:rPr>
+          <w:rFonts w:asciiTheme="minorHAnsi" w:hAnsiTheme="minorHAnsi" w:cstheme="minorHAnsi"/>
+          <w:bCs/>
+        </w:rPr>
+        <w:t xml:space="preserve">”. </w:t>
+      </w:r>
+      <w:r>
+        <w:rPr>
+          <w:rFonts w:asciiTheme="minorHAnsi" w:hAnsiTheme="minorHAnsi" w:cstheme="minorHAnsi"/>
+          <w:bCs/>
+        </w:rPr>
+        <w:t>The</w:t>
+      </w:r>
+      <w:r>
+        <w:rPr>
+          <w:rFonts w:asciiTheme="minorHAnsi" w:hAnsiTheme="minorHAnsi" w:cstheme="minorHAnsi"/>
+          <w:bCs/>
+        </w:rPr>
+        <w:t xml:space="preserve"> document is dedicated to</w:t>
       </w:r>
       <w:r>
         <w:rPr>
           <w:rFonts w:asciiTheme="minorHAnsi" w:hAnsiTheme="minorHAnsi" w:cstheme="minorHAnsi" w:hint="eastAsia"/>
           <w:bCs/>
         </w:rPr>
-        <w:t xml:space="preserve"> Furthermore, the application template and code</w:t>
+        <w:t xml:space="preserve"> </w:t>
       </w:r>
       <w:r>
         <w:rPr>
           <w:rFonts w:asciiTheme="minorHAnsi" w:hAnsiTheme="minorHAnsi" w:cstheme="minorHAnsi"/>
           <w:bCs/>
         </w:rPr>
-        <w:t xml:space="preserve"> with models implementation</w:t>
-      </w:r>
+        <w:t xml:space="preserve">a </w:t>
+      </w:r>
+      <w:r>
+        <w:rPr>
+          <w:rFonts w:asciiTheme="minorHAnsi" w:hAnsiTheme="minorHAnsi" w:cstheme="minorHAnsi"/>
+          <w:bCs/>
+        </w:rPr>
+        <w:t>technical part of the project and consists of the following chapters:</w:t>
+      </w:r>
+    </w:p>
+    <w:p>
+      <w:pPr>
+        <w:pStyle w:val="Akapitzlist"/>
+        <w:numPr>
+          <w:ilvl w:val="0"/>
+          <w:numId w:val="29"/>
+        </w:numPr>
+        <w:ind w:right="-113"/>
+        <w:jc w:val="both"/>
+        <w:rPr>
+          <w:rFonts w:asciiTheme="minorHAnsi" w:hAnsiTheme="minorHAnsi" w:cstheme="minorHAnsi"/>
+          <w:bCs/>
+          <w:sz w:val="22"/>
+          <w:szCs w:val="28"/>
+        </w:rPr>
+      </w:pPr>
       <w:r>
         <w:rPr>
           <w:rFonts w:asciiTheme="minorHAnsi" w:hAnsiTheme="minorHAnsi" w:cstheme="minorHAnsi" w:hint="eastAsia"/>
           <w:bCs/>
-        </w:rPr>
-        <w:t xml:space="preserve"> are </w:t>
+          <w:sz w:val="22"/>
+          <w:szCs w:val="28"/>
+        </w:rPr>
+        <w:t xml:space="preserve">Deployment </w:t>
       </w:r>
       <w:r>
         <w:rPr>
           <w:rFonts w:asciiTheme="minorHAnsi" w:hAnsiTheme="minorHAnsi" w:cstheme="minorHAnsi"/>
           <w:bCs/>
-        </w:rPr>
-        <w:t xml:space="preserve">an appendix to this part of </w:t>
-      </w:r>
-      <w:r>
-        <w:rPr>
-          <w:rFonts w:asciiTheme="minorHAnsi" w:hAnsiTheme="minorHAnsi" w:cstheme="minorHAnsi"/>
+          <w:sz w:val="22"/>
+          <w:szCs w:val="28"/>
+        </w:rPr>
+        <w:t>d</w:t>
+      </w:r>
+      <w:r>
+        <w:rPr>
+          <w:rFonts w:asciiTheme="minorHAnsi" w:hAnsiTheme="minorHAnsi" w:cstheme="minorHAnsi" w:hint="eastAsia"/>
           <w:bCs/>
-        </w:rPr>
-        <w:t xml:space="preserve">the </w:t>
+          <w:sz w:val="22"/>
+          <w:szCs w:val="28"/>
+        </w:rPr>
+        <w:t>ocumentation</w:t>
       </w:r>
       <w:r>
         <w:rPr>
           <w:rFonts w:asciiTheme="minorHAnsi" w:hAnsiTheme="minorHAnsi" w:cstheme="minorHAnsi"/>
           <w:bCs/>
-        </w:rPr>
-        <w:t>documentation.</w:t>
+          <w:sz w:val="22"/>
+          <w:szCs w:val="28"/>
+        </w:rPr>
+        <w:t xml:space="preserve"> - r</w:t>
+      </w:r>
+      <w:r>
+        <w:rPr>
+          <w:rFonts w:asciiTheme="minorHAnsi" w:hAnsiTheme="minorHAnsi" w:cstheme="minorHAnsi" w:hint="eastAsia"/>
+          <w:bCs/>
+          <w:sz w:val="22"/>
+          <w:szCs w:val="28"/>
+        </w:rPr>
+        <w:t xml:space="preserve">equirements, </w:t>
+      </w:r>
+      <w:r>
+        <w:rPr>
+          <w:rFonts w:asciiTheme="minorHAnsi" w:hAnsiTheme="minorHAnsi" w:cstheme="minorHAnsi"/>
+          <w:bCs/>
+          <w:sz w:val="22"/>
+          <w:szCs w:val="28"/>
+        </w:rPr>
+        <w:t>l</w:t>
+      </w:r>
+      <w:r>
+        <w:rPr>
+          <w:rFonts w:asciiTheme="minorHAnsi" w:hAnsiTheme="minorHAnsi" w:cstheme="minorHAnsi" w:hint="eastAsia"/>
+          <w:bCs/>
+          <w:sz w:val="22"/>
+          <w:szCs w:val="28"/>
+        </w:rPr>
+        <w:t xml:space="preserve">ibraries, </w:t>
+      </w:r>
+      <w:r>
+        <w:rPr>
+          <w:rFonts w:asciiTheme="minorHAnsi" w:hAnsiTheme="minorHAnsi" w:cstheme="minorHAnsi"/>
+          <w:bCs/>
+          <w:sz w:val="22"/>
+          <w:szCs w:val="28"/>
+        </w:rPr>
+        <w:t>h</w:t>
+      </w:r>
+      <w:r>
+        <w:rPr>
+          <w:rFonts w:asciiTheme="minorHAnsi" w:hAnsiTheme="minorHAnsi" w:cstheme="minorHAnsi" w:hint="eastAsia"/>
+          <w:bCs/>
+          <w:sz w:val="22"/>
+          <w:szCs w:val="28"/>
+        </w:rPr>
+        <w:t>ardware</w:t>
+      </w:r>
+      <w:r>
+        <w:rPr>
+          <w:rFonts w:asciiTheme="minorHAnsi" w:hAnsiTheme="minorHAnsi" w:cstheme="minorHAnsi"/>
+          <w:bCs/>
+          <w:sz w:val="22"/>
+          <w:szCs w:val="28"/>
+        </w:rPr>
+        <w:t xml:space="preserve"> r</w:t>
+      </w:r>
+      <w:r>
+        <w:rPr>
+          <w:rFonts w:asciiTheme="minorHAnsi" w:hAnsiTheme="minorHAnsi" w:cstheme="minorHAnsi" w:hint="eastAsia"/>
+          <w:bCs/>
+          <w:sz w:val="22"/>
+          <w:szCs w:val="28"/>
+        </w:rPr>
+        <w:t xml:space="preserve">esources, </w:t>
+      </w:r>
+      <w:r>
+        <w:rPr>
+          <w:rFonts w:asciiTheme="minorHAnsi" w:hAnsiTheme="minorHAnsi" w:cstheme="minorHAnsi"/>
+          <w:bCs/>
+          <w:sz w:val="22"/>
+          <w:szCs w:val="28"/>
+        </w:rPr>
+        <w:t>c</w:t>
+      </w:r>
+      <w:r>
+        <w:rPr>
+          <w:rFonts w:asciiTheme="minorHAnsi" w:hAnsiTheme="minorHAnsi" w:cstheme="minorHAnsi" w:hint="eastAsia"/>
+          <w:bCs/>
+          <w:sz w:val="22"/>
+          <w:szCs w:val="28"/>
+        </w:rPr>
+        <w:t>onfiguration</w:t>
+      </w:r>
+    </w:p>
+    <w:p>
+      <w:pPr>
+        <w:pStyle w:val="Akapitzlist"/>
+        <w:numPr>
+          <w:ilvl w:val="0"/>
+          <w:numId w:val="29"/>
+        </w:numPr>
+        <w:ind w:right="-113"/>
+        <w:jc w:val="both"/>
+        <w:rPr>
+          <w:rFonts w:asciiTheme="minorHAnsi" w:hAnsiTheme="minorHAnsi" w:cstheme="minorHAnsi" w:hint="eastAsia"/>
+          <w:bCs/>
+          <w:sz w:val="22"/>
+          <w:szCs w:val="28"/>
+        </w:rPr>
+      </w:pPr>
+      <w:r>
+        <w:rPr>
+          <w:rFonts w:asciiTheme="minorHAnsi" w:hAnsiTheme="minorHAnsi" w:cstheme="minorHAnsi" w:hint="eastAsia"/>
+          <w:bCs/>
+          <w:sz w:val="22"/>
+          <w:szCs w:val="28"/>
+        </w:rPr>
+        <w:t xml:space="preserve">Installation </w:t>
+      </w:r>
+      <w:r>
+        <w:rPr>
+          <w:rFonts w:asciiTheme="minorHAnsi" w:hAnsiTheme="minorHAnsi" w:cstheme="minorHAnsi"/>
+          <w:bCs/>
+          <w:sz w:val="22"/>
+          <w:szCs w:val="28"/>
+        </w:rPr>
+        <w:t>i</w:t>
+      </w:r>
+      <w:r>
+        <w:rPr>
+          <w:rFonts w:asciiTheme="minorHAnsi" w:hAnsiTheme="minorHAnsi" w:cstheme="minorHAnsi" w:hint="eastAsia"/>
+          <w:bCs/>
+          <w:sz w:val="22"/>
+          <w:szCs w:val="28"/>
+        </w:rPr>
+        <w:t>nstruction</w:t>
+      </w:r>
+      <w:r>
+        <w:rPr>
+          <w:rFonts w:asciiTheme="minorHAnsi" w:hAnsiTheme="minorHAnsi" w:cstheme="minorHAnsi"/>
+          <w:bCs/>
+          <w:sz w:val="22"/>
+          <w:szCs w:val="28"/>
+        </w:rPr>
+        <w:t xml:space="preserve"> w</w:t>
+      </w:r>
+      <w:r>
+        <w:rPr>
+          <w:rFonts w:asciiTheme="minorHAnsi" w:hAnsiTheme="minorHAnsi" w:cstheme="minorHAnsi" w:hint="eastAsia"/>
+          <w:bCs/>
+          <w:sz w:val="22"/>
+          <w:szCs w:val="28"/>
+        </w:rPr>
+        <w:t>hat steps are needed to get it into</w:t>
+      </w:r>
+      <w:r>
+        <w:rPr>
+          <w:rFonts w:asciiTheme="minorHAnsi" w:hAnsiTheme="minorHAnsi" w:cstheme="minorHAnsi"/>
+          <w:bCs/>
+          <w:sz w:val="22"/>
+          <w:szCs w:val="28"/>
+        </w:rPr>
+        <w:t xml:space="preserve"> </w:t>
+      </w:r>
+      <w:r>
+        <w:rPr>
+          <w:rFonts w:asciiTheme="minorHAnsi" w:hAnsiTheme="minorHAnsi" w:cstheme="minorHAnsi" w:hint="eastAsia"/>
+          <w:bCs/>
+          <w:sz w:val="22"/>
+          <w:szCs w:val="28"/>
+        </w:rPr>
+        <w:t>production</w:t>
+      </w:r>
+    </w:p>
+    <w:p>
+      <w:pPr>
+        <w:pStyle w:val="Akapitzlist"/>
+        <w:numPr>
+          <w:ilvl w:val="0"/>
+          <w:numId w:val="29"/>
+        </w:numPr>
+        <w:ind w:right="-113"/>
+        <w:jc w:val="both"/>
+        <w:rPr>
+          <w:rFonts w:asciiTheme="minorHAnsi" w:hAnsiTheme="minorHAnsi" w:cstheme="minorHAnsi"/>
+          <w:bCs/>
+          <w:sz w:val="22"/>
+          <w:szCs w:val="28"/>
+        </w:rPr>
+      </w:pPr>
+      <w:r>
+        <w:rPr>
+          <w:rFonts w:asciiTheme="minorHAnsi" w:hAnsiTheme="minorHAnsi" w:cstheme="minorHAnsi" w:hint="eastAsia"/>
+          <w:bCs/>
+          <w:sz w:val="22"/>
+          <w:szCs w:val="28"/>
+        </w:rPr>
+        <w:t>Use</w:t>
+      </w:r>
+      <w:r>
+        <w:rPr>
+          <w:rFonts w:asciiTheme="minorHAnsi" w:hAnsiTheme="minorHAnsi" w:cstheme="minorHAnsi"/>
+          <w:bCs/>
+          <w:sz w:val="22"/>
+          <w:szCs w:val="28"/>
+        </w:rPr>
+        <w:t>r’</w:t>
+      </w:r>
+      <w:r>
+        <w:rPr>
+          <w:rFonts w:asciiTheme="minorHAnsi" w:hAnsiTheme="minorHAnsi" w:cstheme="minorHAnsi" w:hint="eastAsia"/>
+          <w:bCs/>
+          <w:sz w:val="22"/>
+          <w:szCs w:val="28"/>
+        </w:rPr>
+        <w:t xml:space="preserve">s </w:t>
+      </w:r>
+      <w:r>
+        <w:rPr>
+          <w:rFonts w:asciiTheme="minorHAnsi" w:hAnsiTheme="minorHAnsi" w:cstheme="minorHAnsi"/>
+          <w:bCs/>
+          <w:sz w:val="22"/>
+          <w:szCs w:val="28"/>
+        </w:rPr>
+        <w:t>m</w:t>
+      </w:r>
+      <w:r>
+        <w:rPr>
+          <w:rFonts w:asciiTheme="minorHAnsi" w:hAnsiTheme="minorHAnsi" w:cstheme="minorHAnsi" w:hint="eastAsia"/>
+          <w:bCs/>
+          <w:sz w:val="22"/>
+          <w:szCs w:val="28"/>
+        </w:rPr>
+        <w:t>anual</w:t>
+      </w:r>
+      <w:r>
+        <w:rPr>
+          <w:rFonts w:asciiTheme="minorHAnsi" w:hAnsiTheme="minorHAnsi" w:cstheme="minorHAnsi"/>
+          <w:bCs/>
+          <w:sz w:val="22"/>
+          <w:szCs w:val="28"/>
+        </w:rPr>
+        <w:t xml:space="preserve"> - h</w:t>
+      </w:r>
+      <w:r>
+        <w:rPr>
+          <w:rFonts w:asciiTheme="minorHAnsi" w:hAnsiTheme="minorHAnsi" w:cstheme="minorHAnsi" w:hint="eastAsia"/>
+          <w:bCs/>
+          <w:sz w:val="22"/>
+          <w:szCs w:val="28"/>
+        </w:rPr>
+        <w:t>ow to use the system</w:t>
+      </w:r>
+      <w:r>
+        <w:rPr>
+          <w:rFonts w:asciiTheme="minorHAnsi" w:hAnsiTheme="minorHAnsi" w:cstheme="minorHAnsi" w:hint="eastAsia"/>
+          <w:bCs/>
+          <w:sz w:val="22"/>
+          <w:szCs w:val="28"/>
+        </w:rPr>
+        <w:cr/>
+      </w:r>
+    </w:p>
+    <w:p>
+      <w:pPr>
+        <w:ind w:right="-113"/>
+        <w:jc w:val="both"/>
+        <w:rPr>
+          <w:rFonts w:asciiTheme="minorHAnsi" w:hAnsiTheme="minorHAnsi" w:cstheme="minorHAnsi"/>
+          <w:bCs/>
+          <w:szCs w:val="28"/>
+        </w:rPr>
+      </w:pPr>
+      <w:r>
+        <w:rPr>
+          <w:rFonts w:asciiTheme="minorHAnsi" w:hAnsiTheme="minorHAnsi" w:cstheme="minorHAnsi" w:hint="eastAsia"/>
+          <w:bCs/>
+        </w:rPr>
+        <w:t xml:space="preserve">Furthermore, the </w:t>
+      </w:r>
+      <w:r>
+        <w:rPr>
+          <w:rFonts w:asciiTheme="minorHAnsi" w:hAnsiTheme="minorHAnsi" w:cstheme="minorHAnsi"/>
+          <w:bCs/>
+        </w:rPr>
+        <w:t xml:space="preserve">final application version (code) is </w:t>
+      </w:r>
+      <w:r>
+        <w:rPr>
+          <w:rFonts w:asciiTheme="minorHAnsi" w:hAnsiTheme="minorHAnsi" w:cstheme="minorHAnsi"/>
+          <w:bCs/>
+        </w:rPr>
+        <w:t>an appendix to this part of the documentation.</w:t>
       </w:r>
     </w:p>
     <w:p>
@@ -2015,6 +2309,12 @@
                 <w:rFonts w:asciiTheme="minorHAnsi" w:hAnsiTheme="minorHAnsi" w:cstheme="minorHAnsi"/>
               </w:rPr>
             </w:pPr>
+            <w:r>
+              <w:rPr>
+                <w:rFonts w:asciiTheme="minorHAnsi" w:hAnsiTheme="minorHAnsi" w:cstheme="minorHAnsi"/>
+              </w:rPr>
+              <w:t>10.01.2021</w:t>
+            </w:r>
           </w:p>
         </w:tc>
         <w:tc>
@@ -2038,6 +2338,12 @@
                 <w:rFonts w:asciiTheme="minorHAnsi" w:hAnsiTheme="minorHAnsi" w:cstheme="minorHAnsi"/>
               </w:rPr>
             </w:pPr>
+            <w:r>
+              <w:rPr>
+                <w:rFonts w:asciiTheme="minorHAnsi" w:hAnsiTheme="minorHAnsi" w:cstheme="minorHAnsi"/>
+              </w:rPr>
+              <w:t>Agata Makarewicz, Jacek Wiśniewski</w:t>
+            </w:r>
           </w:p>
         </w:tc>
         <w:tc>
@@ -2061,6 +2367,12 @@
                 <w:rFonts w:asciiTheme="minorHAnsi" w:hAnsiTheme="minorHAnsi" w:cstheme="minorHAnsi"/>
               </w:rPr>
             </w:pPr>
+            <w:r>
+              <w:rPr>
+                <w:rFonts w:asciiTheme="minorHAnsi" w:hAnsiTheme="minorHAnsi" w:cstheme="minorHAnsi"/>
+              </w:rPr>
+              <w:t>Rest of the chapters added</w:t>
+            </w:r>
           </w:p>
         </w:tc>
         <w:tc>
@@ -2083,98 +2395,12 @@
                 <w:rFonts w:asciiTheme="minorHAnsi" w:hAnsiTheme="minorHAnsi" w:cstheme="minorHAnsi"/>
               </w:rPr>
             </w:pPr>
-          </w:p>
-        </w:tc>
-      </w:tr>
-      <w:tr>
-        <w:tc>
-          <w:tcPr>
-            <w:tcW w:w="1361" w:type="dxa"/>
-            <w:tcBorders>
-              <w:top w:val="single" w:sz="4" w:space="0" w:color="00000A"/>
-              <w:left w:val="single" w:sz="4" w:space="0" w:color="00000A"/>
-              <w:bottom w:val="single" w:sz="4" w:space="0" w:color="00000A"/>
-              <w:right w:val="single" w:sz="4" w:space="0" w:color="00000A"/>
-            </w:tcBorders>
-            <w:shd w:val="clear" w:color="auto" w:fill="auto"/>
-          </w:tcPr>
-          <w:p>
-            <w:pPr>
-              <w:pStyle w:val="Tekstpodstawowy"/>
-              <w:widowControl w:val="0"/>
-              <w:spacing w:before="115" w:after="115"/>
+            <w:r>
               <w:rPr>
                 <w:rFonts w:asciiTheme="minorHAnsi" w:hAnsiTheme="minorHAnsi" w:cstheme="minorHAnsi"/>
               </w:rPr>
-            </w:pPr>
-          </w:p>
-        </w:tc>
-        <w:tc>
-          <w:tcPr>
-            <w:tcW w:w="2008" w:type="dxa"/>
-            <w:tcBorders>
-              <w:top w:val="single" w:sz="4" w:space="0" w:color="00000A"/>
-              <w:left w:val="single" w:sz="4" w:space="0" w:color="00000A"/>
-              <w:bottom w:val="single" w:sz="4" w:space="0" w:color="00000A"/>
-              <w:right w:val="single" w:sz="4" w:space="0" w:color="00000A"/>
-            </w:tcBorders>
-            <w:shd w:val="clear" w:color="auto" w:fill="auto"/>
-          </w:tcPr>
-          <w:p>
-            <w:pPr>
-              <w:pStyle w:val="Tekstpodstawowy"/>
-              <w:widowControl w:val="0"/>
-              <w:spacing w:before="115" w:after="115"/>
-              <w:jc w:val="left"/>
-              <w:rPr>
-                <w:rFonts w:asciiTheme="minorHAnsi" w:hAnsiTheme="minorHAnsi" w:cstheme="minorHAnsi"/>
-              </w:rPr>
-            </w:pPr>
-          </w:p>
-        </w:tc>
-        <w:tc>
-          <w:tcPr>
-            <w:tcW w:w="4628" w:type="dxa"/>
-            <w:tcBorders>
-              <w:top w:val="single" w:sz="4" w:space="0" w:color="00000A"/>
-              <w:left w:val="single" w:sz="4" w:space="0" w:color="00000A"/>
-              <w:bottom w:val="single" w:sz="4" w:space="0" w:color="00000A"/>
-              <w:right w:val="single" w:sz="4" w:space="0" w:color="00000A"/>
-            </w:tcBorders>
-            <w:shd w:val="clear" w:color="auto" w:fill="auto"/>
-          </w:tcPr>
-          <w:p>
-            <w:pPr>
-              <w:pStyle w:val="Tekstpodstawowy"/>
-              <w:widowControl w:val="0"/>
-              <w:spacing w:before="115" w:after="115"/>
-              <w:jc w:val="left"/>
-              <w:rPr>
-                <w:rFonts w:asciiTheme="minorHAnsi" w:hAnsiTheme="minorHAnsi" w:cstheme="minorHAnsi"/>
-              </w:rPr>
-            </w:pPr>
-          </w:p>
-        </w:tc>
-        <w:tc>
-          <w:tcPr>
-            <w:tcW w:w="1075" w:type="dxa"/>
-            <w:tcBorders>
-              <w:top w:val="single" w:sz="4" w:space="0" w:color="00000A"/>
-              <w:left w:val="single" w:sz="4" w:space="0" w:color="00000A"/>
-              <w:bottom w:val="single" w:sz="4" w:space="0" w:color="00000A"/>
-              <w:right w:val="single" w:sz="4" w:space="0" w:color="00000A"/>
-            </w:tcBorders>
-            <w:shd w:val="clear" w:color="auto" w:fill="auto"/>
-          </w:tcPr>
-          <w:p>
-            <w:pPr>
-              <w:pStyle w:val="Tekstpodstawowy"/>
-              <w:widowControl w:val="0"/>
-              <w:spacing w:before="115" w:after="115"/>
-              <w:rPr>
-                <w:rFonts w:asciiTheme="minorHAnsi" w:hAnsiTheme="minorHAnsi" w:cstheme="minorHAnsi"/>
-              </w:rPr>
-            </w:pPr>
+              <w:t>1.2</w:t>
+            </w:r>
           </w:p>
         </w:tc>
       </w:tr>
@@ -2191,24 +2417,11 @@
         </w:rPr>
       </w:pPr>
       <w:bookmarkStart w:id="2" w:name="_Toc92269909"/>
-      <w:commentRangeStart w:id="3"/>
       <w:r>
         <w:rPr>
           <w:rFonts w:asciiTheme="minorHAnsi" w:hAnsiTheme="minorHAnsi" w:cstheme="minorHAnsi"/>
         </w:rPr>
         <w:t>Vocabulary</w:t>
-      </w:r>
-      <w:commentRangeEnd w:id="3"/>
-      <w:r>
-        <w:rPr>
-          <w:rStyle w:val="Odwoaniedokomentarza"/>
-          <w:rFonts w:eastAsia="Times New Roman" w:cs="Arial"/>
-          <w:b w:val="0"/>
-          <w:bCs w:val="0"/>
-          <w:color w:val="auto"/>
-          <w:lang w:eastAsia="pl-PL"/>
-        </w:rPr>
-        <w:commentReference w:id="3"/>
       </w:r>
       <w:bookmarkEnd w:id="2"/>
     </w:p>
@@ -2567,7 +2780,7 @@
           <w:rFonts w:asciiTheme="minorHAnsi" w:hAnsiTheme="minorHAnsi" w:cstheme="minorHAnsi"/>
         </w:rPr>
       </w:pPr>
-      <w:bookmarkStart w:id="4" w:name="_Toc92269910"/>
+      <w:bookmarkStart w:id="3" w:name="_Toc92269910"/>
       <w:r>
         <w:rPr>
           <w:rFonts w:asciiTheme="minorHAnsi" w:hAnsiTheme="minorHAnsi" w:cstheme="minorHAnsi"/>
@@ -2575,7 +2788,7 @@
         <w:lastRenderedPageBreak/>
         <w:t>Errata to Documentation Part 1 &amp; 2</w:t>
       </w:r>
-      <w:bookmarkEnd w:id="4"/>
+      <w:bookmarkEnd w:id="3"/>
     </w:p>
     <w:p>
       <w:pPr>
@@ -2593,7 +2806,19 @@
         <w:rPr>
           <w:rFonts w:asciiTheme="minorHAnsi" w:hAnsiTheme="minorHAnsi" w:cstheme="minorHAnsi"/>
         </w:rPr>
-        <w:t>, however third web page has been created in the process. It contains charts and notes describing … and , evaluation of the clustering algorithms used, depending on the values of their parameters. // as well as interesting results and insights gained while working on t</w:t>
+        <w:t>, however third web page has been created in the process. It contains evaluation of the clustering algorithms used, depending on the values of their parameters</w:t>
+      </w:r>
+      <w:r>
+        <w:rPr>
+          <w:rFonts w:asciiTheme="minorHAnsi" w:hAnsiTheme="minorHAnsi" w:cstheme="minorHAnsi"/>
+        </w:rPr>
+        <w:t>,</w:t>
+      </w:r>
+      <w:r>
+        <w:rPr>
+          <w:rFonts w:asciiTheme="minorHAnsi" w:hAnsiTheme="minorHAnsi" w:cstheme="minorHAnsi"/>
+        </w:rPr>
+        <w:t xml:space="preserve"> as well as interesting results and insights gained while working on t</w:t>
       </w:r>
       <w:r>
         <w:rPr>
@@ -2619,33 +2844,14 @@
           <w:rFonts w:asciiTheme="minorHAnsi" w:hAnsiTheme="minorHAnsi" w:cstheme="minorHAnsi"/>
         </w:rPr>
       </w:pPr>
-      <w:bookmarkStart w:id="5" w:name="_Toc92269911"/>
-      <w:r>
-        <w:rPr>
-          <w:rFonts w:asciiTheme="minorHAnsi" w:hAnsiTheme="minorHAnsi" w:cstheme="minorHAnsi"/>
-        </w:rPr>
-        <w:t>Deployment d</w:t>
-      </w:r>
-      <w:commentRangeStart w:id="6"/>
-      <w:r>
-        <w:rPr>
-          <w:rFonts w:asciiTheme="minorHAnsi" w:hAnsiTheme="minorHAnsi" w:cstheme="minorHAnsi"/>
-        </w:rPr>
-        <w:t>ocumentation</w:t>
-      </w:r>
-      <w:bookmarkEnd w:id="5"/>
-      <w:commentRangeEnd w:id="6"/>
-      <w:r>
-        <w:rPr>
-          <w:rStyle w:val="Odwoaniedokomentarza"/>
-          <w:rFonts w:eastAsia="Times New Roman" w:cs="Arial"/>
-          <w:b w:val="0"/>
-          <w:bCs w:val="0"/>
-          <w:color w:val="auto"/>
-          <w:lang w:eastAsia="pl-PL"/>
-        </w:rPr>
-        <w:commentReference w:id="6"/>
-      </w:r>
+      <w:bookmarkStart w:id="4" w:name="_Toc92269911"/>
+      <w:r>
+        <w:rPr>
+          <w:rFonts w:asciiTheme="minorHAnsi" w:hAnsiTheme="minorHAnsi" w:cstheme="minorHAnsi"/>
+        </w:rPr>
+        <w:t>Deployment documentation</w:t>
+      </w:r>
+      <w:bookmarkEnd w:id="4"/>
     </w:p>
     <w:p>
       <w:pPr>
@@ -2668,6 +2874,12 @@
           <w:rFonts w:asciiTheme="minorHAnsi" w:hAnsiTheme="minorHAnsi" w:cstheme="minorHAnsi"/>
         </w:rPr>
         <w:t>Instruction for proper environment configuration presented below applies to working on Windows operating system.</w:t>
+      </w:r>
+      <w:r>
+        <w:rPr>
+          <w:rFonts w:asciiTheme="minorHAnsi" w:hAnsiTheme="minorHAnsi" w:cstheme="minorHAnsi"/>
+        </w:rPr>
+        <w:t xml:space="preserve"> Approximately 8-9GB free disk space is required. </w:t>
       </w:r>
     </w:p>
     <w:p>
@@ -2723,7 +2935,7 @@
         </w:rPr>
         <w:t xml:space="preserve">: </w:t>
       </w:r>
-      <w:hyperlink r:id="rId13" w:history="1">
+      <w:hyperlink r:id="rId9" w:history="1">
         <w:r>
           <w:rPr>
             <w:rStyle w:val="Hipercze"/>
@@ -2850,7 +3062,7 @@
         </w:rPr>
         <w:t xml:space="preserve"> </w:t>
       </w:r>
-      <w:hyperlink r:id="rId14" w:history="1">
+      <w:hyperlink r:id="rId10" w:history="1">
         <w:r>
           <w:rPr>
             <w:rStyle w:val="Hipercze"/>
@@ -3251,7 +3463,7 @@
         </w:rPr>
         <w:t xml:space="preserve">Install Git: </w:t>
       </w:r>
-      <w:hyperlink r:id="rId15" w:history="1">
+      <w:hyperlink r:id="rId11" w:history="1">
         <w:r>
           <w:rPr>
             <w:rStyle w:val="Hipercze"/>
@@ -3308,7 +3520,7 @@
         </w:rPr>
         <w:t xml:space="preserve">Microsoft Visual C++ Build Tools: </w:t>
       </w:r>
-      <w:hyperlink r:id="rId16" w:history="1">
+      <w:hyperlink r:id="rId12" w:history="1">
         <w:r>
           <w:rPr>
             <w:rStyle w:val="Hipercze"/>
@@ -3363,7 +3575,23 @@
           <w:sz w:val="22"/>
           <w:szCs w:val="22"/>
         </w:rPr>
-        <w:t xml:space="preserve">”) and then proceed with the default selection of checkboxes on the right. At the end of the installation it is required to restart the </w:t>
+        <w:t>”) and then proceed with the default selection of checkboxes on the right.</w:t>
+      </w:r>
+      <w:r>
+        <w:rPr>
+          <w:rFonts w:asciiTheme="minorHAnsi" w:hAnsiTheme="minorHAnsi" w:cstheme="minorHAnsi"/>
+          <w:sz w:val="22"/>
+          <w:szCs w:val="22"/>
+        </w:rPr>
+        <w:t xml:space="preserve"> There should be no more than 7GB of data to download.</w:t>
+      </w:r>
+      <w:r>
+        <w:rPr>
+          <w:rFonts w:asciiTheme="minorHAnsi" w:hAnsiTheme="minorHAnsi" w:cstheme="minorHAnsi"/>
+          <w:sz w:val="22"/>
+          <w:szCs w:val="22"/>
+        </w:rPr>
+        <w:t xml:space="preserve"> At the end of the installation it is required to restart the </w:t>
       </w:r>
       <w:r>
         <w:rPr>
@@ -3390,6 +3618,28 @@
           <w:numId w:val="20"/>
         </w:numPr>
         <w:rPr>
+          <w:rFonts w:asciiTheme="minorHAnsi" w:hAnsiTheme="minorHAnsi" w:cstheme="minorHAnsi"/>
+          <w:sz w:val="22"/>
+          <w:szCs w:val="22"/>
+        </w:rPr>
+      </w:pPr>
+      <w:r>
+        <w:rPr>
+          <w:rFonts w:asciiTheme="minorHAnsi" w:hAnsiTheme="minorHAnsi" w:cstheme="minorHAnsi"/>
+          <w:sz w:val="22"/>
+          <w:szCs w:val="22"/>
+        </w:rPr>
+        <w:t>Install Google Chrome or Microsoft Edge browser.</w:t>
+      </w:r>
+    </w:p>
+    <w:p>
+      <w:pPr>
+        <w:pStyle w:val="Akapitzlist"/>
+        <w:numPr>
+          <w:ilvl w:val="0"/>
+          <w:numId w:val="20"/>
+        </w:numPr>
+        <w:rPr>
           <w:rStyle w:val="Uwydatnienie"/>
           <w:rFonts w:asciiTheme="minorHAnsi" w:hAnsiTheme="minorHAnsi" w:cstheme="minorHAnsi"/>
           <w:i w:val="0"/>
@@ -3583,39 +3833,6 @@
           <w:shd w:val="clear" w:color="auto" w:fill="FFFFFF"/>
         </w:rPr>
         <w:t>, to which all required packages will be installed.</w:t>
-      </w:r>
-    </w:p>
-    <w:p>
-      <w:pPr>
-        <w:rPr>
-          <w:rFonts w:asciiTheme="minorHAnsi" w:hAnsiTheme="minorHAnsi" w:cstheme="minorHAnsi"/>
-        </w:rPr>
-      </w:pPr>
-    </w:p>
-    <w:p>
-      <w:pPr>
-        <w:rPr>
-          <w:rFonts w:asciiTheme="minorHAnsi" w:hAnsiTheme="minorHAnsi" w:cstheme="minorHAnsi"/>
-          <w:lang w:val="pl-PL"/>
-        </w:rPr>
-      </w:pPr>
-      <w:commentRangeStart w:id="7"/>
-      <w:r>
-        <w:rPr>
-          <w:rFonts w:asciiTheme="minorHAnsi" w:hAnsiTheme="minorHAnsi" w:cstheme="minorHAnsi"/>
-          <w:highlight w:val="yellow"/>
-          <w:lang w:val="pl-PL"/>
-        </w:rPr>
-        <w:t>Google Chrome??? Gdzie o przeglądarce info</w:t>
-      </w:r>
-      <w:commentRangeEnd w:id="7"/>
-      <w:r>
-        <w:rPr>
-          <w:rStyle w:val="Odwoaniedokomentarza"/>
-          <w:rFonts w:ascii="Arial" w:eastAsia="Times New Roman" w:hAnsi="Arial" w:cs="Arial"/>
-          <w:lang w:eastAsia="pl-PL"/>
-        </w:rPr>
-        <w:commentReference w:id="7"/>
       </w:r>
     </w:p>
     <w:p>
@@ -3629,27 +3846,14 @@
           <w:rFonts w:asciiTheme="minorHAnsi" w:hAnsiTheme="minorHAnsi" w:cstheme="minorHAnsi"/>
         </w:rPr>
       </w:pPr>
-      <w:bookmarkStart w:id="8" w:name="_Toc92269912"/>
-      <w:commentRangeStart w:id="9"/>
+      <w:bookmarkStart w:id="5" w:name="_Toc92269912"/>
       <w:r>
         <w:rPr>
           <w:rFonts w:asciiTheme="minorHAnsi" w:hAnsiTheme="minorHAnsi" w:cstheme="minorHAnsi"/>
         </w:rPr>
         <w:t>Installation instruction</w:t>
       </w:r>
-      <w:commentRangeEnd w:id="9"/>
-      <w:r>
-        <w:rPr>
-          <w:rStyle w:val="Odwoaniedokomentarza"/>
-          <w:rFonts w:eastAsia="Times New Roman" w:cs="Arial"/>
-          <w:b w:val="0"/>
-          <w:bCs w:val="0"/>
-          <w:color w:val="auto"/>
-          <w:lang w:eastAsia="pl-PL"/>
-        </w:rPr>
-        <w:commentReference w:id="9"/>
-      </w:r>
-      <w:bookmarkEnd w:id="8"/>
+      <w:bookmarkEnd w:id="5"/>
     </w:p>
     <w:p>
       <w:pPr>
@@ -3679,7 +3883,6 @@
           <w:u w:val="none"/>
         </w:rPr>
       </w:pPr>
-      <w:commentRangeStart w:id="10"/>
       <w:r>
         <w:rPr>
           <w:rFonts w:asciiTheme="minorHAnsi" w:hAnsiTheme="minorHAnsi" w:cstheme="minorHAnsi"/>
@@ -3782,7 +3985,7 @@
         </w:rPr>
         <w:t xml:space="preserve">git clone </w:t>
       </w:r>
-      <w:hyperlink r:id="rId17" w:history="1">
+      <w:hyperlink r:id="rId13" w:history="1">
         <w:r>
           <w:rPr>
             <w:rStyle w:val="Hipercze"/>
@@ -3796,14 +3999,46 @@
           <w:t>https://github.com/amakarewicz/BEngThesis</w:t>
         </w:r>
       </w:hyperlink>
+      <w:r>
+        <w:rPr>
+          <w:rStyle w:val="Hipercze"/>
+          <w:rFonts w:asciiTheme="minorHAnsi" w:hAnsiTheme="minorHAnsi" w:cstheme="minorHAnsi"/>
+          <w:i/>
+          <w:iCs/>
+          <w:sz w:val="22"/>
+          <w:szCs w:val="22"/>
+          <w:lang w:val="en-US"/>
+        </w:rPr>
+        <w:t xml:space="preserve"> </w:t>
+      </w:r>
+      <w:r>
+        <w:rPr>
+          <w:rStyle w:val="Hipercze"/>
+          <w:rFonts w:asciiTheme="minorHAnsi" w:hAnsiTheme="minorHAnsi" w:cstheme="minorHAnsi"/>
+          <w:i/>
+          <w:iCs/>
+          <w:sz w:val="22"/>
+          <w:szCs w:val="22"/>
+          <w:lang w:val="en-US"/>
+        </w:rPr>
+        <w:br/>
+      </w:r>
+      <w:r>
+        <w:rPr>
+          <w:rStyle w:val="Hipercze"/>
+          <w:rFonts w:asciiTheme="minorHAnsi" w:hAnsiTheme="minorHAnsi" w:cstheme="minorHAnsi"/>
+          <w:color w:val="auto"/>
+          <w:sz w:val="22"/>
+          <w:szCs w:val="22"/>
+          <w:u w:val="none"/>
+          <w:lang w:val="en-US"/>
+        </w:rPr>
+        <w:t>OR</w:t>
+      </w:r>
     </w:p>
     <w:p>
       <w:pPr>
         <w:pStyle w:val="Akapitzlist"/>
-        <w:numPr>
-          <w:ilvl w:val="0"/>
-          <w:numId w:val="21"/>
-        </w:numPr>
         <w:rPr>
           <w:rFonts w:asciiTheme="minorHAnsi" w:hAnsiTheme="minorHAnsi" w:cstheme="minorHAnsi"/>
           <w:sz w:val="22"/>
@@ -3835,7 +4070,7 @@
         </w:rPr>
         <w:t xml:space="preserve">Go to </w:t>
       </w:r>
-      <w:hyperlink r:id="rId18" w:history="1">
+      <w:hyperlink r:id="rId14" w:history="1">
         <w:r>
           <w:rPr>
             <w:rStyle w:val="Hipercze"/>
@@ -3999,15 +4234,6 @@
         </w:rPr>
         <w:t>.</w:t>
       </w:r>
-      <w:commentRangeEnd w:id="10"/>
-      <w:r>
-        <w:rPr>
-          <w:rStyle w:val="Odwoaniedokomentarza"/>
-          <w:rFonts w:cs="Arial"/>
-          <w:lang w:eastAsia="pl-PL"/>
-        </w:rPr>
-        <w:commentReference w:id="10"/>
-      </w:r>
     </w:p>
     <w:p>
       <w:pPr>
@@ -4055,7 +4281,6 @@
           <w:rFonts w:asciiTheme="minorHAnsi" w:hAnsiTheme="minorHAnsi" w:cstheme="minorHAnsi"/>
           <w:sz w:val="22"/>
           <w:szCs w:val="22"/>
-          <w:highlight w:val="yellow"/>
           <w:lang w:val="en-US"/>
         </w:rPr>
         <w:t>(</w:t>
@@ -4065,7 +4290,15 @@
           <w:rFonts w:asciiTheme="minorHAnsi" w:hAnsiTheme="minorHAnsi" w:cstheme="minorHAnsi"/>
           <w:sz w:val="22"/>
           <w:szCs w:val="22"/>
-          <w:highlight w:val="yellow"/>
+          <w:lang w:val="en-US"/>
+        </w:rPr>
+        <w:t xml:space="preserve">best </w:t>
+      </w:r>
+      <w:r>
+        <w:rPr>
+          <w:rFonts w:asciiTheme="minorHAnsi" w:hAnsiTheme="minorHAnsi" w:cstheme="minorHAnsi"/>
+          <w:sz w:val="22"/>
+          <w:szCs w:val="22"/>
           <w:lang w:val="en-US"/>
         </w:rPr>
         <w:t>as an Administrator</w:t>
@@ -4075,29 +4308,18 @@
           <w:rFonts w:asciiTheme="minorHAnsi" w:hAnsiTheme="minorHAnsi" w:cstheme="minorHAnsi"/>
           <w:sz w:val="22"/>
           <w:szCs w:val="22"/>
-          <w:highlight w:val="yellow"/>
-          <w:lang w:val="en-US"/>
-        </w:rPr>
-        <w:t>?)</w:t>
-      </w:r>
-      <w:r>
-        <w:rPr>
-          <w:rFonts w:asciiTheme="minorHAnsi" w:hAnsiTheme="minorHAnsi" w:cstheme="minorHAnsi"/>
-          <w:sz w:val="22"/>
-          <w:szCs w:val="22"/>
-          <w:lang w:val="en-US"/>
-        </w:rPr>
-        <w:t xml:space="preserve"> and enter the directory with the repository </w:t>
-      </w:r>
-      <w:commentRangeStart w:id="11"/>
-      <w:r>
-        <w:rPr>
-          <w:rFonts w:asciiTheme="minorHAnsi" w:hAnsiTheme="minorHAnsi" w:cstheme="minorHAnsi"/>
-          <w:sz w:val="22"/>
-          <w:szCs w:val="22"/>
-          <w:lang w:val="en-US"/>
-        </w:rPr>
-        <w:t>(</w:t>
+          <w:lang w:val="en-US"/>
+        </w:rPr>
+        <w:t>)</w:t>
+      </w:r>
+      <w:r>
+        <w:rPr>
+          <w:rFonts w:asciiTheme="minorHAnsi" w:hAnsiTheme="minorHAnsi" w:cstheme="minorHAnsi"/>
+          <w:sz w:val="22"/>
+          <w:szCs w:val="22"/>
+          <w:lang w:val="en-US"/>
+        </w:rPr>
+        <w:t xml:space="preserve"> and enter the directory with the repository (</w:t>
       </w:r>
       <w:proofErr w:type="spellStart"/>
       <w:r>
@@ -4117,6 +4339,15 @@
           <w:szCs w:val="22"/>
           <w:lang w:val="en-US"/>
         </w:rPr>
+        <w:t xml:space="preserve"> if it is cloned</w:t>
+      </w:r>
+      <w:r>
+        <w:rPr>
+          <w:rFonts w:asciiTheme="minorHAnsi" w:hAnsiTheme="minorHAnsi" w:cstheme="minorHAnsi"/>
+          <w:sz w:val="22"/>
+          <w:szCs w:val="22"/>
+          <w:lang w:val="en-US"/>
+        </w:rPr>
         <w:t xml:space="preserve"> / </w:t>
       </w:r>
       <w:proofErr w:type="spellStart"/>
@@ -4146,16 +4377,16 @@
           <w:szCs w:val="22"/>
           <w:lang w:val="en-US"/>
         </w:rPr>
+        <w:t xml:space="preserve"> if downloaded</w:t>
+      </w:r>
+      <w:r>
+        <w:rPr>
+          <w:rFonts w:asciiTheme="minorHAnsi" w:hAnsiTheme="minorHAnsi" w:cstheme="minorHAnsi"/>
+          <w:sz w:val="22"/>
+          <w:szCs w:val="22"/>
+          <w:lang w:val="en-US"/>
+        </w:rPr>
         <w:t>).</w:t>
-      </w:r>
-      <w:commentRangeEnd w:id="11"/>
-      <w:r>
-        <w:rPr>
-          <w:rStyle w:val="Odwoaniedokomentarza"/>
-          <w:rFonts w:cs="Arial"/>
-          <w:lang w:eastAsia="pl-PL"/>
-        </w:rPr>
-        <w:commentReference w:id="11"/>
       </w:r>
     </w:p>
     <w:p>
@@ -4236,7 +4467,6 @@
           <w:szCs w:val="22"/>
           <w:lang w:val="en-US"/>
         </w:rPr>
-        <w:lastRenderedPageBreak/>
         <w:t>Run</w:t>
       </w:r>
       <w:r>
@@ -4333,6 +4563,7 @@
           <w:szCs w:val="22"/>
           <w:lang w:val="en-US"/>
         </w:rPr>
+        <w:lastRenderedPageBreak/>
         <w:t xml:space="preserve">Command template: </w:t>
       </w:r>
       <w:r>
@@ -5022,7 +5253,7 @@
         </w:rPr>
         <w:t xml:space="preserve">n </w:t>
       </w:r>
-      <w:hyperlink r:id="rId19" w:history="1">
+      <w:hyperlink r:id="rId15" w:history="1">
         <w:r>
           <w:rPr>
             <w:rStyle w:val="Hipercze"/>
@@ -5073,14 +5304,14 @@
           <w:rFonts w:asciiTheme="minorHAnsi" w:hAnsiTheme="minorHAnsi" w:cstheme="minorHAnsi"/>
         </w:rPr>
       </w:pPr>
-      <w:bookmarkStart w:id="12" w:name="_Toc92269913"/>
+      <w:bookmarkStart w:id="6" w:name="_Toc92269913"/>
       <w:r>
         <w:rPr>
           <w:rFonts w:asciiTheme="minorHAnsi" w:hAnsiTheme="minorHAnsi" w:cstheme="minorHAnsi"/>
         </w:rPr>
         <w:t>Acceptance tests</w:t>
       </w:r>
-      <w:bookmarkEnd w:id="12"/>
+      <w:bookmarkEnd w:id="6"/>
     </w:p>
     <w:p>
       <w:pPr>
@@ -5111,6 +5342,38 @@
           <w:rFonts w:asciiTheme="minorHAnsi" w:hAnsiTheme="minorHAnsi" w:cstheme="minorHAnsi"/>
         </w:rPr>
         <w:t xml:space="preserve"> in order to test the previously defined functionalities of the application, following tests were run. </w:t>
+      </w:r>
+    </w:p>
+    <w:p>
+      <w:pPr>
+        <w:pStyle w:val="Akapitzlist"/>
+        <w:numPr>
+          <w:ilvl w:val="0"/>
+          <w:numId w:val="26"/>
+        </w:numPr>
+        <w:suppressAutoHyphens w:val="0"/>
+        <w:autoSpaceDE w:val="0"/>
+        <w:autoSpaceDN w:val="0"/>
+        <w:adjustRightInd w:val="0"/>
+        <w:rPr>
+          <w:rFonts w:ascii="Calibri" w:hAnsi="Calibri"/>
+          <w:color w:val="000000"/>
+          <w:sz w:val="22"/>
+          <w:szCs w:val="22"/>
+          <w:u w:val="single"/>
+          <w:lang w:val="en-US"/>
+        </w:rPr>
+      </w:pPr>
+      <w:r>
+        <w:rPr>
+          <w:rFonts w:ascii="Calibri" w:hAnsi="Calibri"/>
+          <w:color w:val="000000"/>
+          <w:sz w:val="22"/>
+          <w:szCs w:val="22"/>
+          <w:u w:val="single"/>
+          <w:lang w:val="en-US"/>
+        </w:rPr>
+        <w:t>“Read about project” page</w:t>
       </w:r>
     </w:p>
     <w:p>
@@ -5127,18 +5390,110 @@
         <w:rPr>
           <w:rFonts w:ascii="Calibri" w:hAnsi="Calibri"/>
           <w:color w:val="000000"/>
-          <w:szCs w:val="20"/>
-          <w:lang w:val="en-US"/>
-        </w:rPr>
-      </w:pPr>
-      <w:r>
+          <w:sz w:val="22"/>
+          <w:szCs w:val="22"/>
+          <w:lang w:val="en-US"/>
+        </w:rPr>
+      </w:pPr>
+      <w:r>
+        <w:rPr>
+          <w:rFonts w:ascii="Calibri" w:hAnsi="Calibri"/>
+          <w:color w:val="000000"/>
+          <w:sz w:val="22"/>
+          <w:szCs w:val="22"/>
+          <w:lang w:val="en-US"/>
+        </w:rPr>
+        <w:t>Related user stories:</w:t>
+      </w:r>
+    </w:p>
+    <w:p>
+      <w:pPr>
+        <w:pStyle w:val="Akapitzlist"/>
+        <w:numPr>
+          <w:ilvl w:val="1"/>
+          <w:numId w:val="25"/>
+        </w:numPr>
+        <w:suppressAutoHyphens w:val="0"/>
+        <w:autoSpaceDE w:val="0"/>
+        <w:autoSpaceDN w:val="0"/>
+        <w:adjustRightInd w:val="0"/>
         <w:rPr>
           <w:rFonts w:ascii="Calibri" w:hAnsi="Calibri"/>
           <w:color w:val="000000"/>
           <w:szCs w:val="20"/>
           <w:lang w:val="en-US"/>
         </w:rPr>
-        <w:t>“Read about project” page</w:t>
+      </w:pPr>
+      <w:r>
+        <w:rPr>
+          <w:rFonts w:ascii="Calibri" w:hAnsi="Calibri"/>
+          <w:i/>
+          <w:iCs/>
+          <w:color w:val="000000"/>
+          <w:szCs w:val="20"/>
+          <w:lang w:val="en-US"/>
+        </w:rPr>
+        <w:t>As a data scientist, I want to read about models used in the project, so that I can develop my data science skills.</w:t>
+      </w:r>
+    </w:p>
+    <w:p>
+      <w:pPr>
+        <w:pStyle w:val="Akapitzlist"/>
+        <w:numPr>
+          <w:ilvl w:val="1"/>
+          <w:numId w:val="25"/>
+        </w:numPr>
+        <w:suppressAutoHyphens w:val="0"/>
+        <w:autoSpaceDE w:val="0"/>
+        <w:autoSpaceDN w:val="0"/>
+        <w:adjustRightInd w:val="0"/>
+        <w:rPr>
+          <w:rFonts w:ascii="Calibri" w:hAnsi="Calibri"/>
+          <w:color w:val="000000"/>
+          <w:szCs w:val="20"/>
+          <w:lang w:val="en-US"/>
+        </w:rPr>
+      </w:pPr>
+      <w:r>
+        <w:rPr>
+          <w:rFonts w:ascii="Calibri" w:hAnsi="Calibri"/>
+          <w:i/>
+          <w:iCs/>
+          <w:color w:val="000000"/>
+          <w:szCs w:val="20"/>
+          <w:lang w:val="en-US"/>
+        </w:rPr>
+        <w:t>As an economist, I want to read about models used in the project, so that I can gain intuition about how they work.</w:t>
+      </w:r>
+    </w:p>
+    <w:p>
+      <w:pPr>
+        <w:pStyle w:val="Akapitzlist"/>
+        <w:numPr>
+          <w:ilvl w:val="1"/>
+          <w:numId w:val="25"/>
+        </w:numPr>
+        <w:suppressAutoHyphens w:val="0"/>
+        <w:autoSpaceDE w:val="0"/>
+        <w:autoSpaceDN w:val="0"/>
+        <w:adjustRightInd w:val="0"/>
+        <w:rPr>
+          <w:rFonts w:ascii="Calibri" w:hAnsi="Calibri"/>
+          <w:color w:val="000000"/>
+          <w:szCs w:val="20"/>
+          <w:lang w:val="en-US"/>
+        </w:rPr>
+      </w:pPr>
+      <w:r>
+        <w:rPr>
+          <w:rFonts w:ascii="Calibri" w:hAnsi="Calibri"/>
+          <w:i/>
+          <w:iCs/>
+          <w:color w:val="000000"/>
+          <w:szCs w:val="20"/>
+          <w:lang w:val="en-US"/>
+        </w:rPr>
+        <w:t>As a data scientist, I want to read about economic indicators, so that I can understand what they mean.</w:t>
       </w:r>
     </w:p>
     <w:p>
@@ -5155,7 +5510,8 @@
         <w:rPr>
           <w:rFonts w:ascii="Calibri" w:hAnsi="Calibri"/>
           <w:color w:val="000000"/>
-          <w:szCs w:val="20"/>
+          <w:sz w:val="22"/>
+          <w:szCs w:val="22"/>
           <w:lang w:val="en-US"/>
         </w:rPr>
       </w:pPr>
@@ -5163,10 +5519,11 @@
         <w:rPr>
           <w:rFonts w:ascii="Calibri" w:hAnsi="Calibri"/>
           <w:color w:val="000000"/>
-          <w:szCs w:val="20"/>
-          <w:lang w:val="en-US"/>
-        </w:rPr>
-        <w:t>Related user stories:</w:t>
+          <w:sz w:val="22"/>
+          <w:szCs w:val="22"/>
+          <w:lang w:val="en-US"/>
+        </w:rPr>
+        <w:t>Conducted test:</w:t>
       </w:r>
     </w:p>
     <w:p>
@@ -5190,13 +5547,171 @@
       <w:r>
         <w:rPr>
           <w:rFonts w:ascii="Calibri" w:hAnsi="Calibri"/>
-          <w:i/>
-          <w:iCs/>
           <w:color w:val="000000"/>
           <w:szCs w:val="20"/>
           <w:lang w:val="en-US"/>
         </w:rPr>
-        <w:t>As a data scientist, I want to read about models used in the project, so that I can develop my data science skills.</w:t>
+        <w:t xml:space="preserve">There is a “read about project” button located on the webpage. Clicking it navigates user to the web page, on which two </w:t>
+      </w:r>
+      <w:r>
+        <w:rPr>
+          <w:rFonts w:ascii="Calibri" w:hAnsi="Calibri"/>
+          <w:color w:val="000000"/>
+          <w:szCs w:val="20"/>
+          <w:lang w:val="en-US"/>
+        </w:rPr>
+        <w:t xml:space="preserve">scrollable </w:t>
+      </w:r>
+      <w:r>
+        <w:rPr>
+          <w:rFonts w:ascii="Calibri" w:hAnsi="Calibri"/>
+          <w:color w:val="000000"/>
+          <w:szCs w:val="20"/>
+          <w:lang w:val="en-US"/>
+        </w:rPr>
+        <w:t>tables are located, containing information about indicators</w:t>
+      </w:r>
+      <w:r>
+        <w:rPr>
+          <w:rFonts w:ascii="Calibri" w:hAnsi="Calibri"/>
+          <w:color w:val="000000"/>
+          <w:szCs w:val="20"/>
+          <w:lang w:val="en-US"/>
+        </w:rPr>
+        <w:t>,</w:t>
+      </w:r>
+      <w:r>
+        <w:rPr>
+          <w:rFonts w:ascii="Calibri" w:hAnsi="Calibri"/>
+          <w:color w:val="000000"/>
+          <w:szCs w:val="20"/>
+          <w:lang w:val="en-US"/>
+        </w:rPr>
+        <w:t xml:space="preserve"> models</w:t>
+      </w:r>
+      <w:r>
+        <w:rPr>
+          <w:rFonts w:ascii="Calibri" w:hAnsi="Calibri"/>
+          <w:color w:val="000000"/>
+          <w:szCs w:val="20"/>
+          <w:lang w:val="en-US"/>
+        </w:rPr>
+        <w:t>, and its parameters</w:t>
+      </w:r>
+      <w:r>
+        <w:rPr>
+          <w:rFonts w:ascii="Calibri" w:hAnsi="Calibri"/>
+          <w:color w:val="000000"/>
+          <w:szCs w:val="20"/>
+          <w:lang w:val="en-US"/>
+        </w:rPr>
+        <w:t>.</w:t>
+      </w:r>
+    </w:p>
+    <w:p>
+      <w:pPr>
+        <w:pStyle w:val="Akapitzlist"/>
+        <w:numPr>
+          <w:ilvl w:val="0"/>
+          <w:numId w:val="25"/>
+        </w:numPr>
+        <w:suppressAutoHyphens w:val="0"/>
+        <w:autoSpaceDE w:val="0"/>
+        <w:autoSpaceDN w:val="0"/>
+        <w:adjustRightInd w:val="0"/>
+        <w:rPr>
+          <w:rFonts w:ascii="Calibri" w:hAnsi="Calibri"/>
+          <w:color w:val="000000"/>
+          <w:szCs w:val="20"/>
+          <w:lang w:val="en-US"/>
+        </w:rPr>
+      </w:pPr>
+      <w:r>
+        <w:rPr>
+          <w:rFonts w:ascii="Calibri" w:hAnsi="Calibri"/>
+          <w:color w:val="000000"/>
+          <w:sz w:val="22"/>
+          <w:szCs w:val="22"/>
+          <w:lang w:val="en-US"/>
+        </w:rPr>
+        <w:t>Result: passed</w:t>
+      </w:r>
+    </w:p>
+    <w:p>
+      <w:pPr>
+        <w:pStyle w:val="Akapitzlist"/>
+        <w:suppressAutoHyphens w:val="0"/>
+        <w:autoSpaceDE w:val="0"/>
+        <w:autoSpaceDN w:val="0"/>
+        <w:adjustRightInd w:val="0"/>
+        <w:rPr>
+          <w:rFonts w:ascii="Calibri" w:hAnsi="Calibri"/>
+          <w:color w:val="000000"/>
+          <w:szCs w:val="20"/>
+          <w:lang w:val="en-US"/>
+        </w:rPr>
+      </w:pPr>
+    </w:p>
+    <w:p>
+      <w:pPr>
+        <w:pStyle w:val="Akapitzlist"/>
+        <w:numPr>
+          <w:ilvl w:val="0"/>
+          <w:numId w:val="26"/>
+        </w:numPr>
+        <w:suppressAutoHyphens w:val="0"/>
+        <w:autoSpaceDE w:val="0"/>
+        <w:autoSpaceDN w:val="0"/>
+        <w:adjustRightInd w:val="0"/>
+        <w:rPr>
+          <w:rFonts w:ascii="Calibri" w:hAnsi="Calibri"/>
+          <w:color w:val="000000"/>
+          <w:sz w:val="22"/>
+          <w:szCs w:val="22"/>
+          <w:u w:val="single"/>
+          <w:lang w:val="en-US"/>
+        </w:rPr>
+      </w:pPr>
+      <w:r>
+        <w:rPr>
+          <w:rFonts w:ascii="Calibri" w:hAnsi="Calibri"/>
+          <w:color w:val="000000"/>
+          <w:sz w:val="22"/>
+          <w:szCs w:val="22"/>
+          <w:u w:val="single"/>
+          <w:lang w:val="en-US"/>
+        </w:rPr>
+        <w:t>“Home” page</w:t>
+      </w:r>
+    </w:p>
+    <w:p>
+      <w:pPr>
+        <w:pStyle w:val="Akapitzlist"/>
+        <w:numPr>
+          <w:ilvl w:val="0"/>
+          <w:numId w:val="25"/>
+        </w:numPr>
+        <w:suppressAutoHyphens w:val="0"/>
+        <w:autoSpaceDE w:val="0"/>
+        <w:autoSpaceDN w:val="0"/>
+        <w:adjustRightInd w:val="0"/>
+        <w:rPr>
+          <w:rFonts w:ascii="Calibri" w:hAnsi="Calibri"/>
+          <w:color w:val="000000"/>
+          <w:sz w:val="22"/>
+          <w:szCs w:val="22"/>
+          <w:lang w:val="en-US"/>
+        </w:rPr>
+      </w:pPr>
+      <w:r>
+        <w:rPr>
+          <w:rFonts w:ascii="Calibri" w:hAnsi="Calibri"/>
+          <w:color w:val="000000"/>
+          <w:sz w:val="22"/>
+          <w:szCs w:val="22"/>
+          <w:lang w:val="en-US"/>
+        </w:rPr>
+        <w:t>Related user stories:</w:t>
       </w:r>
     </w:p>
     <w:p>
@@ -5226,7 +5741,7 @@
           <w:szCs w:val="20"/>
           <w:lang w:val="en-US"/>
         </w:rPr>
-        <w:t>As an economist, I want to read about models used in the project, so that I can gain intuition about how they work.</w:t>
+        <w:t>As a data scientist, I want to choose a model, so that I can compare the results of different clustering algorithms.</w:t>
       </w:r>
     </w:p>
     <w:p>
@@ -5256,7 +5771,37 @@
           <w:szCs w:val="20"/>
           <w:lang w:val="en-US"/>
         </w:rPr>
-        <w:t>As a data scientist, I want to read about economic indicators, so that I can understand what they mean.</w:t>
+        <w:t xml:space="preserve">As a data scientist, I want to choose the model’s parameters, so that I can verify different hypotheses (groupings). </w:t>
+      </w:r>
+    </w:p>
+    <w:p>
+      <w:pPr>
+        <w:pStyle w:val="Akapitzlist"/>
+        <w:numPr>
+          <w:ilvl w:val="1"/>
+          <w:numId w:val="25"/>
+        </w:numPr>
+        <w:suppressAutoHyphens w:val="0"/>
+        <w:autoSpaceDE w:val="0"/>
+        <w:autoSpaceDN w:val="0"/>
+        <w:adjustRightInd w:val="0"/>
+        <w:rPr>
+          <w:rFonts w:ascii="Calibri" w:hAnsi="Calibri"/>
+          <w:color w:val="000000"/>
+          <w:szCs w:val="20"/>
+          <w:lang w:val="en-US"/>
+        </w:rPr>
+      </w:pPr>
+      <w:r>
+        <w:rPr>
+          <w:rFonts w:ascii="Calibri" w:hAnsi="Calibri"/>
+          <w:i/>
+          <w:iCs/>
+          <w:color w:val="000000"/>
+          <w:szCs w:val="20"/>
+          <w:lang w:val="en-US"/>
+        </w:rPr>
+        <w:t xml:space="preserve">As an economist, I want to choose economic indicators, so that I can select the most accurate ones for the identification of the business cycle. </w:t>
       </w:r>
     </w:p>
     <w:p>
@@ -5281,10 +5826,20 @@
         <w:rPr>
           <w:rFonts w:ascii="Calibri" w:hAnsi="Calibri"/>
           <w:color w:val="000000"/>
+          <w:sz w:val="22"/>
+          <w:szCs w:val="22"/>
+          <w:lang w:val="en-US"/>
+        </w:rPr>
+        <w:t>Conducted test:</w:t>
+      </w:r>
+      <w:r>
+        <w:rPr>
+          <w:rFonts w:ascii="Calibri" w:hAnsi="Calibri"/>
+          <w:color w:val="000000"/>
           <w:szCs w:val="20"/>
           <w:lang w:val="en-US"/>
         </w:rPr>
-        <w:t>Conducted test:</w:t>
+        <w:t xml:space="preserve"> </w:t>
       </w:r>
     </w:p>
     <w:p>
@@ -5312,7 +5867,7 @@
           <w:szCs w:val="20"/>
           <w:lang w:val="en-US"/>
         </w:rPr>
-        <w:t xml:space="preserve">There is a “read about project” button located on the webpage. Clicking it navigates user to the web page, on which two </w:t>
+        <w:t>On the</w:t>
       </w:r>
       <w:r>
         <w:rPr>
@@ -5321,7 +5876,7 @@
           <w:szCs w:val="20"/>
           <w:lang w:val="en-US"/>
         </w:rPr>
-        <w:t xml:space="preserve">scrollable </w:t>
+        <w:t xml:space="preserve"> left side of home page there is a panel located, containing multiple widgets (drop-down lists, sliders etc.). They enable user to choose indicators and algorithm to use, and set its parameters. Widgets related to parameters show up accordingly to model selection. It is also possible to leave default settings.</w:t>
       </w:r>
       <w:r>
         <w:rPr>
@@ -5330,7 +5885,7 @@
           <w:szCs w:val="20"/>
           <w:lang w:val="en-US"/>
         </w:rPr>
-        <w:t>tables are located, containing information about indicators</w:t>
+        <w:t xml:space="preserve"> </w:t>
       </w:r>
       <w:r>
         <w:rPr>
@@ -5339,7 +5894,7 @@
           <w:szCs w:val="20"/>
           <w:lang w:val="en-US"/>
         </w:rPr>
-        <w:t>,</w:t>
+        <w:t xml:space="preserve">Clicking </w:t>
       </w:r>
       <w:r>
         <w:rPr>
@@ -5348,7 +5903,7 @@
           <w:szCs w:val="20"/>
           <w:lang w:val="en-US"/>
         </w:rPr>
-        <w:t xml:space="preserve"> models</w:t>
+        <w:t>the “</w:t>
       </w:r>
       <w:r>
         <w:rPr>
@@ -5357,7 +5912,7 @@
           <w:szCs w:val="20"/>
           <w:lang w:val="en-US"/>
         </w:rPr>
-        <w:t>, and its parameters</w:t>
+        <w:t>Perform clustering</w:t>
       </w:r>
       <w:r>
         <w:rPr>
@@ -5366,7 +5921,7 @@
           <w:szCs w:val="20"/>
           <w:lang w:val="en-US"/>
         </w:rPr>
-        <w:t>.</w:t>
+        <w:t>” button at the bottom of the panel executes clustering and results in creating a report containing a map with clustering results, model evaluation, clusters statistics and time series charts.</w:t>
       </w:r>
     </w:p>
     <w:p>
@@ -5383,7 +5938,8 @@
         <w:rPr>
           <w:rFonts w:ascii="Calibri" w:hAnsi="Calibri"/>
           <w:color w:val="000000"/>
-          <w:szCs w:val="20"/>
+          <w:sz w:val="22"/>
+          <w:szCs w:val="22"/>
           <w:lang w:val="en-US"/>
         </w:rPr>
       </w:pPr>
@@ -5391,10 +5947,59 @@
         <w:rPr>
           <w:rFonts w:ascii="Calibri" w:hAnsi="Calibri"/>
           <w:color w:val="000000"/>
-          <w:szCs w:val="20"/>
+          <w:sz w:val="22"/>
+          <w:szCs w:val="22"/>
           <w:lang w:val="en-US"/>
         </w:rPr>
         <w:t>Result: passed</w:t>
+      </w:r>
+    </w:p>
+    <w:p>
+      <w:pPr>
+        <w:pStyle w:val="Akapitzlist"/>
+        <w:suppressAutoHyphens w:val="0"/>
+        <w:autoSpaceDE w:val="0"/>
+        <w:autoSpaceDN w:val="0"/>
+        <w:adjustRightInd w:val="0"/>
+        <w:rPr>
+          <w:rFonts w:ascii="Calibri" w:hAnsi="Calibri"/>
+          <w:color w:val="000000"/>
+          <w:sz w:val="22"/>
+          <w:szCs w:val="22"/>
+          <w:lang w:val="en-US"/>
+        </w:rPr>
+      </w:pPr>
+    </w:p>
+    <w:p>
+      <w:pPr>
+        <w:pStyle w:val="Akapitzlist"/>
+        <w:numPr>
+          <w:ilvl w:val="0"/>
+          <w:numId w:val="26"/>
+        </w:numPr>
+        <w:suppressAutoHyphens w:val="0"/>
+        <w:autoSpaceDE w:val="0"/>
+        <w:autoSpaceDN w:val="0"/>
+        <w:adjustRightInd w:val="0"/>
+        <w:rPr>
+          <w:rFonts w:ascii="Calibri" w:hAnsi="Calibri"/>
+          <w:color w:val="000000"/>
+          <w:sz w:val="22"/>
+          <w:szCs w:val="28"/>
+          <w:u w:val="single"/>
+          <w:lang w:val="en-US"/>
+        </w:rPr>
+      </w:pPr>
+      <w:r>
+        <w:rPr>
+          <w:rFonts w:ascii="Calibri" w:hAnsi="Calibri"/>
+          <w:color w:val="000000"/>
+          <w:sz w:val="22"/>
+          <w:szCs w:val="28"/>
+          <w:u w:val="single"/>
+          <w:lang w:val="en-US"/>
+        </w:rPr>
+        <w:t>All pages</w:t>
       </w:r>
     </w:p>
     <w:p>
@@ -5411,18 +6016,51 @@
         <w:rPr>
           <w:rFonts w:ascii="Calibri" w:hAnsi="Calibri"/>
           <w:color w:val="000000"/>
-          <w:szCs w:val="20"/>
-          <w:lang w:val="en-US"/>
-        </w:rPr>
-      </w:pPr>
-      <w:r>
+          <w:sz w:val="22"/>
+          <w:szCs w:val="22"/>
+          <w:lang w:val="en-US"/>
+        </w:rPr>
+      </w:pPr>
+      <w:r>
+        <w:rPr>
+          <w:rFonts w:ascii="Calibri" w:hAnsi="Calibri"/>
+          <w:color w:val="000000"/>
+          <w:sz w:val="22"/>
+          <w:szCs w:val="22"/>
+          <w:lang w:val="en-US"/>
+        </w:rPr>
+        <w:t>Related user stories:</w:t>
+      </w:r>
+    </w:p>
+    <w:p>
+      <w:pPr>
+        <w:pStyle w:val="Akapitzlist"/>
+        <w:numPr>
+          <w:ilvl w:val="1"/>
+          <w:numId w:val="25"/>
+        </w:numPr>
+        <w:suppressAutoHyphens w:val="0"/>
+        <w:autoSpaceDE w:val="0"/>
+        <w:autoSpaceDN w:val="0"/>
+        <w:adjustRightInd w:val="0"/>
         <w:rPr>
           <w:rFonts w:ascii="Calibri" w:hAnsi="Calibri"/>
           <w:color w:val="000000"/>
           <w:szCs w:val="20"/>
           <w:lang w:val="en-US"/>
         </w:rPr>
-        <w:t>“Home” page</w:t>
+      </w:pPr>
+      <w:r>
+        <w:rPr>
+          <w:rFonts w:ascii="Calibri" w:hAnsi="Calibri"/>
+          <w:i/>
+          <w:iCs/>
+          <w:color w:val="000000"/>
+          <w:szCs w:val="20"/>
+          <w:lang w:val="en-US"/>
+        </w:rPr>
+        <w:lastRenderedPageBreak/>
+        <w:t xml:space="preserve">As an economist, I want to interact with charts, so that I can get more detailed information about a particular group of countries/country. </w:t>
       </w:r>
     </w:p>
     <w:p>
@@ -5439,7 +6077,8 @@
         <w:rPr>
           <w:rFonts w:ascii="Calibri" w:hAnsi="Calibri"/>
           <w:color w:val="000000"/>
-          <w:szCs w:val="20"/>
+          <w:sz w:val="22"/>
+          <w:szCs w:val="22"/>
           <w:lang w:val="en-US"/>
         </w:rPr>
       </w:pPr>
@@ -5447,10 +6086,11 @@
         <w:rPr>
           <w:rFonts w:ascii="Calibri" w:hAnsi="Calibri"/>
           <w:color w:val="000000"/>
-          <w:szCs w:val="20"/>
-          <w:lang w:val="en-US"/>
-        </w:rPr>
-        <w:t>Related user stories:</w:t>
+          <w:sz w:val="22"/>
+          <w:szCs w:val="22"/>
+          <w:lang w:val="en-US"/>
+        </w:rPr>
+        <w:t>Conducted test:</w:t>
       </w:r>
     </w:p>
     <w:p>
@@ -5474,73 +6114,20 @@
       <w:r>
         <w:rPr>
           <w:rFonts w:ascii="Calibri" w:hAnsi="Calibri"/>
-          <w:i/>
-          <w:iCs/>
           <w:color w:val="000000"/>
           <w:szCs w:val="20"/>
           <w:lang w:val="en-US"/>
         </w:rPr>
-        <w:t>As a data scientist, I want to choose a model, so that I can compare the results of different clustering algorithms.</w:t>
-      </w:r>
-    </w:p>
-    <w:p>
-      <w:pPr>
-        <w:pStyle w:val="Akapitzlist"/>
-        <w:numPr>
-          <w:ilvl w:val="1"/>
-          <w:numId w:val="25"/>
-        </w:numPr>
-        <w:suppressAutoHyphens w:val="0"/>
-        <w:autoSpaceDE w:val="0"/>
-        <w:autoSpaceDN w:val="0"/>
-        <w:adjustRightInd w:val="0"/>
+        <w:t>Charts generated on both home and report page are</w:t>
+      </w:r>
+      <w:r>
         <w:rPr>
           <w:rFonts w:ascii="Calibri" w:hAnsi="Calibri"/>
           <w:color w:val="000000"/>
           <w:szCs w:val="20"/>
           <w:lang w:val="en-US"/>
         </w:rPr>
-      </w:pPr>
-      <w:r>
-        <w:rPr>
-          <w:rFonts w:ascii="Calibri" w:hAnsi="Calibri"/>
-          <w:i/>
-          <w:iCs/>
-          <w:color w:val="000000"/>
-          <w:szCs w:val="20"/>
-          <w:lang w:val="en-US"/>
-        </w:rPr>
-        <w:t xml:space="preserve">As a data scientist, I want to choose the model’s parameters, so that I can verify different hypotheses (groupings). </w:t>
-      </w:r>
-    </w:p>
-    <w:p>
-      <w:pPr>
-        <w:pStyle w:val="Akapitzlist"/>
-        <w:numPr>
-          <w:ilvl w:val="1"/>
-          <w:numId w:val="25"/>
-        </w:numPr>
-        <w:suppressAutoHyphens w:val="0"/>
-        <w:autoSpaceDE w:val="0"/>
-        <w:autoSpaceDN w:val="0"/>
-        <w:adjustRightInd w:val="0"/>
-        <w:rPr>
-          <w:rFonts w:ascii="Calibri" w:hAnsi="Calibri"/>
-          <w:color w:val="000000"/>
-          <w:szCs w:val="20"/>
-          <w:lang w:val="en-US"/>
-        </w:rPr>
-      </w:pPr>
-      <w:r>
-        <w:rPr>
-          <w:rFonts w:ascii="Calibri" w:hAnsi="Calibri"/>
-          <w:i/>
-          <w:iCs/>
-          <w:color w:val="000000"/>
-          <w:szCs w:val="20"/>
-          <w:lang w:val="en-US"/>
-        </w:rPr>
-        <w:t xml:space="preserve">As an economist, I want to choose economic indicators, so that I can select the most accurate ones for the identification of the business cycle. </w:t>
+        <w:t xml:space="preserve"> interactive, enabling the user to perform zooming, hovering, and more to display preferred information.</w:t>
       </w:r>
     </w:p>
     <w:p>
@@ -5557,7 +6144,8 @@
         <w:rPr>
           <w:rFonts w:ascii="Calibri" w:hAnsi="Calibri"/>
           <w:color w:val="000000"/>
-          <w:szCs w:val="20"/>
+          <w:sz w:val="22"/>
+          <w:szCs w:val="22"/>
           <w:lang w:val="en-US"/>
         </w:rPr>
       </w:pPr>
@@ -5565,147 +6153,11 @@
         <w:rPr>
           <w:rFonts w:ascii="Calibri" w:hAnsi="Calibri"/>
           <w:color w:val="000000"/>
-          <w:szCs w:val="20"/>
-          <w:lang w:val="en-US"/>
-        </w:rPr>
-        <w:t>Conducted test:</w:t>
-      </w:r>
-      <w:r>
-        <w:rPr>
-          <w:rFonts w:ascii="Calibri" w:hAnsi="Calibri"/>
-          <w:i/>
-          <w:iCs/>
-          <w:color w:val="000000"/>
-          <w:szCs w:val="20"/>
-          <w:lang w:val="en-US"/>
-        </w:rPr>
-        <w:t xml:space="preserve"> </w:t>
-      </w:r>
-      <w:r>
-        <w:rPr>
-          <w:rFonts w:ascii="Calibri" w:hAnsi="Calibri"/>
-          <w:color w:val="000000"/>
-          <w:szCs w:val="20"/>
-          <w:lang w:val="en-US"/>
-        </w:rPr>
-        <w:t>On the</w:t>
-      </w:r>
-      <w:r>
-        <w:rPr>
-          <w:rFonts w:ascii="Calibri" w:hAnsi="Calibri"/>
-          <w:color w:val="000000"/>
-          <w:szCs w:val="20"/>
-          <w:lang w:val="en-US"/>
-        </w:rPr>
-        <w:t xml:space="preserve"> left side of home page there is a panel located, containing multiple widgets (drop-down lists, sliders etc.). They enable user to choose indicators and algorithm to use, and set its parameters. Widgets related to parameters show up accordingly to model selection. It is also possible to leave default settings.</w:t>
-      </w:r>
-      <w:r>
-        <w:rPr>
-          <w:rFonts w:ascii="Calibri" w:hAnsi="Calibri"/>
-          <w:color w:val="000000"/>
-          <w:szCs w:val="20"/>
-          <w:lang w:val="en-US"/>
-        </w:rPr>
-        <w:t xml:space="preserve"> </w:t>
-      </w:r>
-      <w:r>
-        <w:rPr>
-          <w:rFonts w:ascii="Calibri" w:hAnsi="Calibri"/>
-          <w:color w:val="000000"/>
-          <w:szCs w:val="20"/>
-          <w:lang w:val="en-US"/>
-        </w:rPr>
-        <w:t xml:space="preserve">Clicking </w:t>
-      </w:r>
-      <w:r>
-        <w:rPr>
-          <w:rFonts w:ascii="Calibri" w:hAnsi="Calibri"/>
-          <w:color w:val="000000"/>
-          <w:szCs w:val="20"/>
-          <w:lang w:val="en-US"/>
-        </w:rPr>
-        <w:t>the “Generate report” button at the bottom of the panel executes clustering and results in creating a report containing a map with clustering results, model evaluation, clusters statistics and time series charts.</w:t>
-      </w:r>
-    </w:p>
-    <w:p>
-      <w:pPr>
-        <w:pStyle w:val="Akapitzlist"/>
-        <w:numPr>
-          <w:ilvl w:val="0"/>
-          <w:numId w:val="25"/>
-        </w:numPr>
-        <w:suppressAutoHyphens w:val="0"/>
-        <w:autoSpaceDE w:val="0"/>
-        <w:autoSpaceDN w:val="0"/>
-        <w:adjustRightInd w:val="0"/>
-        <w:rPr>
-          <w:rFonts w:ascii="Calibri" w:hAnsi="Calibri"/>
-          <w:color w:val="000000"/>
-          <w:szCs w:val="20"/>
-          <w:lang w:val="en-US"/>
-        </w:rPr>
-      </w:pPr>
-    </w:p>
-    <w:p>
-      <w:pPr>
-        <w:pStyle w:val="Akapitzlist"/>
-        <w:numPr>
-          <w:ilvl w:val="0"/>
-          <w:numId w:val="25"/>
-        </w:numPr>
-        <w:suppressAutoHyphens w:val="0"/>
-        <w:autoSpaceDE w:val="0"/>
-        <w:autoSpaceDN w:val="0"/>
-        <w:adjustRightInd w:val="0"/>
-        <w:rPr>
-          <w:rFonts w:ascii="Calibri" w:hAnsi="Calibri"/>
-          <w:color w:val="000000"/>
-          <w:szCs w:val="20"/>
-          <w:highlight w:val="yellow"/>
-          <w:lang w:val="en-US"/>
-        </w:rPr>
-      </w:pPr>
-      <w:r>
-        <w:rPr>
-          <w:rFonts w:ascii="Calibri" w:hAnsi="Calibri"/>
-          <w:i/>
-          <w:iCs/>
-          <w:color w:val="000000"/>
-          <w:szCs w:val="20"/>
-          <w:highlight w:val="yellow"/>
-          <w:lang w:val="en-US"/>
-        </w:rPr>
-        <w:t xml:space="preserve">As an economist, I want to interact with charts, so that I can get more detailed information about a particular group of countries/country. </w:t>
-      </w:r>
-    </w:p>
-    <w:p>
-      <w:pPr>
-        <w:pStyle w:val="Akapitzlist"/>
-        <w:numPr>
-          <w:ilvl w:val="0"/>
-          <w:numId w:val="25"/>
-        </w:numPr>
-        <w:suppressAutoHyphens w:val="0"/>
-        <w:autoSpaceDE w:val="0"/>
-        <w:autoSpaceDN w:val="0"/>
-        <w:adjustRightInd w:val="0"/>
-        <w:rPr>
-          <w:rFonts w:ascii="Calibri" w:hAnsi="Calibri"/>
-          <w:color w:val="000000"/>
-          <w:szCs w:val="20"/>
-          <w:highlight w:val="yellow"/>
-          <w:lang w:val="en-US"/>
-        </w:rPr>
-      </w:pPr>
-      <w:r>
-        <w:rPr>
-          <w:rFonts w:ascii="Calibri" w:hAnsi="Calibri"/>
-          <w:color w:val="000000"/>
-          <w:szCs w:val="20"/>
-          <w:highlight w:val="yellow"/>
-          <w:lang w:val="en-US"/>
-        </w:rPr>
-        <w:t># Generated charts (report) will be interactive, enabling the user to perform zooming, hovering, and more to display preferred information.</w:t>
+          <w:sz w:val="22"/>
+          <w:szCs w:val="22"/>
+          <w:lang w:val="en-US"/>
+        </w:rPr>
+        <w:t>Result: passed</w:t>
       </w:r>
     </w:p>
     <w:p>
@@ -5719,85 +6171,102 @@
           <w:rFonts w:asciiTheme="minorHAnsi" w:hAnsiTheme="minorHAnsi" w:cstheme="minorHAnsi"/>
         </w:rPr>
       </w:pPr>
-      <w:bookmarkStart w:id="13" w:name="_Toc92269914"/>
-      <w:r>
-        <w:rPr>
-          <w:rFonts w:asciiTheme="minorHAnsi" w:hAnsiTheme="minorHAnsi" w:cstheme="minorHAnsi"/>
-        </w:rPr>
-        <w:lastRenderedPageBreak/>
+      <w:bookmarkStart w:id="7" w:name="_Toc92269914"/>
+      <w:r>
+        <w:rPr>
+          <w:rFonts w:asciiTheme="minorHAnsi" w:hAnsiTheme="minorHAnsi" w:cstheme="minorHAnsi"/>
+        </w:rPr>
         <w:t>User’s Manual</w:t>
       </w:r>
-      <w:bookmarkEnd w:id="13"/>
+      <w:bookmarkEnd w:id="7"/>
     </w:p>
     <w:p>
       <w:pPr>
-        <w:rPr>
-          <w:rFonts w:asciiTheme="minorHAnsi" w:hAnsiTheme="minorHAnsi" w:cstheme="minorHAnsi"/>
-        </w:rPr>
-      </w:pPr>
+        <w:jc w:val="center"/>
+        <w:rPr>
+          <w:rFonts w:asciiTheme="minorHAnsi" w:hAnsiTheme="minorHAnsi" w:cstheme="minorHAnsi"/>
+          <w:i/>
+          <w:iCs/>
+          <w:sz w:val="18"/>
+          <w:szCs w:val="18"/>
+          <w:lang w:val="en-US"/>
+        </w:rPr>
+      </w:pPr>
+      <w:r>
+        <w:rPr>
+          <w:rFonts w:asciiTheme="minorHAnsi" w:hAnsiTheme="minorHAnsi" w:cstheme="minorHAnsi"/>
+          <w:i/>
+          <w:iCs/>
+          <w:lang w:val="en-US"/>
+        </w:rPr>
+        <w:br/>
+      </w:r>
+      <w:r>
+        <w:rPr>
+          <w:i/>
+          <w:iCs/>
+          <w:noProof/>
+        </w:rPr>
+        <w:drawing>
+          <wp:inline distT="0" distB="0" distL="0" distR="0" wp14:anchorId="4E81A8CC" wp14:editId="1296D1AB">
+            <wp:extent cx="5760720" cy="2542540"/>
+            <wp:effectExtent l="0" t="0" r="0" b="0"/>
+            <wp:docPr id="2" name="Obraz 2"/>
+            <wp:cNvGraphicFramePr>
+              <a:graphicFrameLocks xmlns:a="http://schemas.openxmlformats.org/drawingml/2006/main" noChangeAspect="1"/>
+            </wp:cNvGraphicFramePr>
+            <a:graphic xmlns:a="http://schemas.openxmlformats.org/drawingml/2006/main">
+              <a:graphicData uri="http://schemas.openxmlformats.org/drawingml/2006/picture">
+                <pic:pic xmlns:pic="http://schemas.openxmlformats.org/drawingml/2006/picture">
+                  <pic:nvPicPr>
+                    <pic:cNvPr id="1" name=""/>
+                    <pic:cNvPicPr/>
+                  </pic:nvPicPr>
+                  <pic:blipFill>
+                    <a:blip r:embed="rId16"/>
+                    <a:stretch>
+                      <a:fillRect/>
+                    </a:stretch>
+                  </pic:blipFill>
+                  <pic:spPr>
+                    <a:xfrm>
+                      <a:off x="0" y="0"/>
+                      <a:ext cx="5760720" cy="2542540"/>
+                    </a:xfrm>
+                    <a:prstGeom prst="rect">
+                      <a:avLst/>
+                    </a:prstGeom>
+                  </pic:spPr>
+                </pic:pic>
+              </a:graphicData>
+            </a:graphic>
+          </wp:inline>
+        </w:drawing>
+      </w:r>
+      <w:r>
+        <w:rPr>
+          <w:rFonts w:asciiTheme="minorHAnsi" w:hAnsiTheme="minorHAnsi" w:cstheme="minorHAnsi"/>
+          <w:i/>
+          <w:iCs/>
+          <w:lang w:val="en-US"/>
+        </w:rPr>
+        <w:br/>
+      </w:r>
+      <w:r>
+        <w:rPr>
+          <w:rFonts w:asciiTheme="minorHAnsi" w:hAnsiTheme="minorHAnsi" w:cstheme="minorHAnsi"/>
+          <w:i/>
+          <w:iCs/>
+          <w:sz w:val="18"/>
+          <w:szCs w:val="18"/>
+          <w:lang w:val="en-US"/>
+        </w:rPr>
+        <w:t>Figure 1: Home page layout.</w:t>
+      </w:r>
     </w:p>
     <w:p>
       <w:pPr>
-        <w:rPr>
-          <w:rFonts w:asciiTheme="minorHAnsi" w:hAnsiTheme="minorHAnsi" w:cstheme="minorHAnsi"/>
-          <w:lang w:val="pl-PL"/>
-        </w:rPr>
-      </w:pPr>
-      <w:r>
-        <w:rPr>
-          <w:rFonts w:asciiTheme="minorHAnsi" w:hAnsiTheme="minorHAnsi" w:cstheme="minorHAnsi"/>
-          <w:lang w:val="pl-PL"/>
-        </w:rPr>
-        <w:t xml:space="preserve">Dodać </w:t>
-      </w:r>
-      <w:proofErr w:type="spellStart"/>
-      <w:r>
-        <w:rPr>
-          <w:rFonts w:asciiTheme="minorHAnsi" w:hAnsiTheme="minorHAnsi" w:cstheme="minorHAnsi"/>
-          <w:lang w:val="pl-PL"/>
-        </w:rPr>
-        <w:t>screeny</w:t>
-      </w:r>
-      <w:proofErr w:type="spellEnd"/>
-      <w:r>
-        <w:rPr>
-          <w:rFonts w:asciiTheme="minorHAnsi" w:hAnsiTheme="minorHAnsi" w:cstheme="minorHAnsi"/>
-          <w:lang w:val="pl-PL"/>
-        </w:rPr>
-        <w:t xml:space="preserve"> z instrukcją c</w:t>
-      </w:r>
-      <w:r>
-        <w:rPr>
-          <w:rFonts w:asciiTheme="minorHAnsi" w:hAnsiTheme="minorHAnsi" w:cstheme="minorHAnsi"/>
-          <w:lang w:val="pl-PL"/>
-        </w:rPr>
-        <w:t>o i jak klikać</w:t>
-      </w:r>
-      <w:r>
-        <w:rPr>
-          <w:rFonts w:asciiTheme="minorHAnsi" w:hAnsiTheme="minorHAnsi" w:cstheme="minorHAnsi"/>
-          <w:lang w:val="pl-PL"/>
-        </w:rPr>
-        <w:t>, zwięźle, max a4</w:t>
-      </w:r>
-    </w:p>
-    <w:p>
-      <w:pPr>
-        <w:rPr>
-          <w:rFonts w:asciiTheme="minorHAnsi" w:hAnsiTheme="minorHAnsi" w:cstheme="minorHAnsi"/>
-          <w:lang w:val="en-US"/>
-        </w:rPr>
-      </w:pPr>
-      <w:r>
-        <w:rPr>
-          <w:rFonts w:asciiTheme="minorHAnsi" w:hAnsiTheme="minorHAnsi" w:cstheme="minorHAnsi"/>
-          <w:lang w:val="en-US"/>
-        </w:rPr>
-        <w:t xml:space="preserve">Home page </w:t>
-      </w:r>
-    </w:p>
-    <w:p>
-      <w:pPr>
+        <w:spacing w:after="0"/>
         <w:rPr>
           <w:rFonts w:asciiTheme="minorHAnsi" w:hAnsiTheme="minorHAnsi" w:cstheme="minorHAnsi"/>
           <w:lang w:val="en-US"/>
@@ -5830,7 +6299,6 @@
           <w:lang w:val="en-US"/>
         </w:rPr>
       </w:pPr>
-      <w:commentRangeStart w:id="14"/>
       <w:r>
         <w:rPr>
           <w:rFonts w:asciiTheme="minorHAnsi" w:hAnsiTheme="minorHAnsi" w:cstheme="minorHAnsi"/>
@@ -5861,7 +6329,19 @@
         <w:rPr>
           <w:rFonts w:asciiTheme="minorHAnsi" w:hAnsiTheme="minorHAnsi" w:cstheme="minorHAnsi"/>
         </w:rPr>
-        <w:t>evaluation of the created models, depending on the values of their parameters, as well as interesting results and insights, click “Report” button.</w:t>
+        <w:t>evaluation of the created models</w:t>
+      </w:r>
+      <w:r>
+        <w:rPr>
+          <w:rFonts w:asciiTheme="minorHAnsi" w:hAnsiTheme="minorHAnsi" w:cstheme="minorHAnsi"/>
+        </w:rPr>
+        <w:t xml:space="preserve"> and</w:t>
+      </w:r>
+      <w:r>
+        <w:rPr>
+          <w:rFonts w:asciiTheme="minorHAnsi" w:hAnsiTheme="minorHAnsi" w:cstheme="minorHAnsi"/>
+        </w:rPr>
+        <w:t xml:space="preserve"> interesting results and insights, click “Report” button.</w:t>
       </w:r>
     </w:p>
     <w:p>
@@ -5883,18 +6363,10 @@
         </w:rPr>
         <w:t>To go back to home page, click “Home” button.</w:t>
       </w:r>
-      <w:commentRangeEnd w:id="14"/>
-      <w:r>
-        <w:rPr>
-          <w:rStyle w:val="Odwoaniedokomentarza"/>
-          <w:rFonts w:cs="Arial"/>
-          <w:lang w:eastAsia="pl-PL"/>
-        </w:rPr>
-        <w:commentReference w:id="14"/>
-      </w:r>
     </w:p>
     <w:p>
       <w:pPr>
+        <w:spacing w:after="0"/>
         <w:rPr>
           <w:rFonts w:asciiTheme="minorHAnsi" w:hAnsiTheme="minorHAnsi" w:cstheme="minorHAnsi"/>
           <w:lang w:val="en-US"/>
@@ -5903,17 +6375,40 @@
     </w:p>
     <w:p>
       <w:pPr>
-        <w:rPr>
-          <w:rFonts w:asciiTheme="minorHAnsi" w:hAnsiTheme="minorHAnsi" w:cstheme="minorHAnsi"/>
-          <w:lang w:val="en-US"/>
-        </w:rPr>
-      </w:pPr>
-      <w:r>
-        <w:rPr>
-          <w:rFonts w:asciiTheme="minorHAnsi" w:hAnsiTheme="minorHAnsi" w:cstheme="minorHAnsi"/>
-          <w:lang w:val="en-US"/>
-        </w:rPr>
-        <w:t xml:space="preserve">Use panel on the left to </w:t>
+        <w:spacing w:after="0"/>
+        <w:rPr>
+          <w:rFonts w:asciiTheme="minorHAnsi" w:hAnsiTheme="minorHAnsi" w:cstheme="minorHAnsi"/>
+          <w:lang w:val="en-US"/>
+        </w:rPr>
+      </w:pPr>
+      <w:r>
+        <w:rPr>
+          <w:rFonts w:asciiTheme="minorHAnsi" w:hAnsiTheme="minorHAnsi" w:cstheme="minorHAnsi"/>
+          <w:u w:val="single"/>
+          <w:lang w:val="en-US"/>
+        </w:rPr>
+        <w:t>Home page:</w:t>
+      </w:r>
+      <w:r>
+        <w:rPr>
+          <w:rFonts w:asciiTheme="minorHAnsi" w:hAnsiTheme="minorHAnsi" w:cstheme="minorHAnsi"/>
+          <w:lang w:val="en-US"/>
+        </w:rPr>
+        <w:br/>
+      </w:r>
+      <w:r>
+        <w:rPr>
+          <w:rFonts w:asciiTheme="minorHAnsi" w:hAnsiTheme="minorHAnsi" w:cstheme="minorHAnsi"/>
+          <w:lang w:val="en-US"/>
+        </w:rPr>
+        <w:t>Use</w:t>
+      </w:r>
+      <w:r>
+        <w:rPr>
+          <w:rFonts w:asciiTheme="minorHAnsi" w:hAnsiTheme="minorHAnsi" w:cstheme="minorHAnsi"/>
+          <w:lang w:val="en-US"/>
+        </w:rPr>
+        <w:t xml:space="preserve"> panel on the left to </w:t>
       </w:r>
       <w:r>
         <w:rPr>
@@ -6000,16 +6495,87 @@
           <w:rFonts w:asciiTheme="minorHAnsi" w:hAnsiTheme="minorHAnsi" w:cstheme="minorHAnsi"/>
           <w:lang w:val="en-US"/>
         </w:rPr>
-        <w:t>To generate results, click “Generate report” button.</w:t>
+        <w:t>To generate results, click “</w:t>
+      </w:r>
+      <w:r>
+        <w:rPr>
+          <w:rFonts w:asciiTheme="minorHAnsi" w:hAnsiTheme="minorHAnsi" w:cstheme="minorHAnsi"/>
+          <w:lang w:val="en-US"/>
+        </w:rPr>
+        <w:t>Perform clustering</w:t>
+      </w:r>
+      <w:r>
+        <w:rPr>
+          <w:rFonts w:asciiTheme="minorHAnsi" w:hAnsiTheme="minorHAnsi" w:cstheme="minorHAnsi"/>
+          <w:lang w:val="en-US"/>
+        </w:rPr>
+        <w:t>” button.</w:t>
       </w:r>
     </w:p>
     <w:p>
       <w:pPr>
-        <w:rPr>
-          <w:rFonts w:asciiTheme="minorHAnsi" w:hAnsiTheme="minorHAnsi" w:cstheme="minorHAnsi"/>
-          <w:lang w:val="en-US"/>
-        </w:rPr>
-      </w:pPr>
+        <w:spacing w:before="240"/>
+        <w:rPr>
+          <w:rFonts w:asciiTheme="minorHAnsi" w:hAnsiTheme="minorHAnsi" w:cstheme="minorHAnsi"/>
+          <w:lang w:val="en-US"/>
+        </w:rPr>
+      </w:pPr>
+      <w:r>
+        <w:rPr>
+          <w:rFonts w:asciiTheme="minorHAnsi" w:hAnsiTheme="minorHAnsi" w:cstheme="minorHAnsi"/>
+          <w:lang w:val="en-US"/>
+        </w:rPr>
+        <w:t>To isolate only one country</w:t>
+      </w:r>
+      <w:r>
+        <w:rPr>
+          <w:rFonts w:asciiTheme="minorHAnsi" w:hAnsiTheme="minorHAnsi" w:cstheme="minorHAnsi"/>
+          <w:lang w:val="en-US"/>
+        </w:rPr>
+        <w:t xml:space="preserve"> on the line chart</w:t>
+      </w:r>
+      <w:r>
+        <w:rPr>
+          <w:rFonts w:asciiTheme="minorHAnsi" w:hAnsiTheme="minorHAnsi" w:cstheme="minorHAnsi"/>
+          <w:lang w:val="en-US"/>
+        </w:rPr>
+        <w:t>, double click on the legend next to the trace assigned to it. Click on the trace in the legend to select/deselect given country. Use a drop-down list to select indicator. Hover over the trace to see more information.</w:t>
+      </w:r>
+      <w:r>
+        <w:rPr>
+          <w:rFonts w:asciiTheme="minorHAnsi" w:hAnsiTheme="minorHAnsi" w:cstheme="minorHAnsi"/>
+          <w:lang w:val="en-US"/>
+        </w:rPr>
+        <w:t xml:space="preserve"> Use the cursor to select and zoom desired part of the chart.</w:t>
+      </w:r>
+      <w:r>
+        <w:rPr>
+          <w:rFonts w:asciiTheme="minorHAnsi" w:hAnsiTheme="minorHAnsi" w:cstheme="minorHAnsi"/>
+          <w:lang w:val="en-US"/>
+        </w:rPr>
+        <w:br/>
+      </w:r>
+      <w:r>
+        <w:rPr>
+          <w:rFonts w:asciiTheme="minorHAnsi" w:hAnsiTheme="minorHAnsi" w:cstheme="minorHAnsi"/>
+          <w:lang w:val="en-US"/>
+        </w:rPr>
+        <w:t xml:space="preserve">Hover over the country </w:t>
+      </w:r>
+      <w:r>
+        <w:rPr>
+          <w:rFonts w:asciiTheme="minorHAnsi" w:hAnsiTheme="minorHAnsi" w:cstheme="minorHAnsi"/>
+          <w:lang w:val="en-US"/>
+        </w:rPr>
+        <w:t xml:space="preserve">on the map </w:t>
+      </w:r>
+      <w:r>
+        <w:rPr>
+          <w:rFonts w:asciiTheme="minorHAnsi" w:hAnsiTheme="minorHAnsi" w:cstheme="minorHAnsi"/>
+          <w:lang w:val="en-US"/>
+        </w:rPr>
+        <w:t>to see more information.</w:t>
+      </w:r>
     </w:p>
     <w:p>
       <w:pPr>
@@ -6021,101 +6587,89 @@
       <w:r>
         <w:rPr>
           <w:rFonts w:asciiTheme="minorHAnsi" w:hAnsiTheme="minorHAnsi" w:cstheme="minorHAnsi"/>
-          <w:lang w:val="en-US"/>
-        </w:rPr>
-        <w:t>To isolate only one country, double click on the legend next to the trace assigned to it. Click on the trace in the legend to select/deselect given country. Use a drop-down list to select indicator. Hover over the trace to see more information.</w:t>
-      </w:r>
-    </w:p>
-    <w:p>
-      <w:pPr>
-        <w:rPr>
-          <w:rFonts w:asciiTheme="minorHAnsi" w:hAnsiTheme="minorHAnsi" w:cstheme="minorHAnsi"/>
-          <w:lang w:val="en-US"/>
-        </w:rPr>
-      </w:pPr>
-      <w:r>
-        <w:rPr>
-          <w:rFonts w:asciiTheme="minorHAnsi" w:hAnsiTheme="minorHAnsi" w:cstheme="minorHAnsi"/>
-          <w:lang w:val="en-US"/>
-        </w:rPr>
-        <w:t>Hover over the country to see more information.</w:t>
-      </w:r>
-    </w:p>
-    <w:p>
-      <w:pPr>
-        <w:rPr>
-          <w:rFonts w:asciiTheme="minorHAnsi" w:hAnsiTheme="minorHAnsi" w:cstheme="minorHAnsi"/>
-        </w:rPr>
-      </w:pPr>
-      <w:r>
-        <w:rPr>
-          <w:rFonts w:asciiTheme="minorHAnsi" w:hAnsiTheme="minorHAnsi" w:cstheme="minorHAnsi"/>
-        </w:rPr>
-        <w:t>Scroll through the table</w:t>
-      </w:r>
-      <w:r>
-        <w:rPr>
-          <w:rFonts w:asciiTheme="minorHAnsi" w:hAnsiTheme="minorHAnsi" w:cstheme="minorHAnsi"/>
+          <w:u w:val="single"/>
+        </w:rPr>
+        <w:t>Report page:</w:t>
+      </w:r>
+      <w:r>
+        <w:rPr>
+          <w:rFonts w:asciiTheme="minorHAnsi" w:hAnsiTheme="minorHAnsi" w:cstheme="minorHAnsi"/>
+          <w:u w:val="single"/>
+        </w:rPr>
+        <w:br/>
+      </w:r>
+      <w:r>
+        <w:rPr>
+          <w:rFonts w:asciiTheme="minorHAnsi" w:hAnsiTheme="minorHAnsi" w:cstheme="minorHAnsi"/>
+        </w:rPr>
+        <w:t>Use a drop-down list to select a metric according to which models were evaluated.</w:t>
+      </w:r>
+      <w:r>
+        <w:rPr>
+          <w:rFonts w:asciiTheme="minorHAnsi" w:hAnsiTheme="minorHAnsi" w:cstheme="minorHAnsi"/>
+        </w:rPr>
+        <w:t xml:space="preserve"> Use rest of the functionalities of the line chart described </w:t>
+      </w:r>
+      <w:proofErr w:type="spellStart"/>
+      <w:r>
+        <w:rPr>
+          <w:rFonts w:asciiTheme="minorHAnsi" w:hAnsiTheme="minorHAnsi" w:cstheme="minorHAnsi"/>
+        </w:rPr>
+        <w:t>above.</w:t>
+      </w:r>
+      <w:proofErr w:type="spellEnd"/>
+      <w:r>
+        <w:rPr>
+          <w:rFonts w:asciiTheme="minorHAnsi" w:hAnsiTheme="minorHAnsi" w:cstheme="minorHAnsi"/>
+          <w:u w:val="single"/>
+        </w:rPr>
+        <w:br/>
+      </w:r>
+      <w:r>
+        <w:rPr>
+          <w:rFonts w:asciiTheme="minorHAnsi" w:hAnsiTheme="minorHAnsi" w:cstheme="minorHAnsi"/>
+        </w:rPr>
+        <w:t>Use a slider to manipulate parameters values</w:t>
+      </w:r>
+      <w:r>
+        <w:rPr>
+          <w:rFonts w:asciiTheme="minorHAnsi" w:hAnsiTheme="minorHAnsi" w:cstheme="minorHAnsi"/>
+        </w:rPr>
+        <w:t xml:space="preserve"> / select desired time range</w:t>
+      </w:r>
+      <w:r>
+        <w:rPr>
+          <w:rFonts w:asciiTheme="minorHAnsi" w:hAnsiTheme="minorHAnsi" w:cstheme="minorHAnsi"/>
+        </w:rPr>
+        <w:t>.</w:t>
+      </w:r>
+      <w:r>
+        <w:rPr>
+          <w:rFonts w:asciiTheme="minorHAnsi" w:hAnsiTheme="minorHAnsi" w:cstheme="minorHAnsi"/>
+        </w:rPr>
+        <w:br/>
+      </w:r>
+      <w:r>
+        <w:rPr>
+          <w:rFonts w:asciiTheme="minorHAnsi" w:hAnsiTheme="minorHAnsi" w:cstheme="minorHAnsi"/>
+          <w:lang w:val="en-US"/>
+        </w:rPr>
+        <w:t>Hover over the country on the map</w:t>
+      </w:r>
+      <w:r>
+        <w:rPr>
+          <w:rFonts w:asciiTheme="minorHAnsi" w:hAnsiTheme="minorHAnsi" w:cstheme="minorHAnsi"/>
+          <w:lang w:val="en-US"/>
         </w:rPr>
         <w:t>s</w:t>
       </w:r>
       <w:r>
         <w:rPr>
           <w:rFonts w:asciiTheme="minorHAnsi" w:hAnsiTheme="minorHAnsi" w:cstheme="minorHAnsi"/>
-        </w:rPr>
-        <w:t xml:space="preserve"> to get </w:t>
-      </w:r>
-      <w:r>
-        <w:rPr>
-          <w:rFonts w:asciiTheme="minorHAnsi" w:hAnsiTheme="minorHAnsi" w:cstheme="minorHAnsi"/>
-        </w:rPr>
-        <w:t xml:space="preserve">more </w:t>
-      </w:r>
-      <w:r>
-        <w:rPr>
-          <w:rFonts w:asciiTheme="minorHAnsi" w:hAnsiTheme="minorHAnsi" w:cstheme="minorHAnsi"/>
-        </w:rPr>
-        <w:t>information about</w:t>
-      </w:r>
-      <w:r>
-        <w:rPr>
-          <w:rFonts w:asciiTheme="minorHAnsi" w:hAnsiTheme="minorHAnsi" w:cstheme="minorHAnsi"/>
-        </w:rPr>
-        <w:t xml:space="preserve"> the given indicator or algorithm.</w:t>
-      </w:r>
-    </w:p>
-    <w:p>
-      <w:pPr>
-        <w:rPr>
-          <w:rFonts w:asciiTheme="minorHAnsi" w:hAnsiTheme="minorHAnsi" w:cstheme="minorHAnsi"/>
-        </w:rPr>
-      </w:pPr>
-      <w:r>
-        <w:rPr>
-          <w:rFonts w:asciiTheme="minorHAnsi" w:hAnsiTheme="minorHAnsi" w:cstheme="minorHAnsi"/>
-        </w:rPr>
-        <w:t>Use a drop-down list to select a metric according to which models were evaluated.</w:t>
-      </w:r>
-    </w:p>
-    <w:p>
-      <w:pPr>
-        <w:rPr>
-          <w:rFonts w:asciiTheme="minorHAnsi" w:hAnsiTheme="minorHAnsi" w:cstheme="minorHAnsi"/>
-        </w:rPr>
-      </w:pPr>
-      <w:r>
-        <w:rPr>
-          <w:rFonts w:asciiTheme="minorHAnsi" w:hAnsiTheme="minorHAnsi" w:cstheme="minorHAnsi"/>
-        </w:rPr>
-        <w:t>Use a slider to manipulate parameters values.</w:t>
-      </w:r>
-    </w:p>
-    <w:p>
-      <w:pPr>
-        <w:rPr>
-          <w:rFonts w:asciiTheme="minorHAnsi" w:hAnsiTheme="minorHAnsi" w:cstheme="minorHAnsi"/>
-        </w:rPr>
-      </w:pPr>
+          <w:lang w:val="en-US"/>
+        </w:rPr>
+        <w:t xml:space="preserve"> to see more information.</w:t>
+      </w:r>
     </w:p>
     <w:p>
       <w:pPr>
@@ -6128,16 +6682,17 @@
           <w:rFonts w:asciiTheme="minorHAnsi" w:hAnsiTheme="minorHAnsi" w:cstheme="minorHAnsi"/>
         </w:rPr>
       </w:pPr>
-      <w:bookmarkStart w:id="15" w:name="_Toc465776547"/>
-      <w:bookmarkStart w:id="16" w:name="_Toc92269915"/>
-      <w:r>
-        <w:rPr>
-          <w:rFonts w:asciiTheme="minorHAnsi" w:hAnsiTheme="minorHAnsi" w:cstheme="minorHAnsi"/>
-        </w:rPr>
+      <w:bookmarkStart w:id="8" w:name="_Toc465776547"/>
+      <w:bookmarkStart w:id="9" w:name="_Toc92269915"/>
+      <w:r>
+        <w:rPr>
+          <w:rFonts w:asciiTheme="minorHAnsi" w:hAnsiTheme="minorHAnsi" w:cstheme="minorHAnsi"/>
+        </w:rPr>
+        <w:lastRenderedPageBreak/>
         <w:t>Bibliography</w:t>
       </w:r>
-      <w:bookmarkEnd w:id="15"/>
-      <w:bookmarkEnd w:id="16"/>
+      <w:bookmarkEnd w:id="8"/>
+      <w:bookmarkEnd w:id="9"/>
     </w:p>
     <w:p>
       <w:pPr>
@@ -6242,8 +6797,8 @@
           <w:szCs w:val="22"/>
         </w:rPr>
       </w:pPr>
-      <w:bookmarkStart w:id="17" w:name="_Ref399253358"/>
-      <w:bookmarkEnd w:id="17"/>
+      <w:bookmarkStart w:id="10" w:name="_Ref399253358"/>
+      <w:bookmarkEnd w:id="10"/>
       <w:proofErr w:type="spellStart"/>
       <w:r>
         <w:rPr>
@@ -6349,7 +6904,7 @@
           <w:szCs w:val="22"/>
         </w:rPr>
       </w:pPr>
-      <w:bookmarkStart w:id="18" w:name="_Ref386879009"/>
+      <w:bookmarkStart w:id="11" w:name="_Ref386879009"/>
       <w:r>
         <w:rPr>
           <w:rFonts w:asciiTheme="minorHAnsi" w:eastAsia="SimSun" w:hAnsiTheme="minorHAnsi" w:cstheme="minorHAnsi"/>
@@ -6602,7 +7157,7 @@
         </w:rPr>
         <w:t>, vol. 8, no. 5, pp. 471-489, Oct. 2004.</w:t>
       </w:r>
-      <w:bookmarkEnd w:id="18"/>
+      <w:bookmarkEnd w:id="11"/>
     </w:p>
     <w:p>
       <w:pPr>
@@ -6636,7 +7191,7 @@
         </w:rPr>
         <w:t xml:space="preserve">Scikit-learn developers (BSD License), Scikit-learn User Guide: 2.3 Clustering, 2007-2021, </w:t>
       </w:r>
-      <w:hyperlink r:id="rId20" w:history="1">
+      <w:hyperlink r:id="rId17" w:history="1">
         <w:r>
           <w:rPr>
             <w:rStyle w:val="Hipercze"/>
@@ -6682,7 +7237,7 @@
         </w:rPr>
         <w:t xml:space="preserve">Jeremy Zhang, Dynamic Time Warping. Explanation and code. 2020, Feb 1 </w:t>
       </w:r>
-      <w:hyperlink r:id="rId21" w:history="1">
+      <w:hyperlink r:id="rId18" w:history="1">
         <w:r>
           <w:rPr>
             <w:rStyle w:val="Hipercze"/>
@@ -6801,7 +7356,7 @@
         </w:rPr>
         <w:t xml:space="preserve"> Jim Wu, "Multivariate Time Series Data Clustering Method Based on Dynamic Time Warping and Affinity Propagation", Wireless Communications and Mobile Computing, vol. 2021, Article ID 9915315, 8 pages, 2021. </w:t>
       </w:r>
-      <w:hyperlink r:id="rId22" w:history="1">
+      <w:hyperlink r:id="rId19" w:history="1">
         <w:r>
           <w:rPr>
             <w:rStyle w:val="Hipercze"/>
@@ -6908,7 +7463,7 @@
         </w:rPr>
         <w:t xml:space="preserve">. Proc. 2021, 5, 22. </w:t>
       </w:r>
-      <w:hyperlink r:id="rId23" w:history="1">
+      <w:hyperlink r:id="rId20" w:history="1">
         <w:r>
           <w:rPr>
             <w:rStyle w:val="Hipercze"/>
@@ -6974,7 +7529,7 @@
       </w:pPr>
     </w:p>
     <w:sectPr>
-      <w:footerReference w:type="default" r:id="rId24"/>
+      <w:footerReference w:type="default" r:id="rId21"/>
       <w:type w:val="continuous"/>
       <w:pgSz w:w="11906" w:h="16838"/>
       <w:pgMar w:top="1417" w:right="1417" w:bottom="1417" w:left="1417" w:header="0" w:footer="708" w:gutter="0"/>
@@ -6984,245 +7539,6 @@
     </w:sectPr>
   </w:body>
 </w:document>
-</file>
-
-<file path=word/comments.xml><?xml version="1.0" encoding="utf-8"?>
-<w:comments xmlns:wpc="http://schemas.microsoft.com/office/word/2010/wordprocessingCanvas" xmlns:cx="http://schemas.microsoft.com/office/drawing/2014/chartex" xmlns:cx1="http://schemas.microsoft.com/office/drawing/2015/9/8/chartex" xmlns:cx2="http://schemas.microsoft.com/office/drawing/2015/10/21/chartex" xmlns:cx3="http://schemas.microsoft.com/office/drawing/2016/5/9/chartex" xmlns:cx4="http://schemas.microsoft.com/office/drawing/2016/5/10/chartex" xmlns:cx5="http://schemas.microsoft.com/office/drawing/2016/5/11/chartex" xmlns:cx6="http://schemas.microsoft.com/office/drawing/2016/5/12/chartex" xmlns:cx7="http://schemas.microsoft.com/office/drawing/2016/5/13/chartex" xmlns:cx8="http://schemas.microsoft.com/office/drawing/2016/5/14/chartex" xmlns:mc="http://schemas.openxmlformats.org/markup-compatibility/2006" xmlns:aink="http://schemas.microsoft.com/office/drawing/2016/ink" xmlns:am3d="http://schemas.microsoft.com/office/drawing/2017/model3d" xmlns:o="urn:schemas-microsoft-com:office:office" xmlns:r="http://schemas.openxmlformats.org/officeDocument/2006/relationships" xmlns:m="http://schemas.openxmlformats.org/officeDocument/2006/math" xmlns:v="urn:schemas-microsoft-com:vml" xmlns:wp14="http://schemas.microsoft.com/office/word/2010/wordprocessingDrawing" xmlns:wp="http://schemas.openxmlformats.org/drawingml/2006/wordprocessingDrawing" xmlns:w10="urn:schemas-microsoft-com:office:word" xmlns:w="http://schemas.openxmlformats.org/wordprocessingml/2006/main" xmlns:w14="http://schemas.microsoft.com/office/word/2010/wordml" xmlns:w15="http://schemas.microsoft.com/office/word/2012/wordml" xmlns:w16cex="http://schemas.microsoft.com/office/word/2018/wordml/cex" xmlns:w16cid="http://schemas.microsoft.com/office/word/2016/wordml/cid" xmlns:w16="http://schemas.microsoft.com/office/word/2018/wordml" xmlns:w16sdtdh="http://schemas.microsoft.com/office/word/2020/wordml/sdtdatahash" xmlns:w16se="http://schemas.microsoft.com/office/word/2015/wordml/symex" xmlns:wpg="http://schemas.microsoft.com/office/word/2010/wordprocessingGroup" xmlns:wpi="http://schemas.microsoft.com/office/word/2010/wordprocessingInk" xmlns:wne="http://schemas.microsoft.com/office/word/2006/wordml" xmlns:wps="http://schemas.microsoft.com/office/word/2010/wordprocessingShape" mc:Ignorable="w14 w15 w16se w16cid w16 w16cex w16sdtdh wp14">
-  <w:comment w:id="3" w:author="Agata Makarewicz" w:date="2022-01-05T10:07:00Z" w:initials="AM">
-    <w:p>
-      <w:pPr>
-        <w:pStyle w:val="Tekstkomentarza"/>
-        <w:rPr>
-          <w:lang w:val="pl-PL"/>
-        </w:rPr>
-      </w:pPr>
-      <w:r>
-        <w:rPr>
-          <w:rStyle w:val="Odwoaniedokomentarza"/>
-        </w:rPr>
-        <w:annotationRef/>
-      </w:r>
-      <w:r>
-        <w:rPr>
-          <w:lang w:val="pl-PL"/>
-        </w:rPr>
-        <w:t>Do wyrzucenia?</w:t>
-      </w:r>
-    </w:p>
-  </w:comment>
-  <w:comment w:id="6" w:author="Agata Makarewicz" w:date="2022-01-07T11:51:00Z" w:initials="AM">
-    <w:p>
-      <w:pPr>
-        <w:pStyle w:val="Tekstkomentarza"/>
-        <w:rPr>
-          <w:lang w:val="pl-PL"/>
-        </w:rPr>
-      </w:pPr>
-      <w:r>
-        <w:rPr>
-          <w:rStyle w:val="Odwoaniedokomentarza"/>
-        </w:rPr>
-        <w:annotationRef/>
-      </w:r>
-      <w:r>
-        <w:rPr>
-          <w:lang w:val="pl-PL"/>
-        </w:rPr>
-        <w:t>Zgrac n</w:t>
-      </w:r>
-      <w:r>
-        <w:rPr>
-          <w:lang w:val="pl-PL"/>
-        </w:rPr>
-        <w:t xml:space="preserve">umerowanie tego i następnego rozdziału – numerki czy kropki </w:t>
-      </w:r>
-    </w:p>
-  </w:comment>
-  <w:comment w:id="7" w:author="Agata Makarewicz" w:date="2022-01-07T14:37:00Z" w:initials="AM">
-    <w:p>
-      <w:pPr>
-        <w:pStyle w:val="Tekstkomentarza"/>
-        <w:rPr>
-          <w:lang w:val="pl-PL"/>
-        </w:rPr>
-      </w:pPr>
-      <w:r>
-        <w:rPr>
-          <w:rStyle w:val="Odwoaniedokomentarza"/>
-        </w:rPr>
-        <w:annotationRef/>
-      </w:r>
-      <w:r>
-        <w:rPr>
-          <w:lang w:val="pl-PL"/>
-        </w:rPr>
-        <w:t>TODO</w:t>
-      </w:r>
-    </w:p>
-  </w:comment>
-  <w:comment w:id="9" w:author="Agata Makarewicz" w:date="2022-01-05T10:11:00Z" w:initials="AM">
-    <w:p>
-      <w:pPr>
-        <w:pStyle w:val="Tekstkomentarza"/>
-        <w:rPr>
-          <w:lang w:val="pl-PL"/>
-        </w:rPr>
-      </w:pPr>
-      <w:r>
-        <w:rPr>
-          <w:rStyle w:val="Odwoaniedokomentarza"/>
-        </w:rPr>
-        <w:annotationRef/>
-      </w:r>
-      <w:r>
-        <w:rPr>
-          <w:lang w:val="pl-PL"/>
-        </w:rPr>
-        <w:t xml:space="preserve">Jedna strona A4 !!! </w:t>
-      </w:r>
-    </w:p>
-    <w:p>
-      <w:pPr>
-        <w:pStyle w:val="Tekstkomentarza"/>
-        <w:rPr>
-          <w:lang w:val="pl-PL"/>
-        </w:rPr>
-      </w:pPr>
-    </w:p>
-  </w:comment>
-  <w:comment w:id="10" w:author="Agata Makarewicz" w:date="2022-01-07T11:49:00Z" w:initials="AM">
-    <w:p>
-      <w:pPr>
-        <w:pStyle w:val="Tekstkomentarza"/>
-        <w:rPr>
-          <w:lang w:val="pl-PL"/>
-        </w:rPr>
-      </w:pPr>
-      <w:r>
-        <w:rPr>
-          <w:rStyle w:val="Odwoaniedokomentarza"/>
-        </w:rPr>
-        <w:annotationRef/>
-      </w:r>
-      <w:r>
-        <w:rPr>
-          <w:lang w:val="pl-PL"/>
-        </w:rPr>
-        <w:t>1 lub 2 l</w:t>
-      </w:r>
-      <w:r>
-        <w:rPr>
-          <w:lang w:val="pl-PL"/>
-        </w:rPr>
-        <w:t>ub oba</w:t>
-      </w:r>
-    </w:p>
-    <w:p>
-      <w:pPr>
-        <w:pStyle w:val="Tekstkomentarza"/>
-        <w:rPr>
-          <w:lang w:val="pl-PL"/>
-        </w:rPr>
-      </w:pPr>
-    </w:p>
-  </w:comment>
-  <w:comment w:id="11" w:author="Agata Makarewicz" w:date="2022-01-07T11:49:00Z" w:initials="AM">
-    <w:p>
-      <w:pPr>
-        <w:pStyle w:val="Tekstkomentarza"/>
-        <w:rPr>
-          <w:lang w:val="pl-PL"/>
-        </w:rPr>
-      </w:pPr>
-      <w:r>
-        <w:rPr>
-          <w:rStyle w:val="Odwoaniedokomentarza"/>
-        </w:rPr>
-        <w:annotationRef/>
-      </w:r>
-      <w:r>
-        <w:rPr>
-          <w:lang w:val="pl-PL"/>
-        </w:rPr>
-        <w:t>Zaleznie od 1 / 2</w:t>
-      </w:r>
-    </w:p>
-    <w:p>
-      <w:pPr>
-        <w:pStyle w:val="Tekstkomentarza"/>
-        <w:rPr>
-          <w:lang w:val="pl-PL"/>
-        </w:rPr>
-      </w:pPr>
-    </w:p>
-    <w:p>
-      <w:pPr>
-        <w:pStyle w:val="Tekstkomentarza"/>
-        <w:rPr>
-          <w:lang w:val="pl-PL"/>
-        </w:rPr>
-      </w:pPr>
-    </w:p>
-  </w:comment>
-  <w:comment w:id="14" w:author="Agata Makarewicz" w:date="2022-01-07T15:01:00Z" w:initials="AM">
-    <w:p>
-      <w:pPr>
-        <w:pStyle w:val="Tekstkomentarza"/>
-        <w:rPr>
-          <w:lang w:val="pl-PL"/>
-        </w:rPr>
-      </w:pPr>
-      <w:r>
-        <w:rPr>
-          <w:rStyle w:val="Odwoaniedokomentarza"/>
-        </w:rPr>
-        <w:annotationRef/>
-      </w:r>
-      <w:r>
-        <w:rPr>
-          <w:lang w:val="pl-PL"/>
-        </w:rPr>
-        <w:t>Jak za dużo to wywalić</w:t>
-      </w:r>
-    </w:p>
-  </w:comment>
-</w:comments>
-</file>
-
-<file path=word/commentsExtended.xml><?xml version="1.0" encoding="utf-8"?>
-<w15:commentsEx xmlns:wpc="http://schemas.microsoft.com/office/word/2010/wordprocessingCanvas" xmlns:cx="http://schemas.microsoft.com/office/drawing/2014/chartex" xmlns:cx1="http://schemas.microsoft.com/office/drawing/2015/9/8/chartex" xmlns:cx2="http://schemas.microsoft.com/office/drawing/2015/10/21/chartex" xmlns:cx3="http://schemas.microsoft.com/office/drawing/2016/5/9/chartex" xmlns:cx4="http://schemas.microsoft.com/office/drawing/2016/5/10/chartex" xmlns:cx5="http://schemas.microsoft.com/office/drawing/2016/5/11/chartex" xmlns:cx6="http://schemas.microsoft.com/office/drawing/2016/5/12/chartex" xmlns:cx7="http://schemas.microsoft.com/office/drawing/2016/5/13/chartex" xmlns:cx8="http://schemas.microsoft.com/office/drawing/2016/5/14/chartex" xmlns:mc="http://schemas.openxmlformats.org/markup-compatibility/2006" xmlns:aink="http://schemas.microsoft.com/office/drawing/2016/ink" xmlns:am3d="http://schemas.microsoft.com/office/drawing/2017/model3d" xmlns:o="urn:schemas-microsoft-com:office:office" xmlns:r="http://schemas.openxmlformats.org/officeDocument/2006/relationships" xmlns:m="http://schemas.openxmlformats.org/officeDocument/2006/math" xmlns:v="urn:schemas-microsoft-com:vml" xmlns:wp14="http://schemas.microsoft.com/office/word/2010/wordprocessingDrawing" xmlns:wp="http://schemas.openxmlformats.org/drawingml/2006/wordprocessingDrawing" xmlns:w10="urn:schemas-microsoft-com:office:word" xmlns:w="http://schemas.openxmlformats.org/wordprocessingml/2006/main" xmlns:w14="http://schemas.microsoft.com/office/word/2010/wordml" xmlns:w15="http://schemas.microsoft.com/office/word/2012/wordml" xmlns:w16cex="http://schemas.microsoft.com/office/word/2018/wordml/cex" xmlns:w16cid="http://schemas.microsoft.com/office/word/2016/wordml/cid" xmlns:w16="http://schemas.microsoft.com/office/word/2018/wordml" xmlns:w16sdtdh="http://schemas.microsoft.com/office/word/2020/wordml/sdtdatahash" xmlns:w16se="http://schemas.microsoft.com/office/word/2015/wordml/symex" xmlns:wpg="http://schemas.microsoft.com/office/word/2010/wordprocessingGroup" xmlns:wpi="http://schemas.microsoft.com/office/word/2010/wordprocessingInk" xmlns:wne="http://schemas.microsoft.com/office/word/2006/wordml" xmlns:wps="http://schemas.microsoft.com/office/word/2010/wordprocessingShape" mc:Ignorable="w14 w15 w16se w16cid w16 w16cex w16sdtdh wp14">
-  <w15:commentEx w15:paraId="56627F17" w15:done="0"/>
-  <w15:commentEx w15:paraId="7943FE95" w15:done="0"/>
-  <w15:commentEx w15:paraId="44BFA6BA" w15:done="0"/>
-  <w15:commentEx w15:paraId="6CD5A171" w15:done="0"/>
-  <w15:commentEx w15:paraId="725FE8EF" w15:done="0"/>
-  <w15:commentEx w15:paraId="23DD5558" w15:done="0"/>
-  <w15:commentEx w15:paraId="5C3E7E6A" w15:done="0"/>
-</w15:commentsEx>
-</file>
-
-<file path=word/commentsExtensible.xml><?xml version="1.0" encoding="utf-8"?>
-<w16cex:commentsExtensible xmlns:wpc="http://schemas.microsoft.com/office/word/2010/wordprocessingCanvas" xmlns:cx="http://schemas.microsoft.com/office/drawing/2014/chartex" xmlns:cx1="http://schemas.microsoft.com/office/drawing/2015/9/8/chartex" xmlns:cx2="http://schemas.microsoft.com/office/drawing/2015/10/21/chartex" xmlns:cx3="http://schemas.microsoft.com/office/drawing/2016/5/9/chartex" xmlns:cx4="http://schemas.microsoft.com/office/drawing/2016/5/10/chartex" xmlns:cx5="http://schemas.microsoft.com/office/drawing/2016/5/11/chartex" xmlns:cx6="http://schemas.microsoft.com/office/drawing/2016/5/12/chartex" xmlns:cx7="http://schemas.microsoft.com/office/drawing/2016/5/13/chartex" xmlns:cx8="http://schemas.microsoft.com/office/drawing/2016/5/14/chartex" xmlns:mc="http://schemas.openxmlformats.org/markup-compatibility/2006" xmlns:aink="http://schemas.microsoft.com/office/drawing/2016/ink" xmlns:am3d="http://schemas.microsoft.com/office/drawing/2017/model3d" xmlns:o="urn:schemas-microsoft-com:office:office" xmlns:r="http://schemas.openxmlformats.org/officeDocument/2006/relationships" xmlns:m="http://schemas.openxmlformats.org/officeDocument/2006/math" xmlns:v="urn:schemas-microsoft-com:vml" xmlns:wp14="http://schemas.microsoft.com/office/word/2010/wordprocessingDrawing" xmlns:wp="http://schemas.openxmlformats.org/drawingml/2006/wordprocessingDrawing" xmlns:w10="urn:schemas-microsoft-com:office:word" xmlns:w="http://schemas.openxmlformats.org/wordprocessingml/2006/main" xmlns:w14="http://schemas.microsoft.com/office/word/2010/wordml" xmlns:w15="http://schemas.microsoft.com/office/word/2012/wordml" xmlns:w16cex="http://schemas.microsoft.com/office/word/2018/wordml/cex" xmlns:w16cid="http://schemas.microsoft.com/office/word/2016/wordml/cid" xmlns:w16="http://schemas.microsoft.com/office/word/2018/wordml" xmlns:w16sdtdh="http://schemas.microsoft.com/office/word/2020/wordml/sdtdatahash" xmlns:w16se="http://schemas.microsoft.com/office/word/2015/wordml/symex" xmlns:wpg="http://schemas.microsoft.com/office/word/2010/wordprocessingGroup" xmlns:wpi="http://schemas.microsoft.com/office/word/2010/wordprocessingInk" xmlns:wne="http://schemas.microsoft.com/office/word/2006/wordml" xmlns:wps="http://schemas.microsoft.com/office/word/2010/wordprocessingShape" mc:Ignorable="w14 w15 w16se w16cid w16 w16cex w16sdtdh wp14">
-  <w16cex:commentExtensible w16cex:durableId="257FEC64" w16cex:dateUtc="2022-01-05T09:07:00Z"/>
-  <w16cex:commentExtensible w16cex:durableId="2582A7DD" w16cex:dateUtc="2022-01-07T10:51:00Z"/>
-  <w16cex:commentExtensible w16cex:durableId="2582CE9C" w16cex:dateUtc="2022-01-07T13:37:00Z"/>
-  <w16cex:commentExtensible w16cex:durableId="257FED36" w16cex:dateUtc="2022-01-05T09:11:00Z"/>
-  <w16cex:commentExtensible w16cex:durableId="2582A74D" w16cex:dateUtc="2022-01-07T10:49:00Z"/>
-  <w16cex:commentExtensible w16cex:durableId="2582A73D" w16cex:dateUtc="2022-01-07T10:49:00Z"/>
-  <w16cex:commentExtensible w16cex:durableId="2582D443" w16cex:dateUtc="2022-01-07T14:01:00Z"/>
-</w16cex:commentsExtensible>
-</file>
-
-<file path=word/commentsIds.xml><?xml version="1.0" encoding="utf-8"?>
-<w16cid:commentsIds xmlns:wpc="http://schemas.microsoft.com/office/word/2010/wordprocessingCanvas" xmlns:cx="http://schemas.microsoft.com/office/drawing/2014/chartex" xmlns:cx1="http://schemas.microsoft.com/office/drawing/2015/9/8/chartex" xmlns:cx2="http://schemas.microsoft.com/office/drawing/2015/10/21/chartex" xmlns:cx3="http://schemas.microsoft.com/office/drawing/2016/5/9/chartex" xmlns:cx4="http://schemas.microsoft.com/office/drawing/2016/5/10/chartex" xmlns:cx5="http://schemas.microsoft.com/office/drawing/2016/5/11/chartex" xmlns:cx6="http://schemas.microsoft.com/office/drawing/2016/5/12/chartex" xmlns:cx7="http://schemas.microsoft.com/office/drawing/2016/5/13/chartex" xmlns:cx8="http://schemas.microsoft.com/office/drawing/2016/5/14/chartex" xmlns:mc="http://schemas.openxmlformats.org/markup-compatibility/2006" xmlns:aink="http://schemas.microsoft.com/office/drawing/2016/ink" xmlns:am3d="http://schemas.microsoft.com/office/drawing/2017/model3d" xmlns:o="urn:schemas-microsoft-com:office:office" xmlns:r="http://schemas.openxmlformats.org/officeDocument/2006/relationships" xmlns:m="http://schemas.openxmlformats.org/officeDocument/2006/math" xmlns:v="urn:schemas-microsoft-com:vml" xmlns:wp14="http://schemas.microsoft.com/office/word/2010/wordprocessingDrawing" xmlns:wp="http://schemas.openxmlformats.org/drawingml/2006/wordprocessingDrawing" xmlns:w10="urn:schemas-microsoft-com:office:word" xmlns:w="http://schemas.openxmlformats.org/wordprocessingml/2006/main" xmlns:w14="http://schemas.microsoft.com/office/word/2010/wordml" xmlns:w15="http://schemas.microsoft.com/office/word/2012/wordml" xmlns:w16cex="http://schemas.microsoft.com/office/word/2018/wordml/cex" xmlns:w16cid="http://schemas.microsoft.com/office/word/2016/wordml/cid" xmlns:w16="http://schemas.microsoft.com/office/word/2018/wordml" xmlns:w16sdtdh="http://schemas.microsoft.com/office/word/2020/wordml/sdtdatahash" xmlns:w16se="http://schemas.microsoft.com/office/word/2015/wordml/symex" xmlns:wpg="http://schemas.microsoft.com/office/word/2010/wordprocessingGroup" xmlns:wpi="http://schemas.microsoft.com/office/word/2010/wordprocessingInk" xmlns:wne="http://schemas.microsoft.com/office/word/2006/wordml" xmlns:wps="http://schemas.microsoft.com/office/word/2010/wordprocessingShape" mc:Ignorable="w14 w15 w16se w16cid w16 w16cex w16sdtdh wp14">
-  <w16cid:commentId w16cid:paraId="56627F17" w16cid:durableId="257FEC64"/>
-  <w16cid:commentId w16cid:paraId="7943FE95" w16cid:durableId="2582A7DD"/>
-  <w16cid:commentId w16cid:paraId="44BFA6BA" w16cid:durableId="2582CE9C"/>
-  <w16cid:commentId w16cid:paraId="6CD5A171" w16cid:durableId="257FED36"/>
-  <w16cid:commentId w16cid:paraId="725FE8EF" w16cid:durableId="2582A74D"/>
-  <w16cid:commentId w16cid:paraId="23DD5558" w16cid:durableId="2582A73D"/>
-  <w16cid:commentId w16cid:paraId="5C3E7E6A" w16cid:durableId="2582D443"/>
-</w16cid:commentsIds>
 </file>
 
 <file path=word/endnotes.xml><?xml version="1.0" encoding="utf-8"?>
@@ -7635,6 +7951,95 @@
     </w:lvl>
   </w:abstractNum>
   <w:abstractNum w:abstractNumId="3" w15:restartNumberingAfterBreak="0">
+    <w:nsid w:val="0ADE275B"/>
+    <w:multiLevelType w:val="hybridMultilevel"/>
+    <w:tmpl w:val="D9FC4F64"/>
+    <w:lvl w:ilvl="0" w:tplc="55F4F04A">
+      <w:start w:val="1"/>
+      <w:numFmt w:val="bullet"/>
+      <w:lvlText w:val=""/>
+      <w:lvlJc w:val="left"/>
+      <w:pPr>
+        <w:ind w:left="340" w:hanging="340"/>
+      </w:pPr>
+      <w:rPr>
+        <w:rFonts w:ascii="Symbol" w:hAnsi="Symbol" w:hint="default"/>
+      </w:rPr>
+    </w:lvl>
+    <w:lvl w:ilvl="1" w:tplc="FFFFFFFF">
+      <w:start w:val="1"/>
+      <w:numFmt w:val="lowerLetter"/>
+      <w:lvlText w:val="%2."/>
+      <w:lvlJc w:val="left"/>
+      <w:pPr>
+        <w:ind w:left="1440" w:hanging="360"/>
+      </w:pPr>
+    </w:lvl>
+    <w:lvl w:ilvl="2" w:tplc="FFFFFFFF">
+      <w:start w:val="1"/>
+      <w:numFmt w:val="lowerRoman"/>
+      <w:lvlText w:val="%3."/>
+      <w:lvlJc w:val="right"/>
+      <w:pPr>
+        <w:ind w:left="2160" w:hanging="180"/>
+      </w:pPr>
+    </w:lvl>
+    <w:lvl w:ilvl="3" w:tplc="FFFFFFFF" w:tentative="1">
+      <w:start w:val="1"/>
+      <w:numFmt w:val="decimal"/>
+      <w:lvlText w:val="%4."/>
+      <w:lvlJc w:val="left"/>
+      <w:pPr>
+        <w:ind w:left="2880" w:hanging="360"/>
+      </w:pPr>
+    </w:lvl>
+    <w:lvl w:ilvl="4" w:tplc="FFFFFFFF" w:tentative="1">
+      <w:start w:val="1"/>
+      <w:numFmt w:val="lowerLetter"/>
+      <w:lvlText w:val="%5."/>
+      <w:lvlJc w:val="left"/>
+      <w:pPr>
+        <w:ind w:left="3600" w:hanging="360"/>
+      </w:pPr>
+    </w:lvl>
+    <w:lvl w:ilvl="5" w:tplc="FFFFFFFF" w:tentative="1">
+      <w:start w:val="1"/>
+      <w:numFmt w:val="lowerRoman"/>
+      <w:lvlText w:val="%6."/>
+      <w:lvlJc w:val="right"/>
+      <w:pPr>
+        <w:ind w:left="4320" w:hanging="180"/>
+      </w:pPr>
+    </w:lvl>
+    <w:lvl w:ilvl="6" w:tplc="FFFFFFFF" w:tentative="1">
+      <w:start w:val="1"/>
+      <w:numFmt w:val="decimal"/>
+      <w:lvlText w:val="%7."/>
+      <w:lvlJc w:val="left"/>
+      <w:pPr>
+        <w:ind w:left="5040" w:hanging="360"/>
+      </w:pPr>
+    </w:lvl>
+    <w:lvl w:ilvl="7" w:tplc="FFFFFFFF" w:tentative="1">
+      <w:start w:val="1"/>
+      <w:numFmt w:val="lowerLetter"/>
+      <w:lvlText w:val="%8."/>
+      <w:lvlJc w:val="left"/>
+      <w:pPr>
+        <w:ind w:left="5760" w:hanging="360"/>
+      </w:pPr>
+    </w:lvl>
+    <w:lvl w:ilvl="8" w:tplc="FFFFFFFF" w:tentative="1">
+      <w:start w:val="1"/>
+      <w:numFmt w:val="lowerRoman"/>
+      <w:lvlText w:val="%9."/>
+      <w:lvlJc w:val="right"/>
+      <w:pPr>
+        <w:ind w:left="6480" w:hanging="180"/>
+      </w:pPr>
+    </w:lvl>
+  </w:abstractNum>
+  <w:abstractNum w:abstractNumId="4" w15:restartNumberingAfterBreak="0">
     <w:nsid w:val="22B525B0"/>
     <w:multiLevelType w:val="hybridMultilevel"/>
     <w:tmpl w:val="EFB45EBA"/>
@@ -7747,7 +8152,96 @@
       </w:rPr>
     </w:lvl>
   </w:abstractNum>
-  <w:abstractNum w:abstractNumId="4" w15:restartNumberingAfterBreak="0">
+  <w:abstractNum w:abstractNumId="5" w15:restartNumberingAfterBreak="0">
+    <w:nsid w:val="2CBD136C"/>
+    <w:multiLevelType w:val="hybridMultilevel"/>
+    <w:tmpl w:val="6F92A502"/>
+    <w:lvl w:ilvl="0" w:tplc="55F4F04A">
+      <w:start w:val="1"/>
+      <w:numFmt w:val="bullet"/>
+      <w:lvlText w:val=""/>
+      <w:lvlJc w:val="left"/>
+      <w:pPr>
+        <w:ind w:left="720" w:hanging="360"/>
+      </w:pPr>
+      <w:rPr>
+        <w:rFonts w:ascii="Symbol" w:hAnsi="Symbol" w:hint="default"/>
+      </w:rPr>
+    </w:lvl>
+    <w:lvl w:ilvl="1" w:tplc="FFFFFFFF">
+      <w:start w:val="1"/>
+      <w:numFmt w:val="lowerLetter"/>
+      <w:lvlText w:val="%2."/>
+      <w:lvlJc w:val="left"/>
+      <w:pPr>
+        <w:ind w:left="1440" w:hanging="360"/>
+      </w:pPr>
+    </w:lvl>
+    <w:lvl w:ilvl="2" w:tplc="FFFFFFFF">
+      <w:start w:val="1"/>
+      <w:numFmt w:val="lowerRoman"/>
+      <w:lvlText w:val="%3."/>
+      <w:lvlJc w:val="right"/>
+      <w:pPr>
+        <w:ind w:left="2160" w:hanging="180"/>
+      </w:pPr>
+    </w:lvl>
+    <w:lvl w:ilvl="3" w:tplc="FFFFFFFF" w:tentative="1">
+      <w:start w:val="1"/>
+      <w:numFmt w:val="decimal"/>
+      <w:lvlText w:val="%4."/>
+      <w:lvlJc w:val="left"/>
+      <w:pPr>
+        <w:ind w:left="2880" w:hanging="360"/>
+      </w:pPr>
+    </w:lvl>
+    <w:lvl w:ilvl="4" w:tplc="FFFFFFFF" w:tentative="1">
+      <w:start w:val="1"/>
+      <w:numFmt w:val="lowerLetter"/>
+      <w:lvlText w:val="%5."/>
+      <w:lvlJc w:val="left"/>
+      <w:pPr>
+        <w:ind w:left="3600" w:hanging="360"/>
+      </w:pPr>
+    </w:lvl>
+    <w:lvl w:ilvl="5" w:tplc="FFFFFFFF" w:tentative="1">
+      <w:start w:val="1"/>
+      <w:numFmt w:val="lowerRoman"/>
+      <w:lvlText w:val="%6."/>
+      <w:lvlJc w:val="right"/>
+      <w:pPr>
+        <w:ind w:left="4320" w:hanging="180"/>
+      </w:pPr>
+    </w:lvl>
+    <w:lvl w:ilvl="6" w:tplc="FFFFFFFF" w:tentative="1">
+      <w:start w:val="1"/>
+      <w:numFmt w:val="decimal"/>
+      <w:lvlText w:val="%7."/>
+      <w:lvlJc w:val="left"/>
+      <w:pPr>
+        <w:ind w:left="5040" w:hanging="360"/>
+      </w:pPr>
+    </w:lvl>
+    <w:lvl w:ilvl="7" w:tplc="FFFFFFFF" w:tentative="1">
+      <w:start w:val="1"/>
+      <w:numFmt w:val="lowerLetter"/>
+      <w:lvlText w:val="%8."/>
+      <w:lvlJc w:val="left"/>
+      <w:pPr>
+        <w:ind w:left="5760" w:hanging="360"/>
+      </w:pPr>
+    </w:lvl>
+    <w:lvl w:ilvl="8" w:tplc="FFFFFFFF" w:tentative="1">
+      <w:start w:val="1"/>
+      <w:numFmt w:val="lowerRoman"/>
+      <w:lvlText w:val="%9."/>
+      <w:lvlJc w:val="right"/>
+      <w:pPr>
+        <w:ind w:left="6480" w:hanging="180"/>
+      </w:pPr>
+    </w:lvl>
+  </w:abstractNum>
+  <w:abstractNum w:abstractNumId="6" w15:restartNumberingAfterBreak="0">
     <w:nsid w:val="30E7555C"/>
     <w:multiLevelType w:val="multilevel"/>
     <w:tmpl w:val="50ECE486"/>
@@ -7860,7 +8354,7 @@
       </w:rPr>
     </w:lvl>
   </w:abstractNum>
-  <w:abstractNum w:abstractNumId="5" w15:restartNumberingAfterBreak="0">
+  <w:abstractNum w:abstractNumId="7" w15:restartNumberingAfterBreak="0">
     <w:nsid w:val="34695BA5"/>
     <w:multiLevelType w:val="hybridMultilevel"/>
     <w:tmpl w:val="0D12CEF2"/>
@@ -7973,7 +8467,7 @@
       </w:rPr>
     </w:lvl>
   </w:abstractNum>
-  <w:abstractNum w:abstractNumId="6" w15:restartNumberingAfterBreak="0">
+  <w:abstractNum w:abstractNumId="8" w15:restartNumberingAfterBreak="0">
     <w:nsid w:val="35F411C6"/>
     <w:multiLevelType w:val="multilevel"/>
     <w:tmpl w:val="20F6067A"/>
@@ -8086,7 +8580,7 @@
       </w:pPr>
     </w:lvl>
   </w:abstractNum>
-  <w:abstractNum w:abstractNumId="7" w15:restartNumberingAfterBreak="0">
+  <w:abstractNum w:abstractNumId="9" w15:restartNumberingAfterBreak="0">
     <w:nsid w:val="3D384B8F"/>
     <w:multiLevelType w:val="hybridMultilevel"/>
     <w:tmpl w:val="D210699E"/>
@@ -8172,7 +8666,7 @@
       </w:pPr>
     </w:lvl>
   </w:abstractNum>
-  <w:abstractNum w:abstractNumId="8" w15:restartNumberingAfterBreak="0">
+  <w:abstractNum w:abstractNumId="10" w15:restartNumberingAfterBreak="0">
     <w:nsid w:val="3DC61C4D"/>
     <w:multiLevelType w:val="hybridMultilevel"/>
     <w:tmpl w:val="3EF0E75E"/>
@@ -8285,7 +8779,7 @@
       </w:rPr>
     </w:lvl>
   </w:abstractNum>
-  <w:abstractNum w:abstractNumId="9" w15:restartNumberingAfterBreak="0">
+  <w:abstractNum w:abstractNumId="11" w15:restartNumberingAfterBreak="0">
     <w:nsid w:val="41DD0E2F"/>
     <w:multiLevelType w:val="hybridMultilevel"/>
     <w:tmpl w:val="8940FFB0"/>
@@ -8398,7 +8892,7 @@
       </w:rPr>
     </w:lvl>
   </w:abstractNum>
-  <w:abstractNum w:abstractNumId="10" w15:restartNumberingAfterBreak="0">
+  <w:abstractNum w:abstractNumId="12" w15:restartNumberingAfterBreak="0">
     <w:nsid w:val="4AB42258"/>
     <w:multiLevelType w:val="hybridMultilevel"/>
     <w:tmpl w:val="0E46FCA2"/>
@@ -8487,7 +8981,7 @@
       </w:pPr>
     </w:lvl>
   </w:abstractNum>
-  <w:abstractNum w:abstractNumId="11" w15:restartNumberingAfterBreak="0">
+  <w:abstractNum w:abstractNumId="13" w15:restartNumberingAfterBreak="0">
     <w:nsid w:val="4D8B06F9"/>
     <w:multiLevelType w:val="hybridMultilevel"/>
     <w:tmpl w:val="3C806050"/>
@@ -8573,7 +9067,7 @@
       </w:pPr>
     </w:lvl>
   </w:abstractNum>
-  <w:abstractNum w:abstractNumId="12" w15:restartNumberingAfterBreak="0">
+  <w:abstractNum w:abstractNumId="14" w15:restartNumberingAfterBreak="0">
     <w:nsid w:val="504E1025"/>
     <w:multiLevelType w:val="hybridMultilevel"/>
     <w:tmpl w:val="C77EB828"/>
@@ -8686,7 +9180,7 @@
       </w:rPr>
     </w:lvl>
   </w:abstractNum>
-  <w:abstractNum w:abstractNumId="13" w15:restartNumberingAfterBreak="0">
+  <w:abstractNum w:abstractNumId="15" w15:restartNumberingAfterBreak="0">
     <w:nsid w:val="515978B2"/>
     <w:multiLevelType w:val="multilevel"/>
     <w:tmpl w:val="43269D32"/>
@@ -8835,7 +9329,7 @@
       </w:rPr>
     </w:lvl>
   </w:abstractNum>
-  <w:abstractNum w:abstractNumId="14" w15:restartNumberingAfterBreak="0">
+  <w:abstractNum w:abstractNumId="16" w15:restartNumberingAfterBreak="0">
     <w:nsid w:val="53A05AB4"/>
     <w:multiLevelType w:val="hybridMultilevel"/>
     <w:tmpl w:val="DBACF9D2"/>
@@ -8948,7 +9442,7 @@
       </w:rPr>
     </w:lvl>
   </w:abstractNum>
-  <w:abstractNum w:abstractNumId="15" w15:restartNumberingAfterBreak="0">
+  <w:abstractNum w:abstractNumId="17" w15:restartNumberingAfterBreak="0">
     <w:nsid w:val="545D30BD"/>
     <w:multiLevelType w:val="hybridMultilevel"/>
     <w:tmpl w:val="FF3C5750"/>
@@ -9061,7 +9555,7 @@
       </w:rPr>
     </w:lvl>
   </w:abstractNum>
-  <w:abstractNum w:abstractNumId="16" w15:restartNumberingAfterBreak="0">
+  <w:abstractNum w:abstractNumId="18" w15:restartNumberingAfterBreak="0">
     <w:nsid w:val="59444B26"/>
     <w:multiLevelType w:val="hybridMultilevel"/>
     <w:tmpl w:val="A6886220"/>
@@ -9151,7 +9645,7 @@
       </w:pPr>
     </w:lvl>
   </w:abstractNum>
-  <w:abstractNum w:abstractNumId="17" w15:restartNumberingAfterBreak="0">
+  <w:abstractNum w:abstractNumId="19" w15:restartNumberingAfterBreak="0">
     <w:nsid w:val="5B685FA0"/>
     <w:multiLevelType w:val="hybridMultilevel"/>
     <w:tmpl w:val="75860004"/>
@@ -9264,7 +9758,7 @@
       </w:rPr>
     </w:lvl>
   </w:abstractNum>
-  <w:abstractNum w:abstractNumId="18" w15:restartNumberingAfterBreak="0">
+  <w:abstractNum w:abstractNumId="20" w15:restartNumberingAfterBreak="0">
     <w:nsid w:val="5D03732F"/>
     <w:multiLevelType w:val="hybridMultilevel"/>
     <w:tmpl w:val="64080422"/>
@@ -9377,7 +9871,120 @@
       </w:rPr>
     </w:lvl>
   </w:abstractNum>
-  <w:abstractNum w:abstractNumId="19" w15:restartNumberingAfterBreak="0">
+  <w:abstractNum w:abstractNumId="21" w15:restartNumberingAfterBreak="0">
+    <w:nsid w:val="62F115FC"/>
+    <w:multiLevelType w:val="hybridMultilevel"/>
+    <w:tmpl w:val="18D4EC08"/>
+    <w:lvl w:ilvl="0" w:tplc="55F4F04A">
+      <w:start w:val="1"/>
+      <w:numFmt w:val="bullet"/>
+      <w:lvlText w:val=""/>
+      <w:lvlJc w:val="left"/>
+      <w:pPr>
+        <w:ind w:left="340" w:hanging="340"/>
+      </w:pPr>
+      <w:rPr>
+        <w:rFonts w:ascii="Symbol" w:hAnsi="Symbol" w:hint="default"/>
+      </w:rPr>
+    </w:lvl>
+    <w:lvl w:ilvl="1" w:tplc="04150003" w:tentative="1">
+      <w:start w:val="1"/>
+      <w:numFmt w:val="bullet"/>
+      <w:lvlText w:val="o"/>
+      <w:lvlJc w:val="left"/>
+      <w:pPr>
+        <w:ind w:left="1440" w:hanging="360"/>
+      </w:pPr>
+      <w:rPr>
+        <w:rFonts w:ascii="Courier New" w:hAnsi="Courier New" w:cs="Courier New" w:hint="default"/>
+      </w:rPr>
+    </w:lvl>
+    <w:lvl w:ilvl="2" w:tplc="04150005" w:tentative="1">
+      <w:start w:val="1"/>
+      <w:numFmt w:val="bullet"/>
+      <w:lvlText w:val=""/>
+      <w:lvlJc w:val="left"/>
+      <w:pPr>
+        <w:ind w:left="2160" w:hanging="360"/>
+      </w:pPr>
+      <w:rPr>
+        <w:rFonts w:ascii="Wingdings" w:hAnsi="Wingdings" w:hint="default"/>
+      </w:rPr>
+    </w:lvl>
+    <w:lvl w:ilvl="3" w:tplc="04150001" w:tentative="1">
+      <w:start w:val="1"/>
+      <w:numFmt w:val="bullet"/>
+      <w:lvlText w:val=""/>
+      <w:lvlJc w:val="left"/>
+      <w:pPr>
+        <w:ind w:left="2880" w:hanging="360"/>
+      </w:pPr>
+      <w:rPr>
+        <w:rFonts w:ascii="Symbol" w:hAnsi="Symbol" w:hint="default"/>
+      </w:rPr>
+    </w:lvl>
+    <w:lvl w:ilvl="4" w:tplc="04150003" w:tentative="1">
+      <w:start w:val="1"/>
+      <w:numFmt w:val="bullet"/>
+      <w:lvlText w:val="o"/>
+      <w:lvlJc w:val="left"/>
+      <w:pPr>
+        <w:ind w:left="3600" w:hanging="360"/>
+      </w:pPr>
+      <w:rPr>
+        <w:rFonts w:ascii="Courier New" w:hAnsi="Courier New" w:cs="Courier New" w:hint="default"/>
+      </w:rPr>
+    </w:lvl>
+    <w:lvl w:ilvl="5" w:tplc="04150005" w:tentative="1">
+      <w:start w:val="1"/>
+      <w:numFmt w:val="bullet"/>
+      <w:lvlText w:val=""/>
+      <w:lvlJc w:val="left"/>
+      <w:pPr>
+        <w:ind w:left="4320" w:hanging="360"/>
+      </w:pPr>
+      <w:rPr>
+        <w:rFonts w:ascii="Wingdings" w:hAnsi="Wingdings" w:hint="default"/>
+      </w:rPr>
+    </w:lvl>
+    <w:lvl w:ilvl="6" w:tplc="04150001" w:tentative="1">
+      <w:start w:val="1"/>
+      <w:numFmt w:val="bullet"/>
+      <w:lvlText w:val=""/>
+      <w:lvlJc w:val="left"/>
+      <w:pPr>
+        <w:ind w:left="5040" w:hanging="360"/>
+      </w:pPr>
+      <w:rPr>
+        <w:rFonts w:ascii="Symbol" w:hAnsi="Symbol" w:hint="default"/>
+      </w:rPr>
+    </w:lvl>
+    <w:lvl w:ilvl="7" w:tplc="04150003" w:tentative="1">
+      <w:start w:val="1"/>
+      <w:numFmt w:val="bullet"/>
+      <w:lvlText w:val="o"/>
+      <w:lvlJc w:val="left"/>
+      <w:pPr>
+        <w:ind w:left="5760" w:hanging="360"/>
+      </w:pPr>
+      <w:rPr>
+        <w:rFonts w:ascii="Courier New" w:hAnsi="Courier New" w:cs="Courier New" w:hint="default"/>
+      </w:rPr>
+    </w:lvl>
+    <w:lvl w:ilvl="8" w:tplc="04150005" w:tentative="1">
+      <w:start w:val="1"/>
+      <w:numFmt w:val="bullet"/>
+      <w:lvlText w:val=""/>
+      <w:lvlJc w:val="left"/>
+      <w:pPr>
+        <w:ind w:left="6480" w:hanging="360"/>
+      </w:pPr>
+      <w:rPr>
+        <w:rFonts w:ascii="Wingdings" w:hAnsi="Wingdings" w:hint="default"/>
+      </w:rPr>
+    </w:lvl>
+  </w:abstractNum>
+  <w:abstractNum w:abstractNumId="22" w15:restartNumberingAfterBreak="0">
     <w:nsid w:val="74DD245D"/>
     <w:multiLevelType w:val="multilevel"/>
     <w:tmpl w:val="50D69CB2"/>
@@ -9496,7 +10103,7 @@
       </w:pPr>
     </w:lvl>
   </w:abstractNum>
-  <w:abstractNum w:abstractNumId="20" w15:restartNumberingAfterBreak="0">
+  <w:abstractNum w:abstractNumId="23" w15:restartNumberingAfterBreak="0">
     <w:nsid w:val="7A1D7018"/>
     <w:multiLevelType w:val="multilevel"/>
     <w:tmpl w:val="0AC0D044"/>
@@ -9611,7 +10218,96 @@
       </w:rPr>
     </w:lvl>
   </w:abstractNum>
-  <w:abstractNum w:abstractNumId="21" w15:restartNumberingAfterBreak="0">
+  <w:abstractNum w:abstractNumId="24" w15:restartNumberingAfterBreak="0">
+    <w:nsid w:val="7B1C34DC"/>
+    <w:multiLevelType w:val="hybridMultilevel"/>
+    <w:tmpl w:val="57F029EC"/>
+    <w:lvl w:ilvl="0" w:tplc="55F4F04A">
+      <w:start w:val="1"/>
+      <w:numFmt w:val="bullet"/>
+      <w:lvlText w:val=""/>
+      <w:lvlJc w:val="left"/>
+      <w:pPr>
+        <w:ind w:left="720" w:hanging="360"/>
+      </w:pPr>
+      <w:rPr>
+        <w:rFonts w:ascii="Symbol" w:hAnsi="Symbol" w:hint="default"/>
+      </w:rPr>
+    </w:lvl>
+    <w:lvl w:ilvl="1" w:tplc="FFFFFFFF">
+      <w:start w:val="1"/>
+      <w:numFmt w:val="lowerLetter"/>
+      <w:lvlText w:val="%2."/>
+      <w:lvlJc w:val="left"/>
+      <w:pPr>
+        <w:ind w:left="1440" w:hanging="360"/>
+      </w:pPr>
+    </w:lvl>
+    <w:lvl w:ilvl="2" w:tplc="FFFFFFFF">
+      <w:start w:val="1"/>
+      <w:numFmt w:val="lowerRoman"/>
+      <w:lvlText w:val="%3."/>
+      <w:lvlJc w:val="right"/>
+      <w:pPr>
+        <w:ind w:left="2160" w:hanging="180"/>
+      </w:pPr>
+    </w:lvl>
+    <w:lvl w:ilvl="3" w:tplc="FFFFFFFF" w:tentative="1">
+      <w:start w:val="1"/>
+      <w:numFmt w:val="decimal"/>
+      <w:lvlText w:val="%4."/>
+      <w:lvlJc w:val="left"/>
+      <w:pPr>
+        <w:ind w:left="2880" w:hanging="360"/>
+      </w:pPr>
+    </w:lvl>
+    <w:lvl w:ilvl="4" w:tplc="FFFFFFFF" w:tentative="1">
+      <w:start w:val="1"/>
+      <w:numFmt w:val="lowerLetter"/>
+      <w:lvlText w:val="%5."/>
+      <w:lvlJc w:val="left"/>
+      <w:pPr>
+        <w:ind w:left="3600" w:hanging="360"/>
+      </w:pPr>
+    </w:lvl>
+    <w:lvl w:ilvl="5" w:tplc="FFFFFFFF" w:tentative="1">
+      <w:start w:val="1"/>
+      <w:numFmt w:val="lowerRoman"/>
+      <w:lvlText w:val="%6."/>
+      <w:lvlJc w:val="right"/>
+      <w:pPr>
+        <w:ind w:left="4320" w:hanging="180"/>
+      </w:pPr>
+    </w:lvl>
+    <w:lvl w:ilvl="6" w:tplc="FFFFFFFF" w:tentative="1">
+      <w:start w:val="1"/>
+      <w:numFmt w:val="decimal"/>
+      <w:lvlText w:val="%7."/>
+      <w:lvlJc w:val="left"/>
+      <w:pPr>
+        <w:ind w:left="5040" w:hanging="360"/>
+      </w:pPr>
+    </w:lvl>
+    <w:lvl w:ilvl="7" w:tplc="FFFFFFFF" w:tentative="1">
+      <w:start w:val="1"/>
+      <w:numFmt w:val="lowerLetter"/>
+      <w:lvlText w:val="%8."/>
+      <w:lvlJc w:val="left"/>
+      <w:pPr>
+        <w:ind w:left="5760" w:hanging="360"/>
+      </w:pPr>
+    </w:lvl>
+    <w:lvl w:ilvl="8" w:tplc="FFFFFFFF" w:tentative="1">
+      <w:start w:val="1"/>
+      <w:numFmt w:val="lowerRoman"/>
+      <w:lvlText w:val="%9."/>
+      <w:lvlJc w:val="right"/>
+      <w:pPr>
+        <w:ind w:left="6480" w:hanging="180"/>
+      </w:pPr>
+    </w:lvl>
+  </w:abstractNum>
+  <w:abstractNum w:abstractNumId="25" w15:restartNumberingAfterBreak="0">
     <w:nsid w:val="7BAC36D8"/>
     <w:multiLevelType w:val="hybridMultilevel"/>
     <w:tmpl w:val="8D3232FE"/>
@@ -9724,7 +10420,7 @@
       </w:rPr>
     </w:lvl>
   </w:abstractNum>
-  <w:abstractNum w:abstractNumId="22" w15:restartNumberingAfterBreak="0">
+  <w:abstractNum w:abstractNumId="26" w15:restartNumberingAfterBreak="0">
     <w:nsid w:val="7BD2095D"/>
     <w:multiLevelType w:val="hybridMultilevel"/>
     <w:tmpl w:val="CA164C96"/>
@@ -9838,19 +10534,19 @@
     </w:lvl>
   </w:abstractNum>
   <w:num w:numId="1">
-    <w:abstractNumId w:val="13"/>
+    <w:abstractNumId w:val="15"/>
   </w:num>
   <w:num w:numId="2">
-    <w:abstractNumId w:val="19"/>
+    <w:abstractNumId w:val="22"/>
   </w:num>
   <w:num w:numId="3">
-    <w:abstractNumId w:val="6"/>
+    <w:abstractNumId w:val="8"/>
   </w:num>
   <w:num w:numId="4">
-    <w:abstractNumId w:val="22"/>
+    <w:abstractNumId w:val="26"/>
   </w:num>
   <w:num w:numId="5">
-    <w:abstractNumId w:val="12"/>
+    <w:abstractNumId w:val="14"/>
   </w:num>
   <w:num w:numId="6">
     <w:abstractNumId w:val="2"/>
@@ -9859,69 +10555,73 @@
     <w:abstractNumId w:val="1"/>
   </w:num>
   <w:num w:numId="8">
+    <w:abstractNumId w:val="17"/>
+  </w:num>
+  <w:num w:numId="9">
+    <w:abstractNumId w:val="4"/>
+  </w:num>
+  <w:num w:numId="10">
+    <w:abstractNumId w:val="16"/>
+  </w:num>
+  <w:num w:numId="11">
+    <w:abstractNumId w:val="13"/>
+  </w:num>
+  <w:num w:numId="12">
+    <w:abstractNumId w:val="7"/>
+  </w:num>
+  <w:num w:numId="13">
     <w:abstractNumId w:val="15"/>
   </w:num>
-  <w:num w:numId="9">
-    <w:abstractNumId w:val="3"/>
+  <w:num w:numId="14">
+    <w:abstractNumId w:val="15"/>
   </w:num>
-  <w:num w:numId="10">
-    <w:abstractNumId w:val="14"/>
+  <w:num w:numId="15">
+    <w:abstractNumId w:val="10"/>
   </w:num>
-  <w:num w:numId="11">
+  <w:num w:numId="16">
     <w:abstractNumId w:val="11"/>
   </w:num>
-  <w:num w:numId="12">
-    <w:abstractNumId w:val="5"/>
+  <w:num w:numId="17">
+    <w:abstractNumId w:val="20"/>
   </w:num>
-  <w:num w:numId="13">
-    <w:abstractNumId w:val="13"/>
-  </w:num>
-  <w:num w:numId="14">
-    <w:abstractNumId w:val="13"/>
-  </w:num>
-  <w:num w:numId="15">
-    <w:abstractNumId w:val="8"/>
-  </w:num>
-  <w:num w:numId="16">
+  <w:num w:numId="18">
     <w:abstractNumId w:val="9"/>
   </w:num>
-  <w:num w:numId="17">
+  <w:num w:numId="19">
     <w:abstractNumId w:val="18"/>
   </w:num>
-  <w:num w:numId="18">
-    <w:abstractNumId w:val="7"/>
-  </w:num>
-  <w:num w:numId="19">
-    <w:abstractNumId w:val="16"/>
-  </w:num>
   <w:num w:numId="20">
-    <w:abstractNumId w:val="4"/>
+    <w:abstractNumId w:val="6"/>
   </w:num>
   <w:num w:numId="21">
-    <w:abstractNumId w:val="20"/>
+    <w:abstractNumId w:val="23"/>
   </w:num>
   <w:num w:numId="22">
-    <w:abstractNumId w:val="21"/>
+    <w:abstractNumId w:val="25"/>
   </w:num>
   <w:num w:numId="23">
-    <w:abstractNumId w:val="17"/>
+    <w:abstractNumId w:val="19"/>
   </w:num>
   <w:num w:numId="24">
     <w:abstractNumId w:val="0"/>
   </w:num>
   <w:num w:numId="25">
-    <w:abstractNumId w:val="10"/>
+    <w:abstractNumId w:val="12"/>
+  </w:num>
+  <w:num w:numId="26">
+    <w:abstractNumId w:val="3"/>
+  </w:num>
+  <w:num w:numId="27">
+    <w:abstractNumId w:val="5"/>
+  </w:num>
+  <w:num w:numId="28">
+    <w:abstractNumId w:val="24"/>
+  </w:num>
+  <w:num w:numId="29">
+    <w:abstractNumId w:val="21"/>
   </w:num>
   <w:numIdMacAtCleanup w:val="7"/>
 </w:numbering>
-</file>
-
-<file path=word/people.xml><?xml version="1.0" encoding="utf-8"?>
-<w15:people xmlns:wpc="http://schemas.microsoft.com/office/word/2010/wordprocessingCanvas" xmlns:cx="http://schemas.microsoft.com/office/drawing/2014/chartex" xmlns:cx1="http://schemas.microsoft.com/office/drawing/2015/9/8/chartex" xmlns:cx2="http://schemas.microsoft.com/office/drawing/2015/10/21/chartex" xmlns:cx3="http://schemas.microsoft.com/office/drawing/2016/5/9/chartex" xmlns:cx4="http://schemas.microsoft.com/office/drawing/2016/5/10/chartex" xmlns:cx5="http://schemas.microsoft.com/office/drawing/2016/5/11/chartex" xmlns:cx6="http://schemas.microsoft.com/office/drawing/2016/5/12/chartex" xmlns:cx7="http://schemas.microsoft.com/office/drawing/2016/5/13/chartex" xmlns:cx8="http://schemas.microsoft.com/office/drawing/2016/5/14/chartex" xmlns:mc="http://schemas.openxmlformats.org/markup-compatibility/2006" xmlns:aink="http://schemas.microsoft.com/office/drawing/2016/ink" xmlns:am3d="http://schemas.microsoft.com/office/drawing/2017/model3d" xmlns:o="urn:schemas-microsoft-com:office:office" xmlns:r="http://schemas.openxmlformats.org/officeDocument/2006/relationships" xmlns:m="http://schemas.openxmlformats.org/officeDocument/2006/math" xmlns:v="urn:schemas-microsoft-com:vml" xmlns:wp14="http://schemas.microsoft.com/office/word/2010/wordprocessingDrawing" xmlns:wp="http://schemas.openxmlformats.org/drawingml/2006/wordprocessingDrawing" xmlns:w10="urn:schemas-microsoft-com:office:word" xmlns:w="http://schemas.openxmlformats.org/wordprocessingml/2006/main" xmlns:w14="http://schemas.microsoft.com/office/word/2010/wordml" xmlns:w15="http://schemas.microsoft.com/office/word/2012/wordml" xmlns:w16cex="http://schemas.microsoft.com/office/word/2018/wordml/cex" xmlns:w16cid="http://schemas.microsoft.com/office/word/2016/wordml/cid" xmlns:w16="http://schemas.microsoft.com/office/word/2018/wordml" xmlns:w16sdtdh="http://schemas.microsoft.com/office/word/2020/wordml/sdtdatahash" xmlns:w16se="http://schemas.microsoft.com/office/word/2015/wordml/symex" xmlns:wpg="http://schemas.microsoft.com/office/word/2010/wordprocessingGroup" xmlns:wpi="http://schemas.microsoft.com/office/word/2010/wordprocessingInk" xmlns:wne="http://schemas.microsoft.com/office/word/2006/wordml" xmlns:wps="http://schemas.microsoft.com/office/word/2010/wordprocessingShape" mc:Ignorable="w14 w15 w16se w16cid w16 w16cex w16sdtdh wp14">
-  <w15:person w15:author="Agata Makarewicz">
-    <w15:presenceInfo w15:providerId="Windows Live" w15:userId="3d78f10bd9619986"/>
-  </w15:person>
-</w15:people>
 </file>
 
 <file path=word/styles.xml><?xml version="1.0" encoding="utf-8"?>

</xml_diff>